<commit_message>
Task 1 completato eccetto punto 3.d
</commit_message>
<xml_diff>
--- a/Progetto_Preappello.docx
+++ b/Progetto_Preappello.docx
@@ -42,7 +42,7 @@
               <w:txbxContent>
                 <w:p>
                   <w:pPr>
-                    <w:pStyle w:val="Titolo"/>
+                    <w:pStyle w:val="Title"/>
                     <w:jc w:val="center"/>
                     <w:rPr>
                       <w:color w:val="FFFFFF" w:themeColor="background1"/>
@@ -57,7 +57,7 @@
                 </w:p>
                 <w:p>
                   <w:pPr>
-                    <w:pStyle w:val="Titolo"/>
+                    <w:pStyle w:val="Title"/>
                     <w:jc w:val="center"/>
                     <w:rPr>
                       <w:color w:val="FFFFFF" w:themeColor="background1"/>
@@ -88,7 +88,7 @@
               <w:txbxContent>
                 <w:p>
                   <w:pPr>
-                    <w:pStyle w:val="Titolo"/>
+                    <w:pStyle w:val="Title"/>
                     <w:jc w:val="center"/>
                     <w:rPr>
                       <w:rFonts w:ascii="Avenir Next LT Pro" w:hAnsi="Avenir Next LT Pro"/>
@@ -119,7 +119,31 @@
                       <w:sz w:val="44"/>
                       <w:szCs w:val="36"/>
                     </w:rPr>
-                    <w:t xml:space="preserve"> – mat. </w:t>
+                    <w:t xml:space="preserve"> – </w:t>
+                  </w:r>
+                  <w:proofErr w:type="spellStart"/>
+                  <w:r>
+                    <w:rPr>
+                      <w:rFonts w:ascii="Avenir Next LT Pro" w:hAnsi="Avenir Next LT Pro"/>
+                      <w:i/>
+                      <w:iCs/>
+                      <w:color w:val="FFFFFF" w:themeColor="background1"/>
+                      <w:sz w:val="44"/>
+                      <w:szCs w:val="36"/>
+                    </w:rPr>
+                    <w:t>mat</w:t>
+                  </w:r>
+                  <w:proofErr w:type="spellEnd"/>
+                  <w:r>
+                    <w:rPr>
+                      <w:rFonts w:ascii="Avenir Next LT Pro" w:hAnsi="Avenir Next LT Pro"/>
+                      <w:i/>
+                      <w:iCs/>
+                      <w:color w:val="FFFFFF" w:themeColor="background1"/>
+                      <w:sz w:val="44"/>
+                      <w:szCs w:val="36"/>
+                    </w:rPr>
+                    <w:t xml:space="preserve">. </w:t>
                   </w:r>
                   <w:r>
                     <w:rPr>
@@ -135,7 +159,7 @@
                 </w:p>
                 <w:p>
                   <w:pPr>
-                    <w:pStyle w:val="Titolo"/>
+                    <w:pStyle w:val="Title"/>
                     <w:jc w:val="center"/>
                     <w:rPr>
                       <w:rFonts w:ascii="Avenir Next LT Pro" w:hAnsi="Avenir Next LT Pro"/>
@@ -166,7 +190,31 @@
                       <w:sz w:val="44"/>
                       <w:szCs w:val="36"/>
                     </w:rPr>
-                    <w:t xml:space="preserve"> – mat. </w:t>
+                    <w:t xml:space="preserve"> – </w:t>
+                  </w:r>
+                  <w:proofErr w:type="spellStart"/>
+                  <w:r>
+                    <w:rPr>
+                      <w:rFonts w:ascii="Avenir Next LT Pro" w:hAnsi="Avenir Next LT Pro"/>
+                      <w:i/>
+                      <w:iCs/>
+                      <w:color w:val="FFFFFF" w:themeColor="background1"/>
+                      <w:sz w:val="44"/>
+                      <w:szCs w:val="36"/>
+                    </w:rPr>
+                    <w:t>mat</w:t>
+                  </w:r>
+                  <w:proofErr w:type="spellEnd"/>
+                  <w:r>
+                    <w:rPr>
+                      <w:rFonts w:ascii="Avenir Next LT Pro" w:hAnsi="Avenir Next LT Pro"/>
+                      <w:i/>
+                      <w:iCs/>
+                      <w:color w:val="FFFFFF" w:themeColor="background1"/>
+                      <w:sz w:val="44"/>
+                      <w:szCs w:val="36"/>
+                    </w:rPr>
+                    <w:t xml:space="preserve">. </w:t>
                   </w:r>
                   <w:r>
                     <w:rPr>
@@ -182,7 +230,7 @@
                 </w:p>
                 <w:p>
                   <w:pPr>
-                    <w:pStyle w:val="Titolo"/>
+                    <w:pStyle w:val="Title"/>
                     <w:jc w:val="center"/>
                     <w:rPr>
                       <w:rFonts w:ascii="Avenir Next LT Pro" w:hAnsi="Avenir Next LT Pro"/>
@@ -213,7 +261,31 @@
                       <w:sz w:val="44"/>
                       <w:szCs w:val="36"/>
                     </w:rPr>
-                    <w:t xml:space="preserve">– mat. </w:t>
+                    <w:t xml:space="preserve">– </w:t>
+                  </w:r>
+                  <w:proofErr w:type="spellStart"/>
+                  <w:r>
+                    <w:rPr>
+                      <w:rFonts w:ascii="Avenir Next LT Pro" w:hAnsi="Avenir Next LT Pro"/>
+                      <w:i/>
+                      <w:iCs/>
+                      <w:color w:val="FFFFFF" w:themeColor="background1"/>
+                      <w:sz w:val="44"/>
+                      <w:szCs w:val="36"/>
+                    </w:rPr>
+                    <w:t>mat</w:t>
+                  </w:r>
+                  <w:proofErr w:type="spellEnd"/>
+                  <w:r>
+                    <w:rPr>
+                      <w:rFonts w:ascii="Avenir Next LT Pro" w:hAnsi="Avenir Next LT Pro"/>
+                      <w:i/>
+                      <w:iCs/>
+                      <w:color w:val="FFFFFF" w:themeColor="background1"/>
+                      <w:sz w:val="44"/>
+                      <w:szCs w:val="36"/>
+                    </w:rPr>
+                    <w:t xml:space="preserve">. </w:t>
                   </w:r>
                   <w:r>
                     <w:rPr>
@@ -229,7 +301,7 @@
                 </w:p>
                 <w:p>
                   <w:pPr>
-                    <w:pStyle w:val="Titolo"/>
+                    <w:pStyle w:val="Title"/>
                     <w:jc w:val="center"/>
                     <w:rPr>
                       <w:rFonts w:ascii="Avenir Next LT Pro" w:hAnsi="Avenir Next LT Pro"/>
@@ -250,7 +322,31 @@
                       <w:sz w:val="44"/>
                       <w:szCs w:val="36"/>
                     </w:rPr>
-                    <w:t xml:space="preserve">Denis Degeratu </w:t>
+                    <w:t xml:space="preserve">Denis </w:t>
+                  </w:r>
+                  <w:proofErr w:type="spellStart"/>
+                  <w:r>
+                    <w:rPr>
+                      <w:rFonts w:ascii="Avenir Next LT Pro" w:hAnsi="Avenir Next LT Pro"/>
+                      <w:i/>
+                      <w:iCs/>
+                      <w:color w:val="FFFFFF" w:themeColor="background1"/>
+                      <w:sz w:val="44"/>
+                      <w:szCs w:val="36"/>
+                    </w:rPr>
+                    <w:t>Degeratu</w:t>
+                  </w:r>
+                  <w:proofErr w:type="spellEnd"/>
+                  <w:r>
+                    <w:rPr>
+                      <w:rFonts w:ascii="Avenir Next LT Pro" w:hAnsi="Avenir Next LT Pro"/>
+                      <w:i/>
+                      <w:iCs/>
+                      <w:color w:val="FFFFFF" w:themeColor="background1"/>
+                      <w:sz w:val="44"/>
+                      <w:szCs w:val="36"/>
+                    </w:rPr>
+                    <w:t xml:space="preserve"> </w:t>
                   </w:r>
                   <w:r>
                     <w:rPr>
@@ -261,7 +357,31 @@
                       <w:sz w:val="44"/>
                       <w:szCs w:val="36"/>
                     </w:rPr>
-                    <w:t xml:space="preserve">– mat. </w:t>
+                    <w:t xml:space="preserve">– </w:t>
+                  </w:r>
+                  <w:proofErr w:type="spellStart"/>
+                  <w:r>
+                    <w:rPr>
+                      <w:rFonts w:ascii="Avenir Next LT Pro" w:hAnsi="Avenir Next LT Pro"/>
+                      <w:i/>
+                      <w:iCs/>
+                      <w:color w:val="FFFFFF" w:themeColor="background1"/>
+                      <w:sz w:val="44"/>
+                      <w:szCs w:val="36"/>
+                    </w:rPr>
+                    <w:t>mat</w:t>
+                  </w:r>
+                  <w:proofErr w:type="spellEnd"/>
+                  <w:r>
+                    <w:rPr>
+                      <w:rFonts w:ascii="Avenir Next LT Pro" w:hAnsi="Avenir Next LT Pro"/>
+                      <w:i/>
+                      <w:iCs/>
+                      <w:color w:val="FFFFFF" w:themeColor="background1"/>
+                      <w:sz w:val="44"/>
+                      <w:szCs w:val="36"/>
+                    </w:rPr>
+                    <w:t xml:space="preserve">. </w:t>
                   </w:r>
                   <w:r>
                     <w:rPr>
@@ -299,7 +419,7 @@
               <w:txbxContent>
                 <w:p>
                   <w:pPr>
-                    <w:pStyle w:val="Titolo"/>
+                    <w:pStyle w:val="Title"/>
                     <w:jc w:val="center"/>
                     <w:rPr>
                       <w:color w:val="FFFFFF" w:themeColor="background1"/>
@@ -386,7 +506,17 @@
                       <w:sz w:val="52"/>
                       <w:szCs w:val="52"/>
                     </w:rPr>
-                    <w:t>Preappello – 0</w:t>
+                    <w:t xml:space="preserve">Preappello – </w:t>
+                  </w:r>
+                  <w:proofErr w:type="gramStart"/>
+                  <w:r>
+                    <w:rPr>
+                      <w:rFonts w:ascii="Avenir Next LT Pro" w:hAnsi="Avenir Next LT Pro"/>
+                      <w:color w:val="FFFFFF" w:themeColor="background1"/>
+                      <w:sz w:val="52"/>
+                      <w:szCs w:val="52"/>
+                    </w:rPr>
+                    <w:t>0</w:t>
                   </w:r>
                   <w:r>
                     <w:rPr>
@@ -404,7 +534,17 @@
                       <w:sz w:val="52"/>
                       <w:szCs w:val="52"/>
                     </w:rPr>
-                    <w:t>/0</w:t>
+                    <w:t>/</w:t>
+                  </w:r>
+                  <w:proofErr w:type="gramEnd"/>
+                  <w:r>
+                    <w:rPr>
+                      <w:rFonts w:ascii="Avenir Next LT Pro" w:hAnsi="Avenir Next LT Pro"/>
+                      <w:color w:val="FFFFFF" w:themeColor="background1"/>
+                      <w:sz w:val="52"/>
+                      <w:szCs w:val="52"/>
+                    </w:rPr>
+                    <w:t>0</w:t>
                   </w:r>
                   <w:r>
                     <w:rPr>
@@ -481,7 +621,7 @@
       <w:sdtContent>
         <w:p>
           <w:pPr>
-            <w:pStyle w:val="Titolosommario"/>
+            <w:pStyle w:val="TOCHeading"/>
           </w:pPr>
           <w:r>
             <w:t>Sommario</w:t>
@@ -489,7 +629,7 @@
         </w:p>
         <w:p>
           <w:pPr>
-            <w:pStyle w:val="Sommario1"/>
+            <w:pStyle w:val="TOC1"/>
             <w:tabs>
               <w:tab w:val="right" w:leader="dot" w:pos="9628"/>
             </w:tabs>
@@ -511,7 +651,7 @@
           <w:hyperlink w:anchor="_Toc137074966" w:history="1">
             <w:r>
               <w:rPr>
-                <w:rStyle w:val="Collegamentoipertestuale"/>
+                <w:rStyle w:val="Hyperlink"/>
               </w:rPr>
               <w:t>Modello di Dominio</w:t>
             </w:r>
@@ -561,7 +701,7 @@
         </w:p>
         <w:p>
           <w:pPr>
-            <w:pStyle w:val="Sommario1"/>
+            <w:pStyle w:val="TOC1"/>
             <w:tabs>
               <w:tab w:val="right" w:leader="dot" w:pos="9628"/>
             </w:tabs>
@@ -574,7 +714,7 @@
           <w:hyperlink w:anchor="_Toc137074967" w:history="1">
             <w:r>
               <w:rPr>
-                <w:rStyle w:val="Collegamentoipertestuale"/>
+                <w:rStyle w:val="Hyperlink"/>
               </w:rPr>
               <w:t>Casi d’uso</w:t>
             </w:r>
@@ -624,7 +764,7 @@
         </w:p>
         <w:p>
           <w:pPr>
-            <w:pStyle w:val="Sommario2"/>
+            <w:pStyle w:val="TOC2"/>
             <w:tabs>
               <w:tab w:val="right" w:leader="dot" w:pos="9628"/>
             </w:tabs>
@@ -637,7 +777,7 @@
           <w:hyperlink w:anchor="_Toc137074968" w:history="1">
             <w:r>
               <w:rPr>
-                <w:rStyle w:val="Collegamentoipertestuale"/>
+                <w:rStyle w:val="Hyperlink"/>
               </w:rPr>
               <w:t>Diagramma dei casi d’uso</w:t>
             </w:r>
@@ -687,7 +827,7 @@
         </w:p>
         <w:p>
           <w:pPr>
-            <w:pStyle w:val="Sommario2"/>
+            <w:pStyle w:val="TOC2"/>
             <w:tabs>
               <w:tab w:val="right" w:leader="dot" w:pos="9628"/>
             </w:tabs>
@@ -700,7 +840,7 @@
           <w:hyperlink w:anchor="_Toc137074969" w:history="1">
             <w:r>
               <w:rPr>
-                <w:rStyle w:val="Collegamentoipertestuale"/>
+                <w:rStyle w:val="Hyperlink"/>
               </w:rPr>
               <w:t>Casi d’uso dettagliati</w:t>
             </w:r>
@@ -750,7 +890,7 @@
         </w:p>
         <w:p>
           <w:pPr>
-            <w:pStyle w:val="Sommario3"/>
+            <w:pStyle w:val="TOC3"/>
             <w:tabs>
               <w:tab w:val="right" w:leader="dot" w:pos="9628"/>
             </w:tabs>
@@ -763,7 +903,7 @@
           <w:hyperlink w:anchor="_Toc137074970" w:history="1">
             <w:r>
               <w:rPr>
-                <w:rStyle w:val="Collegamentoipertestuale"/>
+                <w:rStyle w:val="Hyperlink"/>
               </w:rPr>
               <w:t>Caso d’uso dettagliato 1</w:t>
             </w:r>
@@ -813,7 +953,7 @@
         </w:p>
         <w:p>
           <w:pPr>
-            <w:pStyle w:val="Sommario3"/>
+            <w:pStyle w:val="TOC3"/>
             <w:tabs>
               <w:tab w:val="right" w:leader="dot" w:pos="9628"/>
             </w:tabs>
@@ -826,7 +966,7 @@
           <w:hyperlink w:anchor="_Toc137074971" w:history="1">
             <w:r>
               <w:rPr>
-                <w:rStyle w:val="Collegamentoipertestuale"/>
+                <w:rStyle w:val="Hyperlink"/>
               </w:rPr>
               <w:t>Caso d’uso dettagliato 2</w:t>
             </w:r>
@@ -876,7 +1016,7 @@
         </w:p>
         <w:p>
           <w:pPr>
-            <w:pStyle w:val="Sommario1"/>
+            <w:pStyle w:val="TOC1"/>
             <w:tabs>
               <w:tab w:val="right" w:leader="dot" w:pos="9628"/>
             </w:tabs>
@@ -889,7 +1029,7 @@
           <w:hyperlink w:anchor="_Toc137074972" w:history="1">
             <w:r>
               <w:rPr>
-                <w:rStyle w:val="Collegamentoipertestuale"/>
+                <w:rStyle w:val="Hyperlink"/>
               </w:rPr>
               <w:t>Diagramma di Sequenza di Sistema</w:t>
             </w:r>
@@ -939,7 +1079,7 @@
         </w:p>
         <w:p>
           <w:pPr>
-            <w:pStyle w:val="Sommario3"/>
+            <w:pStyle w:val="TOC3"/>
             <w:tabs>
               <w:tab w:val="right" w:leader="dot" w:pos="9628"/>
             </w:tabs>
@@ -952,7 +1092,7 @@
           <w:hyperlink w:anchor="_Toc137074973" w:history="1">
             <w:r>
               <w:rPr>
-                <w:rStyle w:val="Collegamentoipertestuale"/>
+                <w:rStyle w:val="Hyperlink"/>
               </w:rPr>
               <w:t>Diagramma di Sequenza di Sistema 1</w:t>
             </w:r>
@@ -1002,7 +1142,7 @@
         </w:p>
         <w:p>
           <w:pPr>
-            <w:pStyle w:val="Sommario3"/>
+            <w:pStyle w:val="TOC3"/>
             <w:tabs>
               <w:tab w:val="right" w:leader="dot" w:pos="9628"/>
             </w:tabs>
@@ -1015,7 +1155,7 @@
           <w:hyperlink w:anchor="_Toc137074974" w:history="1">
             <w:r>
               <w:rPr>
-                <w:rStyle w:val="Collegamentoipertestuale"/>
+                <w:rStyle w:val="Hyperlink"/>
               </w:rPr>
               <w:t>Diagramma di Sequenza di Sistema 2</w:t>
             </w:r>
@@ -1065,7 +1205,7 @@
         </w:p>
         <w:p>
           <w:pPr>
-            <w:pStyle w:val="Sommario1"/>
+            <w:pStyle w:val="TOC1"/>
             <w:tabs>
               <w:tab w:val="right" w:leader="dot" w:pos="9628"/>
             </w:tabs>
@@ -1078,7 +1218,7 @@
           <w:hyperlink w:anchor="_Toc137074975" w:history="1">
             <w:r>
               <w:rPr>
-                <w:rStyle w:val="Collegamentoipertestuale"/>
+                <w:rStyle w:val="Hyperlink"/>
               </w:rPr>
               <w:t>Contratti</w:t>
             </w:r>
@@ -1128,7 +1268,7 @@
         </w:p>
         <w:p>
           <w:pPr>
-            <w:pStyle w:val="Sommario3"/>
+            <w:pStyle w:val="TOC3"/>
             <w:tabs>
               <w:tab w:val="right" w:leader="dot" w:pos="9628"/>
             </w:tabs>
@@ -1141,7 +1281,7 @@
           <w:hyperlink w:anchor="_Toc137074976" w:history="1">
             <w:r>
               <w:rPr>
-                <w:rStyle w:val="Collegamentoipertestuale"/>
+                <w:rStyle w:val="Hyperlink"/>
               </w:rPr>
               <w:t>Contratto 1</w:t>
             </w:r>
@@ -1191,7 +1331,7 @@
         </w:p>
         <w:p>
           <w:pPr>
-            <w:pStyle w:val="Sommario3"/>
+            <w:pStyle w:val="TOC3"/>
             <w:tabs>
               <w:tab w:val="right" w:leader="dot" w:pos="9628"/>
             </w:tabs>
@@ -1204,7 +1344,7 @@
           <w:hyperlink w:anchor="_Toc137074977" w:history="1">
             <w:r>
               <w:rPr>
-                <w:rStyle w:val="Collegamentoipertestuale"/>
+                <w:rStyle w:val="Hyperlink"/>
               </w:rPr>
               <w:t>Contratto 2</w:t>
             </w:r>
@@ -1254,7 +1394,7 @@
         </w:p>
         <w:p>
           <w:pPr>
-            <w:pStyle w:val="Sommario1"/>
+            <w:pStyle w:val="TOC1"/>
             <w:tabs>
               <w:tab w:val="right" w:leader="dot" w:pos="9628"/>
             </w:tabs>
@@ -1267,7 +1407,7 @@
           <w:hyperlink w:anchor="_Toc137074978" w:history="1">
             <w:r>
               <w:rPr>
-                <w:rStyle w:val="Collegamentoipertestuale"/>
+                <w:rStyle w:val="Hyperlink"/>
               </w:rPr>
               <w:t>Architettura Logica</w:t>
             </w:r>
@@ -1317,7 +1457,7 @@
         </w:p>
         <w:p>
           <w:pPr>
-            <w:pStyle w:val="Sommario1"/>
+            <w:pStyle w:val="TOC1"/>
             <w:tabs>
               <w:tab w:val="right" w:leader="dot" w:pos="9628"/>
             </w:tabs>
@@ -1330,7 +1470,7 @@
           <w:hyperlink w:anchor="_Toc137074979" w:history="1">
             <w:r>
               <w:rPr>
-                <w:rStyle w:val="Collegamentoipertestuale"/>
+                <w:rStyle w:val="Hyperlink"/>
               </w:rPr>
               <w:t>Diagramma delle Classi Software</w:t>
             </w:r>
@@ -1380,7 +1520,7 @@
         </w:p>
         <w:p>
           <w:pPr>
-            <w:pStyle w:val="Sommario2"/>
+            <w:pStyle w:val="TOC2"/>
             <w:tabs>
               <w:tab w:val="right" w:leader="dot" w:pos="9628"/>
             </w:tabs>
@@ -1393,7 +1533,7 @@
           <w:hyperlink w:anchor="_Toc137074980" w:history="1">
             <w:r>
               <w:rPr>
-                <w:rStyle w:val="Collegamentoipertestuale"/>
+                <w:rStyle w:val="Hyperlink"/>
               </w:rPr>
               <w:t>Package 1</w:t>
             </w:r>
@@ -1443,7 +1583,7 @@
         </w:p>
         <w:p>
           <w:pPr>
-            <w:pStyle w:val="Sommario3"/>
+            <w:pStyle w:val="TOC3"/>
             <w:tabs>
               <w:tab w:val="right" w:leader="dot" w:pos="9628"/>
             </w:tabs>
@@ -1456,7 +1596,7 @@
           <w:hyperlink w:anchor="_Toc137074981" w:history="1">
             <w:r>
               <w:rPr>
-                <w:rStyle w:val="Collegamentoipertestuale"/>
+                <w:rStyle w:val="Hyperlink"/>
               </w:rPr>
               <w:t>Sottopackage 1.1</w:t>
             </w:r>
@@ -1506,7 +1646,7 @@
         </w:p>
         <w:p>
           <w:pPr>
-            <w:pStyle w:val="Sommario3"/>
+            <w:pStyle w:val="TOC3"/>
             <w:tabs>
               <w:tab w:val="right" w:leader="dot" w:pos="9628"/>
             </w:tabs>
@@ -1519,7 +1659,7 @@
           <w:hyperlink w:anchor="_Toc137074982" w:history="1">
             <w:r>
               <w:rPr>
-                <w:rStyle w:val="Collegamentoipertestuale"/>
+                <w:rStyle w:val="Hyperlink"/>
               </w:rPr>
               <w:t>Sottopackage 1.2</w:t>
             </w:r>
@@ -1569,7 +1709,7 @@
         </w:p>
         <w:p>
           <w:pPr>
-            <w:pStyle w:val="Sommario2"/>
+            <w:pStyle w:val="TOC2"/>
             <w:tabs>
               <w:tab w:val="right" w:leader="dot" w:pos="9628"/>
             </w:tabs>
@@ -1582,7 +1722,7 @@
           <w:hyperlink w:anchor="_Toc137074983" w:history="1">
             <w:r>
               <w:rPr>
-                <w:rStyle w:val="Collegamentoipertestuale"/>
+                <w:rStyle w:val="Hyperlink"/>
               </w:rPr>
               <w:t>Package 2</w:t>
             </w:r>
@@ -1632,7 +1772,7 @@
         </w:p>
         <w:p>
           <w:pPr>
-            <w:pStyle w:val="Sommario1"/>
+            <w:pStyle w:val="TOC1"/>
             <w:tabs>
               <w:tab w:val="right" w:leader="dot" w:pos="9628"/>
             </w:tabs>
@@ -1645,7 +1785,7 @@
           <w:hyperlink w:anchor="_Toc137074984" w:history="1">
             <w:r>
               <w:rPr>
-                <w:rStyle w:val="Collegamentoipertestuale"/>
+                <w:rStyle w:val="Hyperlink"/>
               </w:rPr>
               <w:t>Diagrammi di Sequenza</w:t>
             </w:r>
@@ -1695,7 +1835,7 @@
         </w:p>
         <w:p>
           <w:pPr>
-            <w:pStyle w:val="Sommario3"/>
+            <w:pStyle w:val="TOC3"/>
             <w:tabs>
               <w:tab w:val="right" w:leader="dot" w:pos="9628"/>
             </w:tabs>
@@ -1708,7 +1848,7 @@
           <w:hyperlink w:anchor="_Toc137074985" w:history="1">
             <w:r>
               <w:rPr>
-                <w:rStyle w:val="Collegamentoipertestuale"/>
+                <w:rStyle w:val="Hyperlink"/>
               </w:rPr>
               <w:t>Diagramma di Sequenza 1</w:t>
             </w:r>
@@ -1758,7 +1898,7 @@
         </w:p>
         <w:p>
           <w:pPr>
-            <w:pStyle w:val="Sommario3"/>
+            <w:pStyle w:val="TOC3"/>
             <w:tabs>
               <w:tab w:val="right" w:leader="dot" w:pos="9628"/>
             </w:tabs>
@@ -1771,7 +1911,7 @@
           <w:hyperlink w:anchor="_Toc137074986" w:history="1">
             <w:r>
               <w:rPr>
-                <w:rStyle w:val="Collegamentoipertestuale"/>
+                <w:rStyle w:val="Hyperlink"/>
               </w:rPr>
               <w:t>Diagramma di Sequenza 2</w:t>
             </w:r>
@@ -1821,7 +1961,7 @@
         </w:p>
         <w:p>
           <w:pPr>
-            <w:pStyle w:val="Sommario1"/>
+            <w:pStyle w:val="TOC1"/>
             <w:tabs>
               <w:tab w:val="right" w:leader="dot" w:pos="9628"/>
             </w:tabs>
@@ -1834,7 +1974,7 @@
           <w:hyperlink w:anchor="_Toc137074987" w:history="1">
             <w:r>
               <w:rPr>
-                <w:rStyle w:val="Collegamentoipertestuale"/>
+                <w:rStyle w:val="Hyperlink"/>
               </w:rPr>
               <w:t>Pattern</w:t>
             </w:r>
@@ -1884,7 +2024,7 @@
         </w:p>
         <w:p>
           <w:pPr>
-            <w:pStyle w:val="Sommario2"/>
+            <w:pStyle w:val="TOC2"/>
             <w:tabs>
               <w:tab w:val="right" w:leader="dot" w:pos="9628"/>
             </w:tabs>
@@ -1897,7 +2037,7 @@
           <w:hyperlink w:anchor="_Toc137074988" w:history="1">
             <w:r>
               <w:rPr>
-                <w:rStyle w:val="Collegamentoipertestuale"/>
+                <w:rStyle w:val="Hyperlink"/>
               </w:rPr>
               <w:t>Grasp</w:t>
             </w:r>
@@ -1947,7 +2087,7 @@
         </w:p>
         <w:p>
           <w:pPr>
-            <w:pStyle w:val="Sommario3"/>
+            <w:pStyle w:val="TOC3"/>
             <w:tabs>
               <w:tab w:val="right" w:leader="dot" w:pos="9628"/>
             </w:tabs>
@@ -1960,7 +2100,7 @@
           <w:hyperlink w:anchor="_Toc137074989" w:history="1">
             <w:r>
               <w:rPr>
-                <w:rStyle w:val="Collegamentoipertestuale"/>
+                <w:rStyle w:val="Hyperlink"/>
               </w:rPr>
               <w:t>Pattern 1</w:t>
             </w:r>
@@ -2010,7 +2150,7 @@
         </w:p>
         <w:p>
           <w:pPr>
-            <w:pStyle w:val="Sommario3"/>
+            <w:pStyle w:val="TOC3"/>
             <w:tabs>
               <w:tab w:val="right" w:leader="dot" w:pos="9628"/>
             </w:tabs>
@@ -2023,7 +2163,7 @@
           <w:hyperlink w:anchor="_Toc137074990" w:history="1">
             <w:r>
               <w:rPr>
-                <w:rStyle w:val="Collegamentoipertestuale"/>
+                <w:rStyle w:val="Hyperlink"/>
               </w:rPr>
               <w:t>Pattern 2</w:t>
             </w:r>
@@ -2073,7 +2213,7 @@
         </w:p>
         <w:p>
           <w:pPr>
-            <w:pStyle w:val="Sommario2"/>
+            <w:pStyle w:val="TOC2"/>
             <w:tabs>
               <w:tab w:val="right" w:leader="dot" w:pos="9628"/>
             </w:tabs>
@@ -2086,7 +2226,7 @@
           <w:hyperlink w:anchor="_Toc137074991" w:history="1">
             <w:r>
               <w:rPr>
-                <w:rStyle w:val="Collegamentoipertestuale"/>
+                <w:rStyle w:val="Hyperlink"/>
               </w:rPr>
               <w:t>GoF</w:t>
             </w:r>
@@ -2136,7 +2276,7 @@
         </w:p>
         <w:p>
           <w:pPr>
-            <w:pStyle w:val="Sommario3"/>
+            <w:pStyle w:val="TOC3"/>
             <w:tabs>
               <w:tab w:val="right" w:leader="dot" w:pos="9628"/>
             </w:tabs>
@@ -2149,7 +2289,7 @@
           <w:hyperlink w:anchor="_Toc137074992" w:history="1">
             <w:r>
               <w:rPr>
-                <w:rStyle w:val="Collegamentoipertestuale"/>
+                <w:rStyle w:val="Hyperlink"/>
               </w:rPr>
               <w:t>Pattern 1</w:t>
             </w:r>
@@ -2199,7 +2339,7 @@
         </w:p>
         <w:p>
           <w:pPr>
-            <w:pStyle w:val="Sommario3"/>
+            <w:pStyle w:val="TOC3"/>
             <w:tabs>
               <w:tab w:val="right" w:leader="dot" w:pos="9628"/>
             </w:tabs>
@@ -2212,7 +2352,7 @@
           <w:hyperlink w:anchor="_Toc137074993" w:history="1">
             <w:r>
               <w:rPr>
-                <w:rStyle w:val="Collegamentoipertestuale"/>
+                <w:rStyle w:val="Hyperlink"/>
               </w:rPr>
               <w:t>Pattern 2</w:t>
             </w:r>
@@ -2262,7 +2402,7 @@
         </w:p>
         <w:p>
           <w:pPr>
-            <w:pStyle w:val="Sommario1"/>
+            <w:pStyle w:val="TOC1"/>
             <w:tabs>
               <w:tab w:val="right" w:leader="dot" w:pos="9628"/>
             </w:tabs>
@@ -2275,7 +2415,7 @@
           <w:hyperlink w:anchor="_Toc137074994" w:history="1">
             <w:r>
               <w:rPr>
-                <w:rStyle w:val="Collegamentoipertestuale"/>
+                <w:rStyle w:val="Hyperlink"/>
               </w:rPr>
               <w:t>ReadMe</w:t>
             </w:r>
@@ -2357,7 +2497,7 @@
     </w:p>
     <w:p>
       <w:pPr>
-        <w:pStyle w:val="Titolo1"/>
+        <w:pStyle w:val="Heading1"/>
       </w:pPr>
       <w:bookmarkStart w:id="0" w:name="_Toc137074966"/>
       <w:r>
@@ -2432,7 +2572,7 @@
     </w:p>
     <w:p>
       <w:pPr>
-        <w:pStyle w:val="Titolo1"/>
+        <w:pStyle w:val="Heading1"/>
       </w:pPr>
       <w:bookmarkStart w:id="1" w:name="_Toc137074967"/>
       <w:r>
@@ -2442,7 +2582,7 @@
     </w:p>
     <w:p>
       <w:pPr>
-        <w:pStyle w:val="Titolo2"/>
+        <w:pStyle w:val="Heading2"/>
       </w:pPr>
       <w:bookmarkStart w:id="2" w:name="_Toc137074968"/>
       <w:r>
@@ -2450,6 +2590,7 @@
       </w:r>
       <w:bookmarkEnd w:id="2"/>
     </w:p>
+    <w:p/>
     <w:p/>
     <w:p/>
     <w:p>
@@ -2458,10 +2599,10 @@
           <w:noProof/>
         </w:rPr>
         <w:drawing>
-          <wp:inline distT="0" distB="0" distL="0" distR="0" wp14:anchorId="6D8A06E2" wp14:editId="56DD3133">
-            <wp:extent cx="6469444" cy="3457575"/>
+          <wp:inline distT="0" distB="0" distL="0" distR="0" wp14:anchorId="3DE3D886" wp14:editId="05BA887F">
+            <wp:extent cx="6120130" cy="4700905"/>
             <wp:effectExtent l="0" t="0" r="0" b="0"/>
-            <wp:docPr id="1162167249" name="Immagine 2" descr="Immagine che contiene schermata, cerchio&#10;&#10;Descrizione generata automaticamente"/>
+            <wp:docPr id="1571167454" name="Picture 1" descr="A diagram of a network&#10;&#10;Description automatically generated"/>
             <wp:cNvGraphicFramePr>
               <a:graphicFrameLocks xmlns:a="http://schemas.openxmlformats.org/drawingml/2006/main" noChangeAspect="1"/>
             </wp:cNvGraphicFramePr>
@@ -2469,8 +2610,10 @@
               <a:graphicData uri="http://schemas.openxmlformats.org/drawingml/2006/picture">
                 <pic:pic xmlns:pic="http://schemas.openxmlformats.org/drawingml/2006/picture">
                   <pic:nvPicPr>
-                    <pic:cNvPr id="1162167249" name="Immagine 2" descr="Immagine che contiene schermata, cerchio&#10;&#10;Descrizione generata automaticamente"/>
-                    <pic:cNvPicPr/>
+                    <pic:cNvPr id="1571167454" name="Picture 1" descr="A diagram of a network&#10;&#10;Description automatically generated"/>
+                    <pic:cNvPicPr>
+                      <a:picLocks noChangeAspect="1" noChangeArrowheads="1"/>
+                    </pic:cNvPicPr>
                   </pic:nvPicPr>
                   <pic:blipFill>
                     <a:blip r:embed="rId12">
@@ -2480,18 +2623,23 @@
                         </a:ext>
                       </a:extLst>
                     </a:blip>
+                    <a:srcRect/>
                     <a:stretch>
                       <a:fillRect/>
                     </a:stretch>
                   </pic:blipFill>
-                  <pic:spPr>
+                  <pic:spPr bwMode="auto">
                     <a:xfrm>
                       <a:off x="0" y="0"/>
-                      <a:ext cx="6473286" cy="3459628"/>
+                      <a:ext cx="6120130" cy="4700905"/>
                     </a:xfrm>
                     <a:prstGeom prst="rect">
                       <a:avLst/>
                     </a:prstGeom>
+                    <a:noFill/>
+                    <a:ln>
+                      <a:noFill/>
+                    </a:ln>
                   </pic:spPr>
                 </pic:pic>
               </a:graphicData>
@@ -2500,6 +2648,865 @@
         </w:drawing>
       </w:r>
     </w:p>
+    <w:p/>
+    <w:p/>
+    <w:p>
+      <w:pPr>
+        <w:jc w:val="left"/>
+      </w:pPr>
+      <w:r>
+        <w:br w:type="page"/>
+      </w:r>
+    </w:p>
+    <w:p>
+      <w:pPr>
+        <w:pStyle w:val="Firmasegreta"/>
+      </w:pPr>
+      <w:r>
+        <w:lastRenderedPageBreak/>
+        <w:t xml:space="preserve">Filippo Gentili - </w:t>
+      </w:r>
+      <w:r>
+        <w:t>899906</w:t>
+      </w:r>
+    </w:p>
+    <w:p>
+      <w:pPr>
+        <w:pStyle w:val="Heading2"/>
+      </w:pPr>
+      <w:bookmarkStart w:id="3" w:name="_Toc137074969"/>
+      <w:r>
+        <w:t>Casi d’uso dettagliati</w:t>
+      </w:r>
+      <w:bookmarkEnd w:id="3"/>
+    </w:p>
+    <w:p>
+      <w:pPr>
+        <w:pStyle w:val="Heading3"/>
+      </w:pPr>
+      <w:bookmarkStart w:id="4" w:name="_Toc137074970"/>
+      <w:r>
+        <w:t>Caso d’uso dettagliato 1</w:t>
+      </w:r>
+      <w:bookmarkEnd w:id="4"/>
+    </w:p>
+    <w:p>
+      <w:r>
+        <w:rPr>
+          <w:b/>
+          <w:bCs/>
+          <w:color w:val="2683C6" w:themeColor="accent2"/>
+          <w:sz w:val="30"/>
+          <w:szCs w:val="30"/>
+        </w:rPr>
+        <w:t>Prenotazione</w:t>
+      </w:r>
+      <w:r>
+        <w:t xml:space="preserve"> </w:t>
+      </w:r>
+      <w:r>
+        <w:rPr>
+          <w:b/>
+          <w:bCs/>
+          <w:color w:val="2683C6" w:themeColor="accent2"/>
+          <w:sz w:val="30"/>
+          <w:szCs w:val="30"/>
+        </w:rPr>
+        <w:t>cliente</w:t>
+      </w:r>
+    </w:p>
+    <w:tbl>
+      <w:tblPr>
+        <w:tblStyle w:val="GridTable5Dark-Accent3"/>
+        <w:tblW w:w="0" w:type="auto"/>
+        <w:tblInd w:w="-176" w:type="dxa"/>
+        <w:tblLook w:val="06A0" w:firstRow="1" w:lastRow="0" w:firstColumn="1" w:lastColumn="0" w:noHBand="1" w:noVBand="1"/>
+      </w:tblPr>
+      <w:tblGrid>
+        <w:gridCol w:w="2127"/>
+        <w:gridCol w:w="7827"/>
+      </w:tblGrid>
+      <w:tr>
+        <w:trPr>
+          <w:cnfStyle w:val="100000000000" w:firstRow="1" w:lastRow="0" w:firstColumn="0" w:lastColumn="0" w:oddVBand="0" w:evenVBand="0" w:oddHBand="0" w:evenHBand="0" w:firstRowFirstColumn="0" w:firstRowLastColumn="0" w:lastRowFirstColumn="0" w:lastRowLastColumn="0"/>
+          <w:trHeight w:val="20"/>
+        </w:trPr>
+        <w:tc>
+          <w:tcPr>
+            <w:cnfStyle w:val="001000000000" w:firstRow="0" w:lastRow="0" w:firstColumn="1" w:lastColumn="0" w:oddVBand="0" w:evenVBand="0" w:oddHBand="0" w:evenHBand="0" w:firstRowFirstColumn="0" w:firstRowLastColumn="0" w:lastRowFirstColumn="0" w:lastRowLastColumn="0"/>
+            <w:tcW w:w="9954" w:type="dxa"/>
+            <w:gridSpan w:val="2"/>
+            <w:shd w:val="clear" w:color="auto" w:fill="A3CEED" w:themeFill="accent2" w:themeFillTint="66"/>
+          </w:tcPr>
+          <w:p>
+            <w:pPr>
+              <w:jc w:val="center"/>
+            </w:pPr>
+            <w:r>
+              <w:t>Caso d’uso prenotazione cliente</w:t>
+            </w:r>
+          </w:p>
+        </w:tc>
+      </w:tr>
+      <w:tr>
+        <w:trPr>
+          <w:trHeight w:val="20"/>
+        </w:trPr>
+        <w:tc>
+          <w:tcPr>
+            <w:cnfStyle w:val="001000000000" w:firstRow="0" w:lastRow="0" w:firstColumn="1" w:lastColumn="0" w:oddVBand="0" w:evenVBand="0" w:oddHBand="0" w:evenHBand="0" w:firstRowFirstColumn="0" w:firstRowLastColumn="0" w:lastRowFirstColumn="0" w:lastRowLastColumn="0"/>
+            <w:tcW w:w="2127" w:type="dxa"/>
+            <w:shd w:val="clear" w:color="auto" w:fill="2683C6" w:themeFill="accent2"/>
+          </w:tcPr>
+          <w:p>
+            <w:pPr>
+              <w:jc w:val="left"/>
+            </w:pPr>
+            <w:r>
+              <w:t>Portata</w:t>
+            </w:r>
+          </w:p>
+        </w:tc>
+        <w:tc>
+          <w:tcPr>
+            <w:tcW w:w="7827" w:type="dxa"/>
+            <w:shd w:val="clear" w:color="auto" w:fill="A3CEED" w:themeFill="accent2" w:themeFillTint="66"/>
+          </w:tcPr>
+          <w:p>
+            <w:pPr>
+              <w:cnfStyle w:val="000000000000" w:firstRow="0" w:lastRow="0" w:firstColumn="0" w:lastColumn="0" w:oddVBand="0" w:evenVBand="0" w:oddHBand="0" w:evenHBand="0" w:firstRowFirstColumn="0" w:firstRowLastColumn="0" w:lastRowFirstColumn="0" w:lastRowLastColumn="0"/>
+            </w:pPr>
+            <w:proofErr w:type="spellStart"/>
+            <w:r>
+              <w:t>Trips&amp;Travels</w:t>
+            </w:r>
+            <w:proofErr w:type="spellEnd"/>
+          </w:p>
+        </w:tc>
+      </w:tr>
+      <w:tr>
+        <w:trPr>
+          <w:trHeight w:val="20"/>
+        </w:trPr>
+        <w:tc>
+          <w:tcPr>
+            <w:cnfStyle w:val="001000000000" w:firstRow="0" w:lastRow="0" w:firstColumn="1" w:lastColumn="0" w:oddVBand="0" w:evenVBand="0" w:oddHBand="0" w:evenHBand="0" w:firstRowFirstColumn="0" w:firstRowLastColumn="0" w:lastRowFirstColumn="0" w:lastRowLastColumn="0"/>
+            <w:tcW w:w="2127" w:type="dxa"/>
+            <w:shd w:val="clear" w:color="auto" w:fill="2683C6" w:themeFill="accent2"/>
+          </w:tcPr>
+          <w:p>
+            <w:pPr>
+              <w:jc w:val="left"/>
+            </w:pPr>
+            <w:r>
+              <w:t>Livello</w:t>
+            </w:r>
+          </w:p>
+        </w:tc>
+        <w:tc>
+          <w:tcPr>
+            <w:tcW w:w="7827" w:type="dxa"/>
+            <w:shd w:val="clear" w:color="auto" w:fill="A3CEED" w:themeFill="accent2" w:themeFillTint="66"/>
+          </w:tcPr>
+          <w:p>
+            <w:pPr>
+              <w:cnfStyle w:val="000000000000" w:firstRow="0" w:lastRow="0" w:firstColumn="0" w:lastColumn="0" w:oddVBand="0" w:evenVBand="0" w:oddHBand="0" w:evenHBand="0" w:firstRowFirstColumn="0" w:firstRowLastColumn="0" w:lastRowFirstColumn="0" w:lastRowLastColumn="0"/>
+            </w:pPr>
+            <w:r>
+              <w:t>Obiettivo utente</w:t>
+            </w:r>
+          </w:p>
+        </w:tc>
+      </w:tr>
+      <w:tr>
+        <w:trPr>
+          <w:trHeight w:val="20"/>
+        </w:trPr>
+        <w:tc>
+          <w:tcPr>
+            <w:cnfStyle w:val="001000000000" w:firstRow="0" w:lastRow="0" w:firstColumn="1" w:lastColumn="0" w:oddVBand="0" w:evenVBand="0" w:oddHBand="0" w:evenHBand="0" w:firstRowFirstColumn="0" w:firstRowLastColumn="0" w:lastRowFirstColumn="0" w:lastRowLastColumn="0"/>
+            <w:tcW w:w="2127" w:type="dxa"/>
+            <w:shd w:val="clear" w:color="auto" w:fill="2683C6" w:themeFill="accent2"/>
+          </w:tcPr>
+          <w:p>
+            <w:pPr>
+              <w:jc w:val="left"/>
+            </w:pPr>
+            <w:r>
+              <w:t>Attore primario</w:t>
+            </w:r>
+          </w:p>
+        </w:tc>
+        <w:tc>
+          <w:tcPr>
+            <w:tcW w:w="7827" w:type="dxa"/>
+            <w:shd w:val="clear" w:color="auto" w:fill="A3CEED" w:themeFill="accent2" w:themeFillTint="66"/>
+          </w:tcPr>
+          <w:p>
+            <w:pPr>
+              <w:cnfStyle w:val="000000000000" w:firstRow="0" w:lastRow="0" w:firstColumn="0" w:lastColumn="0" w:oddVBand="0" w:evenVBand="0" w:oddHBand="0" w:evenHBand="0" w:firstRowFirstColumn="0" w:firstRowLastColumn="0" w:lastRowFirstColumn="0" w:lastRowLastColumn="0"/>
+            </w:pPr>
+            <w:r>
+              <w:t>Sistema</w:t>
+            </w:r>
+          </w:p>
+        </w:tc>
+      </w:tr>
+      <w:tr>
+        <w:trPr>
+          <w:trHeight w:val="20"/>
+        </w:trPr>
+        <w:tc>
+          <w:tcPr>
+            <w:cnfStyle w:val="001000000000" w:firstRow="0" w:lastRow="0" w:firstColumn="1" w:lastColumn="0" w:oddVBand="0" w:evenVBand="0" w:oddHBand="0" w:evenHBand="0" w:firstRowFirstColumn="0" w:firstRowLastColumn="0" w:lastRowFirstColumn="0" w:lastRowLastColumn="0"/>
+            <w:tcW w:w="2127" w:type="dxa"/>
+            <w:shd w:val="clear" w:color="auto" w:fill="2683C6" w:themeFill="accent2"/>
+          </w:tcPr>
+          <w:p>
+            <w:pPr>
+              <w:jc w:val="left"/>
+            </w:pPr>
+            <w:r>
+              <w:t>Attore finale</w:t>
+            </w:r>
+          </w:p>
+        </w:tc>
+        <w:tc>
+          <w:tcPr>
+            <w:tcW w:w="7827" w:type="dxa"/>
+            <w:shd w:val="clear" w:color="auto" w:fill="A3CEED" w:themeFill="accent2" w:themeFillTint="66"/>
+          </w:tcPr>
+          <w:p>
+            <w:pPr>
+              <w:cnfStyle w:val="000000000000" w:firstRow="0" w:lastRow="0" w:firstColumn="0" w:lastColumn="0" w:oddVBand="0" w:evenVBand="0" w:oddHBand="0" w:evenHBand="0" w:firstRowFirstColumn="0" w:firstRowLastColumn="0" w:lastRowFirstColumn="0" w:lastRowLastColumn="0"/>
+            </w:pPr>
+            <w:r>
+              <w:t>Cliente</w:t>
+            </w:r>
+          </w:p>
+        </w:tc>
+      </w:tr>
+      <w:tr>
+        <w:trPr>
+          <w:trHeight w:val="20"/>
+        </w:trPr>
+        <w:tc>
+          <w:tcPr>
+            <w:cnfStyle w:val="001000000000" w:firstRow="0" w:lastRow="0" w:firstColumn="1" w:lastColumn="0" w:oddVBand="0" w:evenVBand="0" w:oddHBand="0" w:evenHBand="0" w:firstRowFirstColumn="0" w:firstRowLastColumn="0" w:lastRowFirstColumn="0" w:lastRowLastColumn="0"/>
+            <w:tcW w:w="2127" w:type="dxa"/>
+            <w:shd w:val="clear" w:color="auto" w:fill="2683C6" w:themeFill="accent2"/>
+          </w:tcPr>
+          <w:p>
+            <w:pPr>
+              <w:jc w:val="left"/>
+            </w:pPr>
+            <w:r>
+              <w:t>Parti interessate e interessi</w:t>
+            </w:r>
+          </w:p>
+        </w:tc>
+        <w:tc>
+          <w:tcPr>
+            <w:tcW w:w="7827" w:type="dxa"/>
+            <w:shd w:val="clear" w:color="auto" w:fill="A3CEED" w:themeFill="accent2" w:themeFillTint="66"/>
+          </w:tcPr>
+          <w:p>
+            <w:pPr>
+              <w:pStyle w:val="ListParagraph"/>
+              <w:numPr>
+                <w:ilvl w:val="0"/>
+                <w:numId w:val="6"/>
+              </w:numPr>
+              <w:jc w:val="left"/>
+              <w:cnfStyle w:val="000000000000" w:firstRow="0" w:lastRow="0" w:firstColumn="0" w:lastColumn="0" w:oddVBand="0" w:evenVBand="0" w:oddHBand="0" w:evenHBand="0" w:firstRowFirstColumn="0" w:firstRowLastColumn="0" w:lastRowFirstColumn="0" w:lastRowLastColumn="0"/>
+            </w:pPr>
+            <w:r>
+              <w:t xml:space="preserve">Cliente: vuole effettuare una prenotazione di un viaggio nel modo più semplice e veloce possibile. Vuole ricevere </w:t>
+            </w:r>
+            <w:proofErr w:type="gramStart"/>
+            <w:r>
+              <w:t>un’email</w:t>
+            </w:r>
+            <w:proofErr w:type="gramEnd"/>
+            <w:r>
+              <w:t xml:space="preserve"> di conferma prenotazione con all’interno la ricevuta, tutte le informazioni dettagliate sul viaggio e gli eventuali biglietti. Vuole che il pagamento vada a buon fine.</w:t>
+            </w:r>
+          </w:p>
+          <w:p>
+            <w:pPr>
+              <w:pStyle w:val="ListParagraph"/>
+              <w:numPr>
+                <w:ilvl w:val="0"/>
+                <w:numId w:val="6"/>
+              </w:numPr>
+              <w:jc w:val="left"/>
+              <w:cnfStyle w:val="000000000000" w:firstRow="0" w:lastRow="0" w:firstColumn="0" w:lastColumn="0" w:oddVBand="0" w:evenVBand="0" w:oddHBand="0" w:evenHBand="0" w:firstRowFirstColumn="0" w:firstRowLastColumn="0" w:lastRowFirstColumn="0" w:lastRowLastColumn="0"/>
+            </w:pPr>
+            <w:r>
+              <w:t xml:space="preserve">Agenzia: vuole registrare accuratamente i dati del cliente. Vuole registrare la transazione del cliente. Vuole che </w:t>
+            </w:r>
+            <w:proofErr w:type="gramStart"/>
+            <w:r>
+              <w:t>l’email</w:t>
+            </w:r>
+            <w:proofErr w:type="gramEnd"/>
+            <w:r>
+              <w:t xml:space="preserve"> di conferma arrivi al cliente velocemente e che il cliente sia soddisfatto.</w:t>
+            </w:r>
+          </w:p>
+          <w:p>
+            <w:pPr>
+              <w:pStyle w:val="ListParagraph"/>
+              <w:numPr>
+                <w:ilvl w:val="0"/>
+                <w:numId w:val="6"/>
+              </w:numPr>
+              <w:jc w:val="left"/>
+              <w:cnfStyle w:val="000000000000" w:firstRow="0" w:lastRow="0" w:firstColumn="0" w:lastColumn="0" w:oddVBand="0" w:evenVBand="0" w:oddHBand="0" w:evenHBand="0" w:firstRowFirstColumn="0" w:firstRowLastColumn="0" w:lastRowFirstColumn="0" w:lastRowLastColumn="0"/>
+            </w:pPr>
+            <w:r>
+              <w:t>Operatore: vuole essere in grado di gestire eventuali richieste del cliente e gestire l’eventuale rimborso.</w:t>
+            </w:r>
+          </w:p>
+        </w:tc>
+      </w:tr>
+      <w:tr>
+        <w:trPr>
+          <w:trHeight w:val="20"/>
+        </w:trPr>
+        <w:tc>
+          <w:tcPr>
+            <w:cnfStyle w:val="001000000000" w:firstRow="0" w:lastRow="0" w:firstColumn="1" w:lastColumn="0" w:oddVBand="0" w:evenVBand="0" w:oddHBand="0" w:evenHBand="0" w:firstRowFirstColumn="0" w:firstRowLastColumn="0" w:lastRowFirstColumn="0" w:lastRowLastColumn="0"/>
+            <w:tcW w:w="2127" w:type="dxa"/>
+            <w:shd w:val="clear" w:color="auto" w:fill="2683C6" w:themeFill="accent2"/>
+          </w:tcPr>
+          <w:p>
+            <w:pPr>
+              <w:jc w:val="left"/>
+            </w:pPr>
+            <w:r>
+              <w:t>Pre-condizioni</w:t>
+            </w:r>
+          </w:p>
+        </w:tc>
+        <w:tc>
+          <w:tcPr>
+            <w:tcW w:w="7827" w:type="dxa"/>
+            <w:shd w:val="clear" w:color="auto" w:fill="A3CEED" w:themeFill="accent2" w:themeFillTint="66"/>
+          </w:tcPr>
+          <w:p>
+            <w:pPr>
+              <w:cnfStyle w:val="000000000000" w:firstRow="0" w:lastRow="0" w:firstColumn="0" w:lastColumn="0" w:oddVBand="0" w:evenVBand="0" w:oddHBand="0" w:evenHBand="0" w:firstRowFirstColumn="0" w:firstRowLastColumn="0" w:lastRowFirstColumn="0" w:lastRowLastColumn="0"/>
+            </w:pPr>
+            <w:r>
+              <w:t>il cliente deve essersi registrato come utente del sito web.</w:t>
+            </w:r>
+          </w:p>
+        </w:tc>
+      </w:tr>
+      <w:tr>
+        <w:trPr>
+          <w:trHeight w:val="20"/>
+        </w:trPr>
+        <w:tc>
+          <w:tcPr>
+            <w:cnfStyle w:val="001000000000" w:firstRow="0" w:lastRow="0" w:firstColumn="1" w:lastColumn="0" w:oddVBand="0" w:evenVBand="0" w:oddHBand="0" w:evenHBand="0" w:firstRowFirstColumn="0" w:firstRowLastColumn="0" w:lastRowFirstColumn="0" w:lastRowLastColumn="0"/>
+            <w:tcW w:w="2127" w:type="dxa"/>
+            <w:shd w:val="clear" w:color="auto" w:fill="2683C6" w:themeFill="accent2"/>
+          </w:tcPr>
+          <w:p>
+            <w:pPr>
+              <w:jc w:val="left"/>
+            </w:pPr>
+            <w:r>
+              <w:t>Garanzia di successo</w:t>
+            </w:r>
+          </w:p>
+        </w:tc>
+        <w:tc>
+          <w:tcPr>
+            <w:tcW w:w="7827" w:type="dxa"/>
+            <w:shd w:val="clear" w:color="auto" w:fill="A3CEED" w:themeFill="accent2" w:themeFillTint="66"/>
+          </w:tcPr>
+          <w:p>
+            <w:pPr>
+              <w:cnfStyle w:val="000000000000" w:firstRow="0" w:lastRow="0" w:firstColumn="0" w:lastColumn="0" w:oddVBand="0" w:evenVBand="0" w:oddHBand="0" w:evenHBand="0" w:firstRowFirstColumn="0" w:firstRowLastColumn="0" w:lastRowFirstColumn="0" w:lastRowLastColumn="0"/>
+            </w:pPr>
+            <w:r>
+              <w:t xml:space="preserve">la prenotazione viene realizzata con successo. Vengono contattate gli enti </w:t>
+            </w:r>
+            <w:proofErr w:type="gramStart"/>
+            <w:r>
+              <w:t>terzi(</w:t>
+            </w:r>
+            <w:proofErr w:type="gramEnd"/>
+            <w:r>
+              <w:t xml:space="preserve">Compagnie ferroviarie, Compagnie aeree, Tour </w:t>
+            </w:r>
+            <w:proofErr w:type="spellStart"/>
+            <w:r>
+              <w:t>operatour</w:t>
+            </w:r>
+            <w:proofErr w:type="spellEnd"/>
+            <w:r>
+              <w:t xml:space="preserve">). Viene inviata al cliente </w:t>
+            </w:r>
+            <w:proofErr w:type="gramStart"/>
+            <w:r>
+              <w:t>l’email</w:t>
+            </w:r>
+            <w:proofErr w:type="gramEnd"/>
+            <w:r>
+              <w:t xml:space="preserve"> di conferma e la ricevuta del totale.</w:t>
+            </w:r>
+          </w:p>
+        </w:tc>
+      </w:tr>
+      <w:tr>
+        <w:trPr>
+          <w:trHeight w:val="20"/>
+        </w:trPr>
+        <w:tc>
+          <w:tcPr>
+            <w:cnfStyle w:val="001000000000" w:firstRow="0" w:lastRow="0" w:firstColumn="1" w:lastColumn="0" w:oddVBand="0" w:evenVBand="0" w:oddHBand="0" w:evenHBand="0" w:firstRowFirstColumn="0" w:firstRowLastColumn="0" w:lastRowFirstColumn="0" w:lastRowLastColumn="0"/>
+            <w:tcW w:w="2127" w:type="dxa"/>
+            <w:shd w:val="clear" w:color="auto" w:fill="2683C6" w:themeFill="accent2"/>
+          </w:tcPr>
+          <w:p>
+            <w:pPr>
+              <w:jc w:val="left"/>
+            </w:pPr>
+            <w:r>
+              <w:t>Scenario principale di successo</w:t>
+            </w:r>
+          </w:p>
+        </w:tc>
+        <w:tc>
+          <w:tcPr>
+            <w:tcW w:w="7827" w:type="dxa"/>
+            <w:shd w:val="clear" w:color="auto" w:fill="A3CEED" w:themeFill="accent2" w:themeFillTint="66"/>
+          </w:tcPr>
+          <w:p>
+            <w:pPr>
+              <w:pStyle w:val="ListParagraph"/>
+              <w:numPr>
+                <w:ilvl w:val="0"/>
+                <w:numId w:val="6"/>
+              </w:numPr>
+              <w:jc w:val="left"/>
+              <w:cnfStyle w:val="000000000000" w:firstRow="0" w:lastRow="0" w:firstColumn="0" w:lastColumn="0" w:oddVBand="0" w:evenVBand="0" w:oddHBand="0" w:evenHBand="0" w:firstRowFirstColumn="0" w:firstRowLastColumn="0" w:lastRowFirstColumn="0" w:lastRowLastColumn="0"/>
+            </w:pPr>
+            <w:r>
+              <w:t>L’utente non registrato si registra sulla piattaforma inserendo correttamente i suoi dati personali compreso un metodo di pagamento, creando un nuovo account.</w:t>
+            </w:r>
+          </w:p>
+          <w:p>
+            <w:pPr>
+              <w:pStyle w:val="ListParagraph"/>
+              <w:numPr>
+                <w:ilvl w:val="0"/>
+                <w:numId w:val="6"/>
+              </w:numPr>
+              <w:jc w:val="left"/>
+              <w:cnfStyle w:val="000000000000" w:firstRow="0" w:lastRow="0" w:firstColumn="0" w:lastColumn="0" w:oddVBand="0" w:evenVBand="0" w:oddHBand="0" w:evenHBand="0" w:firstRowFirstColumn="0" w:firstRowLastColumn="0" w:lastRowFirstColumn="0" w:lastRowLastColumn="0"/>
+            </w:pPr>
+            <w:r>
+              <w:t xml:space="preserve">L’utente registrato inserisce tutti i dati della richiesta </w:t>
+            </w:r>
+            <w:r>
+              <w:t xml:space="preserve">nel </w:t>
+            </w:r>
+            <w:proofErr w:type="spellStart"/>
+            <w:r>
+              <w:t>form</w:t>
+            </w:r>
+            <w:proofErr w:type="spellEnd"/>
+            <w:r>
+              <w:t xml:space="preserve"> relativo ed effettua il pagamento della caparra indicata</w:t>
+            </w:r>
+            <w:r>
+              <w:t>.</w:t>
+            </w:r>
+          </w:p>
+          <w:p>
+            <w:pPr>
+              <w:pStyle w:val="ListParagraph"/>
+              <w:numPr>
+                <w:ilvl w:val="0"/>
+                <w:numId w:val="6"/>
+              </w:numPr>
+              <w:jc w:val="left"/>
+              <w:cnfStyle w:val="000000000000" w:firstRow="0" w:lastRow="0" w:firstColumn="0" w:lastColumn="0" w:oddVBand="0" w:evenVBand="0" w:oddHBand="0" w:evenHBand="0" w:firstRowFirstColumn="0" w:firstRowLastColumn="0" w:lastRowFirstColumn="0" w:lastRowLastColumn="0"/>
+            </w:pPr>
+            <w:r>
+              <w:t>Viene mostrato il riepilogo della prenotazione all’utente.</w:t>
+            </w:r>
+          </w:p>
+          <w:p>
+            <w:pPr>
+              <w:pStyle w:val="ListParagraph"/>
+              <w:numPr>
+                <w:ilvl w:val="0"/>
+                <w:numId w:val="6"/>
+              </w:numPr>
+              <w:jc w:val="left"/>
+              <w:cnfStyle w:val="000000000000" w:firstRow="0" w:lastRow="0" w:firstColumn="0" w:lastColumn="0" w:oddVBand="0" w:evenVBand="0" w:oddHBand="0" w:evenHBand="0" w:firstRowFirstColumn="0" w:firstRowLastColumn="0" w:lastRowFirstColumn="0" w:lastRowLastColumn="0"/>
+            </w:pPr>
+            <w:r>
+              <w:t xml:space="preserve">Viene inviata un </w:t>
+            </w:r>
+            <w:proofErr w:type="gramStart"/>
+            <w:r>
+              <w:t>email</w:t>
+            </w:r>
+            <w:proofErr w:type="gramEnd"/>
+            <w:r>
+              <w:t xml:space="preserve"> di riepilogo della prenotazione.</w:t>
+            </w:r>
+          </w:p>
+          <w:p>
+            <w:pPr>
+              <w:pStyle w:val="ListParagraph"/>
+              <w:numPr>
+                <w:ilvl w:val="0"/>
+                <w:numId w:val="6"/>
+              </w:numPr>
+              <w:jc w:val="left"/>
+              <w:cnfStyle w:val="000000000000" w:firstRow="0" w:lastRow="0" w:firstColumn="0" w:lastColumn="0" w:oddVBand="0" w:evenVBand="0" w:oddHBand="0" w:evenHBand="0" w:firstRowFirstColumn="0" w:firstRowLastColumn="0" w:lastRowFirstColumn="0" w:lastRowLastColumn="0"/>
+            </w:pPr>
+            <w:r>
+              <w:t>il sistema invia la richiesta all’agenzia di riferimento, che procederà nell’adempimento</w:t>
+            </w:r>
+            <w:r>
+              <w:t xml:space="preserve"> grazie ad enti terzi (</w:t>
+            </w:r>
+            <w:r>
+              <w:t xml:space="preserve">Compagnie ferroviarie, Compagnie aeree, Tour </w:t>
+            </w:r>
+            <w:proofErr w:type="spellStart"/>
+            <w:r>
+              <w:t>operatour</w:t>
+            </w:r>
+            <w:proofErr w:type="spellEnd"/>
+            <w:r>
+              <w:t>).</w:t>
+            </w:r>
+          </w:p>
+          <w:p>
+            <w:pPr>
+              <w:pStyle w:val="ListParagraph"/>
+              <w:numPr>
+                <w:ilvl w:val="0"/>
+                <w:numId w:val="6"/>
+              </w:numPr>
+              <w:jc w:val="left"/>
+              <w:cnfStyle w:val="000000000000" w:firstRow="0" w:lastRow="0" w:firstColumn="0" w:lastColumn="0" w:oddVBand="0" w:evenVBand="0" w:oddHBand="0" w:evenHBand="0" w:firstRowFirstColumn="0" w:firstRowLastColumn="0" w:lastRowFirstColumn="0" w:lastRowLastColumn="0"/>
+            </w:pPr>
+            <w:r>
+              <w:t>il sistema invia automaticamente una notifica all’utente due giorni prima della scadenza del</w:t>
+            </w:r>
+            <w:r>
+              <w:t xml:space="preserve"> pagamento del saldo.</w:t>
+            </w:r>
+          </w:p>
+          <w:p>
+            <w:pPr>
+              <w:pStyle w:val="ListParagraph"/>
+              <w:numPr>
+                <w:ilvl w:val="0"/>
+                <w:numId w:val="6"/>
+              </w:numPr>
+              <w:jc w:val="left"/>
+              <w:cnfStyle w:val="000000000000" w:firstRow="0" w:lastRow="0" w:firstColumn="0" w:lastColumn="0" w:oddVBand="0" w:evenVBand="0" w:oddHBand="0" w:evenHBand="0" w:firstRowFirstColumn="0" w:firstRowLastColumn="0" w:lastRowFirstColumn="0" w:lastRowLastColumn="0"/>
+            </w:pPr>
+            <w:r>
+              <w:t xml:space="preserve">Il cliente effettua correttamente il pagamento </w:t>
+            </w:r>
+          </w:p>
+          <w:p>
+            <w:pPr>
+              <w:pStyle w:val="ListParagraph"/>
+              <w:numPr>
+                <w:ilvl w:val="0"/>
+                <w:numId w:val="6"/>
+              </w:numPr>
+              <w:jc w:val="left"/>
+              <w:cnfStyle w:val="000000000000" w:firstRow="0" w:lastRow="0" w:firstColumn="0" w:lastColumn="0" w:oddVBand="0" w:evenVBand="0" w:oddHBand="0" w:evenHBand="0" w:firstRowFirstColumn="0" w:firstRowLastColumn="0" w:lastRowFirstColumn="0" w:lastRowLastColumn="0"/>
+            </w:pPr>
+            <w:r>
+              <w:t xml:space="preserve">Viene inviata un </w:t>
+            </w:r>
+            <w:proofErr w:type="gramStart"/>
+            <w:r>
+              <w:t>email</w:t>
+            </w:r>
+            <w:proofErr w:type="gramEnd"/>
+            <w:r>
+              <w:t xml:space="preserve"> di conferma compresa di ricevuta al cliente.</w:t>
+            </w:r>
+          </w:p>
+        </w:tc>
+      </w:tr>
+      <w:tr>
+        <w:trPr>
+          <w:trHeight w:val="20"/>
+        </w:trPr>
+        <w:tc>
+          <w:tcPr>
+            <w:cnfStyle w:val="001000000000" w:firstRow="0" w:lastRow="0" w:firstColumn="1" w:lastColumn="0" w:oddVBand="0" w:evenVBand="0" w:oddHBand="0" w:evenHBand="0" w:firstRowFirstColumn="0" w:firstRowLastColumn="0" w:lastRowFirstColumn="0" w:lastRowLastColumn="0"/>
+            <w:tcW w:w="2127" w:type="dxa"/>
+            <w:shd w:val="clear" w:color="auto" w:fill="2683C6" w:themeFill="accent2"/>
+          </w:tcPr>
+          <w:p>
+            <w:pPr>
+              <w:jc w:val="left"/>
+            </w:pPr>
+            <w:r>
+              <w:t>Estensioni</w:t>
+            </w:r>
+          </w:p>
+        </w:tc>
+        <w:tc>
+          <w:tcPr>
+            <w:tcW w:w="7827" w:type="dxa"/>
+            <w:shd w:val="clear" w:color="auto" w:fill="A3CEED" w:themeFill="accent2" w:themeFillTint="66"/>
+          </w:tcPr>
+          <w:p>
+            <w:pPr>
+              <w:pStyle w:val="ListParagraph"/>
+              <w:numPr>
+                <w:ilvl w:val="0"/>
+                <w:numId w:val="6"/>
+              </w:numPr>
+              <w:jc w:val="left"/>
+              <w:cnfStyle w:val="000000000000" w:firstRow="0" w:lastRow="0" w:firstColumn="0" w:lastColumn="0" w:oddVBand="0" w:evenVBand="0" w:oddHBand="0" w:evenHBand="0" w:firstRowFirstColumn="0" w:firstRowLastColumn="0" w:lastRowFirstColumn="0" w:lastRowLastColumn="0"/>
+            </w:pPr>
+            <w:r>
+              <w:t>Il pagamento da parte del cliente non va a buon termine.</w:t>
+            </w:r>
+          </w:p>
+          <w:p>
+            <w:pPr>
+              <w:pStyle w:val="ListParagraph"/>
+              <w:numPr>
+                <w:ilvl w:val="0"/>
+                <w:numId w:val="6"/>
+              </w:numPr>
+              <w:jc w:val="left"/>
+              <w:cnfStyle w:val="000000000000" w:firstRow="0" w:lastRow="0" w:firstColumn="0" w:lastColumn="0" w:oddVBand="0" w:evenVBand="0" w:oddHBand="0" w:evenHBand="0" w:firstRowFirstColumn="0" w:firstRowLastColumn="0" w:lastRowFirstColumn="0" w:lastRowLastColumn="0"/>
+            </w:pPr>
+            <w:r>
+              <w:t>Il cliente non effettua il pagamento entro la scadenza del pagamento del saldo.</w:t>
+            </w:r>
+          </w:p>
+          <w:p>
+            <w:pPr>
+              <w:pStyle w:val="ListParagraph"/>
+              <w:numPr>
+                <w:ilvl w:val="0"/>
+                <w:numId w:val="6"/>
+              </w:numPr>
+              <w:jc w:val="left"/>
+              <w:cnfStyle w:val="000000000000" w:firstRow="0" w:lastRow="0" w:firstColumn="0" w:lastColumn="0" w:oddVBand="0" w:evenVBand="0" w:oddHBand="0" w:evenHBand="0" w:firstRowFirstColumn="0" w:firstRowLastColumn="0" w:lastRowFirstColumn="0" w:lastRowLastColumn="0"/>
+            </w:pPr>
+            <w:r>
+              <w:t xml:space="preserve">Il cliente non riceve correttamente </w:t>
+            </w:r>
+            <w:proofErr w:type="gramStart"/>
+            <w:r>
+              <w:t>l’email</w:t>
+            </w:r>
+            <w:proofErr w:type="gramEnd"/>
+            <w:r>
+              <w:t xml:space="preserve"> di riepilogo/conferma/notifica.</w:t>
+            </w:r>
+          </w:p>
+          <w:p>
+            <w:pPr>
+              <w:pStyle w:val="ListParagraph"/>
+              <w:numPr>
+                <w:ilvl w:val="0"/>
+                <w:numId w:val="6"/>
+              </w:numPr>
+              <w:jc w:val="left"/>
+              <w:cnfStyle w:val="000000000000" w:firstRow="0" w:lastRow="0" w:firstColumn="0" w:lastColumn="0" w:oddVBand="0" w:evenVBand="0" w:oddHBand="0" w:evenHBand="0" w:firstRowFirstColumn="0" w:firstRowLastColumn="0" w:lastRowFirstColumn="0" w:lastRowLastColumn="0"/>
+            </w:pPr>
+            <w:r>
+              <w:t>Gli enti terzi hanno terminato i posti a disposizione.</w:t>
+            </w:r>
+          </w:p>
+        </w:tc>
+      </w:tr>
+      <w:tr>
+        <w:trPr>
+          <w:trHeight w:val="20"/>
+        </w:trPr>
+        <w:tc>
+          <w:tcPr>
+            <w:cnfStyle w:val="001000000000" w:firstRow="0" w:lastRow="0" w:firstColumn="1" w:lastColumn="0" w:oddVBand="0" w:evenVBand="0" w:oddHBand="0" w:evenHBand="0" w:firstRowFirstColumn="0" w:firstRowLastColumn="0" w:lastRowFirstColumn="0" w:lastRowLastColumn="0"/>
+            <w:tcW w:w="2127" w:type="dxa"/>
+            <w:shd w:val="clear" w:color="auto" w:fill="2683C6" w:themeFill="accent2"/>
+          </w:tcPr>
+          <w:p>
+            <w:pPr>
+              <w:jc w:val="left"/>
+            </w:pPr>
+            <w:r>
+              <w:t>Requisiti speciali</w:t>
+            </w:r>
+          </w:p>
+        </w:tc>
+        <w:tc>
+          <w:tcPr>
+            <w:tcW w:w="7827" w:type="dxa"/>
+            <w:shd w:val="clear" w:color="auto" w:fill="A3CEED" w:themeFill="accent2" w:themeFillTint="66"/>
+          </w:tcPr>
+          <w:p>
+            <w:pPr>
+              <w:cnfStyle w:val="000000000000" w:firstRow="0" w:lastRow="0" w:firstColumn="0" w:lastColumn="0" w:oddVBand="0" w:evenVBand="0" w:oddHBand="0" w:evenHBand="0" w:firstRowFirstColumn="0" w:firstRowLastColumn="0" w:lastRowFirstColumn="0" w:lastRowLastColumn="0"/>
+            </w:pPr>
+            <w:r>
+              <w:t xml:space="preserve">viene effettuato un controllo quotidiano delle prenotazioni in </w:t>
+            </w:r>
+            <w:proofErr w:type="gramStart"/>
+            <w:r>
+              <w:t>scadenza</w:t>
+            </w:r>
+            <w:proofErr w:type="gramEnd"/>
+            <w:r>
+              <w:t xml:space="preserve"> il quale rende possibile l</w:t>
+            </w:r>
+            <w:r>
+              <w:t>e no</w:t>
+            </w:r>
+            <w:r>
+              <w:t>tifiche automatiche del sistema.</w:t>
+            </w:r>
+          </w:p>
+        </w:tc>
+      </w:tr>
+      <w:tr>
+        <w:trPr>
+          <w:trHeight w:val="20"/>
+        </w:trPr>
+        <w:tc>
+          <w:tcPr>
+            <w:cnfStyle w:val="001000000000" w:firstRow="0" w:lastRow="0" w:firstColumn="1" w:lastColumn="0" w:oddVBand="0" w:evenVBand="0" w:oddHBand="0" w:evenHBand="0" w:firstRowFirstColumn="0" w:firstRowLastColumn="0" w:lastRowFirstColumn="0" w:lastRowLastColumn="0"/>
+            <w:tcW w:w="2127" w:type="dxa"/>
+            <w:shd w:val="clear" w:color="auto" w:fill="2683C6" w:themeFill="accent2"/>
+          </w:tcPr>
+          <w:p>
+            <w:pPr>
+              <w:jc w:val="left"/>
+            </w:pPr>
+            <w:r>
+              <w:t>elenco delle varianti tecnologiche e dei dati</w:t>
+            </w:r>
+          </w:p>
+        </w:tc>
+        <w:tc>
+          <w:tcPr>
+            <w:tcW w:w="7827" w:type="dxa"/>
+            <w:shd w:val="clear" w:color="auto" w:fill="A3CEED" w:themeFill="accent2" w:themeFillTint="66"/>
+          </w:tcPr>
+          <w:p>
+            <w:pPr>
+              <w:cnfStyle w:val="000000000000" w:firstRow="0" w:lastRow="0" w:firstColumn="0" w:lastColumn="0" w:oddVBand="0" w:evenVBand="0" w:oddHBand="0" w:evenHBand="0" w:firstRowFirstColumn="0" w:firstRowLastColumn="0" w:lastRowFirstColumn="0" w:lastRowLastColumn="0"/>
+            </w:pPr>
+            <w:r>
+              <w:t xml:space="preserve">il cliente può richiedere la modifica o la cancellazione della prenotazione tramite </w:t>
+            </w:r>
+            <w:proofErr w:type="gramStart"/>
+            <w:r>
+              <w:t>email</w:t>
+            </w:r>
+            <w:proofErr w:type="gramEnd"/>
+            <w:r>
+              <w:t xml:space="preserve"> o telefono, la quale verrà presa in carico dall’operatore che inoltrerà la richiesta ad enti terzi (</w:t>
+            </w:r>
+            <w:r>
+              <w:t xml:space="preserve">Compagnie ferroviarie, Compagnie aeree, Tour </w:t>
+            </w:r>
+            <w:proofErr w:type="spellStart"/>
+            <w:r>
+              <w:t>operatour</w:t>
+            </w:r>
+            <w:proofErr w:type="spellEnd"/>
+            <w:r>
+              <w:t>).</w:t>
+            </w:r>
+          </w:p>
+        </w:tc>
+      </w:tr>
+      <w:tr>
+        <w:trPr>
+          <w:trHeight w:val="20"/>
+        </w:trPr>
+        <w:tc>
+          <w:tcPr>
+            <w:cnfStyle w:val="001000000000" w:firstRow="0" w:lastRow="0" w:firstColumn="1" w:lastColumn="0" w:oddVBand="0" w:evenVBand="0" w:oddHBand="0" w:evenHBand="0" w:firstRowFirstColumn="0" w:firstRowLastColumn="0" w:lastRowFirstColumn="0" w:lastRowLastColumn="0"/>
+            <w:tcW w:w="2127" w:type="dxa"/>
+            <w:shd w:val="clear" w:color="auto" w:fill="2683C6" w:themeFill="accent2"/>
+          </w:tcPr>
+          <w:p>
+            <w:pPr>
+              <w:jc w:val="left"/>
+            </w:pPr>
+            <w:r>
+              <w:t>Frequenza di ripetizione</w:t>
+            </w:r>
+          </w:p>
+        </w:tc>
+        <w:tc>
+          <w:tcPr>
+            <w:tcW w:w="7827" w:type="dxa"/>
+            <w:shd w:val="clear" w:color="auto" w:fill="A3CEED" w:themeFill="accent2" w:themeFillTint="66"/>
+          </w:tcPr>
+          <w:p>
+            <w:pPr>
+              <w:cnfStyle w:val="000000000000" w:firstRow="0" w:lastRow="0" w:firstColumn="0" w:lastColumn="0" w:oddVBand="0" w:evenVBand="0" w:oddHBand="0" w:evenHBand="0" w:firstRowFirstColumn="0" w:firstRowLastColumn="0" w:lastRowFirstColumn="0" w:lastRowLastColumn="0"/>
+            </w:pPr>
+            <w:r>
+              <w:t>infinita fino ad esaurimento posti.</w:t>
+            </w:r>
+          </w:p>
+        </w:tc>
+      </w:tr>
+      <w:tr>
+        <w:trPr>
+          <w:trHeight w:val="20"/>
+        </w:trPr>
+        <w:tc>
+          <w:tcPr>
+            <w:cnfStyle w:val="001000000000" w:firstRow="0" w:lastRow="0" w:firstColumn="1" w:lastColumn="0" w:oddVBand="0" w:evenVBand="0" w:oddHBand="0" w:evenHBand="0" w:firstRowFirstColumn="0" w:firstRowLastColumn="0" w:lastRowFirstColumn="0" w:lastRowLastColumn="0"/>
+            <w:tcW w:w="2127" w:type="dxa"/>
+            <w:shd w:val="clear" w:color="auto" w:fill="2683C6" w:themeFill="accent2"/>
+          </w:tcPr>
+          <w:p>
+            <w:pPr>
+              <w:jc w:val="left"/>
+            </w:pPr>
+            <w:r>
+              <w:t>Varie</w:t>
+            </w:r>
+          </w:p>
+        </w:tc>
+        <w:tc>
+          <w:tcPr>
+            <w:tcW w:w="7827" w:type="dxa"/>
+            <w:shd w:val="clear" w:color="auto" w:fill="A3CEED" w:themeFill="accent2" w:themeFillTint="66"/>
+          </w:tcPr>
+          <w:p>
+            <w:pPr>
+              <w:cnfStyle w:val="000000000000" w:firstRow="0" w:lastRow="0" w:firstColumn="0" w:lastColumn="0" w:oddVBand="0" w:evenVBand="0" w:oddHBand="0" w:evenHBand="0" w:firstRowFirstColumn="0" w:firstRowLastColumn="0" w:lastRowFirstColumn="0" w:lastRowLastColumn="0"/>
+            </w:pPr>
+            <w:r>
+              <w:t>Nessuna.</w:t>
+            </w:r>
+          </w:p>
+        </w:tc>
+      </w:tr>
+    </w:tbl>
     <w:p>
       <w:pPr>
         <w:jc w:val="left"/>
@@ -2519,27 +3526,39 @@
     </w:p>
     <w:p>
       <w:pPr>
-        <w:pStyle w:val="Titolo2"/>
-      </w:pPr>
-      <w:bookmarkStart w:id="3" w:name="_Toc137074969"/>
-      <w:r>
-        <w:t>Casi d’uso dettagliati</w:t>
-      </w:r>
-      <w:bookmarkEnd w:id="3"/>
-    </w:p>
-    <w:p>
-      <w:pPr>
-        <w:pStyle w:val="Titolo3"/>
-      </w:pPr>
-      <w:bookmarkStart w:id="4" w:name="_Toc137074970"/>
-      <w:r>
-        <w:t>Caso d’uso dettagliato 1</w:t>
-      </w:r>
-      <w:bookmarkEnd w:id="4"/>
+        <w:pStyle w:val="Heading3"/>
+      </w:pPr>
+      <w:r>
+        <w:t>Caso d’uso dettagliato</w:t>
+      </w:r>
+      <w:r>
+        <w:t xml:space="preserve"> 2</w:t>
+      </w:r>
+    </w:p>
+    <w:p>
+      <w:pPr>
+        <w:rPr>
+          <w:b/>
+          <w:bCs/>
+          <w:color w:val="2683C6" w:themeColor="accent2"/>
+          <w:sz w:val="30"/>
+          <w:szCs w:val="30"/>
+        </w:rPr>
+      </w:pPr>
+      <w:r>
+        <w:rPr>
+          <w:b/>
+          <w:bCs/>
+          <w:color w:val="2683C6" w:themeColor="accent2"/>
+          <w:sz w:val="30"/>
+          <w:szCs w:val="30"/>
+        </w:rPr>
+        <w:t>Modifica prenotazione</w:t>
+      </w:r>
     </w:p>
     <w:tbl>
       <w:tblPr>
-        <w:tblStyle w:val="Tabellagriglia5scura-colore3"/>
+        <w:tblStyle w:val="GridTable5Dark-Accent3"/>
         <w:tblW w:w="0" w:type="auto"/>
         <w:tblLook w:val="06A0" w:firstRow="1" w:lastRow="0" w:firstColumn="1" w:lastColumn="0" w:noHBand="1" w:noVBand="1"/>
       </w:tblPr>
@@ -2597,6 +3616,11 @@
             <w:pPr>
               <w:cnfStyle w:val="000000000000" w:firstRow="0" w:lastRow="0" w:firstColumn="0" w:lastColumn="0" w:oddVBand="0" w:evenVBand="0" w:oddHBand="0" w:evenHBand="0" w:firstRowFirstColumn="0" w:firstRowLastColumn="0" w:lastRowFirstColumn="0" w:lastRowLastColumn="0"/>
             </w:pPr>
+            <w:proofErr w:type="spellStart"/>
+            <w:r>
+              <w:t>Trips&amp;Travels</w:t>
+            </w:r>
+            <w:proofErr w:type="spellEnd"/>
           </w:p>
         </w:tc>
       </w:tr>
@@ -2628,6 +3652,9 @@
             <w:pPr>
               <w:cnfStyle w:val="000000000000" w:firstRow="0" w:lastRow="0" w:firstColumn="0" w:lastColumn="0" w:oddVBand="0" w:evenVBand="0" w:oddHBand="0" w:evenHBand="0" w:firstRowFirstColumn="0" w:firstRowLastColumn="0" w:lastRowFirstColumn="0" w:lastRowLastColumn="0"/>
             </w:pPr>
+            <w:r>
+              <w:t>Obiettivo utente</w:t>
+            </w:r>
           </w:p>
         </w:tc>
       </w:tr>
@@ -2659,6 +3686,9 @@
             <w:pPr>
               <w:cnfStyle w:val="000000000000" w:firstRow="0" w:lastRow="0" w:firstColumn="0" w:lastColumn="0" w:oddVBand="0" w:evenVBand="0" w:oddHBand="0" w:evenHBand="0" w:firstRowFirstColumn="0" w:firstRowLastColumn="0" w:lastRowFirstColumn="0" w:lastRowLastColumn="0"/>
             </w:pPr>
+            <w:r>
+              <w:t>Utente registrato o Cliente</w:t>
+            </w:r>
           </w:p>
         </w:tc>
       </w:tr>
@@ -2690,6 +3720,17 @@
             <w:pPr>
               <w:cnfStyle w:val="000000000000" w:firstRow="0" w:lastRow="0" w:firstColumn="0" w:lastColumn="0" w:oddVBand="0" w:evenVBand="0" w:oddHBand="0" w:evenHBand="0" w:firstRowFirstColumn="0" w:firstRowLastColumn="0" w:lastRowFirstColumn="0" w:lastRowLastColumn="0"/>
             </w:pPr>
+            <w:r>
+              <w:t>Utente registrato: vuole modificare la prenotazione.</w:t>
+            </w:r>
+          </w:p>
+          <w:p>
+            <w:pPr>
+              <w:cnfStyle w:val="000000000000" w:firstRow="0" w:lastRow="0" w:firstColumn="0" w:lastColumn="0" w:oddVBand="0" w:evenVBand="0" w:oddHBand="0" w:evenHBand="0" w:firstRowFirstColumn="0" w:firstRowLastColumn="0" w:lastRowFirstColumn="0" w:lastRowLastColumn="0"/>
+            </w:pPr>
+            <w:r>
+              <w:t>Organizzazioni terze: vogliono aggiornare la prenotazione.</w:t>
+            </w:r>
           </w:p>
         </w:tc>
       </w:tr>
@@ -2721,6 +3762,9 @@
             <w:pPr>
               <w:cnfStyle w:val="000000000000" w:firstRow="0" w:lastRow="0" w:firstColumn="0" w:lastColumn="0" w:oddVBand="0" w:evenVBand="0" w:oddHBand="0" w:evenHBand="0" w:firstRowFirstColumn="0" w:firstRowLastColumn="0" w:lastRowFirstColumn="0" w:lastRowLastColumn="0"/>
             </w:pPr>
+            <w:r>
+              <w:t>L'utente registrato deve aver effettuato almeno una prenotazione.</w:t>
+            </w:r>
           </w:p>
         </w:tc>
       </w:tr>
@@ -2752,6 +3796,9 @@
             <w:pPr>
               <w:cnfStyle w:val="000000000000" w:firstRow="0" w:lastRow="0" w:firstColumn="0" w:lastColumn="0" w:oddVBand="0" w:evenVBand="0" w:oddHBand="0" w:evenHBand="0" w:firstRowFirstColumn="0" w:firstRowLastColumn="0" w:lastRowFirstColumn="0" w:lastRowLastColumn="0"/>
             </w:pPr>
+            <w:r>
+              <w:t>È stata modificata una prenotazione preesistente.</w:t>
+            </w:r>
           </w:p>
         </w:tc>
       </w:tr>
@@ -2783,6 +3830,106 @@
             <w:pPr>
               <w:cnfStyle w:val="000000000000" w:firstRow="0" w:lastRow="0" w:firstColumn="0" w:lastColumn="0" w:oddVBand="0" w:evenVBand="0" w:oddHBand="0" w:evenHBand="0" w:firstRowFirstColumn="0" w:firstRowLastColumn="0" w:lastRowFirstColumn="0" w:lastRowLastColumn="0"/>
             </w:pPr>
+            <w:r>
+              <w:t xml:space="preserve">Punti di estensione: </w:t>
+            </w:r>
+            <w:proofErr w:type="spellStart"/>
+            <w:r>
+              <w:t>postiNonSufficienti</w:t>
+            </w:r>
+            <w:proofErr w:type="spellEnd"/>
+            <w:r>
+              <w:t>, passo 5.</w:t>
+            </w:r>
+          </w:p>
+          <w:p>
+            <w:pPr>
+              <w:pStyle w:val="ListParagraph"/>
+              <w:cnfStyle w:val="000000000000" w:firstRow="0" w:lastRow="0" w:firstColumn="0" w:lastColumn="0" w:oddVBand="0" w:evenVBand="0" w:oddHBand="0" w:evenHBand="0" w:firstRowFirstColumn="0" w:firstRowLastColumn="0" w:lastRowFirstColumn="0" w:lastRowLastColumn="0"/>
+            </w:pPr>
+          </w:p>
+          <w:p>
+            <w:pPr>
+              <w:pStyle w:val="ListParagraph"/>
+              <w:numPr>
+                <w:ilvl w:val="0"/>
+                <w:numId w:val="2"/>
+              </w:numPr>
+              <w:cnfStyle w:val="000000000000" w:firstRow="0" w:lastRow="0" w:firstColumn="0" w:lastColumn="0" w:oddVBand="0" w:evenVBand="0" w:oddHBand="0" w:evenHBand="0" w:firstRowFirstColumn="0" w:firstRowLastColumn="0" w:lastRowFirstColumn="0" w:lastRowLastColumn="0"/>
+            </w:pPr>
+            <w:r>
+              <w:t xml:space="preserve">L'utente registrato effettua il login. </w:t>
+            </w:r>
+          </w:p>
+          <w:p>
+            <w:pPr>
+              <w:pStyle w:val="ListParagraph"/>
+              <w:numPr>
+                <w:ilvl w:val="0"/>
+                <w:numId w:val="2"/>
+              </w:numPr>
+              <w:cnfStyle w:val="000000000000" w:firstRow="0" w:lastRow="0" w:firstColumn="0" w:lastColumn="0" w:oddVBand="0" w:evenVBand="0" w:oddHBand="0" w:evenHBand="0" w:firstRowFirstColumn="0" w:firstRowLastColumn="0" w:lastRowFirstColumn="0" w:lastRowLastColumn="0"/>
+            </w:pPr>
+            <w:r>
+              <w:t>L'utente registrato seleziona una prenotazione effettuata.</w:t>
+            </w:r>
+          </w:p>
+          <w:p>
+            <w:pPr>
+              <w:pStyle w:val="ListParagraph"/>
+              <w:numPr>
+                <w:ilvl w:val="0"/>
+                <w:numId w:val="2"/>
+              </w:numPr>
+              <w:cnfStyle w:val="000000000000" w:firstRow="0" w:lastRow="0" w:firstColumn="0" w:lastColumn="0" w:oddVBand="0" w:evenVBand="0" w:oddHBand="0" w:evenHBand="0" w:firstRowFirstColumn="0" w:firstRowLastColumn="0" w:lastRowFirstColumn="0" w:lastRowLastColumn="0"/>
+            </w:pPr>
+            <w:r>
+              <w:t>L'utente registrato seleziona "Modifica".</w:t>
+            </w:r>
+          </w:p>
+          <w:p>
+            <w:pPr>
+              <w:pStyle w:val="ListParagraph"/>
+              <w:numPr>
+                <w:ilvl w:val="0"/>
+                <w:numId w:val="2"/>
+              </w:numPr>
+              <w:cnfStyle w:val="000000000000" w:firstRow="0" w:lastRow="0" w:firstColumn="0" w:lastColumn="0" w:oddVBand="0" w:evenVBand="0" w:oddHBand="0" w:evenHBand="0" w:firstRowFirstColumn="0" w:firstRowLastColumn="0" w:lastRowFirstColumn="0" w:lastRowLastColumn="0"/>
+            </w:pPr>
+            <w:r>
+              <w:t>L'utente registrato modifica le informazioni relative alla prenotazione scelta.</w:t>
+            </w:r>
+          </w:p>
+          <w:p>
+            <w:pPr>
+              <w:pStyle w:val="ListParagraph"/>
+              <w:numPr>
+                <w:ilvl w:val="0"/>
+                <w:numId w:val="2"/>
+              </w:numPr>
+              <w:cnfStyle w:val="000000000000" w:firstRow="0" w:lastRow="0" w:firstColumn="0" w:lastColumn="0" w:oddVBand="0" w:evenVBand="0" w:oddHBand="0" w:evenHBand="0" w:firstRowFirstColumn="0" w:firstRowLastColumn="0" w:lastRowFirstColumn="0" w:lastRowLastColumn="0"/>
+            </w:pPr>
+            <w:r>
+              <w:t>L'utente registrato seleziona "Conferma".</w:t>
+            </w:r>
+          </w:p>
+          <w:p>
+            <w:pPr>
+              <w:pStyle w:val="ListParagraph"/>
+              <w:numPr>
+                <w:ilvl w:val="0"/>
+                <w:numId w:val="2"/>
+              </w:numPr>
+              <w:cnfStyle w:val="000000000000" w:firstRow="0" w:lastRow="0" w:firstColumn="0" w:lastColumn="0" w:oddVBand="0" w:evenVBand="0" w:oddHBand="0" w:evenHBand="0" w:firstRowFirstColumn="0" w:firstRowLastColumn="0" w:lastRowFirstColumn="0" w:lastRowLastColumn="0"/>
+            </w:pPr>
+            <w:r>
+              <w:t>Il sistema aggiorna la prenotazione scelta con i nuovi dati.</w:t>
+            </w:r>
+          </w:p>
+          <w:p>
+            <w:pPr>
+              <w:cnfStyle w:val="000000000000" w:firstRow="0" w:lastRow="0" w:firstColumn="0" w:lastColumn="0" w:oddVBand="0" w:evenVBand="0" w:oddHBand="0" w:evenHBand="0" w:firstRowFirstColumn="0" w:firstRowLastColumn="0" w:lastRowFirstColumn="0" w:lastRowLastColumn="0"/>
+            </w:pPr>
           </w:p>
         </w:tc>
       </w:tr>
@@ -2814,6 +3961,25 @@
             <w:pPr>
               <w:cnfStyle w:val="000000000000" w:firstRow="0" w:lastRow="0" w:firstColumn="0" w:lastColumn="0" w:oddVBand="0" w:evenVBand="0" w:oddHBand="0" w:evenHBand="0" w:firstRowFirstColumn="0" w:firstRowLastColumn="0" w:lastRowFirstColumn="0" w:lastRowLastColumn="0"/>
             </w:pPr>
+            <w:r>
+              <w:t>5a) Non ci sono sufficienti posti disponibili.</w:t>
+            </w:r>
+          </w:p>
+          <w:p>
+            <w:pPr>
+              <w:cnfStyle w:val="000000000000" w:firstRow="0" w:lastRow="0" w:firstColumn="0" w:lastColumn="0" w:oddVBand="0" w:evenVBand="0" w:oddHBand="0" w:evenHBand="0" w:firstRowFirstColumn="0" w:firstRowLastColumn="0" w:lastRowFirstColumn="0" w:lastRowLastColumn="0"/>
+            </w:pPr>
+            <w:r>
+              <w:t>5a.1) Il sistema avverte l'utente registrato che non sono disponibili abbastanza posti.</w:t>
+            </w:r>
+          </w:p>
+          <w:p>
+            <w:pPr>
+              <w:cnfStyle w:val="000000000000" w:firstRow="0" w:lastRow="0" w:firstColumn="0" w:lastColumn="0" w:oddVBand="0" w:evenVBand="0" w:oddHBand="0" w:evenHBand="0" w:firstRowFirstColumn="0" w:firstRowLastColumn="0" w:lastRowFirstColumn="0" w:lastRowLastColumn="0"/>
+            </w:pPr>
+            <w:r>
+              <w:t>5a.2) Il sistema mostra all'utente registrato il numero di posti disponibili in quel momento in base al prodotto scelto.</w:t>
+            </w:r>
           </w:p>
         </w:tc>
       </w:tr>
@@ -2845,6 +4011,9 @@
             <w:pPr>
               <w:cnfStyle w:val="000000000000" w:firstRow="0" w:lastRow="0" w:firstColumn="0" w:lastColumn="0" w:oddVBand="0" w:evenVBand="0" w:oddHBand="0" w:evenHBand="0" w:firstRowFirstColumn="0" w:firstRowLastColumn="0" w:lastRowFirstColumn="0" w:lastRowLastColumn="0"/>
             </w:pPr>
+            <w:r>
+              <w:t>Nessuno.</w:t>
+            </w:r>
           </w:p>
         </w:tc>
       </w:tr>
@@ -2876,6 +4045,15 @@
             <w:pPr>
               <w:cnfStyle w:val="000000000000" w:firstRow="0" w:lastRow="0" w:firstColumn="0" w:lastColumn="0" w:oddVBand="0" w:evenVBand="0" w:oddHBand="0" w:evenHBand="0" w:firstRowFirstColumn="0" w:firstRowLastColumn="0" w:lastRowFirstColumn="0" w:lastRowLastColumn="0"/>
             </w:pPr>
+            <w:r>
+              <w:t>L’utente può modificare la prenotazione attraverso una richiesta e-mail</w:t>
+            </w:r>
+            <w:r>
+              <w:t xml:space="preserve">, </w:t>
+            </w:r>
+            <w:r>
+              <w:t>oppure una telefonata ad un operatore.</w:t>
+            </w:r>
           </w:p>
         </w:tc>
       </w:tr>
@@ -2907,6 +4085,9 @@
             <w:pPr>
               <w:cnfStyle w:val="000000000000" w:firstRow="0" w:lastRow="0" w:firstColumn="0" w:lastColumn="0" w:oddVBand="0" w:evenVBand="0" w:oddHBand="0" w:evenHBand="0" w:firstRowFirstColumn="0" w:firstRowLastColumn="0" w:lastRowFirstColumn="0" w:lastRowLastColumn="0"/>
             </w:pPr>
+            <w:r>
+              <w:t>Illimitata fino a n giorni prima della data di inizio del prodotto scelto, fino a quando ci sono posti disponibili.</w:t>
+            </w:r>
           </w:p>
         </w:tc>
       </w:tr>
@@ -2938,6 +4119,9 @@
             <w:pPr>
               <w:cnfStyle w:val="000000000000" w:firstRow="0" w:lastRow="0" w:firstColumn="0" w:lastColumn="0" w:oddVBand="0" w:evenVBand="0" w:oddHBand="0" w:evenHBand="0" w:firstRowFirstColumn="0" w:firstRowLastColumn="0" w:lastRowFirstColumn="0" w:lastRowLastColumn="0"/>
             </w:pPr>
+            <w:r>
+              <w:t>Nessuna.</w:t>
+            </w:r>
           </w:p>
         </w:tc>
       </w:tr>
@@ -2952,14 +4136,24 @@
     </w:p>
     <w:p>
       <w:pPr>
-        <w:pStyle w:val="Titolo3"/>
+        <w:pStyle w:val="Firmasegreta"/>
       </w:pPr>
       <w:r>
         <w:lastRenderedPageBreak/>
+        <w:t>Gaetano La Rocca - 895887</w:t>
+      </w:r>
+    </w:p>
+    <w:p>
+      <w:pPr>
+        <w:pStyle w:val="Heading3"/>
+      </w:pPr>
+      <w:bookmarkStart w:id="5" w:name="_Toc137074971"/>
+      <w:r>
         <w:t>Caso d’uso dettagliato</w:t>
       </w:r>
-      <w:r>
-        <w:t xml:space="preserve"> 2</w:t>
+      <w:bookmarkEnd w:id="5"/>
+      <w:r>
+        <w:t xml:space="preserve"> 3</w:t>
       </w:r>
     </w:p>
     <w:p>
@@ -2980,12 +4174,12 @@
           <w:sz w:val="30"/>
           <w:szCs w:val="30"/>
         </w:rPr>
-        <w:t>Modifica prenotazione</w:t>
+        <w:t>Registrazione utente</w:t>
       </w:r>
     </w:p>
     <w:tbl>
       <w:tblPr>
-        <w:tblStyle w:val="Tabellagriglia5scura-colore3"/>
+        <w:tblStyle w:val="GridTable5Dark-Accent3"/>
         <w:tblW w:w="0" w:type="auto"/>
         <w:tblLook w:val="06A0" w:firstRow="1" w:lastRow="0" w:firstColumn="1" w:lastColumn="0" w:noHBand="1" w:noVBand="1"/>
       </w:tblPr>
@@ -3010,7 +4204,10 @@
               <w:jc w:val="center"/>
             </w:pPr>
             <w:r>
-              <w:t>Caso d’uso modifica pacchetto vacanza</w:t>
+              <w:t xml:space="preserve">Caso </w:t>
+            </w:r>
+            <w:r>
+              <w:t>d’uso registrazione utente</w:t>
             </w:r>
           </w:p>
         </w:tc>
@@ -3044,7 +4241,7 @@
               <w:cnfStyle w:val="000000000000" w:firstRow="0" w:lastRow="0" w:firstColumn="0" w:lastColumn="0" w:oddVBand="0" w:evenVBand="0" w:oddHBand="0" w:evenHBand="0" w:firstRowFirstColumn="0" w:firstRowLastColumn="0" w:lastRowFirstColumn="0" w:lastRowLastColumn="0"/>
             </w:pPr>
             <w:r>
-              <w:t>Trips&amp;Travels</w:t>
+              <w:t>Trips &amp; Travels</w:t>
             </w:r>
           </w:p>
         </w:tc>
@@ -3112,7 +4309,7 @@
               <w:cnfStyle w:val="000000000000" w:firstRow="0" w:lastRow="0" w:firstColumn="0" w:lastColumn="0" w:oddVBand="0" w:evenVBand="0" w:oddHBand="0" w:evenHBand="0" w:firstRowFirstColumn="0" w:firstRowLastColumn="0" w:lastRowFirstColumn="0" w:lastRowLastColumn="0"/>
             </w:pPr>
             <w:r>
-              <w:t>Utente registrato o Cliente</w:t>
+              <w:t>Utente generico</w:t>
             </w:r>
           </w:p>
         </w:tc>
@@ -3132,7 +4329,7 @@
               <w:jc w:val="left"/>
             </w:pPr>
             <w:r>
-              <w:t>Parti interessate e interessi</w:t>
+              <w:t>Attore finale</w:t>
             </w:r>
           </w:p>
         </w:tc>
@@ -3146,15 +4343,7 @@
               <w:cnfStyle w:val="000000000000" w:firstRow="0" w:lastRow="0" w:firstColumn="0" w:lastColumn="0" w:oddVBand="0" w:evenVBand="0" w:oddHBand="0" w:evenHBand="0" w:firstRowFirstColumn="0" w:firstRowLastColumn="0" w:lastRowFirstColumn="0" w:lastRowLastColumn="0"/>
             </w:pPr>
             <w:r>
-              <w:t>Utente registrato: vuole modificare la prenotazione.</w:t>
-            </w:r>
-          </w:p>
-          <w:p>
-            <w:pPr>
-              <w:cnfStyle w:val="000000000000" w:firstRow="0" w:lastRow="0" w:firstColumn="0" w:lastColumn="0" w:oddVBand="0" w:evenVBand="0" w:oddHBand="0" w:evenHBand="0" w:firstRowFirstColumn="0" w:firstRowLastColumn="0" w:lastRowFirstColumn="0" w:lastRowLastColumn="0"/>
-            </w:pPr>
-            <w:r>
-              <w:t>Organizzazioni terze: vogliono aggiornare la prenotazione.</w:t>
+              <w:t>Sistema</w:t>
             </w:r>
           </w:p>
         </w:tc>
@@ -3174,7 +4363,7 @@
               <w:jc w:val="left"/>
             </w:pPr>
             <w:r>
-              <w:t>Pre-condizioni</w:t>
+              <w:t>Parti interessate e interessi</w:t>
             </w:r>
           </w:p>
         </w:tc>
@@ -3185,10 +4374,15 @@
           </w:tcPr>
           <w:p>
             <w:pPr>
+              <w:spacing w:line="256" w:lineRule="auto"/>
+              <w:jc w:val="left"/>
               <w:cnfStyle w:val="000000000000" w:firstRow="0" w:lastRow="0" w:firstColumn="0" w:lastColumn="0" w:oddVBand="0" w:evenVBand="0" w:oddHBand="0" w:evenHBand="0" w:firstRowFirstColumn="0" w:firstRowLastColumn="0" w:lastRowFirstColumn="0" w:lastRowLastColumn="0"/>
-            </w:pPr>
-            <w:r>
-              <w:t>L'utente registrato deve aver effettuato almeno una prenotazione.</w:t>
+              <w:rPr>
+                <w:rFonts w:asciiTheme="minorHAnsi" w:hAnsiTheme="minorHAnsi"/>
+              </w:rPr>
+            </w:pPr>
+            <w:r>
+              <w:t>Utente generico: vuole registrarsi in modo semplice e veloce sul sito della Travels &amp; Trips per poter acquistare dei prodotti</w:t>
             </w:r>
           </w:p>
         </w:tc>
@@ -3208,7 +4402,7 @@
               <w:jc w:val="left"/>
             </w:pPr>
             <w:r>
-              <w:t>Garanzia di successo</w:t>
+              <w:t>Pre-condizioni</w:t>
             </w:r>
           </w:p>
         </w:tc>
@@ -3221,9 +4415,6 @@
             <w:pPr>
               <w:cnfStyle w:val="000000000000" w:firstRow="0" w:lastRow="0" w:firstColumn="0" w:lastColumn="0" w:oddVBand="0" w:evenVBand="0" w:oddHBand="0" w:evenHBand="0" w:firstRowFirstColumn="0" w:firstRowLastColumn="0" w:lastRowFirstColumn="0" w:lastRowLastColumn="0"/>
             </w:pPr>
-            <w:r>
-              <w:t>È stata modificata una prenotazione preesistente.</w:t>
-            </w:r>
           </w:p>
         </w:tc>
       </w:tr>
@@ -3242,7 +4433,7 @@
               <w:jc w:val="left"/>
             </w:pPr>
             <w:r>
-              <w:t>Scenario principale di successo</w:t>
+              <w:t>Garanzia di successo</w:t>
             </w:r>
           </w:p>
         </w:tc>
@@ -3256,97 +4447,8 @@
               <w:cnfStyle w:val="000000000000" w:firstRow="0" w:lastRow="0" w:firstColumn="0" w:lastColumn="0" w:oddVBand="0" w:evenVBand="0" w:oddHBand="0" w:evenHBand="0" w:firstRowFirstColumn="0" w:firstRowLastColumn="0" w:lastRowFirstColumn="0" w:lastRowLastColumn="0"/>
             </w:pPr>
             <w:r>
-              <w:t>Punti di estensione: postiNonSufficienti, passo 5.</w:t>
-            </w:r>
-          </w:p>
-          <w:p>
-            <w:pPr>
-              <w:pStyle w:val="Paragrafoelenco"/>
-              <w:cnfStyle w:val="000000000000" w:firstRow="0" w:lastRow="0" w:firstColumn="0" w:lastColumn="0" w:oddVBand="0" w:evenVBand="0" w:oddHBand="0" w:evenHBand="0" w:firstRowFirstColumn="0" w:firstRowLastColumn="0" w:lastRowFirstColumn="0" w:lastRowLastColumn="0"/>
-            </w:pPr>
-          </w:p>
-          <w:p>
-            <w:pPr>
-              <w:pStyle w:val="Paragrafoelenco"/>
-              <w:numPr>
-                <w:ilvl w:val="0"/>
-                <w:numId w:val="2"/>
-              </w:numPr>
-              <w:cnfStyle w:val="000000000000" w:firstRow="0" w:lastRow="0" w:firstColumn="0" w:lastColumn="0" w:oddVBand="0" w:evenVBand="0" w:oddHBand="0" w:evenHBand="0" w:firstRowFirstColumn="0" w:firstRowLastColumn="0" w:lastRowFirstColumn="0" w:lastRowLastColumn="0"/>
-            </w:pPr>
-            <w:r>
-              <w:t xml:space="preserve">L'utente registrato effettua il login. </w:t>
-            </w:r>
-          </w:p>
-          <w:p>
-            <w:pPr>
-              <w:pStyle w:val="Paragrafoelenco"/>
-              <w:numPr>
-                <w:ilvl w:val="0"/>
-                <w:numId w:val="2"/>
-              </w:numPr>
-              <w:cnfStyle w:val="000000000000" w:firstRow="0" w:lastRow="0" w:firstColumn="0" w:lastColumn="0" w:oddVBand="0" w:evenVBand="0" w:oddHBand="0" w:evenHBand="0" w:firstRowFirstColumn="0" w:firstRowLastColumn="0" w:lastRowFirstColumn="0" w:lastRowLastColumn="0"/>
-            </w:pPr>
-            <w:r>
-              <w:t>L'utente registrato seleziona una prenotazione effettuata.</w:t>
-            </w:r>
-          </w:p>
-          <w:p>
-            <w:pPr>
-              <w:pStyle w:val="Paragrafoelenco"/>
-              <w:numPr>
-                <w:ilvl w:val="0"/>
-                <w:numId w:val="2"/>
-              </w:numPr>
-              <w:cnfStyle w:val="000000000000" w:firstRow="0" w:lastRow="0" w:firstColumn="0" w:lastColumn="0" w:oddVBand="0" w:evenVBand="0" w:oddHBand="0" w:evenHBand="0" w:firstRowFirstColumn="0" w:firstRowLastColumn="0" w:lastRowFirstColumn="0" w:lastRowLastColumn="0"/>
-            </w:pPr>
-            <w:r>
-              <w:t>L'utente registrato seleziona "Modifica".</w:t>
-            </w:r>
-          </w:p>
-          <w:p>
-            <w:pPr>
-              <w:pStyle w:val="Paragrafoelenco"/>
-              <w:numPr>
-                <w:ilvl w:val="0"/>
-                <w:numId w:val="2"/>
-              </w:numPr>
-              <w:cnfStyle w:val="000000000000" w:firstRow="0" w:lastRow="0" w:firstColumn="0" w:lastColumn="0" w:oddVBand="0" w:evenVBand="0" w:oddHBand="0" w:evenHBand="0" w:firstRowFirstColumn="0" w:firstRowLastColumn="0" w:lastRowFirstColumn="0" w:lastRowLastColumn="0"/>
-            </w:pPr>
-            <w:r>
-              <w:t>L'utente registrato modifica le informazioni relative alla prenotazione scelta.</w:t>
-            </w:r>
-          </w:p>
-          <w:p>
-            <w:pPr>
-              <w:pStyle w:val="Paragrafoelenco"/>
-              <w:numPr>
-                <w:ilvl w:val="0"/>
-                <w:numId w:val="2"/>
-              </w:numPr>
-              <w:cnfStyle w:val="000000000000" w:firstRow="0" w:lastRow="0" w:firstColumn="0" w:lastColumn="0" w:oddVBand="0" w:evenVBand="0" w:oddHBand="0" w:evenHBand="0" w:firstRowFirstColumn="0" w:firstRowLastColumn="0" w:lastRowFirstColumn="0" w:lastRowLastColumn="0"/>
-            </w:pPr>
-            <w:r>
-              <w:t>L'utente registrato seleziona "Conferma".</w:t>
-            </w:r>
-          </w:p>
-          <w:p>
-            <w:pPr>
-              <w:pStyle w:val="Paragrafoelenco"/>
-              <w:numPr>
-                <w:ilvl w:val="0"/>
-                <w:numId w:val="2"/>
-              </w:numPr>
-              <w:cnfStyle w:val="000000000000" w:firstRow="0" w:lastRow="0" w:firstColumn="0" w:lastColumn="0" w:oddVBand="0" w:evenVBand="0" w:oddHBand="0" w:evenHBand="0" w:firstRowFirstColumn="0" w:firstRowLastColumn="0" w:lastRowFirstColumn="0" w:lastRowLastColumn="0"/>
-            </w:pPr>
-            <w:r>
-              <w:t>Il sistema aggiorna la prenotazione scelta con i nuovi dati.</w:t>
-            </w:r>
-          </w:p>
-          <w:p>
-            <w:pPr>
-              <w:cnfStyle w:val="000000000000" w:firstRow="0" w:lastRow="0" w:firstColumn="0" w:lastColumn="0" w:oddVBand="0" w:evenVBand="0" w:oddHBand="0" w:evenHBand="0" w:firstRowFirstColumn="0" w:firstRowLastColumn="0" w:lastRowFirstColumn="0" w:lastRowLastColumn="0"/>
-            </w:pPr>
+              <w:t>L'utente generico è registrato come cliente nel sistema.</w:t>
+            </w:r>
           </w:p>
         </w:tc>
       </w:tr>
@@ -3365,7 +4467,7 @@
               <w:jc w:val="left"/>
             </w:pPr>
             <w:r>
-              <w:t>Estensioni</w:t>
+              <w:t>Scenario principale di successo</w:t>
             </w:r>
           </w:p>
         </w:tc>
@@ -3376,26 +4478,231 @@
           </w:tcPr>
           <w:p>
             <w:pPr>
+              <w:pStyle w:val="ListParagraph"/>
+              <w:numPr>
+                <w:ilvl w:val="0"/>
+                <w:numId w:val="8"/>
+              </w:numPr>
+              <w:spacing w:line="256" w:lineRule="auto"/>
+              <w:jc w:val="left"/>
               <w:cnfStyle w:val="000000000000" w:firstRow="0" w:lastRow="0" w:firstColumn="0" w:lastColumn="0" w:oddVBand="0" w:evenVBand="0" w:oddHBand="0" w:evenHBand="0" w:firstRowFirstColumn="0" w:firstRowLastColumn="0" w:lastRowFirstColumn="0" w:lastRowLastColumn="0"/>
-            </w:pPr>
-            <w:r>
-              <w:t>5a) Non ci sono sufficienti posti disponibili.</w:t>
-            </w:r>
-          </w:p>
-          <w:p>
-            <w:pPr>
+              <w:rPr>
+                <w:rFonts w:asciiTheme="minorHAnsi" w:hAnsiTheme="minorHAnsi"/>
+              </w:rPr>
+            </w:pPr>
+            <w:r>
+              <w:t xml:space="preserve">L'utente generico accede alla pagina di registrazione cliccando sul pulsante "Registrati" o un link simile presente nella homepage del sito dell'agenzia di viaggi. </w:t>
+            </w:r>
+          </w:p>
+          <w:p>
+            <w:pPr>
+              <w:pStyle w:val="ListParagraph"/>
+              <w:numPr>
+                <w:ilvl w:val="0"/>
+                <w:numId w:val="8"/>
+              </w:numPr>
+              <w:spacing w:line="256" w:lineRule="auto"/>
+              <w:jc w:val="left"/>
               <w:cnfStyle w:val="000000000000" w:firstRow="0" w:lastRow="0" w:firstColumn="0" w:lastColumn="0" w:oddVBand="0" w:evenVBand="0" w:oddHBand="0" w:evenHBand="0" w:firstRowFirstColumn="0" w:firstRowLastColumn="0" w:lastRowFirstColumn="0" w:lastRowLastColumn="0"/>
             </w:pPr>
             <w:r>
-              <w:t>5a.1) Il sistema avverte l'utente registrato che non sono disponibili abbastanza posti.</w:t>
-            </w:r>
-          </w:p>
-          <w:p>
-            <w:pPr>
+              <w:t xml:space="preserve">Il sistema visualizza il modulo di registrazione con i campi richiesti per la creazione di un nuovo account. </w:t>
+            </w:r>
+          </w:p>
+          <w:p>
+            <w:pPr>
+              <w:pStyle w:val="ListParagraph"/>
+              <w:numPr>
+                <w:ilvl w:val="0"/>
+                <w:numId w:val="8"/>
+              </w:numPr>
+              <w:spacing w:line="256" w:lineRule="auto"/>
+              <w:jc w:val="left"/>
               <w:cnfStyle w:val="000000000000" w:firstRow="0" w:lastRow="0" w:firstColumn="0" w:lastColumn="0" w:oddVBand="0" w:evenVBand="0" w:oddHBand="0" w:evenHBand="0" w:firstRowFirstColumn="0" w:firstRowLastColumn="0" w:lastRowFirstColumn="0" w:lastRowLastColumn="0"/>
             </w:pPr>
             <w:r>
-              <w:t>5a.2) Il sistema mostra all'utente registrato il numero di posti disponibili in quel momento in base al prodotto scelto.</w:t>
+              <w:t xml:space="preserve">L'utente compila i campi obbligatori del modulo, che includono: </w:t>
+            </w:r>
+          </w:p>
+          <w:p>
+            <w:pPr>
+              <w:pStyle w:val="ListParagraph"/>
+              <w:numPr>
+                <w:ilvl w:val="1"/>
+                <w:numId w:val="8"/>
+              </w:numPr>
+              <w:spacing w:line="256" w:lineRule="auto"/>
+              <w:jc w:val="left"/>
+              <w:cnfStyle w:val="000000000000" w:firstRow="0" w:lastRow="0" w:firstColumn="0" w:lastColumn="0" w:oddVBand="0" w:evenVBand="0" w:oddHBand="0" w:evenHBand="0" w:firstRowFirstColumn="0" w:firstRowLastColumn="0" w:lastRowFirstColumn="0" w:lastRowLastColumn="0"/>
+            </w:pPr>
+            <w:r>
+              <w:t xml:space="preserve">Nome </w:t>
+            </w:r>
+          </w:p>
+          <w:p>
+            <w:pPr>
+              <w:pStyle w:val="ListParagraph"/>
+              <w:numPr>
+                <w:ilvl w:val="1"/>
+                <w:numId w:val="8"/>
+              </w:numPr>
+              <w:spacing w:line="256" w:lineRule="auto"/>
+              <w:jc w:val="left"/>
+              <w:cnfStyle w:val="000000000000" w:firstRow="0" w:lastRow="0" w:firstColumn="0" w:lastColumn="0" w:oddVBand="0" w:evenVBand="0" w:oddHBand="0" w:evenHBand="0" w:firstRowFirstColumn="0" w:firstRowLastColumn="0" w:lastRowFirstColumn="0" w:lastRowLastColumn="0"/>
+            </w:pPr>
+            <w:r>
+              <w:t xml:space="preserve">Cognome </w:t>
+            </w:r>
+          </w:p>
+          <w:p>
+            <w:pPr>
+              <w:pStyle w:val="ListParagraph"/>
+              <w:numPr>
+                <w:ilvl w:val="1"/>
+                <w:numId w:val="8"/>
+              </w:numPr>
+              <w:spacing w:line="256" w:lineRule="auto"/>
+              <w:jc w:val="left"/>
+              <w:cnfStyle w:val="000000000000" w:firstRow="0" w:lastRow="0" w:firstColumn="0" w:lastColumn="0" w:oddVBand="0" w:evenVBand="0" w:oddHBand="0" w:evenHBand="0" w:firstRowFirstColumn="0" w:firstRowLastColumn="0" w:lastRowFirstColumn="0" w:lastRowLastColumn="0"/>
+            </w:pPr>
+            <w:r>
+              <w:t xml:space="preserve">Indirizzo </w:t>
+            </w:r>
+            <w:proofErr w:type="gramStart"/>
+            <w:r>
+              <w:t>email</w:t>
+            </w:r>
+            <w:proofErr w:type="gramEnd"/>
+            <w:r>
+              <w:t xml:space="preserve"> </w:t>
+            </w:r>
+          </w:p>
+          <w:p>
+            <w:pPr>
+              <w:pStyle w:val="ListParagraph"/>
+              <w:numPr>
+                <w:ilvl w:val="1"/>
+                <w:numId w:val="8"/>
+              </w:numPr>
+              <w:spacing w:line="256" w:lineRule="auto"/>
+              <w:jc w:val="left"/>
+              <w:cnfStyle w:val="000000000000" w:firstRow="0" w:lastRow="0" w:firstColumn="0" w:lastColumn="0" w:oddVBand="0" w:evenVBand="0" w:oddHBand="0" w:evenHBand="0" w:firstRowFirstColumn="0" w:firstRowLastColumn="0" w:lastRowFirstColumn="0" w:lastRowLastColumn="0"/>
+            </w:pPr>
+            <w:r>
+              <w:t xml:space="preserve">Password </w:t>
+            </w:r>
+          </w:p>
+          <w:p>
+            <w:pPr>
+              <w:pStyle w:val="ListParagraph"/>
+              <w:numPr>
+                <w:ilvl w:val="1"/>
+                <w:numId w:val="8"/>
+              </w:numPr>
+              <w:spacing w:line="256" w:lineRule="auto"/>
+              <w:jc w:val="left"/>
+              <w:cnfStyle w:val="000000000000" w:firstRow="0" w:lastRow="0" w:firstColumn="0" w:lastColumn="0" w:oddVBand="0" w:evenVBand="0" w:oddHBand="0" w:evenHBand="0" w:firstRowFirstColumn="0" w:firstRowLastColumn="0" w:lastRowFirstColumn="0" w:lastRowLastColumn="0"/>
+            </w:pPr>
+            <w:r>
+              <w:t>Metodo di pagamento preferito (carta di credito, PayPal, bonifico bancario, ecc.)</w:t>
+            </w:r>
+          </w:p>
+          <w:p>
+            <w:pPr>
+              <w:pStyle w:val="ListParagraph"/>
+              <w:numPr>
+                <w:ilvl w:val="0"/>
+                <w:numId w:val="8"/>
+              </w:numPr>
+              <w:spacing w:line="256" w:lineRule="auto"/>
+              <w:jc w:val="left"/>
+              <w:cnfStyle w:val="000000000000" w:firstRow="0" w:lastRow="0" w:firstColumn="0" w:lastColumn="0" w:oddVBand="0" w:evenVBand="0" w:oddHBand="0" w:evenHBand="0" w:firstRowFirstColumn="0" w:firstRowLastColumn="0" w:lastRowFirstColumn="0" w:lastRowLastColumn="0"/>
+            </w:pPr>
+            <w:r>
+              <w:t xml:space="preserve"> L'utente invia il modulo compilato cliccando sul pulsante "Registrati" o un pulsante simile. </w:t>
+            </w:r>
+          </w:p>
+          <w:p>
+            <w:pPr>
+              <w:pStyle w:val="ListParagraph"/>
+              <w:numPr>
+                <w:ilvl w:val="0"/>
+                <w:numId w:val="8"/>
+              </w:numPr>
+              <w:spacing w:line="256" w:lineRule="auto"/>
+              <w:jc w:val="left"/>
+              <w:cnfStyle w:val="000000000000" w:firstRow="0" w:lastRow="0" w:firstColumn="0" w:lastColumn="0" w:oddVBand="0" w:evenVBand="0" w:oddHBand="0" w:evenHBand="0" w:firstRowFirstColumn="0" w:firstRowLastColumn="0" w:lastRowFirstColumn="0" w:lastRowLastColumn="0"/>
+            </w:pPr>
+            <w:r>
+              <w:t xml:space="preserve"> Il sistema valida i dati inseriti dall'utente: </w:t>
+            </w:r>
+          </w:p>
+          <w:p>
+            <w:pPr>
+              <w:pStyle w:val="ListParagraph"/>
+              <w:numPr>
+                <w:ilvl w:val="1"/>
+                <w:numId w:val="8"/>
+              </w:numPr>
+              <w:spacing w:line="256" w:lineRule="auto"/>
+              <w:jc w:val="left"/>
+              <w:cnfStyle w:val="000000000000" w:firstRow="0" w:lastRow="0" w:firstColumn="0" w:lastColumn="0" w:oddVBand="0" w:evenVBand="0" w:oddHBand="0" w:evenHBand="0" w:firstRowFirstColumn="0" w:firstRowLastColumn="0" w:lastRowFirstColumn="0" w:lastRowLastColumn="0"/>
+            </w:pPr>
+            <w:r>
+              <w:t xml:space="preserve">Verifica che l'indirizzo </w:t>
+            </w:r>
+            <w:proofErr w:type="gramStart"/>
+            <w:r>
+              <w:t>email</w:t>
+            </w:r>
+            <w:proofErr w:type="gramEnd"/>
+            <w:r>
+              <w:t xml:space="preserve"> sia unico nel sistema. </w:t>
+            </w:r>
+          </w:p>
+          <w:p>
+            <w:pPr>
+              <w:pStyle w:val="ListParagraph"/>
+              <w:numPr>
+                <w:ilvl w:val="1"/>
+                <w:numId w:val="8"/>
+              </w:numPr>
+              <w:spacing w:line="256" w:lineRule="auto"/>
+              <w:jc w:val="left"/>
+              <w:cnfStyle w:val="000000000000" w:firstRow="0" w:lastRow="0" w:firstColumn="0" w:lastColumn="0" w:oddVBand="0" w:evenVBand="0" w:oddHBand="0" w:evenHBand="0" w:firstRowFirstColumn="0" w:firstRowLastColumn="0" w:lastRowFirstColumn="0" w:lastRowLastColumn="0"/>
+            </w:pPr>
+            <w:r>
+              <w:t xml:space="preserve">Verifica la validità dei dati di pagamento forniti. </w:t>
+            </w:r>
+          </w:p>
+          <w:p>
+            <w:pPr>
+              <w:pStyle w:val="ListParagraph"/>
+              <w:numPr>
+                <w:ilvl w:val="0"/>
+                <w:numId w:val="8"/>
+              </w:numPr>
+              <w:spacing w:line="256" w:lineRule="auto"/>
+              <w:jc w:val="left"/>
+              <w:cnfStyle w:val="000000000000" w:firstRow="0" w:lastRow="0" w:firstColumn="0" w:lastColumn="0" w:oddVBand="0" w:evenVBand="0" w:oddHBand="0" w:evenHBand="0" w:firstRowFirstColumn="0" w:firstRowLastColumn="0" w:lastRowFirstColumn="0" w:lastRowLastColumn="0"/>
+            </w:pPr>
+            <w:r>
+              <w:t xml:space="preserve">Se i dati sono validi, il sistema crea un nuovo account utente con le informazioni fornite dall'utente e lo registra nel sistema come cliente. </w:t>
+            </w:r>
+          </w:p>
+          <w:p>
+            <w:pPr>
+              <w:pStyle w:val="ListParagraph"/>
+              <w:numPr>
+                <w:ilvl w:val="0"/>
+                <w:numId w:val="8"/>
+              </w:numPr>
+              <w:spacing w:line="256" w:lineRule="auto"/>
+              <w:jc w:val="left"/>
+              <w:cnfStyle w:val="000000000000" w:firstRow="0" w:lastRow="0" w:firstColumn="0" w:lastColumn="0" w:oddVBand="0" w:evenVBand="0" w:oddHBand="0" w:evenHBand="0" w:firstRowFirstColumn="0" w:firstRowLastColumn="0" w:lastRowFirstColumn="0" w:lastRowLastColumn="0"/>
+            </w:pPr>
+            <w:r>
+              <w:t>Una volta registrato l'account, l'utente viene reindirizzato alla homepage del sito dell'agenzia di viaggi e può accedere con le credenziali appena create.</w:t>
             </w:r>
           </w:p>
         </w:tc>
@@ -3415,7 +4722,7 @@
               <w:jc w:val="left"/>
             </w:pPr>
             <w:r>
-              <w:t>Requisiti speciali</w:t>
+              <w:t>Estensioni</w:t>
             </w:r>
           </w:p>
         </w:tc>
@@ -3426,10 +4733,65 @@
           </w:tcPr>
           <w:p>
             <w:pPr>
+              <w:pStyle w:val="ListParagraph"/>
+              <w:numPr>
+                <w:ilvl w:val="0"/>
+                <w:numId w:val="7"/>
+              </w:numPr>
+              <w:spacing w:line="256" w:lineRule="auto"/>
+              <w:jc w:val="left"/>
               <w:cnfStyle w:val="000000000000" w:firstRow="0" w:lastRow="0" w:firstColumn="0" w:lastColumn="0" w:oddVBand="0" w:evenVBand="0" w:oddHBand="0" w:evenHBand="0" w:firstRowFirstColumn="0" w:firstRowLastColumn="0" w:lastRowFirstColumn="0" w:lastRowLastColumn="0"/>
-            </w:pPr>
-            <w:r>
-              <w:t>Nessuno.</w:t>
+              <w:rPr>
+                <w:rFonts w:asciiTheme="minorHAnsi" w:hAnsiTheme="minorHAnsi"/>
+                <w:u w:val="single"/>
+              </w:rPr>
+            </w:pPr>
+            <w:r>
+              <w:rPr>
+                <w:u w:val="single"/>
+              </w:rPr>
+              <w:t xml:space="preserve">Verifica dell'indirizzo </w:t>
+            </w:r>
+            <w:proofErr w:type="gramStart"/>
+            <w:r>
+              <w:rPr>
+                <w:u w:val="single"/>
+              </w:rPr>
+              <w:t>email</w:t>
+            </w:r>
+            <w:proofErr w:type="gramEnd"/>
+            <w:r>
+              <w:rPr>
+                <w:u w:val="single"/>
+              </w:rPr>
+              <w:t xml:space="preserve">: </w:t>
+            </w:r>
+            <w:r>
+              <w:t xml:space="preserve">Dopo la registrazione, il sistema potrebbe richiedere all'utente di confermare l'indirizzo email fornito cliccando su un link di conferma </w:t>
+            </w:r>
+          </w:p>
+          <w:p>
+            <w:pPr>
+              <w:pStyle w:val="ListParagraph"/>
+              <w:numPr>
+                <w:ilvl w:val="0"/>
+                <w:numId w:val="7"/>
+              </w:numPr>
+              <w:spacing w:line="256" w:lineRule="auto"/>
+              <w:jc w:val="left"/>
+              <w:cnfStyle w:val="000000000000" w:firstRow="0" w:lastRow="0" w:firstColumn="0" w:lastColumn="0" w:oddVBand="0" w:evenVBand="0" w:oddHBand="0" w:evenHBand="0" w:firstRowFirstColumn="0" w:firstRowLastColumn="0" w:lastRowFirstColumn="0" w:lastRowLastColumn="0"/>
+              <w:rPr>
+                <w:u w:val="single"/>
+              </w:rPr>
+            </w:pPr>
+            <w:r>
+              <w:rPr>
+                <w:u w:val="single"/>
+              </w:rPr>
+              <w:t xml:space="preserve">Integrazione con i social media: </w:t>
+            </w:r>
+            <w:r>
+              <w:t xml:space="preserve">Il sistema potrebbe offrire agli utenti la possibilità di registrarsi utilizzando i loro account sui social media più popolari, come Facebook o Google. </w:t>
             </w:r>
           </w:p>
         </w:tc>
@@ -3449,7 +4811,7 @@
               <w:jc w:val="left"/>
             </w:pPr>
             <w:r>
-              <w:t>elenco delle varianti tecnologiche e dei dati</w:t>
+              <w:t>Requisiti speciali</w:t>
             </w:r>
           </w:p>
         </w:tc>
@@ -3460,16 +4822,27 @@
           </w:tcPr>
           <w:p>
             <w:pPr>
+              <w:pStyle w:val="ListParagraph"/>
+              <w:numPr>
+                <w:ilvl w:val="0"/>
+                <w:numId w:val="7"/>
+              </w:numPr>
+              <w:spacing w:line="256" w:lineRule="auto"/>
+              <w:jc w:val="left"/>
               <w:cnfStyle w:val="000000000000" w:firstRow="0" w:lastRow="0" w:firstColumn="0" w:lastColumn="0" w:oddVBand="0" w:evenVBand="0" w:oddHBand="0" w:evenHBand="0" w:firstRowFirstColumn="0" w:firstRowLastColumn="0" w:lastRowFirstColumn="0" w:lastRowLastColumn="0"/>
-            </w:pPr>
-            <w:r>
-              <w:t>L’utente può modificare la prenotazione attraverso una richiesta e-mail</w:t>
-            </w:r>
-            <w:r>
-              <w:t xml:space="preserve">, </w:t>
-            </w:r>
-            <w:r>
-              <w:t>oppure una telefonata ad un operatore.</w:t>
+              <w:rPr>
+                <w:rFonts w:asciiTheme="minorHAnsi" w:hAnsiTheme="minorHAnsi"/>
+                <w:u w:val="single"/>
+              </w:rPr>
+            </w:pPr>
+            <w:r>
+              <w:rPr>
+                <w:u w:val="single"/>
+              </w:rPr>
+              <w:t>Sicurezza dei dati</w:t>
+            </w:r>
+            <w:r>
+              <w:t>: Dato che i dettagli personali e finanziari degli utenti vengono raccolti durante la registrazione, è essenziale che il sistema garantisca la massima sicurezza dei dati</w:t>
             </w:r>
           </w:p>
         </w:tc>
@@ -3489,7 +4862,7 @@
               <w:jc w:val="left"/>
             </w:pPr>
             <w:r>
-              <w:t>Frequenza di ripetizione</w:t>
+              <w:t>elenco delle varianti tecnologiche e dei dati</w:t>
             </w:r>
           </w:p>
         </w:tc>
@@ -3502,9 +4875,6 @@
             <w:pPr>
               <w:cnfStyle w:val="000000000000" w:firstRow="0" w:lastRow="0" w:firstColumn="0" w:lastColumn="0" w:oddVBand="0" w:evenVBand="0" w:oddHBand="0" w:evenHBand="0" w:firstRowFirstColumn="0" w:firstRowLastColumn="0" w:lastRowFirstColumn="0" w:lastRowLastColumn="0"/>
             </w:pPr>
-            <w:r>
-              <w:t>Illimitata fino a n giorni prima della data di inizio del prodotto scelto, fino a quando ci sono posti disponibili.</w:t>
-            </w:r>
           </w:p>
         </w:tc>
       </w:tr>
@@ -3523,7 +4893,7 @@
               <w:jc w:val="left"/>
             </w:pPr>
             <w:r>
-              <w:t>Varie</w:t>
+              <w:t>Frequenza di ripetizione</w:t>
             </w:r>
           </w:p>
         </w:tc>
@@ -3537,7 +4907,45 @@
               <w:cnfStyle w:val="000000000000" w:firstRow="0" w:lastRow="0" w:firstColumn="0" w:lastColumn="0" w:oddVBand="0" w:evenVBand="0" w:oddHBand="0" w:evenHBand="0" w:firstRowFirstColumn="0" w:firstRowLastColumn="0" w:lastRowFirstColumn="0" w:lastRowLastColumn="0"/>
             </w:pPr>
             <w:r>
-              <w:t>Nessuna.</w:t>
+              <w:t>una v</w:t>
+            </w:r>
+            <w:r>
+              <w:t>olta per utente generico</w:t>
+            </w:r>
+          </w:p>
+        </w:tc>
+      </w:tr>
+      <w:tr>
+        <w:trPr>
+          <w:trHeight w:val="20"/>
+        </w:trPr>
+        <w:tc>
+          <w:tcPr>
+            <w:cnfStyle w:val="001000000000" w:firstRow="0" w:lastRow="0" w:firstColumn="1" w:lastColumn="0" w:oddVBand="0" w:evenVBand="0" w:oddHBand="0" w:evenHBand="0" w:firstRowFirstColumn="0" w:firstRowLastColumn="0" w:lastRowFirstColumn="0" w:lastRowLastColumn="0"/>
+            <w:tcW w:w="1951" w:type="dxa"/>
+            <w:shd w:val="clear" w:color="auto" w:fill="2683C6" w:themeFill="accent2"/>
+          </w:tcPr>
+          <w:p>
+            <w:pPr>
+              <w:jc w:val="left"/>
+            </w:pPr>
+            <w:r>
+              <w:lastRenderedPageBreak/>
+              <w:t>Varie</w:t>
+            </w:r>
+          </w:p>
+        </w:tc>
+        <w:tc>
+          <w:tcPr>
+            <w:tcW w:w="7827" w:type="dxa"/>
+            <w:shd w:val="clear" w:color="auto" w:fill="A3CEED" w:themeFill="accent2" w:themeFillTint="66"/>
+          </w:tcPr>
+          <w:p>
+            <w:pPr>
+              <w:cnfStyle w:val="000000000000" w:firstRow="0" w:lastRow="0" w:firstColumn="0" w:lastColumn="0" w:oddVBand="0" w:evenVBand="0" w:oddHBand="0" w:evenHBand="0" w:firstRowFirstColumn="0" w:firstRowLastColumn="0" w:lastRowFirstColumn="0" w:lastRowLastColumn="0"/>
+            </w:pPr>
+            <w:r>
+              <w:t>Nessuna</w:t>
             </w:r>
           </w:p>
         </w:tc>
@@ -3546,6 +4954,13 @@
     <w:p>
       <w:pPr>
         <w:jc w:val="left"/>
+        <w:rPr>
+          <w:rFonts w:ascii="Avenir Next LT Pro" w:eastAsiaTheme="majorEastAsia" w:hAnsi="Avenir Next LT Pro" w:cstheme="majorBidi"/>
+          <w:i/>
+          <w:color w:val="1CADE4" w:themeColor="accent1"/>
+          <w:sz w:val="36"/>
+          <w:szCs w:val="24"/>
+        </w:rPr>
       </w:pPr>
       <w:r>
         <w:br w:type="page"/>
@@ -3557,26 +4972,26 @@
       </w:pPr>
       <w:r>
         <w:lastRenderedPageBreak/>
-        <w:t>Luca Giandomenico -</w:t>
-      </w:r>
-      <w:r>
-        <w:t xml:space="preserve"> </w:t>
-      </w:r>
-      <w:r>
-        <w:t>900162</w:t>
-      </w:r>
-    </w:p>
-    <w:p>
-      <w:pPr>
-        <w:pStyle w:val="Titolo3"/>
-      </w:pPr>
-      <w:bookmarkStart w:id="5" w:name="_Toc137074971"/>
-      <w:r>
-        <w:t>Caso d’uso dettagliato</w:t>
-      </w:r>
-      <w:bookmarkEnd w:id="5"/>
-      <w:r>
-        <w:t xml:space="preserve"> 3</w:t>
+        <w:t xml:space="preserve">Denis </w:t>
+      </w:r>
+      <w:proofErr w:type="spellStart"/>
+      <w:r>
+        <w:t>Degeratu</w:t>
+      </w:r>
+      <w:proofErr w:type="spellEnd"/>
+      <w:r>
+        <w:t xml:space="preserve"> - </w:t>
+      </w:r>
+      <w:r>
+        <w:t>895835</w:t>
+      </w:r>
+    </w:p>
+    <w:p>
+      <w:pPr>
+        <w:pStyle w:val="Heading3"/>
+      </w:pPr>
+      <w:r>
+        <w:t>Caso d’uso dettagliato 4</w:t>
       </w:r>
     </w:p>
     <w:p>
@@ -3602,7 +5017,7 @@
     </w:p>
     <w:tbl>
       <w:tblPr>
-        <w:tblStyle w:val="Tabellagriglia5scura-colore3"/>
+        <w:tblStyle w:val="GridTable5Dark-Accent3"/>
         <w:tblW w:w="0" w:type="auto"/>
         <w:tblLook w:val="06A0" w:firstRow="1" w:lastRow="0" w:firstColumn="1" w:lastColumn="0" w:noHBand="1" w:noVBand="1"/>
       </w:tblPr>
@@ -3620,14 +5035,20 @@
             <w:cnfStyle w:val="001000000000" w:firstRow="0" w:lastRow="0" w:firstColumn="1" w:lastColumn="0" w:oddVBand="0" w:evenVBand="0" w:oddHBand="0" w:evenHBand="0" w:firstRowFirstColumn="0" w:firstRowLastColumn="0" w:lastRowFirstColumn="0" w:lastRowLastColumn="0"/>
             <w:tcW w:w="9778" w:type="dxa"/>
             <w:gridSpan w:val="2"/>
-            <w:shd w:val="clear" w:color="auto" w:fill="2683C6" w:themeFill="accent2"/>
+            <w:shd w:val="clear" w:color="auto" w:fill="A3CEED" w:themeFill="accent2" w:themeFillTint="66"/>
           </w:tcPr>
           <w:p>
             <w:pPr>
               <w:jc w:val="center"/>
             </w:pPr>
             <w:r>
-              <w:t>Caso d’uso modifica pacchetto vacanza</w:t>
+              <w:t xml:space="preserve">Caso d’uso </w:t>
+            </w:r>
+            <w:r>
+              <w:t xml:space="preserve">modifica </w:t>
+            </w:r>
+            <w:r>
+              <w:t>pacchetto vacanza</w:t>
             </w:r>
           </w:p>
         </w:tc>
@@ -3833,7 +5254,10 @@
               <w:jc w:val="left"/>
             </w:pPr>
             <w:r>
-              <w:t>Scenario principale di successo</w:t>
+              <w:t xml:space="preserve">Scenario principale di </w:t>
+            </w:r>
+            <w:r>
+              <w:t>successo</w:t>
             </w:r>
           </w:p>
         </w:tc>
@@ -4005,468 +5429,6 @@
         </w:tc>
       </w:tr>
     </w:tbl>
-    <w:p>
-      <w:pPr>
-        <w:jc w:val="left"/>
-        <w:rPr>
-          <w:rFonts w:ascii="Avenir Next LT Pro" w:eastAsiaTheme="majorEastAsia" w:hAnsi="Avenir Next LT Pro" w:cstheme="majorBidi"/>
-          <w:i/>
-          <w:color w:val="1CADE4" w:themeColor="accent1"/>
-          <w:sz w:val="36"/>
-          <w:szCs w:val="24"/>
-        </w:rPr>
-      </w:pPr>
-      <w:r>
-        <w:br w:type="page"/>
-      </w:r>
-    </w:p>
-    <w:p>
-      <w:pPr>
-        <w:pStyle w:val="Titolo3"/>
-      </w:pPr>
-      <w:r>
-        <w:lastRenderedPageBreak/>
-        <w:t xml:space="preserve">Caso d’uso dettagliato </w:t>
-      </w:r>
-      <w:r>
-        <w:t>4</w:t>
-      </w:r>
-    </w:p>
-    <w:p>
-      <w:pPr>
-        <w:rPr>
-          <w:b/>
-          <w:bCs/>
-          <w:color w:val="2683C6" w:themeColor="accent2"/>
-          <w:sz w:val="30"/>
-          <w:szCs w:val="30"/>
-        </w:rPr>
-      </w:pPr>
-      <w:r>
-        <w:rPr>
-          <w:b/>
-          <w:bCs/>
-          <w:color w:val="2683C6" w:themeColor="accent2"/>
-          <w:sz w:val="30"/>
-          <w:szCs w:val="30"/>
-        </w:rPr>
-        <w:t>Modifica prenotazione</w:t>
-      </w:r>
-    </w:p>
-    <w:tbl>
-      <w:tblPr>
-        <w:tblStyle w:val="Tabellagriglia5scura-colore3"/>
-        <w:tblW w:w="0" w:type="auto"/>
-        <w:tblLook w:val="06A0" w:firstRow="1" w:lastRow="0" w:firstColumn="1" w:lastColumn="0" w:noHBand="1" w:noVBand="1"/>
-      </w:tblPr>
-      <w:tblGrid>
-        <w:gridCol w:w="1951"/>
-        <w:gridCol w:w="7827"/>
-      </w:tblGrid>
-      <w:tr>
-        <w:trPr>
-          <w:cnfStyle w:val="100000000000" w:firstRow="1" w:lastRow="0" w:firstColumn="0" w:lastColumn="0" w:oddVBand="0" w:evenVBand="0" w:oddHBand="0" w:evenHBand="0" w:firstRowFirstColumn="0" w:firstRowLastColumn="0" w:lastRowFirstColumn="0" w:lastRowLastColumn="0"/>
-          <w:trHeight w:val="20"/>
-        </w:trPr>
-        <w:tc>
-          <w:tcPr>
-            <w:cnfStyle w:val="001000000000" w:firstRow="0" w:lastRow="0" w:firstColumn="1" w:lastColumn="0" w:oddVBand="0" w:evenVBand="0" w:oddHBand="0" w:evenHBand="0" w:firstRowFirstColumn="0" w:firstRowLastColumn="0" w:lastRowFirstColumn="0" w:lastRowLastColumn="0"/>
-            <w:tcW w:w="9778" w:type="dxa"/>
-            <w:gridSpan w:val="2"/>
-            <w:shd w:val="clear" w:color="auto" w:fill="A3CEED" w:themeFill="accent2" w:themeFillTint="66"/>
-          </w:tcPr>
-          <w:p>
-            <w:pPr>
-              <w:jc w:val="center"/>
-            </w:pPr>
-            <w:r>
-              <w:t xml:space="preserve">Caso d’uso </w:t>
-            </w:r>
-            <w:r>
-              <w:t xml:space="preserve">modifica </w:t>
-            </w:r>
-            <w:r>
-              <w:t>pacchetto vacanza</w:t>
-            </w:r>
-          </w:p>
-        </w:tc>
-      </w:tr>
-      <w:tr>
-        <w:trPr>
-          <w:trHeight w:val="20"/>
-        </w:trPr>
-        <w:tc>
-          <w:tcPr>
-            <w:cnfStyle w:val="001000000000" w:firstRow="0" w:lastRow="0" w:firstColumn="1" w:lastColumn="0" w:oddVBand="0" w:evenVBand="0" w:oddHBand="0" w:evenHBand="0" w:firstRowFirstColumn="0" w:firstRowLastColumn="0" w:lastRowFirstColumn="0" w:lastRowLastColumn="0"/>
-            <w:tcW w:w="1951" w:type="dxa"/>
-            <w:shd w:val="clear" w:color="auto" w:fill="2683C6" w:themeFill="accent2"/>
-          </w:tcPr>
-          <w:p>
-            <w:pPr>
-              <w:jc w:val="left"/>
-            </w:pPr>
-            <w:r>
-              <w:t>Portata</w:t>
-            </w:r>
-          </w:p>
-        </w:tc>
-        <w:tc>
-          <w:tcPr>
-            <w:tcW w:w="7827" w:type="dxa"/>
-            <w:shd w:val="clear" w:color="auto" w:fill="A3CEED" w:themeFill="accent2" w:themeFillTint="66"/>
-          </w:tcPr>
-          <w:p>
-            <w:pPr>
-              <w:cnfStyle w:val="000000000000" w:firstRow="0" w:lastRow="0" w:firstColumn="0" w:lastColumn="0" w:oddVBand="0" w:evenVBand="0" w:oddHBand="0" w:evenHBand="0" w:firstRowFirstColumn="0" w:firstRowLastColumn="0" w:lastRowFirstColumn="0" w:lastRowLastColumn="0"/>
-            </w:pPr>
-          </w:p>
-        </w:tc>
-      </w:tr>
-      <w:tr>
-        <w:trPr>
-          <w:trHeight w:val="20"/>
-        </w:trPr>
-        <w:tc>
-          <w:tcPr>
-            <w:cnfStyle w:val="001000000000" w:firstRow="0" w:lastRow="0" w:firstColumn="1" w:lastColumn="0" w:oddVBand="0" w:evenVBand="0" w:oddHBand="0" w:evenHBand="0" w:firstRowFirstColumn="0" w:firstRowLastColumn="0" w:lastRowFirstColumn="0" w:lastRowLastColumn="0"/>
-            <w:tcW w:w="1951" w:type="dxa"/>
-            <w:shd w:val="clear" w:color="auto" w:fill="2683C6" w:themeFill="accent2"/>
-          </w:tcPr>
-          <w:p>
-            <w:pPr>
-              <w:jc w:val="left"/>
-            </w:pPr>
-            <w:r>
-              <w:t>Livello</w:t>
-            </w:r>
-          </w:p>
-        </w:tc>
-        <w:tc>
-          <w:tcPr>
-            <w:tcW w:w="7827" w:type="dxa"/>
-            <w:shd w:val="clear" w:color="auto" w:fill="A3CEED" w:themeFill="accent2" w:themeFillTint="66"/>
-          </w:tcPr>
-          <w:p>
-            <w:pPr>
-              <w:cnfStyle w:val="000000000000" w:firstRow="0" w:lastRow="0" w:firstColumn="0" w:lastColumn="0" w:oddVBand="0" w:evenVBand="0" w:oddHBand="0" w:evenHBand="0" w:firstRowFirstColumn="0" w:firstRowLastColumn="0" w:lastRowFirstColumn="0" w:lastRowLastColumn="0"/>
-            </w:pPr>
-          </w:p>
-        </w:tc>
-      </w:tr>
-      <w:tr>
-        <w:trPr>
-          <w:trHeight w:val="20"/>
-        </w:trPr>
-        <w:tc>
-          <w:tcPr>
-            <w:cnfStyle w:val="001000000000" w:firstRow="0" w:lastRow="0" w:firstColumn="1" w:lastColumn="0" w:oddVBand="0" w:evenVBand="0" w:oddHBand="0" w:evenHBand="0" w:firstRowFirstColumn="0" w:firstRowLastColumn="0" w:lastRowFirstColumn="0" w:lastRowLastColumn="0"/>
-            <w:tcW w:w="1951" w:type="dxa"/>
-            <w:shd w:val="clear" w:color="auto" w:fill="2683C6" w:themeFill="accent2"/>
-          </w:tcPr>
-          <w:p>
-            <w:pPr>
-              <w:jc w:val="left"/>
-            </w:pPr>
-            <w:r>
-              <w:t>Attore primario</w:t>
-            </w:r>
-          </w:p>
-        </w:tc>
-        <w:tc>
-          <w:tcPr>
-            <w:tcW w:w="7827" w:type="dxa"/>
-            <w:shd w:val="clear" w:color="auto" w:fill="A3CEED" w:themeFill="accent2" w:themeFillTint="66"/>
-          </w:tcPr>
-          <w:p>
-            <w:pPr>
-              <w:cnfStyle w:val="000000000000" w:firstRow="0" w:lastRow="0" w:firstColumn="0" w:lastColumn="0" w:oddVBand="0" w:evenVBand="0" w:oddHBand="0" w:evenHBand="0" w:firstRowFirstColumn="0" w:firstRowLastColumn="0" w:lastRowFirstColumn="0" w:lastRowLastColumn="0"/>
-            </w:pPr>
-          </w:p>
-        </w:tc>
-      </w:tr>
-      <w:tr>
-        <w:trPr>
-          <w:trHeight w:val="20"/>
-        </w:trPr>
-        <w:tc>
-          <w:tcPr>
-            <w:cnfStyle w:val="001000000000" w:firstRow="0" w:lastRow="0" w:firstColumn="1" w:lastColumn="0" w:oddVBand="0" w:evenVBand="0" w:oddHBand="0" w:evenHBand="0" w:firstRowFirstColumn="0" w:firstRowLastColumn="0" w:lastRowFirstColumn="0" w:lastRowLastColumn="0"/>
-            <w:tcW w:w="1951" w:type="dxa"/>
-            <w:shd w:val="clear" w:color="auto" w:fill="2683C6" w:themeFill="accent2"/>
-          </w:tcPr>
-          <w:p>
-            <w:pPr>
-              <w:jc w:val="left"/>
-            </w:pPr>
-            <w:r>
-              <w:t>Parti interessate e interessi</w:t>
-            </w:r>
-          </w:p>
-        </w:tc>
-        <w:tc>
-          <w:tcPr>
-            <w:tcW w:w="7827" w:type="dxa"/>
-            <w:shd w:val="clear" w:color="auto" w:fill="A3CEED" w:themeFill="accent2" w:themeFillTint="66"/>
-          </w:tcPr>
-          <w:p>
-            <w:pPr>
-              <w:cnfStyle w:val="000000000000" w:firstRow="0" w:lastRow="0" w:firstColumn="0" w:lastColumn="0" w:oddVBand="0" w:evenVBand="0" w:oddHBand="0" w:evenHBand="0" w:firstRowFirstColumn="0" w:firstRowLastColumn="0" w:lastRowFirstColumn="0" w:lastRowLastColumn="0"/>
-            </w:pPr>
-          </w:p>
-        </w:tc>
-      </w:tr>
-      <w:tr>
-        <w:trPr>
-          <w:trHeight w:val="20"/>
-        </w:trPr>
-        <w:tc>
-          <w:tcPr>
-            <w:cnfStyle w:val="001000000000" w:firstRow="0" w:lastRow="0" w:firstColumn="1" w:lastColumn="0" w:oddVBand="0" w:evenVBand="0" w:oddHBand="0" w:evenHBand="0" w:firstRowFirstColumn="0" w:firstRowLastColumn="0" w:lastRowFirstColumn="0" w:lastRowLastColumn="0"/>
-            <w:tcW w:w="1951" w:type="dxa"/>
-            <w:shd w:val="clear" w:color="auto" w:fill="2683C6" w:themeFill="accent2"/>
-          </w:tcPr>
-          <w:p>
-            <w:pPr>
-              <w:jc w:val="left"/>
-            </w:pPr>
-            <w:r>
-              <w:t>Pre-condizioni</w:t>
-            </w:r>
-          </w:p>
-        </w:tc>
-        <w:tc>
-          <w:tcPr>
-            <w:tcW w:w="7827" w:type="dxa"/>
-            <w:shd w:val="clear" w:color="auto" w:fill="A3CEED" w:themeFill="accent2" w:themeFillTint="66"/>
-          </w:tcPr>
-          <w:p>
-            <w:pPr>
-              <w:cnfStyle w:val="000000000000" w:firstRow="0" w:lastRow="0" w:firstColumn="0" w:lastColumn="0" w:oddVBand="0" w:evenVBand="0" w:oddHBand="0" w:evenHBand="0" w:firstRowFirstColumn="0" w:firstRowLastColumn="0" w:lastRowFirstColumn="0" w:lastRowLastColumn="0"/>
-            </w:pPr>
-          </w:p>
-        </w:tc>
-      </w:tr>
-      <w:tr>
-        <w:trPr>
-          <w:trHeight w:val="20"/>
-        </w:trPr>
-        <w:tc>
-          <w:tcPr>
-            <w:cnfStyle w:val="001000000000" w:firstRow="0" w:lastRow="0" w:firstColumn="1" w:lastColumn="0" w:oddVBand="0" w:evenVBand="0" w:oddHBand="0" w:evenHBand="0" w:firstRowFirstColumn="0" w:firstRowLastColumn="0" w:lastRowFirstColumn="0" w:lastRowLastColumn="0"/>
-            <w:tcW w:w="1951" w:type="dxa"/>
-            <w:shd w:val="clear" w:color="auto" w:fill="2683C6" w:themeFill="accent2"/>
-          </w:tcPr>
-          <w:p>
-            <w:pPr>
-              <w:jc w:val="left"/>
-            </w:pPr>
-            <w:r>
-              <w:t>Garanzia di successo</w:t>
-            </w:r>
-          </w:p>
-        </w:tc>
-        <w:tc>
-          <w:tcPr>
-            <w:tcW w:w="7827" w:type="dxa"/>
-            <w:shd w:val="clear" w:color="auto" w:fill="A3CEED" w:themeFill="accent2" w:themeFillTint="66"/>
-          </w:tcPr>
-          <w:p>
-            <w:pPr>
-              <w:cnfStyle w:val="000000000000" w:firstRow="0" w:lastRow="0" w:firstColumn="0" w:lastColumn="0" w:oddVBand="0" w:evenVBand="0" w:oddHBand="0" w:evenHBand="0" w:firstRowFirstColumn="0" w:firstRowLastColumn="0" w:lastRowFirstColumn="0" w:lastRowLastColumn="0"/>
-            </w:pPr>
-          </w:p>
-        </w:tc>
-      </w:tr>
-      <w:tr>
-        <w:trPr>
-          <w:trHeight w:val="20"/>
-        </w:trPr>
-        <w:tc>
-          <w:tcPr>
-            <w:cnfStyle w:val="001000000000" w:firstRow="0" w:lastRow="0" w:firstColumn="1" w:lastColumn="0" w:oddVBand="0" w:evenVBand="0" w:oddHBand="0" w:evenHBand="0" w:firstRowFirstColumn="0" w:firstRowLastColumn="0" w:lastRowFirstColumn="0" w:lastRowLastColumn="0"/>
-            <w:tcW w:w="1951" w:type="dxa"/>
-            <w:shd w:val="clear" w:color="auto" w:fill="2683C6" w:themeFill="accent2"/>
-          </w:tcPr>
-          <w:p>
-            <w:pPr>
-              <w:jc w:val="left"/>
-            </w:pPr>
-            <w:r>
-              <w:t xml:space="preserve">Scenario principale di </w:t>
-            </w:r>
-            <w:r>
-              <w:t>successo</w:t>
-            </w:r>
-          </w:p>
-        </w:tc>
-        <w:tc>
-          <w:tcPr>
-            <w:tcW w:w="7827" w:type="dxa"/>
-            <w:shd w:val="clear" w:color="auto" w:fill="A3CEED" w:themeFill="accent2" w:themeFillTint="66"/>
-          </w:tcPr>
-          <w:p>
-            <w:pPr>
-              <w:cnfStyle w:val="000000000000" w:firstRow="0" w:lastRow="0" w:firstColumn="0" w:lastColumn="0" w:oddVBand="0" w:evenVBand="0" w:oddHBand="0" w:evenHBand="0" w:firstRowFirstColumn="0" w:firstRowLastColumn="0" w:lastRowFirstColumn="0" w:lastRowLastColumn="0"/>
-            </w:pPr>
-          </w:p>
-        </w:tc>
-      </w:tr>
-      <w:tr>
-        <w:trPr>
-          <w:trHeight w:val="20"/>
-        </w:trPr>
-        <w:tc>
-          <w:tcPr>
-            <w:cnfStyle w:val="001000000000" w:firstRow="0" w:lastRow="0" w:firstColumn="1" w:lastColumn="0" w:oddVBand="0" w:evenVBand="0" w:oddHBand="0" w:evenHBand="0" w:firstRowFirstColumn="0" w:firstRowLastColumn="0" w:lastRowFirstColumn="0" w:lastRowLastColumn="0"/>
-            <w:tcW w:w="1951" w:type="dxa"/>
-            <w:shd w:val="clear" w:color="auto" w:fill="2683C6" w:themeFill="accent2"/>
-          </w:tcPr>
-          <w:p>
-            <w:pPr>
-              <w:jc w:val="left"/>
-            </w:pPr>
-            <w:r>
-              <w:t>Estensioni</w:t>
-            </w:r>
-          </w:p>
-        </w:tc>
-        <w:tc>
-          <w:tcPr>
-            <w:tcW w:w="7827" w:type="dxa"/>
-            <w:shd w:val="clear" w:color="auto" w:fill="A3CEED" w:themeFill="accent2" w:themeFillTint="66"/>
-          </w:tcPr>
-          <w:p>
-            <w:pPr>
-              <w:cnfStyle w:val="000000000000" w:firstRow="0" w:lastRow="0" w:firstColumn="0" w:lastColumn="0" w:oddVBand="0" w:evenVBand="0" w:oddHBand="0" w:evenHBand="0" w:firstRowFirstColumn="0" w:firstRowLastColumn="0" w:lastRowFirstColumn="0" w:lastRowLastColumn="0"/>
-            </w:pPr>
-          </w:p>
-        </w:tc>
-      </w:tr>
-      <w:tr>
-        <w:trPr>
-          <w:trHeight w:val="20"/>
-        </w:trPr>
-        <w:tc>
-          <w:tcPr>
-            <w:cnfStyle w:val="001000000000" w:firstRow="0" w:lastRow="0" w:firstColumn="1" w:lastColumn="0" w:oddVBand="0" w:evenVBand="0" w:oddHBand="0" w:evenHBand="0" w:firstRowFirstColumn="0" w:firstRowLastColumn="0" w:lastRowFirstColumn="0" w:lastRowLastColumn="0"/>
-            <w:tcW w:w="1951" w:type="dxa"/>
-            <w:shd w:val="clear" w:color="auto" w:fill="2683C6" w:themeFill="accent2"/>
-          </w:tcPr>
-          <w:p>
-            <w:pPr>
-              <w:jc w:val="left"/>
-            </w:pPr>
-            <w:r>
-              <w:t>Requisiti speciali</w:t>
-            </w:r>
-          </w:p>
-        </w:tc>
-        <w:tc>
-          <w:tcPr>
-            <w:tcW w:w="7827" w:type="dxa"/>
-            <w:shd w:val="clear" w:color="auto" w:fill="A3CEED" w:themeFill="accent2" w:themeFillTint="66"/>
-          </w:tcPr>
-          <w:p>
-            <w:pPr>
-              <w:cnfStyle w:val="000000000000" w:firstRow="0" w:lastRow="0" w:firstColumn="0" w:lastColumn="0" w:oddVBand="0" w:evenVBand="0" w:oddHBand="0" w:evenHBand="0" w:firstRowFirstColumn="0" w:firstRowLastColumn="0" w:lastRowFirstColumn="0" w:lastRowLastColumn="0"/>
-            </w:pPr>
-          </w:p>
-        </w:tc>
-      </w:tr>
-      <w:tr>
-        <w:trPr>
-          <w:trHeight w:val="20"/>
-        </w:trPr>
-        <w:tc>
-          <w:tcPr>
-            <w:cnfStyle w:val="001000000000" w:firstRow="0" w:lastRow="0" w:firstColumn="1" w:lastColumn="0" w:oddVBand="0" w:evenVBand="0" w:oddHBand="0" w:evenHBand="0" w:firstRowFirstColumn="0" w:firstRowLastColumn="0" w:lastRowFirstColumn="0" w:lastRowLastColumn="0"/>
-            <w:tcW w:w="1951" w:type="dxa"/>
-            <w:shd w:val="clear" w:color="auto" w:fill="2683C6" w:themeFill="accent2"/>
-          </w:tcPr>
-          <w:p>
-            <w:pPr>
-              <w:jc w:val="left"/>
-            </w:pPr>
-            <w:r>
-              <w:t>elenco delle varianti tecnologiche e dei dati</w:t>
-            </w:r>
-          </w:p>
-        </w:tc>
-        <w:tc>
-          <w:tcPr>
-            <w:tcW w:w="7827" w:type="dxa"/>
-            <w:shd w:val="clear" w:color="auto" w:fill="A3CEED" w:themeFill="accent2" w:themeFillTint="66"/>
-          </w:tcPr>
-          <w:p>
-            <w:pPr>
-              <w:cnfStyle w:val="000000000000" w:firstRow="0" w:lastRow="0" w:firstColumn="0" w:lastColumn="0" w:oddVBand="0" w:evenVBand="0" w:oddHBand="0" w:evenHBand="0" w:firstRowFirstColumn="0" w:firstRowLastColumn="0" w:lastRowFirstColumn="0" w:lastRowLastColumn="0"/>
-            </w:pPr>
-          </w:p>
-        </w:tc>
-      </w:tr>
-      <w:tr>
-        <w:trPr>
-          <w:trHeight w:val="20"/>
-        </w:trPr>
-        <w:tc>
-          <w:tcPr>
-            <w:cnfStyle w:val="001000000000" w:firstRow="0" w:lastRow="0" w:firstColumn="1" w:lastColumn="0" w:oddVBand="0" w:evenVBand="0" w:oddHBand="0" w:evenHBand="0" w:firstRowFirstColumn="0" w:firstRowLastColumn="0" w:lastRowFirstColumn="0" w:lastRowLastColumn="0"/>
-            <w:tcW w:w="1951" w:type="dxa"/>
-            <w:shd w:val="clear" w:color="auto" w:fill="2683C6" w:themeFill="accent2"/>
-          </w:tcPr>
-          <w:p>
-            <w:pPr>
-              <w:jc w:val="left"/>
-            </w:pPr>
-            <w:r>
-              <w:t>Frequenza di ripetizione</w:t>
-            </w:r>
-          </w:p>
-        </w:tc>
-        <w:tc>
-          <w:tcPr>
-            <w:tcW w:w="7827" w:type="dxa"/>
-            <w:shd w:val="clear" w:color="auto" w:fill="A3CEED" w:themeFill="accent2" w:themeFillTint="66"/>
-          </w:tcPr>
-          <w:p>
-            <w:pPr>
-              <w:cnfStyle w:val="000000000000" w:firstRow="0" w:lastRow="0" w:firstColumn="0" w:lastColumn="0" w:oddVBand="0" w:evenVBand="0" w:oddHBand="0" w:evenHBand="0" w:firstRowFirstColumn="0" w:firstRowLastColumn="0" w:lastRowFirstColumn="0" w:lastRowLastColumn="0"/>
-            </w:pPr>
-          </w:p>
-        </w:tc>
-      </w:tr>
-      <w:tr>
-        <w:trPr>
-          <w:trHeight w:val="20"/>
-        </w:trPr>
-        <w:tc>
-          <w:tcPr>
-            <w:cnfStyle w:val="001000000000" w:firstRow="0" w:lastRow="0" w:firstColumn="1" w:lastColumn="0" w:oddVBand="0" w:evenVBand="0" w:oddHBand="0" w:evenHBand="0" w:firstRowFirstColumn="0" w:firstRowLastColumn="0" w:lastRowFirstColumn="0" w:lastRowLastColumn="0"/>
-            <w:tcW w:w="1951" w:type="dxa"/>
-            <w:shd w:val="clear" w:color="auto" w:fill="2683C6" w:themeFill="accent2"/>
-          </w:tcPr>
-          <w:p>
-            <w:pPr>
-              <w:jc w:val="left"/>
-            </w:pPr>
-            <w:r>
-              <w:t>Varie</w:t>
-            </w:r>
-          </w:p>
-        </w:tc>
-        <w:tc>
-          <w:tcPr>
-            <w:tcW w:w="7827" w:type="dxa"/>
-            <w:shd w:val="clear" w:color="auto" w:fill="A3CEED" w:themeFill="accent2" w:themeFillTint="66"/>
-          </w:tcPr>
-          <w:p>
-            <w:pPr>
-              <w:cnfStyle w:val="000000000000" w:firstRow="0" w:lastRow="0" w:firstColumn="0" w:lastColumn="0" w:oddVBand="0" w:evenVBand="0" w:oddHBand="0" w:evenHBand="0" w:firstRowFirstColumn="0" w:firstRowLastColumn="0" w:lastRowFirstColumn="0" w:lastRowLastColumn="0"/>
-            </w:pPr>
-          </w:p>
-        </w:tc>
-      </w:tr>
-    </w:tbl>
     <w:p/>
     <w:p>
       <w:pPr>
@@ -4491,7 +5453,7 @@
     </w:p>
     <w:p>
       <w:pPr>
-        <w:pStyle w:val="Titolo1"/>
+        <w:pStyle w:val="Heading1"/>
       </w:pPr>
       <w:bookmarkStart w:id="6" w:name="_Toc137074972"/>
       <w:r>
@@ -4501,7 +5463,7 @@
     </w:p>
     <w:p>
       <w:pPr>
-        <w:pStyle w:val="Titolo3"/>
+        <w:pStyle w:val="Heading3"/>
       </w:pPr>
       <w:bookmarkStart w:id="7" w:name="_Toc137074973"/>
       <w:r>
@@ -4515,9 +5477,11 @@
       </w:r>
     </w:p>
     <w:p>
+      <w:proofErr w:type="spellStart"/>
       <w:r>
         <w:t>etc</w:t>
       </w:r>
+      <w:proofErr w:type="spellEnd"/>
     </w:p>
     <w:p>
       <w:pPr>
@@ -4542,7 +5506,7 @@
     </w:p>
     <w:p>
       <w:pPr>
-        <w:pStyle w:val="Titolo3"/>
+        <w:pStyle w:val="Heading3"/>
       </w:pPr>
       <w:bookmarkStart w:id="8" w:name="_Toc137074974"/>
       <w:r>
@@ -4556,9 +5520,11 @@
       </w:r>
     </w:p>
     <w:p>
+      <w:proofErr w:type="spellStart"/>
       <w:r>
         <w:t>etc</w:t>
       </w:r>
+      <w:proofErr w:type="spellEnd"/>
     </w:p>
     <w:p>
       <w:pPr>
@@ -4583,7 +5549,7 @@
     </w:p>
     <w:p>
       <w:pPr>
-        <w:pStyle w:val="Titolo1"/>
+        <w:pStyle w:val="Heading1"/>
       </w:pPr>
       <w:bookmarkStart w:id="9" w:name="_Toc137074975"/>
       <w:r>
@@ -4593,7 +5559,7 @@
     </w:p>
     <w:p>
       <w:pPr>
-        <w:pStyle w:val="Titolo3"/>
+        <w:pStyle w:val="Heading3"/>
       </w:pPr>
       <w:bookmarkStart w:id="10" w:name="_Toc137074976"/>
       <w:r>
@@ -4607,9 +5573,11 @@
       </w:r>
     </w:p>
     <w:p>
+      <w:proofErr w:type="spellStart"/>
       <w:r>
         <w:t>etc</w:t>
       </w:r>
+      <w:proofErr w:type="spellEnd"/>
     </w:p>
     <w:p>
       <w:pPr>
@@ -4634,7 +5602,7 @@
     </w:p>
     <w:p>
       <w:pPr>
-        <w:pStyle w:val="Titolo3"/>
+        <w:pStyle w:val="Heading3"/>
       </w:pPr>
       <w:bookmarkStart w:id="11" w:name="_Toc137074977"/>
       <w:r>
@@ -4648,9 +5616,11 @@
       </w:r>
     </w:p>
     <w:p>
+      <w:proofErr w:type="spellStart"/>
       <w:r>
         <w:t>etc</w:t>
       </w:r>
+      <w:proofErr w:type="spellEnd"/>
     </w:p>
     <w:p>
       <w:pPr>
@@ -4675,7 +5645,7 @@
     </w:p>
     <w:p>
       <w:pPr>
-        <w:pStyle w:val="Titolo1"/>
+        <w:pStyle w:val="Heading1"/>
       </w:pPr>
       <w:bookmarkStart w:id="12" w:name="_Toc137074978"/>
       <w:r>
@@ -4702,7 +5672,7 @@
     </w:p>
     <w:p>
       <w:pPr>
-        <w:pStyle w:val="Titolo1"/>
+        <w:pStyle w:val="Heading1"/>
       </w:pPr>
       <w:bookmarkStart w:id="13" w:name="_Toc137074979"/>
       <w:r>
@@ -4712,7 +5682,7 @@
     </w:p>
     <w:p>
       <w:pPr>
-        <w:pStyle w:val="Titolo2"/>
+        <w:pStyle w:val="Heading2"/>
       </w:pPr>
       <w:bookmarkStart w:id="14" w:name="_Toc137074980"/>
       <w:r>
@@ -4722,11 +5692,16 @@
     </w:p>
     <w:p>
       <w:pPr>
-        <w:pStyle w:val="Titolo3"/>
+        <w:pStyle w:val="Heading3"/>
       </w:pPr>
       <w:bookmarkStart w:id="15" w:name="_Toc137074981"/>
-      <w:r>
-        <w:t>Sottopackage 1.1</w:t>
+      <w:proofErr w:type="spellStart"/>
+      <w:r>
+        <w:t>Sottopackage</w:t>
+      </w:r>
+      <w:proofErr w:type="spellEnd"/>
+      <w:r>
+        <w:t xml:space="preserve"> 1.1</w:t>
       </w:r>
       <w:bookmarkEnd w:id="15"/>
     </w:p>
@@ -4737,11 +5712,16 @@
     </w:p>
     <w:p>
       <w:pPr>
-        <w:pStyle w:val="Titolo3"/>
+        <w:pStyle w:val="Heading3"/>
       </w:pPr>
       <w:bookmarkStart w:id="16" w:name="_Toc137074982"/>
-      <w:r>
-        <w:t>Sottopackage 1.2</w:t>
+      <w:proofErr w:type="spellStart"/>
+      <w:r>
+        <w:t>Sottopackage</w:t>
+      </w:r>
+      <w:proofErr w:type="spellEnd"/>
+      <w:r>
+        <w:t xml:space="preserve"> 1.2</w:t>
       </w:r>
       <w:bookmarkEnd w:id="16"/>
     </w:p>
@@ -4769,7 +5749,7 @@
     </w:p>
     <w:p>
       <w:pPr>
-        <w:pStyle w:val="Titolo2"/>
+        <w:pStyle w:val="Heading2"/>
       </w:pPr>
       <w:bookmarkStart w:id="17" w:name="_Toc137074983"/>
       <w:r>
@@ -4801,7 +5781,7 @@
     </w:p>
     <w:p>
       <w:pPr>
-        <w:pStyle w:val="Titolo1"/>
+        <w:pStyle w:val="Heading1"/>
       </w:pPr>
       <w:bookmarkStart w:id="18" w:name="_Toc137074984"/>
       <w:r>
@@ -4811,7 +5791,7 @@
     </w:p>
     <w:p>
       <w:pPr>
-        <w:pStyle w:val="Titolo3"/>
+        <w:pStyle w:val="Heading3"/>
       </w:pPr>
       <w:bookmarkStart w:id="19" w:name="_Toc137074985"/>
       <w:r>
@@ -4825,9 +5805,11 @@
       </w:r>
     </w:p>
     <w:p>
+      <w:proofErr w:type="spellStart"/>
       <w:r>
         <w:t>etc</w:t>
       </w:r>
+      <w:proofErr w:type="spellEnd"/>
     </w:p>
     <w:p>
       <w:pPr>
@@ -4852,7 +5834,7 @@
     </w:p>
     <w:p>
       <w:pPr>
-        <w:pStyle w:val="Titolo3"/>
+        <w:pStyle w:val="Heading3"/>
       </w:pPr>
       <w:bookmarkStart w:id="20" w:name="_Toc137074986"/>
       <w:r>
@@ -4866,9 +5848,11 @@
       </w:r>
     </w:p>
     <w:p>
+      <w:proofErr w:type="spellStart"/>
       <w:r>
         <w:t>etc</w:t>
       </w:r>
+      <w:proofErr w:type="spellEnd"/>
     </w:p>
     <w:p>
       <w:pPr>
@@ -4893,7 +5877,7 @@
     </w:p>
     <w:p>
       <w:pPr>
-        <w:pStyle w:val="Titolo1"/>
+        <w:pStyle w:val="Heading1"/>
       </w:pPr>
       <w:bookmarkStart w:id="21" w:name="_Toc137074987"/>
       <w:r>
@@ -4903,17 +5887,19 @@
     </w:p>
     <w:p>
       <w:pPr>
-        <w:pStyle w:val="Titolo2"/>
+        <w:pStyle w:val="Heading2"/>
       </w:pPr>
       <w:bookmarkStart w:id="22" w:name="_Toc137074988"/>
+      <w:proofErr w:type="spellStart"/>
       <w:r>
         <w:t>Grasp</w:t>
       </w:r>
       <w:bookmarkEnd w:id="22"/>
-    </w:p>
-    <w:p>
-      <w:pPr>
-        <w:pStyle w:val="Titolo3"/>
+      <w:proofErr w:type="spellEnd"/>
+    </w:p>
+    <w:p>
+      <w:pPr>
+        <w:pStyle w:val="Heading3"/>
       </w:pPr>
       <w:bookmarkStart w:id="23" w:name="_Toc137074989"/>
       <w:r>
@@ -4945,7 +5931,7 @@
     </w:p>
     <w:p>
       <w:pPr>
-        <w:pStyle w:val="Titolo3"/>
+        <w:pStyle w:val="Heading3"/>
       </w:pPr>
       <w:bookmarkStart w:id="24" w:name="_Toc137074990"/>
       <w:r>
@@ -4977,17 +5963,19 @@
     </w:p>
     <w:p>
       <w:pPr>
-        <w:pStyle w:val="Titolo2"/>
+        <w:pStyle w:val="Heading2"/>
       </w:pPr>
       <w:bookmarkStart w:id="25" w:name="_Toc137074991"/>
+      <w:proofErr w:type="spellStart"/>
       <w:r>
         <w:t>GoF</w:t>
       </w:r>
       <w:bookmarkEnd w:id="25"/>
-    </w:p>
-    <w:p>
-      <w:pPr>
-        <w:pStyle w:val="Titolo3"/>
+      <w:proofErr w:type="spellEnd"/>
+    </w:p>
+    <w:p>
+      <w:pPr>
+        <w:pStyle w:val="Heading3"/>
       </w:pPr>
       <w:bookmarkStart w:id="26" w:name="_Toc137074992"/>
       <w:r>
@@ -5019,7 +6007,7 @@
     </w:p>
     <w:p>
       <w:pPr>
-        <w:pStyle w:val="Titolo3"/>
+        <w:pStyle w:val="Heading3"/>
       </w:pPr>
       <w:bookmarkStart w:id="27" w:name="_Toc137074993"/>
       <w:r>
@@ -5042,14 +6030,16 @@
     </w:p>
     <w:p>
       <w:pPr>
-        <w:pStyle w:val="Titolo1"/>
+        <w:pStyle w:val="Heading1"/>
       </w:pPr>
       <w:bookmarkStart w:id="28" w:name="_Toc137074994"/>
+      <w:proofErr w:type="spellStart"/>
       <w:r>
         <w:lastRenderedPageBreak/>
         <w:t>ReadMe</w:t>
       </w:r>
       <w:bookmarkEnd w:id="28"/>
+      <w:proofErr w:type="spellEnd"/>
     </w:p>
     <w:p>
       <w:r>
@@ -5098,7 +6088,7 @@
 <w:ftr xmlns:wpc="http://schemas.microsoft.com/office/word/2010/wordprocessingCanvas" xmlns:cx="http://schemas.microsoft.com/office/drawing/2014/chartex" xmlns:cx1="http://schemas.microsoft.com/office/drawing/2015/9/8/chartex" xmlns:cx2="http://schemas.microsoft.com/office/drawing/2015/10/21/chartex" xmlns:cx3="http://schemas.microsoft.com/office/drawing/2016/5/9/chartex" xmlns:cx4="http://schemas.microsoft.com/office/drawing/2016/5/10/chartex" xmlns:cx5="http://schemas.microsoft.com/office/drawing/2016/5/11/chartex" xmlns:cx6="http://schemas.microsoft.com/office/drawing/2016/5/12/chartex" xmlns:cx7="http://schemas.microsoft.com/office/drawing/2016/5/13/chartex" xmlns:cx8="http://schemas.microsoft.com/office/drawing/2016/5/14/chartex" xmlns:mc="http://schemas.openxmlformats.org/markup-compatibility/2006" xmlns:aink="http://schemas.microsoft.com/office/drawing/2016/ink" xmlns:am3d="http://schemas.microsoft.com/office/drawing/2017/model3d" xmlns:o="urn:schemas-microsoft-com:office:office" xmlns:oel="http://schemas.microsoft.com/office/2019/extlst" xmlns:r="http://schemas.openxmlformats.org/officeDocument/2006/relationships" xmlns:m="http://schemas.openxmlformats.org/officeDocument/2006/math" xmlns:v="urn:schemas-microsoft-com:vml" xmlns:wp14="http://schemas.microsoft.com/office/word/2010/wordprocessingDrawing" xmlns:wp="http://schemas.openxmlformats.org/drawingml/2006/wordprocessingDrawing" xmlns:w10="urn:schemas-microsoft-com:office:word" xmlns:w="http://schemas.openxmlformats.org/wordprocessingml/2006/main" xmlns:w14="http://schemas.microsoft.com/office/word/2010/wordml" xmlns:w15="http://schemas.microsoft.com/office/word/2012/wordml" xmlns:w16cex="http://schemas.microsoft.com/office/word/2018/wordml/cex" xmlns:w16cid="http://schemas.microsoft.com/office/word/2016/wordml/cid" xmlns:w16="http://schemas.microsoft.com/office/word/2018/wordml" xmlns:w16du="http://schemas.microsoft.com/office/word/2023/wordml/word16du" xmlns:w16sdtdh="http://schemas.microsoft.com/office/word/2020/wordml/sdtdatahash" xmlns:w16se="http://schemas.microsoft.com/office/word/2015/wordml/symex" xmlns:wpg="http://schemas.microsoft.com/office/word/2010/wordprocessingGroup" xmlns:wpi="http://schemas.microsoft.com/office/word/2010/wordprocessingInk" xmlns:wne="http://schemas.microsoft.com/office/word/2006/wordml" xmlns:wps="http://schemas.microsoft.com/office/word/2010/wordprocessingShape" mc:Ignorable="w14 w15 w16se w16cid w16 w16cex w16sdtdh w16du wp14">
   <w:p>
     <w:pPr>
-      <w:pStyle w:val="Pidipagina"/>
+      <w:pStyle w:val="Footer"/>
     </w:pPr>
     <w:r>
       <w:rPr>
@@ -5291,7 +6281,25 @@
                     <w:i/>
                     <w:iCs/>
                   </w:rPr>
-                  <w:t>/06/2023 – CdL Informatica @</w:t>
+                  <w:t xml:space="preserve">/06/2023 – </w:t>
+                </w:r>
+                <w:proofErr w:type="spellStart"/>
+                <w:r>
+                  <w:rPr>
+                    <w:rFonts w:ascii="Avenir Next LT Pro" w:hAnsi="Avenir Next LT Pro"/>
+                    <w:i/>
+                    <w:iCs/>
+                  </w:rPr>
+                  <w:t>CdL</w:t>
+                </w:r>
+                <w:proofErr w:type="spellEnd"/>
+                <w:r>
+                  <w:rPr>
+                    <w:rFonts w:ascii="Avenir Next LT Pro" w:hAnsi="Avenir Next LT Pro"/>
+                    <w:i/>
+                    <w:iCs/>
+                  </w:rPr>
+                  <w:t xml:space="preserve"> Informatica @</w:t>
                 </w:r>
                 <w:r>
                   <w:rPr>
@@ -5313,7 +6321,7 @@
         <w:noProof/>
       </w:rPr>
       <w:pict w14:anchorId="4A4D94AE">
-        <v:shape id="Goccia 2" o:spid="_x0000_s1026" style="position:absolute;left:0;text-align:left;margin-left:-1.2pt;margin-top:0;width:51pt;height:51pt;flip:y;z-index:251659264;visibility:visible;mso-wrap-style:square;mso-width-percent:0;mso-height-percent:0;mso-wrap-distance-left:9pt;mso-wrap-distance-top:0;mso-wrap-distance-right:9pt;mso-wrap-distance-bottom:0;mso-position-horizontal:right;mso-position-horizontal-relative:page;mso-position-vertical:bottom;mso-position-vertical-relative:page;mso-width-percent:0;mso-height-percent:0;mso-width-relative:margin;mso-height-relative:margin;v-text-anchor:middle" coordsize="648000,648000" o:spt="100" o:gfxdata="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" adj="-11796480,,5400" path="m,324000c,145060,145060,,324000,l648000,r,324000c648000,502940,502940,648000,324000,648000,145060,648000,,502940,,324000xe" fillcolor="#1cade4 [3204]" stroked="f" strokeweight="1pt">
+        <v:shape id="Goccia 2" o:spid="_x0000_s1026" style="position:absolute;left:0;text-align:left;margin-left:-1.8pt;margin-top:0;width:51pt;height:51pt;flip:y;z-index:251659264;visibility:visible;mso-wrap-style:square;mso-width-percent:0;mso-height-percent:0;mso-wrap-distance-left:9pt;mso-wrap-distance-top:0;mso-wrap-distance-right:9pt;mso-wrap-distance-bottom:0;mso-position-horizontal:right;mso-position-horizontal-relative:page;mso-position-vertical:bottom;mso-position-vertical-relative:page;mso-width-percent:0;mso-height-percent:0;mso-width-relative:margin;mso-height-relative:margin;v-text-anchor:middle" coordsize="648000,648000" o:spt="100" o:gfxdata="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" adj="-11796480,,5400" path="m,324000c,145060,145060,,324000,l648000,r,324000c648000,502940,502940,648000,324000,648000,145060,648000,,502940,,324000xe" fillcolor="#1cade4 [3204]" stroked="f" strokeweight="1pt">
           <v:fill color2="#335b74 [3215]" angle="135" focus="100%" type="gradient"/>
           <v:stroke joinstyle="miter"/>
           <v:formulas/>
@@ -5382,20 +6390,30 @@
         </v:shape>
       </w:pict>
     </w:r>
-    <w:fldSimple w:instr=" STYLEREF  &quot;Car. predefinito paragrafo&quot;  \* MERGEFORMAT ">
-      <w:r>
-        <w:rPr>
-          <w:noProof/>
-        </w:rPr>
-        <w:t>[Chi ha fatto questa pagina]</w:t>
-      </w:r>
-      <w:r>
-        <w:rPr>
-          <w:noProof/>
-        </w:rPr>
-        <w:cr/>
-      </w:r>
-    </w:fldSimple>
+    <w:r>
+      <w:fldChar w:fldCharType="begin"/>
+    </w:r>
+    <w:r>
+      <w:instrText xml:space="preserve"> STYLEREF  "Car. predefinito paragrafo"  \* MERGEFORMAT </w:instrText>
+    </w:r>
+    <w:r>
+      <w:fldChar w:fldCharType="separate"/>
+    </w:r>
+    <w:r>
+      <w:rPr>
+        <w:b/>
+        <w:bCs/>
+        <w:noProof/>
+        <w:lang w:val="en-US"/>
+      </w:rPr>
+      <w:t>Error! Use the Home tab to apply Car. predefinito paragrafo to the text that you want to appear here.</w:t>
+    </w:r>
+    <w:r>
+      <w:rPr>
+        <w:noProof/>
+      </w:rPr>
+      <w:fldChar w:fldCharType="end"/>
+    </w:r>
     <w:r>
       <w:fldChar w:fldCharType="begin"/>
     </w:r>
@@ -5498,6 +6516,92 @@
     </w:lvl>
   </w:abstractNum>
   <w:abstractNum w:abstractNumId="1" w15:restartNumberingAfterBreak="0">
+    <w:nsid w:val="110B0D56"/>
+    <w:multiLevelType w:val="hybridMultilevel"/>
+    <w:tmpl w:val="A5BA7210"/>
+    <w:lvl w:ilvl="0" w:tplc="0809000F">
+      <w:start w:val="1"/>
+      <w:numFmt w:val="decimal"/>
+      <w:lvlText w:val="%1."/>
+      <w:lvlJc w:val="left"/>
+      <w:pPr>
+        <w:ind w:left="720" w:hanging="360"/>
+      </w:pPr>
+    </w:lvl>
+    <w:lvl w:ilvl="1" w:tplc="08090019">
+      <w:start w:val="1"/>
+      <w:numFmt w:val="lowerLetter"/>
+      <w:lvlText w:val="%2."/>
+      <w:lvlJc w:val="left"/>
+      <w:pPr>
+        <w:ind w:left="1440" w:hanging="360"/>
+      </w:pPr>
+    </w:lvl>
+    <w:lvl w:ilvl="2" w:tplc="0809001B">
+      <w:start w:val="1"/>
+      <w:numFmt w:val="lowerRoman"/>
+      <w:lvlText w:val="%3."/>
+      <w:lvlJc w:val="right"/>
+      <w:pPr>
+        <w:ind w:left="2160" w:hanging="180"/>
+      </w:pPr>
+    </w:lvl>
+    <w:lvl w:ilvl="3" w:tplc="0809000F">
+      <w:start w:val="1"/>
+      <w:numFmt w:val="decimal"/>
+      <w:lvlText w:val="%4."/>
+      <w:lvlJc w:val="left"/>
+      <w:pPr>
+        <w:ind w:left="2880" w:hanging="360"/>
+      </w:pPr>
+    </w:lvl>
+    <w:lvl w:ilvl="4" w:tplc="08090019">
+      <w:start w:val="1"/>
+      <w:numFmt w:val="lowerLetter"/>
+      <w:lvlText w:val="%5."/>
+      <w:lvlJc w:val="left"/>
+      <w:pPr>
+        <w:ind w:left="3600" w:hanging="360"/>
+      </w:pPr>
+    </w:lvl>
+    <w:lvl w:ilvl="5" w:tplc="0809001B">
+      <w:start w:val="1"/>
+      <w:numFmt w:val="lowerRoman"/>
+      <w:lvlText w:val="%6."/>
+      <w:lvlJc w:val="right"/>
+      <w:pPr>
+        <w:ind w:left="4320" w:hanging="180"/>
+      </w:pPr>
+    </w:lvl>
+    <w:lvl w:ilvl="6" w:tplc="0809000F">
+      <w:start w:val="1"/>
+      <w:numFmt w:val="decimal"/>
+      <w:lvlText w:val="%7."/>
+      <w:lvlJc w:val="left"/>
+      <w:pPr>
+        <w:ind w:left="5040" w:hanging="360"/>
+      </w:pPr>
+    </w:lvl>
+    <w:lvl w:ilvl="7" w:tplc="08090019">
+      <w:start w:val="1"/>
+      <w:numFmt w:val="lowerLetter"/>
+      <w:lvlText w:val="%8."/>
+      <w:lvlJc w:val="left"/>
+      <w:pPr>
+        <w:ind w:left="5760" w:hanging="360"/>
+      </w:pPr>
+    </w:lvl>
+    <w:lvl w:ilvl="8" w:tplc="0809001B">
+      <w:start w:val="1"/>
+      <w:numFmt w:val="lowerRoman"/>
+      <w:lvlText w:val="%9."/>
+      <w:lvlJc w:val="right"/>
+      <w:pPr>
+        <w:ind w:left="6480" w:hanging="180"/>
+      </w:pPr>
+    </w:lvl>
+  </w:abstractNum>
+  <w:abstractNum w:abstractNumId="2" w15:restartNumberingAfterBreak="0">
     <w:nsid w:val="11825517"/>
     <w:multiLevelType w:val="hybridMultilevel"/>
     <w:tmpl w:val="E6725F9C"/>
@@ -5586,7 +6690,7 @@
       </w:pPr>
     </w:lvl>
   </w:abstractNum>
-  <w:abstractNum w:abstractNumId="2" w15:restartNumberingAfterBreak="0">
+  <w:abstractNum w:abstractNumId="3" w15:restartNumberingAfterBreak="0">
     <w:nsid w:val="24505193"/>
     <w:multiLevelType w:val="hybridMultilevel"/>
     <w:tmpl w:val="98D49716"/>
@@ -5672,7 +6776,119 @@
       </w:pPr>
     </w:lvl>
   </w:abstractNum>
-  <w:abstractNum w:abstractNumId="3" w15:restartNumberingAfterBreak="0">
+  <w:abstractNum w:abstractNumId="4" w15:restartNumberingAfterBreak="0">
+    <w:nsid w:val="306E1ADD"/>
+    <w:multiLevelType w:val="hybridMultilevel"/>
+    <w:tmpl w:val="509833E6"/>
+    <w:lvl w:ilvl="0" w:tplc="80721CE2">
+      <w:numFmt w:val="bullet"/>
+      <w:lvlText w:val="-"/>
+      <w:lvlJc w:val="left"/>
+      <w:pPr>
+        <w:ind w:left="720" w:hanging="360"/>
+      </w:pPr>
+      <w:rPr>
+        <w:rFonts w:ascii="Calibri" w:eastAsiaTheme="minorHAnsi" w:hAnsi="Calibri" w:cs="Calibri" w:hint="default"/>
+      </w:rPr>
+    </w:lvl>
+    <w:lvl w:ilvl="1" w:tplc="04090003" w:tentative="1">
+      <w:start w:val="1"/>
+      <w:numFmt w:val="bullet"/>
+      <w:lvlText w:val="o"/>
+      <w:lvlJc w:val="left"/>
+      <w:pPr>
+        <w:ind w:left="1440" w:hanging="360"/>
+      </w:pPr>
+      <w:rPr>
+        <w:rFonts w:ascii="Courier New" w:hAnsi="Courier New" w:cs="Courier New" w:hint="default"/>
+      </w:rPr>
+    </w:lvl>
+    <w:lvl w:ilvl="2" w:tplc="04090005" w:tentative="1">
+      <w:start w:val="1"/>
+      <w:numFmt w:val="bullet"/>
+      <w:lvlText w:val=""/>
+      <w:lvlJc w:val="left"/>
+      <w:pPr>
+        <w:ind w:left="2160" w:hanging="360"/>
+      </w:pPr>
+      <w:rPr>
+        <w:rFonts w:ascii="Wingdings" w:hAnsi="Wingdings" w:hint="default"/>
+      </w:rPr>
+    </w:lvl>
+    <w:lvl w:ilvl="3" w:tplc="04090001" w:tentative="1">
+      <w:start w:val="1"/>
+      <w:numFmt w:val="bullet"/>
+      <w:lvlText w:val=""/>
+      <w:lvlJc w:val="left"/>
+      <w:pPr>
+        <w:ind w:left="2880" w:hanging="360"/>
+      </w:pPr>
+      <w:rPr>
+        <w:rFonts w:ascii="Symbol" w:hAnsi="Symbol" w:hint="default"/>
+      </w:rPr>
+    </w:lvl>
+    <w:lvl w:ilvl="4" w:tplc="04090003" w:tentative="1">
+      <w:start w:val="1"/>
+      <w:numFmt w:val="bullet"/>
+      <w:lvlText w:val="o"/>
+      <w:lvlJc w:val="left"/>
+      <w:pPr>
+        <w:ind w:left="3600" w:hanging="360"/>
+      </w:pPr>
+      <w:rPr>
+        <w:rFonts w:ascii="Courier New" w:hAnsi="Courier New" w:cs="Courier New" w:hint="default"/>
+      </w:rPr>
+    </w:lvl>
+    <w:lvl w:ilvl="5" w:tplc="04090005" w:tentative="1">
+      <w:start w:val="1"/>
+      <w:numFmt w:val="bullet"/>
+      <w:lvlText w:val=""/>
+      <w:lvlJc w:val="left"/>
+      <w:pPr>
+        <w:ind w:left="4320" w:hanging="360"/>
+      </w:pPr>
+      <w:rPr>
+        <w:rFonts w:ascii="Wingdings" w:hAnsi="Wingdings" w:hint="default"/>
+      </w:rPr>
+    </w:lvl>
+    <w:lvl w:ilvl="6" w:tplc="04090001" w:tentative="1">
+      <w:start w:val="1"/>
+      <w:numFmt w:val="bullet"/>
+      <w:lvlText w:val=""/>
+      <w:lvlJc w:val="left"/>
+      <w:pPr>
+        <w:ind w:left="5040" w:hanging="360"/>
+      </w:pPr>
+      <w:rPr>
+        <w:rFonts w:ascii="Symbol" w:hAnsi="Symbol" w:hint="default"/>
+      </w:rPr>
+    </w:lvl>
+    <w:lvl w:ilvl="7" w:tplc="04090003" w:tentative="1">
+      <w:start w:val="1"/>
+      <w:numFmt w:val="bullet"/>
+      <w:lvlText w:val="o"/>
+      <w:lvlJc w:val="left"/>
+      <w:pPr>
+        <w:ind w:left="5760" w:hanging="360"/>
+      </w:pPr>
+      <w:rPr>
+        <w:rFonts w:ascii="Courier New" w:hAnsi="Courier New" w:cs="Courier New" w:hint="default"/>
+      </w:rPr>
+    </w:lvl>
+    <w:lvl w:ilvl="8" w:tplc="04090005" w:tentative="1">
+      <w:start w:val="1"/>
+      <w:numFmt w:val="bullet"/>
+      <w:lvlText w:val=""/>
+      <w:lvlJc w:val="left"/>
+      <w:pPr>
+        <w:ind w:left="6480" w:hanging="360"/>
+      </w:pPr>
+      <w:rPr>
+        <w:rFonts w:ascii="Wingdings" w:hAnsi="Wingdings" w:hint="default"/>
+      </w:rPr>
+    </w:lvl>
+  </w:abstractNum>
+  <w:abstractNum w:abstractNumId="5" w15:restartNumberingAfterBreak="0">
     <w:nsid w:val="47A72014"/>
     <w:multiLevelType w:val="hybridMultilevel"/>
     <w:tmpl w:val="CAC0D3EC"/>
@@ -5785,7 +7001,119 @@
       </w:rPr>
     </w:lvl>
   </w:abstractNum>
-  <w:abstractNum w:abstractNumId="4" w15:restartNumberingAfterBreak="0">
+  <w:abstractNum w:abstractNumId="6" w15:restartNumberingAfterBreak="0">
+    <w:nsid w:val="5A287432"/>
+    <w:multiLevelType w:val="hybridMultilevel"/>
+    <w:tmpl w:val="E5CEB828"/>
+    <w:lvl w:ilvl="0" w:tplc="80721CE2">
+      <w:numFmt w:val="bullet"/>
+      <w:lvlText w:val="-"/>
+      <w:lvlJc w:val="left"/>
+      <w:pPr>
+        <w:ind w:left="720" w:hanging="360"/>
+      </w:pPr>
+      <w:rPr>
+        <w:rFonts w:ascii="Calibri" w:eastAsiaTheme="minorHAnsi" w:hAnsi="Calibri" w:cs="Calibri" w:hint="default"/>
+      </w:rPr>
+    </w:lvl>
+    <w:lvl w:ilvl="1" w:tplc="08090003">
+      <w:start w:val="1"/>
+      <w:numFmt w:val="bullet"/>
+      <w:lvlText w:val="o"/>
+      <w:lvlJc w:val="left"/>
+      <w:pPr>
+        <w:ind w:left="1440" w:hanging="360"/>
+      </w:pPr>
+      <w:rPr>
+        <w:rFonts w:ascii="Courier New" w:hAnsi="Courier New" w:cs="Courier New" w:hint="default"/>
+      </w:rPr>
+    </w:lvl>
+    <w:lvl w:ilvl="2" w:tplc="08090005">
+      <w:start w:val="1"/>
+      <w:numFmt w:val="bullet"/>
+      <w:lvlText w:val=""/>
+      <w:lvlJc w:val="left"/>
+      <w:pPr>
+        <w:ind w:left="2160" w:hanging="360"/>
+      </w:pPr>
+      <w:rPr>
+        <w:rFonts w:ascii="Wingdings" w:hAnsi="Wingdings" w:hint="default"/>
+      </w:rPr>
+    </w:lvl>
+    <w:lvl w:ilvl="3" w:tplc="08090001">
+      <w:start w:val="1"/>
+      <w:numFmt w:val="bullet"/>
+      <w:lvlText w:val=""/>
+      <w:lvlJc w:val="left"/>
+      <w:pPr>
+        <w:ind w:left="2880" w:hanging="360"/>
+      </w:pPr>
+      <w:rPr>
+        <w:rFonts w:ascii="Symbol" w:hAnsi="Symbol" w:hint="default"/>
+      </w:rPr>
+    </w:lvl>
+    <w:lvl w:ilvl="4" w:tplc="08090003">
+      <w:start w:val="1"/>
+      <w:numFmt w:val="bullet"/>
+      <w:lvlText w:val="o"/>
+      <w:lvlJc w:val="left"/>
+      <w:pPr>
+        <w:ind w:left="3600" w:hanging="360"/>
+      </w:pPr>
+      <w:rPr>
+        <w:rFonts w:ascii="Courier New" w:hAnsi="Courier New" w:cs="Courier New" w:hint="default"/>
+      </w:rPr>
+    </w:lvl>
+    <w:lvl w:ilvl="5" w:tplc="08090005">
+      <w:start w:val="1"/>
+      <w:numFmt w:val="bullet"/>
+      <w:lvlText w:val=""/>
+      <w:lvlJc w:val="left"/>
+      <w:pPr>
+        <w:ind w:left="4320" w:hanging="360"/>
+      </w:pPr>
+      <w:rPr>
+        <w:rFonts w:ascii="Wingdings" w:hAnsi="Wingdings" w:hint="default"/>
+      </w:rPr>
+    </w:lvl>
+    <w:lvl w:ilvl="6" w:tplc="08090001">
+      <w:start w:val="1"/>
+      <w:numFmt w:val="bullet"/>
+      <w:lvlText w:val=""/>
+      <w:lvlJc w:val="left"/>
+      <w:pPr>
+        <w:ind w:left="5040" w:hanging="360"/>
+      </w:pPr>
+      <w:rPr>
+        <w:rFonts w:ascii="Symbol" w:hAnsi="Symbol" w:hint="default"/>
+      </w:rPr>
+    </w:lvl>
+    <w:lvl w:ilvl="7" w:tplc="08090003">
+      <w:start w:val="1"/>
+      <w:numFmt w:val="bullet"/>
+      <w:lvlText w:val="o"/>
+      <w:lvlJc w:val="left"/>
+      <w:pPr>
+        <w:ind w:left="5760" w:hanging="360"/>
+      </w:pPr>
+      <w:rPr>
+        <w:rFonts w:ascii="Courier New" w:hAnsi="Courier New" w:cs="Courier New" w:hint="default"/>
+      </w:rPr>
+    </w:lvl>
+    <w:lvl w:ilvl="8" w:tplc="08090005">
+      <w:start w:val="1"/>
+      <w:numFmt w:val="bullet"/>
+      <w:lvlText w:val=""/>
+      <w:lvlJc w:val="left"/>
+      <w:pPr>
+        <w:ind w:left="6480" w:hanging="360"/>
+      </w:pPr>
+      <w:rPr>
+        <w:rFonts w:ascii="Wingdings" w:hAnsi="Wingdings" w:hint="default"/>
+      </w:rPr>
+    </w:lvl>
+  </w:abstractNum>
+  <w:abstractNum w:abstractNumId="7" w15:restartNumberingAfterBreak="0">
     <w:nsid w:val="697338A1"/>
     <w:multiLevelType w:val="hybridMultilevel"/>
     <w:tmpl w:val="72D861A2"/>
@@ -5899,19 +7227,64 @@
     </w:lvl>
   </w:abstractNum>
   <w:num w:numId="1" w16cid:durableId="363483679">
-    <w:abstractNumId w:val="3"/>
+    <w:abstractNumId w:val="5"/>
   </w:num>
   <w:num w:numId="2" w16cid:durableId="681123935">
     <w:abstractNumId w:val="0"/>
   </w:num>
   <w:num w:numId="3" w16cid:durableId="502091051">
+    <w:abstractNumId w:val="3"/>
+  </w:num>
+  <w:num w:numId="4" w16cid:durableId="2074036890">
     <w:abstractNumId w:val="2"/>
   </w:num>
-  <w:num w:numId="4" w16cid:durableId="2074036890">
+  <w:num w:numId="5" w16cid:durableId="847327707">
+    <w:abstractNumId w:val="7"/>
+  </w:num>
+  <w:num w:numId="6" w16cid:durableId="963652442">
+    <w:abstractNumId w:val="4"/>
+  </w:num>
+  <w:num w:numId="7" w16cid:durableId="1913587368">
+    <w:abstractNumId w:val="6"/>
+    <w:lvlOverride w:ilvl="0"/>
+    <w:lvlOverride w:ilvl="1"/>
+    <w:lvlOverride w:ilvl="2"/>
+    <w:lvlOverride w:ilvl="3"/>
+    <w:lvlOverride w:ilvl="4"/>
+    <w:lvlOverride w:ilvl="5"/>
+    <w:lvlOverride w:ilvl="6"/>
+    <w:lvlOverride w:ilvl="7"/>
+    <w:lvlOverride w:ilvl="8"/>
+  </w:num>
+  <w:num w:numId="8" w16cid:durableId="2124568144">
     <w:abstractNumId w:val="1"/>
-  </w:num>
-  <w:num w:numId="5" w16cid:durableId="847327707">
-    <w:abstractNumId w:val="4"/>
+    <w:lvlOverride w:ilvl="0">
+      <w:startOverride w:val="1"/>
+    </w:lvlOverride>
+    <w:lvlOverride w:ilvl="1">
+      <w:startOverride w:val="1"/>
+    </w:lvlOverride>
+    <w:lvlOverride w:ilvl="2">
+      <w:startOverride w:val="1"/>
+    </w:lvlOverride>
+    <w:lvlOverride w:ilvl="3">
+      <w:startOverride w:val="1"/>
+    </w:lvlOverride>
+    <w:lvlOverride w:ilvl="4">
+      <w:startOverride w:val="1"/>
+    </w:lvlOverride>
+    <w:lvlOverride w:ilvl="5">
+      <w:startOverride w:val="1"/>
+    </w:lvlOverride>
+    <w:lvlOverride w:ilvl="6">
+      <w:startOverride w:val="1"/>
+    </w:lvlOverride>
+    <w:lvlOverride w:ilvl="7">
+      <w:startOverride w:val="1"/>
+    </w:lvlOverride>
+    <w:lvlOverride w:ilvl="8">
+      <w:startOverride w:val="1"/>
+    </w:lvlOverride>
   </w:num>
 </w:numbering>
 </file>
@@ -6113,7 +7486,7 @@
     <w:lsdException w:name="Medium Shading 2 Accent 1" w:uiPriority="64"/>
     <w:lsdException w:name="Medium List 1 Accent 1" w:uiPriority="65"/>
     <w:lsdException w:name="Revision" w:semiHidden="1"/>
-    <w:lsdException w:name="List Paragraph" w:uiPriority="34"/>
+    <w:lsdException w:name="List Paragraph" w:uiPriority="34" w:qFormat="1"/>
     <w:lsdException w:name="Quote" w:uiPriority="29"/>
     <w:lsdException w:name="Intense Quote" w:uiPriority="30" w:qFormat="1"/>
     <w:lsdException w:name="Medium List 2 Accent 1" w:uiPriority="66"/>
@@ -6311,7 +7684,7 @@
     <w:lsdException w:name="Unresolved Mention" w:semiHidden="1" w:unhideWhenUsed="1"/>
     <w:lsdException w:name="Smart Link" w:semiHidden="1" w:unhideWhenUsed="1"/>
   </w:latentStyles>
-  <w:style w:type="paragraph" w:default="1" w:styleId="Normale">
+  <w:style w:type="paragraph" w:default="1" w:styleId="Normal">
     <w:name w:val="Normal"/>
     <w:qFormat/>
     <w:rsid w:val="00BB3136"/>
@@ -6322,11 +7695,11 @@
       <w:rFonts w:ascii="Roboto Condensed" w:hAnsi="Roboto Condensed"/>
     </w:rPr>
   </w:style>
-  <w:style w:type="paragraph" w:styleId="Titolo1">
+  <w:style w:type="paragraph" w:styleId="Heading1">
     <w:name w:val="heading 1"/>
-    <w:basedOn w:val="Normale"/>
-    <w:next w:val="Normale"/>
-    <w:link w:val="Titolo1Carattere"/>
+    <w:basedOn w:val="Normal"/>
+    <w:next w:val="Normal"/>
+    <w:link w:val="Heading1Char"/>
     <w:uiPriority w:val="9"/>
     <w:qFormat/>
     <w:rsid w:val="005F4008"/>
@@ -6343,11 +7716,11 @@
       <w:szCs w:val="32"/>
     </w:rPr>
   </w:style>
-  <w:style w:type="paragraph" w:styleId="Titolo2">
+  <w:style w:type="paragraph" w:styleId="Heading2">
     <w:name w:val="heading 2"/>
-    <w:basedOn w:val="Normale"/>
-    <w:next w:val="Normale"/>
-    <w:link w:val="Titolo2Carattere"/>
+    <w:basedOn w:val="Normal"/>
+    <w:next w:val="Normal"/>
+    <w:link w:val="Heading2Char"/>
     <w:autoRedefine/>
     <w:uiPriority w:val="9"/>
     <w:unhideWhenUsed/>
@@ -6366,11 +7739,11 @@
       <w:szCs w:val="26"/>
     </w:rPr>
   </w:style>
-  <w:style w:type="paragraph" w:styleId="Titolo3">
+  <w:style w:type="paragraph" w:styleId="Heading3">
     <w:name w:val="heading 3"/>
-    <w:basedOn w:val="Normale"/>
-    <w:next w:val="Normale"/>
-    <w:link w:val="Titolo3Carattere"/>
+    <w:basedOn w:val="Normal"/>
+    <w:next w:val="Normal"/>
+    <w:link w:val="Heading3Char"/>
     <w:autoRedefine/>
     <w:uiPriority w:val="9"/>
     <w:unhideWhenUsed/>
@@ -6390,12 +7763,12 @@
       <w:szCs w:val="24"/>
     </w:rPr>
   </w:style>
-  <w:style w:type="paragraph" w:styleId="Titolo4">
+  <w:style w:type="paragraph" w:styleId="Heading4">
     <w:name w:val="heading 4"/>
     <w:aliases w:val="Nota"/>
-    <w:basedOn w:val="Normale"/>
-    <w:next w:val="Normale"/>
-    <w:link w:val="Titolo4Carattere"/>
+    <w:basedOn w:val="Normal"/>
+    <w:next w:val="Normal"/>
+    <w:link w:val="Heading4Char"/>
     <w:uiPriority w:val="9"/>
     <w:unhideWhenUsed/>
     <w:rsid w:val="00C06422"/>
@@ -6418,13 +7791,13 @@
       <w:color w:val="1481AB" w:themeColor="accent1" w:themeShade="BF"/>
     </w:rPr>
   </w:style>
-  <w:style w:type="character" w:default="1" w:styleId="Carpredefinitoparagrafo">
+  <w:style w:type="character" w:default="1" w:styleId="DefaultParagraphFont">
     <w:name w:val="Default Paragraph Font"/>
     <w:uiPriority w:val="1"/>
     <w:semiHidden/>
     <w:unhideWhenUsed/>
   </w:style>
-  <w:style w:type="table" w:default="1" w:styleId="Tabellanormale">
+  <w:style w:type="table" w:default="1" w:styleId="TableNormal">
     <w:name w:val="Normal Table"/>
     <w:uiPriority w:val="99"/>
     <w:semiHidden/>
@@ -6439,17 +7812,17 @@
       </w:tblCellMar>
     </w:tblPr>
   </w:style>
-  <w:style w:type="numbering" w:default="1" w:styleId="Nessunelenco">
+  <w:style w:type="numbering" w:default="1" w:styleId="NoList">
     <w:name w:val="No List"/>
     <w:uiPriority w:val="99"/>
     <w:semiHidden/>
     <w:unhideWhenUsed/>
   </w:style>
-  <w:style w:type="paragraph" w:styleId="Titolo">
+  <w:style w:type="paragraph" w:styleId="Title">
     <w:name w:val="Title"/>
-    <w:basedOn w:val="Normale"/>
-    <w:next w:val="Normale"/>
-    <w:link w:val="TitoloCarattere"/>
+    <w:basedOn w:val="Normal"/>
+    <w:next w:val="Normal"/>
+    <w:link w:val="TitleChar"/>
     <w:uiPriority w:val="10"/>
     <w:rsid w:val="00505918"/>
     <w:pPr>
@@ -6464,10 +7837,10 @@
       <w:szCs w:val="56"/>
     </w:rPr>
   </w:style>
-  <w:style w:type="character" w:customStyle="1" w:styleId="TitoloCarattere">
-    <w:name w:val="Titolo Carattere"/>
-    <w:basedOn w:val="Carpredefinitoparagrafo"/>
-    <w:link w:val="Titolo"/>
+  <w:style w:type="character" w:customStyle="1" w:styleId="TitleChar">
+    <w:name w:val="Title Char"/>
+    <w:basedOn w:val="DefaultParagraphFont"/>
+    <w:link w:val="Title"/>
     <w:uiPriority w:val="10"/>
     <w:rsid w:val="00505918"/>
     <w:rPr>
@@ -6478,10 +7851,10 @@
       <w:szCs w:val="56"/>
     </w:rPr>
   </w:style>
-  <w:style w:type="character" w:customStyle="1" w:styleId="Titolo1Carattere">
-    <w:name w:val="Titolo 1 Carattere"/>
-    <w:basedOn w:val="Carpredefinitoparagrafo"/>
-    <w:link w:val="Titolo1"/>
+  <w:style w:type="character" w:customStyle="1" w:styleId="Heading1Char">
+    <w:name w:val="Heading 1 Char"/>
+    <w:basedOn w:val="DefaultParagraphFont"/>
+    <w:link w:val="Heading1"/>
     <w:uiPriority w:val="9"/>
     <w:rsid w:val="005F4008"/>
     <w:rPr>
@@ -6492,10 +7865,10 @@
       <w:szCs w:val="32"/>
     </w:rPr>
   </w:style>
-  <w:style w:type="paragraph" w:styleId="Intestazione">
+  <w:style w:type="paragraph" w:styleId="Header">
     <w:name w:val="header"/>
-    <w:basedOn w:val="Normale"/>
-    <w:link w:val="IntestazioneCarattere"/>
+    <w:basedOn w:val="Normal"/>
+    <w:link w:val="HeaderChar"/>
     <w:uiPriority w:val="99"/>
     <w:unhideWhenUsed/>
     <w:rsid w:val="00505918"/>
@@ -6507,17 +7880,17 @@
       <w:spacing w:after="0" w:line="240" w:lineRule="auto"/>
     </w:pPr>
   </w:style>
-  <w:style w:type="character" w:customStyle="1" w:styleId="IntestazioneCarattere">
-    <w:name w:val="Intestazione Carattere"/>
-    <w:basedOn w:val="Carpredefinitoparagrafo"/>
-    <w:link w:val="Intestazione"/>
+  <w:style w:type="character" w:customStyle="1" w:styleId="HeaderChar">
+    <w:name w:val="Header Char"/>
+    <w:basedOn w:val="DefaultParagraphFont"/>
+    <w:link w:val="Header"/>
     <w:uiPriority w:val="99"/>
     <w:rsid w:val="00505918"/>
   </w:style>
-  <w:style w:type="paragraph" w:styleId="Pidipagina">
+  <w:style w:type="paragraph" w:styleId="Footer">
     <w:name w:val="footer"/>
-    <w:basedOn w:val="Normale"/>
-    <w:link w:val="PidipaginaCarattere"/>
+    <w:basedOn w:val="Normal"/>
+    <w:link w:val="FooterChar"/>
     <w:uiPriority w:val="99"/>
     <w:unhideWhenUsed/>
     <w:rsid w:val="00505918"/>
@@ -6529,16 +7902,16 @@
       <w:spacing w:after="0" w:line="240" w:lineRule="auto"/>
     </w:pPr>
   </w:style>
-  <w:style w:type="character" w:customStyle="1" w:styleId="PidipaginaCarattere">
-    <w:name w:val="Piè di pagina Carattere"/>
-    <w:basedOn w:val="Carpredefinitoparagrafo"/>
-    <w:link w:val="Pidipagina"/>
+  <w:style w:type="character" w:customStyle="1" w:styleId="FooterChar">
+    <w:name w:val="Footer Char"/>
+    <w:basedOn w:val="DefaultParagraphFont"/>
+    <w:link w:val="Footer"/>
     <w:uiPriority w:val="99"/>
     <w:rsid w:val="00505918"/>
   </w:style>
   <w:style w:type="paragraph" w:customStyle="1" w:styleId="Firmasegreta">
     <w:name w:val="Firma segreta"/>
-    <w:basedOn w:val="Normale"/>
+    <w:basedOn w:val="Normal"/>
     <w:link w:val="FirmasegretaCarattere"/>
     <w:qFormat/>
     <w:rsid w:val="00EF439D"/>
@@ -6550,10 +7923,10 @@
       <w:szCs w:val="16"/>
     </w:rPr>
   </w:style>
-  <w:style w:type="character" w:customStyle="1" w:styleId="Titolo2Carattere">
-    <w:name w:val="Titolo 2 Carattere"/>
-    <w:basedOn w:val="Carpredefinitoparagrafo"/>
-    <w:link w:val="Titolo2"/>
+  <w:style w:type="character" w:customStyle="1" w:styleId="Heading2Char">
+    <w:name w:val="Heading 2 Char"/>
+    <w:basedOn w:val="DefaultParagraphFont"/>
+    <w:link w:val="Heading2"/>
     <w:uiPriority w:val="9"/>
     <w:rsid w:val="00261669"/>
     <w:rPr>
@@ -6566,7 +7939,7 @@
   </w:style>
   <w:style w:type="character" w:customStyle="1" w:styleId="FirmasegretaCarattere">
     <w:name w:val="Firma segreta Carattere"/>
-    <w:basedOn w:val="Carpredefinitoparagrafo"/>
+    <w:basedOn w:val="DefaultParagraphFont"/>
     <w:link w:val="Firmasegreta"/>
     <w:rsid w:val="00EF439D"/>
     <w:rPr>
@@ -6575,10 +7948,10 @@
       <w:szCs w:val="16"/>
     </w:rPr>
   </w:style>
-  <w:style w:type="character" w:customStyle="1" w:styleId="Titolo3Carattere">
-    <w:name w:val="Titolo 3 Carattere"/>
-    <w:basedOn w:val="Carpredefinitoparagrafo"/>
-    <w:link w:val="Titolo3"/>
+  <w:style w:type="character" w:customStyle="1" w:styleId="Heading3Char">
+    <w:name w:val="Heading 3 Char"/>
+    <w:basedOn w:val="DefaultParagraphFont"/>
+    <w:link w:val="Heading3"/>
     <w:uiPriority w:val="9"/>
     <w:rsid w:val="00261669"/>
     <w:rPr>
@@ -6590,11 +7963,11 @@
       <w:szCs w:val="24"/>
     </w:rPr>
   </w:style>
-  <w:style w:type="character" w:customStyle="1" w:styleId="Titolo4Carattere">
-    <w:name w:val="Titolo 4 Carattere"/>
-    <w:aliases w:val="Nota Carattere"/>
-    <w:basedOn w:val="Carpredefinitoparagrafo"/>
-    <w:link w:val="Titolo4"/>
+  <w:style w:type="character" w:customStyle="1" w:styleId="Heading4Char">
+    <w:name w:val="Heading 4 Char"/>
+    <w:aliases w:val="Nota Char"/>
+    <w:basedOn w:val="DefaultParagraphFont"/>
+    <w:link w:val="Heading4"/>
     <w:uiPriority w:val="9"/>
     <w:rsid w:val="00C06422"/>
     <w:rPr>
@@ -6605,9 +7978,9 @@
       <w:color w:val="1481AB" w:themeColor="accent1" w:themeShade="BF"/>
     </w:rPr>
   </w:style>
-  <w:style w:type="character" w:styleId="Enfasiintensa">
+  <w:style w:type="character" w:styleId="IntenseEmphasis">
     <w:name w:val="Intense Emphasis"/>
-    <w:basedOn w:val="Carpredefinitoparagrafo"/>
+    <w:basedOn w:val="DefaultParagraphFont"/>
     <w:uiPriority w:val="21"/>
     <w:rsid w:val="00C06422"/>
     <w:rPr>
@@ -6616,11 +7989,11 @@
       <w:color w:val="1CADE4" w:themeColor="accent1"/>
     </w:rPr>
   </w:style>
-  <w:style w:type="paragraph" w:styleId="Citazioneintensa">
+  <w:style w:type="paragraph" w:styleId="IntenseQuote">
     <w:name w:val="Intense Quote"/>
-    <w:basedOn w:val="Normale"/>
-    <w:next w:val="Normale"/>
-    <w:link w:val="CitazioneintensaCarattere"/>
+    <w:basedOn w:val="Normal"/>
+    <w:next w:val="Normal"/>
+    <w:link w:val="IntenseQuoteChar"/>
     <w:autoRedefine/>
     <w:uiPriority w:val="30"/>
     <w:qFormat/>
@@ -6640,10 +8013,10 @@
       <w:color w:val="1CADE4" w:themeColor="accent1"/>
     </w:rPr>
   </w:style>
-  <w:style w:type="character" w:customStyle="1" w:styleId="CitazioneintensaCarattere">
-    <w:name w:val="Citazione intensa Carattere"/>
-    <w:basedOn w:val="Carpredefinitoparagrafo"/>
-    <w:link w:val="Citazioneintensa"/>
+  <w:style w:type="character" w:customStyle="1" w:styleId="IntenseQuoteChar">
+    <w:name w:val="Intense Quote Char"/>
+    <w:basedOn w:val="DefaultParagraphFont"/>
+    <w:link w:val="IntenseQuote"/>
     <w:uiPriority w:val="30"/>
     <w:rsid w:val="00675F86"/>
     <w:rPr>
@@ -6654,9 +8027,9 @@
       <w:color w:val="1CADE4" w:themeColor="accent1"/>
     </w:rPr>
   </w:style>
-  <w:style w:type="table" w:styleId="Grigliatabella">
+  <w:style w:type="table" w:styleId="TableGrid">
     <w:name w:val="Table Grid"/>
-    <w:basedOn w:val="Tabellanormale"/>
+    <w:basedOn w:val="TableNormal"/>
     <w:uiPriority w:val="39"/>
     <w:rsid w:val="00C93260"/>
     <w:pPr>
@@ -6675,7 +8048,7 @@
   </w:style>
   <w:style w:type="table" w:customStyle="1" w:styleId="Special">
     <w:name w:val="Special"/>
-    <w:basedOn w:val="Tabellanormale"/>
+    <w:basedOn w:val="TableNormal"/>
     <w:uiPriority w:val="99"/>
     <w:rsid w:val="00864478"/>
     <w:pPr>
@@ -6723,20 +8096,21 @@
       </w:tcPr>
     </w:tblStylePr>
   </w:style>
-  <w:style w:type="paragraph" w:styleId="Paragrafoelenco">
+  <w:style w:type="paragraph" w:styleId="ListParagraph">
     <w:name w:val="List Paragraph"/>
-    <w:basedOn w:val="Normale"/>
+    <w:basedOn w:val="Normal"/>
     <w:uiPriority w:val="34"/>
+    <w:qFormat/>
     <w:rsid w:val="0094048C"/>
     <w:pPr>
       <w:ind w:left="720"/>
       <w:contextualSpacing/>
     </w:pPr>
   </w:style>
-  <w:style w:type="paragraph" w:styleId="Titolosommario">
+  <w:style w:type="paragraph" w:styleId="TOCHeading">
     <w:name w:val="TOC Heading"/>
-    <w:basedOn w:val="Titolo1"/>
-    <w:next w:val="Normale"/>
+    <w:basedOn w:val="Heading1"/>
+    <w:next w:val="Normal"/>
     <w:uiPriority w:val="39"/>
     <w:unhideWhenUsed/>
     <w:qFormat/>
@@ -6752,10 +8126,10 @@
       <w:lang w:eastAsia="it-IT"/>
     </w:rPr>
   </w:style>
-  <w:style w:type="paragraph" w:styleId="Sommario1">
+  <w:style w:type="paragraph" w:styleId="TOC1">
     <w:name w:val="toc 1"/>
-    <w:basedOn w:val="Normale"/>
-    <w:next w:val="Normale"/>
+    <w:basedOn w:val="Normal"/>
+    <w:next w:val="Normal"/>
     <w:autoRedefine/>
     <w:uiPriority w:val="39"/>
     <w:unhideWhenUsed/>
@@ -6764,10 +8138,10 @@
       <w:spacing w:after="100"/>
     </w:pPr>
   </w:style>
-  <w:style w:type="paragraph" w:styleId="Sommario2">
+  <w:style w:type="paragraph" w:styleId="TOC2">
     <w:name w:val="toc 2"/>
-    <w:basedOn w:val="Normale"/>
-    <w:next w:val="Normale"/>
+    <w:basedOn w:val="Normal"/>
+    <w:next w:val="Normal"/>
     <w:autoRedefine/>
     <w:uiPriority w:val="39"/>
     <w:unhideWhenUsed/>
@@ -6777,10 +8151,10 @@
       <w:ind w:left="220"/>
     </w:pPr>
   </w:style>
-  <w:style w:type="paragraph" w:styleId="Sommario3">
+  <w:style w:type="paragraph" w:styleId="TOC3">
     <w:name w:val="toc 3"/>
-    <w:basedOn w:val="Normale"/>
-    <w:next w:val="Normale"/>
+    <w:basedOn w:val="Normal"/>
+    <w:next w:val="Normal"/>
     <w:autoRedefine/>
     <w:uiPriority w:val="39"/>
     <w:unhideWhenUsed/>
@@ -6790,9 +8164,9 @@
       <w:ind w:left="440"/>
     </w:pPr>
   </w:style>
-  <w:style w:type="character" w:styleId="Collegamentoipertestuale">
+  <w:style w:type="character" w:styleId="Hyperlink">
     <w:name w:val="Hyperlink"/>
-    <w:basedOn w:val="Carpredefinitoparagrafo"/>
+    <w:basedOn w:val="DefaultParagraphFont"/>
     <w:uiPriority w:val="99"/>
     <w:unhideWhenUsed/>
     <w:rsid w:val="009C7DC9"/>
@@ -6801,9 +8175,9 @@
       <w:u w:val="single"/>
     </w:rPr>
   </w:style>
-  <w:style w:type="character" w:styleId="Testosegnaposto">
+  <w:style w:type="character" w:styleId="PlaceholderText">
     <w:name w:val="Placeholder Text"/>
-    <w:basedOn w:val="Carpredefinitoparagrafo"/>
+    <w:basedOn w:val="DefaultParagraphFont"/>
     <w:uiPriority w:val="99"/>
     <w:semiHidden/>
     <w:rsid w:val="00BD0444"/>
@@ -6811,9 +8185,9 @@
       <w:color w:val="666666"/>
     </w:rPr>
   </w:style>
-  <w:style w:type="table" w:styleId="Tabellagriglia5scura-colore1">
+  <w:style w:type="table" w:styleId="GridTable5Dark-Accent1">
     <w:name w:val="Grid Table 5 Dark Accent 1"/>
-    <w:basedOn w:val="Tabellanormale"/>
+    <w:basedOn w:val="TableNormal"/>
     <w:uiPriority w:val="50"/>
     <w:rsid w:val="002C62DF"/>
     <w:pPr>
@@ -6917,9 +8291,9 @@
       </w:tcPr>
     </w:tblStylePr>
   </w:style>
-  <w:style w:type="table" w:styleId="Tabellagriglia5scura-colore5">
+  <w:style w:type="table" w:styleId="GridTable5Dark-Accent5">
     <w:name w:val="Grid Table 5 Dark Accent 5"/>
-    <w:basedOn w:val="Tabellanormale"/>
+    <w:basedOn w:val="TableNormal"/>
     <w:uiPriority w:val="50"/>
     <w:rsid w:val="002C62DF"/>
     <w:pPr>
@@ -7023,9 +8397,9 @@
       </w:tcPr>
     </w:tblStylePr>
   </w:style>
-  <w:style w:type="table" w:styleId="Tabellagriglia5scura-colore3">
+  <w:style w:type="table" w:styleId="GridTable5Dark-Accent3">
     <w:name w:val="Grid Table 5 Dark Accent 3"/>
-    <w:basedOn w:val="Tabellanormale"/>
+    <w:basedOn w:val="TableNormal"/>
     <w:uiPriority w:val="50"/>
     <w:rsid w:val="002C62DF"/>
     <w:pPr>
@@ -7450,6 +8824,16 @@
 </file>
 
 <file path=customXml/item1.xml><?xml version="1.0" encoding="utf-8"?>
+<b:Sources xmlns:b="http://schemas.openxmlformats.org/officeDocument/2006/bibliography" xmlns="http://schemas.openxmlformats.org/officeDocument/2006/bibliography" SelectedStyle="\APASixthEditionOfficeOnline.xsl" StyleName="APA" Version="6"/>
+</file>
+
+<file path=customXml/item2.xml><?xml version="1.0" encoding="utf-8"?>
+<p:properties xmlns:p="http://schemas.microsoft.com/office/2006/metadata/properties" xmlns:xsi="http://www.w3.org/2001/XMLSchema-instance" xmlns:pc="http://schemas.microsoft.com/office/infopath/2007/PartnerControls">
+  <documentManagement/>
+</p:properties>
+</file>
+
+<file path=customXml/item3.xml><?xml version="1.0" encoding="utf-8"?>
 <ct:contentTypeSchema xmlns:ct="http://schemas.microsoft.com/office/2006/metadata/contentType" xmlns:ma="http://schemas.microsoft.com/office/2006/metadata/properties/metaAttributes" ct:_="" ma:_="" ma:contentTypeName="Documento" ma:contentTypeID="0x01010053FF2D0DC43D3D4C90ECBB5CD82BC567" ma:contentTypeVersion="2" ma:contentTypeDescription="Creare un nuovo documento." ma:contentTypeScope="" ma:versionID="06364c83748378cecaea3700a81d968a">
   <xsd:schema xmlns:xsd="http://www.w3.org/2001/XMLSchema" xmlns:xs="http://www.w3.org/2001/XMLSchema" xmlns:p="http://schemas.microsoft.com/office/2006/metadata/properties" xmlns:ns3="328cf2f9-9810-4e4e-872a-b421e8e54eb5" targetNamespace="http://schemas.microsoft.com/office/2006/metadata/properties" ma:root="true" ma:fieldsID="9208ff1a7f991892a47dd247ebc280ed" ns3:_="">
     <xsd:import namespace="328cf2f9-9810-4e4e-872a-b421e8e54eb5"/>
@@ -7581,16 +8965,6 @@
 </ct:contentTypeSchema>
 </file>
 
-<file path=customXml/item2.xml><?xml version="1.0" encoding="utf-8"?>
-<p:properties xmlns:p="http://schemas.microsoft.com/office/2006/metadata/properties" xmlns:xsi="http://www.w3.org/2001/XMLSchema-instance" xmlns:pc="http://schemas.microsoft.com/office/infopath/2007/PartnerControls">
-  <documentManagement/>
-</p:properties>
-</file>
-
-<file path=customXml/item3.xml><?xml version="1.0" encoding="utf-8"?>
-<b:Sources xmlns:b="http://schemas.openxmlformats.org/officeDocument/2006/bibliography" xmlns="http://schemas.openxmlformats.org/officeDocument/2006/bibliography" SelectedStyle="\APASixthEditionOfficeOnline.xsl" StyleName="APA" Version="6"/>
-</file>
-
 <file path=customXml/item4.xml><?xml version="1.0" encoding="utf-8"?>
 <?mso-contentType ?>
 <FormTemplates xmlns="http://schemas.microsoft.com/sharepoint/v3/contenttype/forms">
@@ -7601,6 +8975,23 @@
 </file>
 
 <file path=customXml/itemProps1.xml><?xml version="1.0" encoding="utf-8"?>
+<ds:datastoreItem xmlns:ds="http://schemas.openxmlformats.org/officeDocument/2006/customXml" ds:itemID="{A4063E6C-E098-4216-B39C-5A9B23E6E148}">
+  <ds:schemaRefs>
+    <ds:schemaRef ds:uri="http://schemas.openxmlformats.org/officeDocument/2006/bibliography"/>
+  </ds:schemaRefs>
+</ds:datastoreItem>
+</file>
+
+<file path=customXml/itemProps2.xml><?xml version="1.0" encoding="utf-8"?>
+<ds:datastoreItem xmlns:ds="http://schemas.openxmlformats.org/officeDocument/2006/customXml" ds:itemID="{264EEB5B-0194-48A9-B186-17F16B87DD69}">
+  <ds:schemaRefs>
+    <ds:schemaRef ds:uri="http://schemas.microsoft.com/office/2006/metadata/properties"/>
+    <ds:schemaRef ds:uri="http://schemas.microsoft.com/office/infopath/2007/PartnerControls"/>
+  </ds:schemaRefs>
+</ds:datastoreItem>
+</file>
+
+<file path=customXml/itemProps3.xml><?xml version="1.0" encoding="utf-8"?>
 <ds:datastoreItem xmlns:ds="http://schemas.openxmlformats.org/officeDocument/2006/customXml" ds:itemID="{3D2EF767-B150-424D-BBEF-AEFF255E7261}">
   <ds:schemaRefs>
     <ds:schemaRef ds:uri="http://schemas.microsoft.com/office/2006/metadata/contentType"/>
@@ -7618,23 +9009,6 @@
 </ds:datastoreItem>
 </file>
 
-<file path=customXml/itemProps2.xml><?xml version="1.0" encoding="utf-8"?>
-<ds:datastoreItem xmlns:ds="http://schemas.openxmlformats.org/officeDocument/2006/customXml" ds:itemID="{264EEB5B-0194-48A9-B186-17F16B87DD69}">
-  <ds:schemaRefs>
-    <ds:schemaRef ds:uri="http://schemas.microsoft.com/office/2006/metadata/properties"/>
-    <ds:schemaRef ds:uri="http://schemas.microsoft.com/office/infopath/2007/PartnerControls"/>
-  </ds:schemaRefs>
-</ds:datastoreItem>
-</file>
-
-<file path=customXml/itemProps3.xml><?xml version="1.0" encoding="utf-8"?>
-<ds:datastoreItem xmlns:ds="http://schemas.openxmlformats.org/officeDocument/2006/customXml" ds:itemID="{A4063E6C-E098-4216-B39C-5A9B23E6E148}">
-  <ds:schemaRefs>
-    <ds:schemaRef ds:uri="http://schemas.openxmlformats.org/officeDocument/2006/bibliography"/>
-  </ds:schemaRefs>
-</ds:datastoreItem>
-</file>
-
 <file path=customXml/itemProps4.xml><?xml version="1.0" encoding="utf-8"?>
 <ds:datastoreItem xmlns:ds="http://schemas.openxmlformats.org/officeDocument/2006/customXml" ds:itemID="{26BE7EAA-ECA0-4F75-9F4D-5758A781E36C}">
   <ds:schemaRefs>

</xml_diff>

<commit_message>
Task 1 completato (si spera)
</commit_message>
<xml_diff>
--- a/Progetto_Preappello.docx
+++ b/Progetto_Preappello.docx
@@ -42,7 +42,7 @@
               <w:txbxContent>
                 <w:p>
                   <w:pPr>
-                    <w:pStyle w:val="Titolo"/>
+                    <w:pStyle w:val="Title"/>
                     <w:jc w:val="center"/>
                     <w:rPr>
                       <w:color w:val="FFFFFF" w:themeColor="background1"/>
@@ -57,7 +57,7 @@
                 </w:p>
                 <w:p>
                   <w:pPr>
-                    <w:pStyle w:val="Titolo"/>
+                    <w:pStyle w:val="Title"/>
                     <w:jc w:val="center"/>
                     <w:rPr>
                       <w:color w:val="FFFFFF" w:themeColor="background1"/>
@@ -88,7 +88,7 @@
               <w:txbxContent>
                 <w:p>
                   <w:pPr>
-                    <w:pStyle w:val="Titolo"/>
+                    <w:pStyle w:val="Title"/>
                     <w:jc w:val="center"/>
                     <w:rPr>
                       <w:rFonts w:ascii="Avenir Next LT Pro" w:hAnsi="Avenir Next LT Pro"/>
@@ -135,7 +135,7 @@
                 </w:p>
                 <w:p>
                   <w:pPr>
-                    <w:pStyle w:val="Titolo"/>
+                    <w:pStyle w:val="Title"/>
                     <w:jc w:val="center"/>
                     <w:rPr>
                       <w:rFonts w:ascii="Avenir Next LT Pro" w:hAnsi="Avenir Next LT Pro"/>
@@ -182,7 +182,7 @@
                 </w:p>
                 <w:p>
                   <w:pPr>
-                    <w:pStyle w:val="Titolo"/>
+                    <w:pStyle w:val="Title"/>
                     <w:jc w:val="center"/>
                     <w:rPr>
                       <w:rFonts w:ascii="Avenir Next LT Pro" w:hAnsi="Avenir Next LT Pro"/>
@@ -229,7 +229,7 @@
                 </w:p>
                 <w:p>
                   <w:pPr>
-                    <w:pStyle w:val="Titolo"/>
+                    <w:pStyle w:val="Title"/>
                     <w:jc w:val="center"/>
                     <w:rPr>
                       <w:rFonts w:ascii="Avenir Next LT Pro" w:hAnsi="Avenir Next LT Pro"/>
@@ -250,31 +250,7 @@
                       <w:sz w:val="44"/>
                       <w:szCs w:val="36"/>
                     </w:rPr>
-                    <w:t xml:space="preserve">Denis </w:t>
-                  </w:r>
-                  <w:proofErr w:type="spellStart"/>
-                  <w:r>
-                    <w:rPr>
-                      <w:rFonts w:ascii="Avenir Next LT Pro" w:hAnsi="Avenir Next LT Pro"/>
-                      <w:i/>
-                      <w:iCs/>
-                      <w:color w:val="FFFFFF" w:themeColor="background1"/>
-                      <w:sz w:val="44"/>
-                      <w:szCs w:val="36"/>
-                    </w:rPr>
-                    <w:t>Degeratu</w:t>
-                  </w:r>
-                  <w:proofErr w:type="spellEnd"/>
-                  <w:r>
-                    <w:rPr>
-                      <w:rFonts w:ascii="Avenir Next LT Pro" w:hAnsi="Avenir Next LT Pro"/>
-                      <w:i/>
-                      <w:iCs/>
-                      <w:color w:val="FFFFFF" w:themeColor="background1"/>
-                      <w:sz w:val="44"/>
-                      <w:szCs w:val="36"/>
-                    </w:rPr>
-                    <w:t xml:space="preserve"> </w:t>
+                    <w:t xml:space="preserve">Denis Degeratu </w:t>
                   </w:r>
                   <w:r>
                     <w:rPr>
@@ -323,7 +299,7 @@
               <w:txbxContent>
                 <w:p>
                   <w:pPr>
-                    <w:pStyle w:val="Titolo"/>
+                    <w:pStyle w:val="Title"/>
                     <w:jc w:val="center"/>
                     <w:rPr>
                       <w:color w:val="FFFFFF" w:themeColor="background1"/>
@@ -496,7 +472,7 @@
       <w:sdtContent>
         <w:p>
           <w:pPr>
-            <w:pStyle w:val="Titolosommario"/>
+            <w:pStyle w:val="TOCHeading"/>
           </w:pPr>
           <w:r>
             <w:t>Sommario</w:t>
@@ -504,7 +480,7 @@
         </w:p>
         <w:p>
           <w:pPr>
-            <w:pStyle w:val="Sommario1"/>
+            <w:pStyle w:val="TOC1"/>
             <w:tabs>
               <w:tab w:val="right" w:leader="dot" w:pos="9628"/>
             </w:tabs>
@@ -530,7 +506,7 @@
           <w:hyperlink w:anchor="_Toc166423788" w:history="1">
             <w:r>
               <w:rPr>
-                <w:rStyle w:val="Collegamentoipertestuale"/>
+                <w:rStyle w:val="Hyperlink"/>
                 <w:noProof/>
               </w:rPr>
               <w:t>Modello di Dominio</w:t>
@@ -587,7 +563,7 @@
         </w:p>
         <w:p>
           <w:pPr>
-            <w:pStyle w:val="Sommario1"/>
+            <w:pStyle w:val="TOC1"/>
             <w:tabs>
               <w:tab w:val="right" w:leader="dot" w:pos="9628"/>
             </w:tabs>
@@ -604,7 +580,7 @@
           <w:hyperlink w:anchor="_Toc166423789" w:history="1">
             <w:r>
               <w:rPr>
-                <w:rStyle w:val="Collegamentoipertestuale"/>
+                <w:rStyle w:val="Hyperlink"/>
                 <w:noProof/>
               </w:rPr>
               <w:t>Casi d’uso</w:t>
@@ -661,7 +637,7 @@
         </w:p>
         <w:p>
           <w:pPr>
-            <w:pStyle w:val="Sommario2"/>
+            <w:pStyle w:val="TOC2"/>
             <w:tabs>
               <w:tab w:val="right" w:leader="dot" w:pos="9628"/>
             </w:tabs>
@@ -678,7 +654,7 @@
           <w:hyperlink w:anchor="_Toc166423790" w:history="1">
             <w:r>
               <w:rPr>
-                <w:rStyle w:val="Collegamentoipertestuale"/>
+                <w:rStyle w:val="Hyperlink"/>
                 <w:noProof/>
               </w:rPr>
               <w:t>Diagramma dei casi d’uso</w:t>
@@ -735,7 +711,7 @@
         </w:p>
         <w:p>
           <w:pPr>
-            <w:pStyle w:val="Sommario2"/>
+            <w:pStyle w:val="TOC2"/>
             <w:tabs>
               <w:tab w:val="right" w:leader="dot" w:pos="9628"/>
             </w:tabs>
@@ -752,7 +728,7 @@
           <w:hyperlink w:anchor="_Toc166423791" w:history="1">
             <w:r>
               <w:rPr>
-                <w:rStyle w:val="Collegamentoipertestuale"/>
+                <w:rStyle w:val="Hyperlink"/>
                 <w:noProof/>
               </w:rPr>
               <w:t>Casi d’uso dettagliati</w:t>
@@ -809,7 +785,7 @@
         </w:p>
         <w:p>
           <w:pPr>
-            <w:pStyle w:val="Sommario3"/>
+            <w:pStyle w:val="TOC3"/>
             <w:tabs>
               <w:tab w:val="right" w:leader="dot" w:pos="9628"/>
             </w:tabs>
@@ -826,7 +802,7 @@
           <w:hyperlink w:anchor="_Toc166423792" w:history="1">
             <w:r>
               <w:rPr>
-                <w:rStyle w:val="Collegamentoipertestuale"/>
+                <w:rStyle w:val="Hyperlink"/>
                 <w:noProof/>
               </w:rPr>
               <w:t>Prenotazione cliente</w:t>
@@ -883,7 +859,7 @@
         </w:p>
         <w:p>
           <w:pPr>
-            <w:pStyle w:val="Sommario3"/>
+            <w:pStyle w:val="TOC3"/>
             <w:tabs>
               <w:tab w:val="right" w:leader="dot" w:pos="9628"/>
             </w:tabs>
@@ -900,7 +876,7 @@
           <w:hyperlink w:anchor="_Toc166423793" w:history="1">
             <w:r>
               <w:rPr>
-                <w:rStyle w:val="Collegamentoipertestuale"/>
+                <w:rStyle w:val="Hyperlink"/>
                 <w:noProof/>
               </w:rPr>
               <w:t>Inserisci prodotto</w:t>
@@ -957,7 +933,7 @@
         </w:p>
         <w:p>
           <w:pPr>
-            <w:pStyle w:val="Sommario3"/>
+            <w:pStyle w:val="TOC3"/>
             <w:tabs>
               <w:tab w:val="right" w:leader="dot" w:pos="9628"/>
             </w:tabs>
@@ -974,7 +950,7 @@
           <w:hyperlink w:anchor="_Toc166423794" w:history="1">
             <w:r>
               <w:rPr>
-                <w:rStyle w:val="Collegamentoipertestuale"/>
+                <w:rStyle w:val="Hyperlink"/>
                 <w:noProof/>
               </w:rPr>
               <w:t>Modifica prodotto</w:t>
@@ -1031,7 +1007,7 @@
         </w:p>
         <w:p>
           <w:pPr>
-            <w:pStyle w:val="Sommario3"/>
+            <w:pStyle w:val="TOC3"/>
             <w:tabs>
               <w:tab w:val="right" w:leader="dot" w:pos="9628"/>
             </w:tabs>
@@ -1048,7 +1024,7 @@
           <w:hyperlink w:anchor="_Toc166423795" w:history="1">
             <w:r>
               <w:rPr>
-                <w:rStyle w:val="Collegamentoipertestuale"/>
+                <w:rStyle w:val="Hyperlink"/>
                 <w:noProof/>
               </w:rPr>
               <w:t>Cancellazione prodotto</w:t>
@@ -1105,7 +1081,7 @@
         </w:p>
         <w:p>
           <w:pPr>
-            <w:pStyle w:val="Sommario3"/>
+            <w:pStyle w:val="TOC3"/>
             <w:tabs>
               <w:tab w:val="right" w:leader="dot" w:pos="9628"/>
             </w:tabs>
@@ -1122,7 +1098,7 @@
           <w:hyperlink w:anchor="_Toc166423796" w:history="1">
             <w:r>
               <w:rPr>
-                <w:rStyle w:val="Collegamentoipertestuale"/>
+                <w:rStyle w:val="Hyperlink"/>
                 <w:noProof/>
               </w:rPr>
               <w:t>Registrazione utente</w:t>
@@ -1179,7 +1155,7 @@
         </w:p>
         <w:p>
           <w:pPr>
-            <w:pStyle w:val="Sommario3"/>
+            <w:pStyle w:val="TOC3"/>
             <w:tabs>
               <w:tab w:val="right" w:leader="dot" w:pos="9628"/>
             </w:tabs>
@@ -1196,7 +1172,7 @@
           <w:hyperlink w:anchor="_Toc166423797" w:history="1">
             <w:r>
               <w:rPr>
-                <w:rStyle w:val="Collegamentoipertestuale"/>
+                <w:rStyle w:val="Hyperlink"/>
                 <w:noProof/>
               </w:rPr>
               <w:t>Gestione richieste</w:t>
@@ -1253,7 +1229,7 @@
         </w:p>
         <w:p>
           <w:pPr>
-            <w:pStyle w:val="Sommario1"/>
+            <w:pStyle w:val="TOC1"/>
             <w:tabs>
               <w:tab w:val="right" w:leader="dot" w:pos="9628"/>
             </w:tabs>
@@ -1270,7 +1246,7 @@
           <w:hyperlink w:anchor="_Toc166423798" w:history="1">
             <w:r>
               <w:rPr>
-                <w:rStyle w:val="Collegamentoipertestuale"/>
+                <w:rStyle w:val="Hyperlink"/>
                 <w:noProof/>
               </w:rPr>
               <w:t>Diagramma di Sequenza di Sistema</w:t>
@@ -1327,7 +1303,7 @@
         </w:p>
         <w:p>
           <w:pPr>
-            <w:pStyle w:val="Sommario3"/>
+            <w:pStyle w:val="TOC3"/>
             <w:tabs>
               <w:tab w:val="right" w:leader="dot" w:pos="9628"/>
             </w:tabs>
@@ -1344,7 +1320,7 @@
           <w:hyperlink w:anchor="_Toc166423799" w:history="1">
             <w:r>
               <w:rPr>
-                <w:rStyle w:val="Collegamentoipertestuale"/>
+                <w:rStyle w:val="Hyperlink"/>
                 <w:noProof/>
               </w:rPr>
               <w:t>Diagramma di Sequenza di Sistema 1</w:t>
@@ -1401,7 +1377,7 @@
         </w:p>
         <w:p>
           <w:pPr>
-            <w:pStyle w:val="Sommario3"/>
+            <w:pStyle w:val="TOC3"/>
             <w:tabs>
               <w:tab w:val="right" w:leader="dot" w:pos="9628"/>
             </w:tabs>
@@ -1418,7 +1394,7 @@
           <w:hyperlink w:anchor="_Toc166423800" w:history="1">
             <w:r>
               <w:rPr>
-                <w:rStyle w:val="Collegamentoipertestuale"/>
+                <w:rStyle w:val="Hyperlink"/>
                 <w:noProof/>
               </w:rPr>
               <w:t>Diagramma di Sequenza di Sistema 2</w:t>
@@ -1475,7 +1451,7 @@
         </w:p>
         <w:p>
           <w:pPr>
-            <w:pStyle w:val="Sommario1"/>
+            <w:pStyle w:val="TOC1"/>
             <w:tabs>
               <w:tab w:val="right" w:leader="dot" w:pos="9628"/>
             </w:tabs>
@@ -1492,7 +1468,7 @@
           <w:hyperlink w:anchor="_Toc166423801" w:history="1">
             <w:r>
               <w:rPr>
-                <w:rStyle w:val="Collegamentoipertestuale"/>
+                <w:rStyle w:val="Hyperlink"/>
                 <w:noProof/>
               </w:rPr>
               <w:t>Contratti</w:t>
@@ -1549,7 +1525,7 @@
         </w:p>
         <w:p>
           <w:pPr>
-            <w:pStyle w:val="Sommario3"/>
+            <w:pStyle w:val="TOC3"/>
             <w:tabs>
               <w:tab w:val="right" w:leader="dot" w:pos="9628"/>
             </w:tabs>
@@ -1566,7 +1542,7 @@
           <w:hyperlink w:anchor="_Toc166423802" w:history="1">
             <w:r>
               <w:rPr>
-                <w:rStyle w:val="Collegamentoipertestuale"/>
+                <w:rStyle w:val="Hyperlink"/>
                 <w:noProof/>
               </w:rPr>
               <w:t>Contratto 1</w:t>
@@ -1623,7 +1599,7 @@
         </w:p>
         <w:p>
           <w:pPr>
-            <w:pStyle w:val="Sommario3"/>
+            <w:pStyle w:val="TOC3"/>
             <w:tabs>
               <w:tab w:val="right" w:leader="dot" w:pos="9628"/>
             </w:tabs>
@@ -1640,7 +1616,7 @@
           <w:hyperlink w:anchor="_Toc166423803" w:history="1">
             <w:r>
               <w:rPr>
-                <w:rStyle w:val="Collegamentoipertestuale"/>
+                <w:rStyle w:val="Hyperlink"/>
                 <w:noProof/>
               </w:rPr>
               <w:t>Contratto 2</w:t>
@@ -1697,7 +1673,7 @@
         </w:p>
         <w:p>
           <w:pPr>
-            <w:pStyle w:val="Sommario1"/>
+            <w:pStyle w:val="TOC1"/>
             <w:tabs>
               <w:tab w:val="right" w:leader="dot" w:pos="9628"/>
             </w:tabs>
@@ -1714,7 +1690,7 @@
           <w:hyperlink w:anchor="_Toc166423804" w:history="1">
             <w:r>
               <w:rPr>
-                <w:rStyle w:val="Collegamentoipertestuale"/>
+                <w:rStyle w:val="Hyperlink"/>
                 <w:noProof/>
               </w:rPr>
               <w:t>Architettura Logica</w:t>
@@ -1771,7 +1747,7 @@
         </w:p>
         <w:p>
           <w:pPr>
-            <w:pStyle w:val="Sommario1"/>
+            <w:pStyle w:val="TOC1"/>
             <w:tabs>
               <w:tab w:val="right" w:leader="dot" w:pos="9628"/>
             </w:tabs>
@@ -1788,7 +1764,7 @@
           <w:hyperlink w:anchor="_Toc166423805" w:history="1">
             <w:r>
               <w:rPr>
-                <w:rStyle w:val="Collegamentoipertestuale"/>
+                <w:rStyle w:val="Hyperlink"/>
                 <w:noProof/>
               </w:rPr>
               <w:t>Diagramma delle Classi Software</w:t>
@@ -1845,7 +1821,7 @@
         </w:p>
         <w:p>
           <w:pPr>
-            <w:pStyle w:val="Sommario2"/>
+            <w:pStyle w:val="TOC2"/>
             <w:tabs>
               <w:tab w:val="right" w:leader="dot" w:pos="9628"/>
             </w:tabs>
@@ -1862,7 +1838,7 @@
           <w:hyperlink w:anchor="_Toc166423806" w:history="1">
             <w:r>
               <w:rPr>
-                <w:rStyle w:val="Collegamentoipertestuale"/>
+                <w:rStyle w:val="Hyperlink"/>
                 <w:noProof/>
               </w:rPr>
               <w:t>Package 1</w:t>
@@ -1919,7 +1895,7 @@
         </w:p>
         <w:p>
           <w:pPr>
-            <w:pStyle w:val="Sommario3"/>
+            <w:pStyle w:val="TOC3"/>
             <w:tabs>
               <w:tab w:val="right" w:leader="dot" w:pos="9628"/>
             </w:tabs>
@@ -1936,7 +1912,7 @@
           <w:hyperlink w:anchor="_Toc166423807" w:history="1">
             <w:r>
               <w:rPr>
-                <w:rStyle w:val="Collegamentoipertestuale"/>
+                <w:rStyle w:val="Hyperlink"/>
                 <w:noProof/>
               </w:rPr>
               <w:t>Sottopackage 1.1</w:t>
@@ -1993,7 +1969,7 @@
         </w:p>
         <w:p>
           <w:pPr>
-            <w:pStyle w:val="Sommario3"/>
+            <w:pStyle w:val="TOC3"/>
             <w:tabs>
               <w:tab w:val="right" w:leader="dot" w:pos="9628"/>
             </w:tabs>
@@ -2010,7 +1986,7 @@
           <w:hyperlink w:anchor="_Toc166423808" w:history="1">
             <w:r>
               <w:rPr>
-                <w:rStyle w:val="Collegamentoipertestuale"/>
+                <w:rStyle w:val="Hyperlink"/>
                 <w:noProof/>
               </w:rPr>
               <w:t>Sottopackage 1.2</w:t>
@@ -2067,7 +2043,7 @@
         </w:p>
         <w:p>
           <w:pPr>
-            <w:pStyle w:val="Sommario2"/>
+            <w:pStyle w:val="TOC2"/>
             <w:tabs>
               <w:tab w:val="right" w:leader="dot" w:pos="9628"/>
             </w:tabs>
@@ -2084,7 +2060,7 @@
           <w:hyperlink w:anchor="_Toc166423809" w:history="1">
             <w:r>
               <w:rPr>
-                <w:rStyle w:val="Collegamentoipertestuale"/>
+                <w:rStyle w:val="Hyperlink"/>
                 <w:noProof/>
               </w:rPr>
               <w:t>Package 2</w:t>
@@ -2141,7 +2117,7 @@
         </w:p>
         <w:p>
           <w:pPr>
-            <w:pStyle w:val="Sommario1"/>
+            <w:pStyle w:val="TOC1"/>
             <w:tabs>
               <w:tab w:val="right" w:leader="dot" w:pos="9628"/>
             </w:tabs>
@@ -2158,7 +2134,7 @@
           <w:hyperlink w:anchor="_Toc166423810" w:history="1">
             <w:r>
               <w:rPr>
-                <w:rStyle w:val="Collegamentoipertestuale"/>
+                <w:rStyle w:val="Hyperlink"/>
                 <w:noProof/>
               </w:rPr>
               <w:t>Diagrammi di Sequenza</w:t>
@@ -2215,7 +2191,7 @@
         </w:p>
         <w:p>
           <w:pPr>
-            <w:pStyle w:val="Sommario3"/>
+            <w:pStyle w:val="TOC3"/>
             <w:tabs>
               <w:tab w:val="right" w:leader="dot" w:pos="9628"/>
             </w:tabs>
@@ -2232,7 +2208,7 @@
           <w:hyperlink w:anchor="_Toc166423811" w:history="1">
             <w:r>
               <w:rPr>
-                <w:rStyle w:val="Collegamentoipertestuale"/>
+                <w:rStyle w:val="Hyperlink"/>
                 <w:noProof/>
               </w:rPr>
               <w:t>Diagramma di Sequenza 1</w:t>
@@ -2289,7 +2265,7 @@
         </w:p>
         <w:p>
           <w:pPr>
-            <w:pStyle w:val="Sommario3"/>
+            <w:pStyle w:val="TOC3"/>
             <w:tabs>
               <w:tab w:val="right" w:leader="dot" w:pos="9628"/>
             </w:tabs>
@@ -2306,7 +2282,7 @@
           <w:hyperlink w:anchor="_Toc166423812" w:history="1">
             <w:r>
               <w:rPr>
-                <w:rStyle w:val="Collegamentoipertestuale"/>
+                <w:rStyle w:val="Hyperlink"/>
                 <w:noProof/>
               </w:rPr>
               <w:t>Diagramma di Sequenza 2</w:t>
@@ -2363,7 +2339,7 @@
         </w:p>
         <w:p>
           <w:pPr>
-            <w:pStyle w:val="Sommario1"/>
+            <w:pStyle w:val="TOC1"/>
             <w:tabs>
               <w:tab w:val="right" w:leader="dot" w:pos="9628"/>
             </w:tabs>
@@ -2380,7 +2356,7 @@
           <w:hyperlink w:anchor="_Toc166423813" w:history="1">
             <w:r>
               <w:rPr>
-                <w:rStyle w:val="Collegamentoipertestuale"/>
+                <w:rStyle w:val="Hyperlink"/>
                 <w:noProof/>
               </w:rPr>
               <w:t>Pattern</w:t>
@@ -2437,7 +2413,7 @@
         </w:p>
         <w:p>
           <w:pPr>
-            <w:pStyle w:val="Sommario2"/>
+            <w:pStyle w:val="TOC2"/>
             <w:tabs>
               <w:tab w:val="right" w:leader="dot" w:pos="9628"/>
             </w:tabs>
@@ -2454,7 +2430,7 @@
           <w:hyperlink w:anchor="_Toc166423814" w:history="1">
             <w:r>
               <w:rPr>
-                <w:rStyle w:val="Collegamentoipertestuale"/>
+                <w:rStyle w:val="Hyperlink"/>
                 <w:noProof/>
               </w:rPr>
               <w:t>Grasp</w:t>
@@ -2511,7 +2487,7 @@
         </w:p>
         <w:p>
           <w:pPr>
-            <w:pStyle w:val="Sommario3"/>
+            <w:pStyle w:val="TOC3"/>
             <w:tabs>
               <w:tab w:val="right" w:leader="dot" w:pos="9628"/>
             </w:tabs>
@@ -2528,7 +2504,7 @@
           <w:hyperlink w:anchor="_Toc166423815" w:history="1">
             <w:r>
               <w:rPr>
-                <w:rStyle w:val="Collegamentoipertestuale"/>
+                <w:rStyle w:val="Hyperlink"/>
                 <w:noProof/>
               </w:rPr>
               <w:t>Pattern 1</w:t>
@@ -2585,7 +2561,7 @@
         </w:p>
         <w:p>
           <w:pPr>
-            <w:pStyle w:val="Sommario3"/>
+            <w:pStyle w:val="TOC3"/>
             <w:tabs>
               <w:tab w:val="right" w:leader="dot" w:pos="9628"/>
             </w:tabs>
@@ -2602,7 +2578,7 @@
           <w:hyperlink w:anchor="_Toc166423816" w:history="1">
             <w:r>
               <w:rPr>
-                <w:rStyle w:val="Collegamentoipertestuale"/>
+                <w:rStyle w:val="Hyperlink"/>
                 <w:noProof/>
               </w:rPr>
               <w:t>Pattern 2</w:t>
@@ -2659,7 +2635,7 @@
         </w:p>
         <w:p>
           <w:pPr>
-            <w:pStyle w:val="Sommario2"/>
+            <w:pStyle w:val="TOC2"/>
             <w:tabs>
               <w:tab w:val="right" w:leader="dot" w:pos="9628"/>
             </w:tabs>
@@ -2676,7 +2652,7 @@
           <w:hyperlink w:anchor="_Toc166423817" w:history="1">
             <w:r>
               <w:rPr>
-                <w:rStyle w:val="Collegamentoipertestuale"/>
+                <w:rStyle w:val="Hyperlink"/>
                 <w:noProof/>
               </w:rPr>
               <w:t>GoF</w:t>
@@ -2733,7 +2709,7 @@
         </w:p>
         <w:p>
           <w:pPr>
-            <w:pStyle w:val="Sommario3"/>
+            <w:pStyle w:val="TOC3"/>
             <w:tabs>
               <w:tab w:val="right" w:leader="dot" w:pos="9628"/>
             </w:tabs>
@@ -2750,7 +2726,7 @@
           <w:hyperlink w:anchor="_Toc166423818" w:history="1">
             <w:r>
               <w:rPr>
-                <w:rStyle w:val="Collegamentoipertestuale"/>
+                <w:rStyle w:val="Hyperlink"/>
                 <w:noProof/>
               </w:rPr>
               <w:t>Pattern 1</w:t>
@@ -2807,7 +2783,7 @@
         </w:p>
         <w:p>
           <w:pPr>
-            <w:pStyle w:val="Sommario3"/>
+            <w:pStyle w:val="TOC3"/>
             <w:tabs>
               <w:tab w:val="right" w:leader="dot" w:pos="9628"/>
             </w:tabs>
@@ -2824,7 +2800,7 @@
           <w:hyperlink w:anchor="_Toc166423819" w:history="1">
             <w:r>
               <w:rPr>
-                <w:rStyle w:val="Collegamentoipertestuale"/>
+                <w:rStyle w:val="Hyperlink"/>
                 <w:noProof/>
               </w:rPr>
               <w:t>Pattern 2</w:t>
@@ -2881,7 +2857,7 @@
         </w:p>
         <w:p>
           <w:pPr>
-            <w:pStyle w:val="Sommario1"/>
+            <w:pStyle w:val="TOC1"/>
             <w:tabs>
               <w:tab w:val="right" w:leader="dot" w:pos="9628"/>
             </w:tabs>
@@ -2898,7 +2874,7 @@
           <w:hyperlink w:anchor="_Toc166423820" w:history="1">
             <w:r>
               <w:rPr>
-                <w:rStyle w:val="Collegamentoipertestuale"/>
+                <w:rStyle w:val="Hyperlink"/>
                 <w:noProof/>
               </w:rPr>
               <w:t>ReadMe</w:t>
@@ -2978,7 +2954,7 @@
     </w:p>
     <w:p>
       <w:pPr>
-        <w:pStyle w:val="Titolo1"/>
+        <w:pStyle w:val="Heading1"/>
       </w:pPr>
       <w:bookmarkStart w:id="0" w:name="_Toc166423788"/>
       <w:r>
@@ -3052,7 +3028,7 @@
     </w:p>
     <w:p>
       <w:pPr>
-        <w:pStyle w:val="Titolo1"/>
+        <w:pStyle w:val="Heading1"/>
       </w:pPr>
       <w:bookmarkStart w:id="1" w:name="_Toc166423789"/>
       <w:r>
@@ -3063,7 +3039,7 @@
     </w:p>
     <w:p>
       <w:pPr>
-        <w:pStyle w:val="Titolo2"/>
+        <w:pStyle w:val="Heading2"/>
       </w:pPr>
       <w:bookmarkStart w:id="2" w:name="_Toc166423790"/>
       <w:r>
@@ -3141,7 +3117,7 @@
     </w:p>
     <w:p>
       <w:pPr>
-        <w:pStyle w:val="Titolo2"/>
+        <w:pStyle w:val="Heading2"/>
         <w:jc w:val="left"/>
       </w:pPr>
       <w:bookmarkStart w:id="3" w:name="_Toc166423791"/>
@@ -3152,7 +3128,7 @@
     </w:p>
     <w:p>
       <w:pPr>
-        <w:pStyle w:val="Titolo3"/>
+        <w:pStyle w:val="Heading3"/>
       </w:pPr>
       <w:bookmarkStart w:id="4" w:name="_Toc166423792"/>
       <w:r>
@@ -3162,7 +3138,7 @@
     </w:p>
     <w:tbl>
       <w:tblPr>
-        <w:tblStyle w:val="Tabellagriglia5scura-colore3"/>
+        <w:tblStyle w:val="GridTable5Dark-Accent3"/>
         <w:tblW w:w="0" w:type="auto"/>
         <w:tblInd w:w="-176" w:type="dxa"/>
         <w:tblLook w:val="06A0" w:firstRow="1" w:lastRow="0" w:firstColumn="1" w:lastColumn="0" w:noHBand="1" w:noVBand="1"/>
@@ -3371,7 +3347,7 @@
           </w:tcPr>
           <w:p>
             <w:pPr>
-              <w:pStyle w:val="Paragrafoelenco"/>
+              <w:pStyle w:val="ListParagraph"/>
               <w:numPr>
                 <w:ilvl w:val="0"/>
                 <w:numId w:val="16"/>
@@ -3391,7 +3367,7 @@
           </w:p>
           <w:p>
             <w:pPr>
-              <w:pStyle w:val="Paragrafoelenco"/>
+              <w:pStyle w:val="ListParagraph"/>
               <w:numPr>
                 <w:ilvl w:val="0"/>
                 <w:numId w:val="16"/>
@@ -3411,7 +3387,7 @@
           </w:p>
           <w:p>
             <w:pPr>
-              <w:pStyle w:val="Paragrafoelenco"/>
+              <w:pStyle w:val="ListParagraph"/>
               <w:numPr>
                 <w:ilvl w:val="0"/>
                 <w:numId w:val="16"/>
@@ -3511,13 +3487,8 @@
               <w:t>erzi(</w:t>
             </w:r>
             <w:r>
-              <w:t xml:space="preserve">Compagnie ferroviarie, Compagnie aeree, Tour </w:t>
-            </w:r>
-            <w:proofErr w:type="spellStart"/>
-            <w:r>
-              <w:t>operatour</w:t>
-            </w:r>
-            <w:proofErr w:type="spellEnd"/>
+              <w:t>Compagnie ferroviarie, Compagnie aeree, Tour operatour</w:t>
+            </w:r>
             <w:r>
               <w:t xml:space="preserve">). Viene inviata al cliente </w:t>
             </w:r>
@@ -3556,7 +3527,7 @@
           </w:tcPr>
           <w:p>
             <w:pPr>
-              <w:pStyle w:val="Paragrafoelenco"/>
+              <w:pStyle w:val="ListParagraph"/>
               <w:numPr>
                 <w:ilvl w:val="0"/>
                 <w:numId w:val="30"/>
@@ -3579,7 +3550,7 @@
           </w:p>
           <w:p>
             <w:pPr>
-              <w:pStyle w:val="Paragrafoelenco"/>
+              <w:pStyle w:val="ListParagraph"/>
               <w:numPr>
                 <w:ilvl w:val="0"/>
                 <w:numId w:val="30"/>
@@ -3599,7 +3570,7 @@
           </w:p>
           <w:p>
             <w:pPr>
-              <w:pStyle w:val="Paragrafoelenco"/>
+              <w:pStyle w:val="ListParagraph"/>
               <w:numPr>
                 <w:ilvl w:val="0"/>
                 <w:numId w:val="30"/>
@@ -3613,7 +3584,7 @@
           </w:p>
           <w:p>
             <w:pPr>
-              <w:pStyle w:val="Paragrafoelenco"/>
+              <w:pStyle w:val="ListParagraph"/>
               <w:numPr>
                 <w:ilvl w:val="0"/>
                 <w:numId w:val="30"/>
@@ -3633,7 +3604,7 @@
           </w:p>
           <w:p>
             <w:pPr>
-              <w:pStyle w:val="Paragrafoelenco"/>
+              <w:pStyle w:val="ListParagraph"/>
               <w:numPr>
                 <w:ilvl w:val="0"/>
                 <w:numId w:val="30"/>
@@ -3653,7 +3624,7 @@
           </w:p>
           <w:p>
             <w:pPr>
-              <w:pStyle w:val="Paragrafoelenco"/>
+              <w:pStyle w:val="ListParagraph"/>
               <w:numPr>
                 <w:ilvl w:val="0"/>
                 <w:numId w:val="30"/>
@@ -3668,20 +3639,15 @@
               <w:t>enti terzi (</w:t>
             </w:r>
             <w:r>
-              <w:t xml:space="preserve">Compagnie ferroviarie, Compagnie aeree, Tour </w:t>
-            </w:r>
-            <w:proofErr w:type="spellStart"/>
-            <w:r>
-              <w:t>operatour</w:t>
-            </w:r>
-            <w:proofErr w:type="spellEnd"/>
+              <w:t>Compagnie ferroviarie, Compagnie aeree, Tour operatour</w:t>
+            </w:r>
             <w:r>
               <w:t>).</w:t>
             </w:r>
           </w:p>
           <w:p>
             <w:pPr>
-              <w:pStyle w:val="Paragrafoelenco"/>
+              <w:pStyle w:val="ListParagraph"/>
               <w:numPr>
                 <w:ilvl w:val="0"/>
                 <w:numId w:val="30"/>
@@ -3701,7 +3667,7 @@
           </w:p>
           <w:p>
             <w:pPr>
-              <w:pStyle w:val="Paragrafoelenco"/>
+              <w:pStyle w:val="ListParagraph"/>
               <w:numPr>
                 <w:ilvl w:val="0"/>
                 <w:numId w:val="30"/>
@@ -3715,7 +3681,7 @@
           </w:p>
           <w:p>
             <w:pPr>
-              <w:pStyle w:val="Paragrafoelenco"/>
+              <w:pStyle w:val="ListParagraph"/>
               <w:numPr>
                 <w:ilvl w:val="0"/>
                 <w:numId w:val="30"/>
@@ -3761,7 +3727,7 @@
           </w:tcPr>
           <w:p>
             <w:pPr>
-              <w:pStyle w:val="Paragrafoelenco"/>
+              <w:pStyle w:val="ListParagraph"/>
               <w:numPr>
                 <w:ilvl w:val="0"/>
                 <w:numId w:val="31"/>
@@ -3790,7 +3756,7 @@
           </w:p>
           <w:p>
             <w:pPr>
-              <w:pStyle w:val="Paragrafoelenco"/>
+              <w:pStyle w:val="ListParagraph"/>
               <w:numPr>
                 <w:ilvl w:val="0"/>
                 <w:numId w:val="31"/>
@@ -3816,7 +3782,7 @@
           </w:p>
           <w:p>
             <w:pPr>
-              <w:pStyle w:val="Paragrafoelenco"/>
+              <w:pStyle w:val="ListParagraph"/>
               <w:numPr>
                 <w:ilvl w:val="0"/>
                 <w:numId w:val="31"/>
@@ -3851,7 +3817,7 @@
           </w:p>
           <w:p>
             <w:pPr>
-              <w:pStyle w:val="Paragrafoelenco"/>
+              <w:pStyle w:val="ListParagraph"/>
               <w:numPr>
                 <w:ilvl w:val="0"/>
                 <w:numId w:val="31"/>
@@ -3966,13 +3932,8 @@
               <w:t xml:space="preserve"> o telefono, la quale verrà presa in carico dall’operatore che inoltrerà la richiesta ad enti terzi (</w:t>
             </w:r>
             <w:r>
-              <w:t xml:space="preserve">Compagnie ferroviarie, Compagnie aeree, Tour </w:t>
-            </w:r>
-            <w:proofErr w:type="spellStart"/>
-            <w:r>
-              <w:t>operatour</w:t>
-            </w:r>
-            <w:proofErr w:type="spellEnd"/>
+              <w:t>Compagnie ferroviarie, Compagnie aeree, Tour operatour</w:t>
+            </w:r>
             <w:r>
               <w:t>).</w:t>
             </w:r>
@@ -4078,7 +4039,7 @@
     </w:p>
     <w:p>
       <w:pPr>
-        <w:pStyle w:val="Titolo3"/>
+        <w:pStyle w:val="Heading3"/>
       </w:pPr>
       <w:bookmarkStart w:id="5" w:name="_Toc166423793"/>
       <w:r>
@@ -4091,7 +4052,7 @@
     </w:p>
     <w:tbl>
       <w:tblPr>
-        <w:tblStyle w:val="Tabellagriglia5scura-colore3"/>
+        <w:tblStyle w:val="GridTable5Dark-Accent3"/>
         <w:tblpPr w:leftFromText="141" w:rightFromText="141" w:vertAnchor="page" w:horzAnchor="margin" w:tblpY="2446"/>
         <w:tblW w:w="0" w:type="auto"/>
         <w:tblLook w:val="06A0" w:firstRow="1" w:lastRow="0" w:firstColumn="1" w:lastColumn="0" w:noHBand="1" w:noVBand="1"/>
@@ -4424,7 +4385,7 @@
           </w:p>
           <w:p>
             <w:pPr>
-              <w:pStyle w:val="Paragrafoelenco"/>
+              <w:pStyle w:val="ListParagraph"/>
               <w:numPr>
                 <w:ilvl w:val="0"/>
                 <w:numId w:val="2"/>
@@ -4440,7 +4401,7 @@
           </w:p>
           <w:p>
             <w:pPr>
-              <w:pStyle w:val="Paragrafoelenco"/>
+              <w:pStyle w:val="ListParagraph"/>
               <w:numPr>
                 <w:ilvl w:val="0"/>
                 <w:numId w:val="2"/>
@@ -4459,7 +4420,7 @@
           </w:p>
           <w:p>
             <w:pPr>
-              <w:pStyle w:val="Paragrafoelenco"/>
+              <w:pStyle w:val="ListParagraph"/>
               <w:numPr>
                 <w:ilvl w:val="0"/>
                 <w:numId w:val="2"/>
@@ -4472,7 +4433,7 @@
           </w:p>
           <w:p>
             <w:pPr>
-              <w:pStyle w:val="Paragrafoelenco"/>
+              <w:pStyle w:val="ListParagraph"/>
               <w:numPr>
                 <w:ilvl w:val="0"/>
                 <w:numId w:val="2"/>
@@ -4491,7 +4452,7 @@
           </w:p>
           <w:p>
             <w:pPr>
-              <w:pStyle w:val="Paragrafoelenco"/>
+              <w:pStyle w:val="ListParagraph"/>
               <w:numPr>
                 <w:ilvl w:val="0"/>
                 <w:numId w:val="2"/>
@@ -4691,7 +4652,7 @@
     </w:tbl>
     <w:p>
       <w:pPr>
-        <w:pStyle w:val="Titolo3"/>
+        <w:pStyle w:val="Heading3"/>
       </w:pPr>
       <w:r>
         <w:br w:type="page"/>
@@ -4714,7 +4675,7 @@
     </w:p>
     <w:p>
       <w:pPr>
-        <w:pStyle w:val="Titolo3"/>
+        <w:pStyle w:val="Heading3"/>
       </w:pPr>
       <w:bookmarkStart w:id="6" w:name="_Toc166423794"/>
       <w:r>
@@ -4727,7 +4688,7 @@
     </w:p>
     <w:tbl>
       <w:tblPr>
-        <w:tblStyle w:val="Tabellagriglia5scura-colore3"/>
+        <w:tblStyle w:val="GridTable5Dark-Accent3"/>
         <w:tblW w:w="0" w:type="auto"/>
         <w:tblLook w:val="06A0" w:firstRow="1" w:lastRow="0" w:firstColumn="1" w:lastColumn="0" w:noHBand="1" w:noVBand="1"/>
       </w:tblPr>
@@ -5053,7 +5014,7 @@
           </w:p>
           <w:p>
             <w:pPr>
-              <w:pStyle w:val="Paragrafoelenco"/>
+              <w:pStyle w:val="ListParagraph"/>
               <w:numPr>
                 <w:ilvl w:val="0"/>
                 <w:numId w:val="22"/>
@@ -5067,7 +5028,7 @@
           </w:p>
           <w:p>
             <w:pPr>
-              <w:pStyle w:val="Paragrafoelenco"/>
+              <w:pStyle w:val="ListParagraph"/>
               <w:numPr>
                 <w:ilvl w:val="0"/>
                 <w:numId w:val="22"/>
@@ -5081,7 +5042,7 @@
           </w:p>
           <w:p>
             <w:pPr>
-              <w:pStyle w:val="Paragrafoelenco"/>
+              <w:pStyle w:val="ListParagraph"/>
               <w:numPr>
                 <w:ilvl w:val="0"/>
                 <w:numId w:val="22"/>
@@ -5095,7 +5056,7 @@
           </w:p>
           <w:p>
             <w:pPr>
-              <w:pStyle w:val="Paragrafoelenco"/>
+              <w:pStyle w:val="ListParagraph"/>
               <w:numPr>
                 <w:ilvl w:val="0"/>
                 <w:numId w:val="22"/>
@@ -5108,7 +5069,7 @@
           </w:p>
           <w:p>
             <w:pPr>
-              <w:pStyle w:val="Paragrafoelenco"/>
+              <w:pStyle w:val="ListParagraph"/>
               <w:numPr>
                 <w:ilvl w:val="0"/>
                 <w:numId w:val="22"/>
@@ -5315,7 +5276,7 @@
     </w:p>
     <w:p>
       <w:pPr>
-        <w:pStyle w:val="Titolo3"/>
+        <w:pStyle w:val="Heading3"/>
       </w:pPr>
       <w:bookmarkStart w:id="7" w:name="_Toc166423795"/>
       <w:r>
@@ -5331,7 +5292,7 @@
     </w:p>
     <w:tbl>
       <w:tblPr>
-        <w:tblStyle w:val="Tabellagriglia5scura-colore3"/>
+        <w:tblStyle w:val="GridTable5Dark-Accent3"/>
         <w:tblW w:w="0" w:type="auto"/>
         <w:tblLook w:val="06A0" w:firstRow="1" w:lastRow="0" w:firstColumn="1" w:lastColumn="0" w:noHBand="1" w:noVBand="1"/>
       </w:tblPr>
@@ -5661,17 +5622,7 @@
               <w:cnfStyle w:val="000000000000" w:firstRow="0" w:lastRow="0" w:firstColumn="0" w:lastColumn="0" w:oddVBand="0" w:evenVBand="0" w:oddHBand="0" w:evenHBand="0" w:firstRowFirstColumn="0" w:firstRowLastColumn="0" w:lastRowFirstColumn="0" w:lastRowLastColumn="0"/>
             </w:pPr>
             <w:r>
-              <w:t xml:space="preserve">Punto di estensione: </w:t>
-            </w:r>
-            <w:proofErr w:type="spellStart"/>
-            <w:proofErr w:type="gramStart"/>
-            <w:r>
-              <w:t>CancellazioneFallita</w:t>
-            </w:r>
-            <w:proofErr w:type="spellEnd"/>
-            <w:proofErr w:type="gramEnd"/>
-            <w:r>
-              <w:t>, passo 5</w:t>
+              <w:t>Punto di estensione: CancellazioneFallita, passo 5</w:t>
             </w:r>
           </w:p>
           <w:p>
@@ -5681,7 +5632,7 @@
           </w:p>
           <w:p>
             <w:pPr>
-              <w:pStyle w:val="Paragrafoelenco"/>
+              <w:pStyle w:val="ListParagraph"/>
               <w:numPr>
                 <w:ilvl w:val="0"/>
                 <w:numId w:val="23"/>
@@ -5695,7 +5646,7 @@
           </w:p>
           <w:p>
             <w:pPr>
-              <w:pStyle w:val="Paragrafoelenco"/>
+              <w:pStyle w:val="ListParagraph"/>
               <w:numPr>
                 <w:ilvl w:val="0"/>
                 <w:numId w:val="23"/>
@@ -5709,7 +5660,7 @@
           </w:p>
           <w:p>
             <w:pPr>
-              <w:pStyle w:val="Paragrafoelenco"/>
+              <w:pStyle w:val="ListParagraph"/>
               <w:numPr>
                 <w:ilvl w:val="0"/>
                 <w:numId w:val="23"/>
@@ -5723,7 +5674,7 @@
           </w:p>
           <w:p>
             <w:pPr>
-              <w:pStyle w:val="Paragrafoelenco"/>
+              <w:pStyle w:val="ListParagraph"/>
               <w:numPr>
                 <w:ilvl w:val="0"/>
                 <w:numId w:val="23"/>
@@ -5737,7 +5688,7 @@
           </w:p>
           <w:p>
             <w:pPr>
-              <w:pStyle w:val="Paragrafoelenco"/>
+              <w:pStyle w:val="ListParagraph"/>
               <w:numPr>
                 <w:ilvl w:val="0"/>
                 <w:numId w:val="23"/>
@@ -5751,7 +5702,7 @@
           </w:p>
           <w:p>
             <w:pPr>
-              <w:pStyle w:val="Paragrafoelenco"/>
+              <w:pStyle w:val="ListParagraph"/>
               <w:numPr>
                 <w:ilvl w:val="0"/>
                 <w:numId w:val="23"/>
@@ -5980,7 +5931,7 @@
     </w:p>
     <w:p>
       <w:pPr>
-        <w:pStyle w:val="Titolo3"/>
+        <w:pStyle w:val="Heading3"/>
       </w:pPr>
       <w:bookmarkStart w:id="8" w:name="_Toc166423796"/>
       <w:r>
@@ -5990,7 +5941,7 @@
     </w:p>
     <w:tbl>
       <w:tblPr>
-        <w:tblStyle w:val="Tabellagriglia5scura-colore3"/>
+        <w:tblStyle w:val="GridTable5Dark-Accent3"/>
         <w:tblW w:w="0" w:type="auto"/>
         <w:tblLook w:val="06A0" w:firstRow="1" w:lastRow="0" w:firstColumn="1" w:lastColumn="0" w:noHBand="1" w:noVBand="1"/>
       </w:tblPr>
@@ -6234,6 +6185,18 @@
               <w:jc w:val="left"/>
               <w:cnfStyle w:val="000000000000" w:firstRow="0" w:lastRow="0" w:firstColumn="0" w:lastColumn="0" w:oddVBand="0" w:evenVBand="0" w:oddHBand="0" w:evenHBand="0" w:firstRowFirstColumn="0" w:firstRowLastColumn="0" w:lastRowFirstColumn="0" w:lastRowLastColumn="0"/>
             </w:pPr>
+            <w:r>
+              <w:t xml:space="preserve">L’utente non ha </w:t>
+            </w:r>
+            <w:r>
+              <w:t xml:space="preserve">già </w:t>
+            </w:r>
+            <w:r>
+              <w:t xml:space="preserve">effettuato </w:t>
+            </w:r>
+            <w:r>
+              <w:t xml:space="preserve">il login. </w:t>
+            </w:r>
           </w:p>
         </w:tc>
       </w:tr>
@@ -6298,7 +6261,7 @@
           </w:tcPr>
           <w:p>
             <w:pPr>
-              <w:pStyle w:val="Paragrafoelenco"/>
+              <w:pStyle w:val="ListParagraph"/>
               <w:numPr>
                 <w:ilvl w:val="0"/>
                 <w:numId w:val="8"/>
@@ -6316,7 +6279,7 @@
           </w:p>
           <w:p>
             <w:pPr>
-              <w:pStyle w:val="Paragrafoelenco"/>
+              <w:pStyle w:val="ListParagraph"/>
               <w:numPr>
                 <w:ilvl w:val="0"/>
                 <w:numId w:val="8"/>
@@ -6331,7 +6294,7 @@
           </w:p>
           <w:p>
             <w:pPr>
-              <w:pStyle w:val="Paragrafoelenco"/>
+              <w:pStyle w:val="ListParagraph"/>
               <w:numPr>
                 <w:ilvl w:val="0"/>
                 <w:numId w:val="8"/>
@@ -6346,7 +6309,7 @@
           </w:p>
           <w:p>
             <w:pPr>
-              <w:pStyle w:val="Paragrafoelenco"/>
+              <w:pStyle w:val="ListParagraph"/>
               <w:numPr>
                 <w:ilvl w:val="1"/>
                 <w:numId w:val="8"/>
@@ -6364,7 +6327,7 @@
           </w:p>
           <w:p>
             <w:pPr>
-              <w:pStyle w:val="Paragrafoelenco"/>
+              <w:pStyle w:val="ListParagraph"/>
               <w:numPr>
                 <w:ilvl w:val="1"/>
                 <w:numId w:val="8"/>
@@ -6382,7 +6345,7 @@
           </w:p>
           <w:p>
             <w:pPr>
-              <w:pStyle w:val="Paragrafoelenco"/>
+              <w:pStyle w:val="ListParagraph"/>
               <w:numPr>
                 <w:ilvl w:val="1"/>
                 <w:numId w:val="8"/>
@@ -6403,7 +6366,7 @@
           </w:p>
           <w:p>
             <w:pPr>
-              <w:pStyle w:val="Paragrafoelenco"/>
+              <w:pStyle w:val="ListParagraph"/>
               <w:numPr>
                 <w:ilvl w:val="1"/>
                 <w:numId w:val="8"/>
@@ -6421,7 +6384,7 @@
           </w:p>
           <w:p>
             <w:pPr>
-              <w:pStyle w:val="Paragrafoelenco"/>
+              <w:pStyle w:val="ListParagraph"/>
               <w:numPr>
                 <w:ilvl w:val="1"/>
                 <w:numId w:val="8"/>
@@ -6439,7 +6402,7 @@
           </w:p>
           <w:p>
             <w:pPr>
-              <w:pStyle w:val="Paragrafoelenco"/>
+              <w:pStyle w:val="ListParagraph"/>
               <w:numPr>
                 <w:ilvl w:val="0"/>
                 <w:numId w:val="8"/>
@@ -6454,7 +6417,7 @@
           </w:p>
           <w:p>
             <w:pPr>
-              <w:pStyle w:val="Paragrafoelenco"/>
+              <w:pStyle w:val="ListParagraph"/>
               <w:numPr>
                 <w:ilvl w:val="0"/>
                 <w:numId w:val="8"/>
@@ -6469,7 +6432,7 @@
           </w:p>
           <w:p>
             <w:pPr>
-              <w:pStyle w:val="Paragrafoelenco"/>
+              <w:pStyle w:val="ListParagraph"/>
               <w:numPr>
                 <w:ilvl w:val="1"/>
                 <w:numId w:val="8"/>
@@ -6490,7 +6453,7 @@
           </w:p>
           <w:p>
             <w:pPr>
-              <w:pStyle w:val="Paragrafoelenco"/>
+              <w:pStyle w:val="ListParagraph"/>
               <w:numPr>
                 <w:ilvl w:val="1"/>
                 <w:numId w:val="8"/>
@@ -6505,7 +6468,7 @@
           </w:p>
           <w:p>
             <w:pPr>
-              <w:pStyle w:val="Paragrafoelenco"/>
+              <w:pStyle w:val="ListParagraph"/>
               <w:numPr>
                 <w:ilvl w:val="0"/>
                 <w:numId w:val="8"/>
@@ -6520,7 +6483,7 @@
           </w:p>
           <w:p>
             <w:pPr>
-              <w:pStyle w:val="Paragrafoelenco"/>
+              <w:pStyle w:val="ListParagraph"/>
               <w:numPr>
                 <w:ilvl w:val="0"/>
                 <w:numId w:val="8"/>
@@ -6566,10 +6529,7 @@
               <w:cnfStyle w:val="000000000000" w:firstRow="0" w:lastRow="0" w:firstColumn="0" w:lastColumn="0" w:oddVBand="0" w:evenVBand="0" w:oddHBand="0" w:evenHBand="0" w:firstRowFirstColumn="0" w:firstRowLastColumn="0" w:lastRowFirstColumn="0" w:lastRowLastColumn="0"/>
             </w:pPr>
             <w:r>
-              <w:t>2</w:t>
-            </w:r>
-            <w:r>
-              <w:t xml:space="preserve">a. </w:t>
+              <w:t xml:space="preserve">2a. </w:t>
             </w:r>
             <w:r>
               <w:t>Integrazione con i social media: Il</w:t>
@@ -6795,7 +6755,6 @@
         <w:lastRenderedPageBreak/>
         <w:t xml:space="preserve">Denis </w:t>
       </w:r>
-      <w:proofErr w:type="spellStart"/>
       <w:r>
         <w:t>D</w:t>
       </w:r>
@@ -6806,16 +6765,12 @@
         <w:t>g</w:t>
       </w:r>
       <w:r>
-        <w:t>eratu</w:t>
-      </w:r>
-      <w:proofErr w:type="spellEnd"/>
-      <w:r>
-        <w:t xml:space="preserve"> - 895835</w:t>
+        <w:t>eratu - 895835</w:t>
       </w:r>
     </w:p>
     <w:p>
       <w:pPr>
-        <w:pStyle w:val="Titolo3"/>
+        <w:pStyle w:val="Heading3"/>
       </w:pPr>
       <w:bookmarkStart w:id="9" w:name="_Toc166423797"/>
       <w:r>
@@ -6825,7 +6780,7 @@
     </w:p>
     <w:tbl>
       <w:tblPr>
-        <w:tblStyle w:val="Tabellagriglia5scura-colore3"/>
+        <w:tblStyle w:val="GridTable5Dark-Accent3"/>
         <w:tblW w:w="0" w:type="auto"/>
         <w:tblLook w:val="06A0" w:firstRow="1" w:lastRow="0" w:firstColumn="1" w:lastColumn="0" w:noHBand="1" w:noVBand="1"/>
       </w:tblPr>
@@ -7172,7 +7127,7 @@
           </w:tcPr>
           <w:p>
             <w:pPr>
-              <w:pStyle w:val="Paragrafoelenco"/>
+              <w:pStyle w:val="ListParagraph"/>
               <w:numPr>
                 <w:ilvl w:val="0"/>
                 <w:numId w:val="21"/>
@@ -7194,7 +7149,7 @@
           </w:p>
           <w:p>
             <w:pPr>
-              <w:pStyle w:val="Paragrafoelenco"/>
+              <w:pStyle w:val="ListParagraph"/>
               <w:numPr>
                 <w:ilvl w:val="0"/>
                 <w:numId w:val="21"/>
@@ -7216,7 +7171,7 @@
           </w:p>
           <w:p>
             <w:pPr>
-              <w:pStyle w:val="Paragrafoelenco"/>
+              <w:pStyle w:val="ListParagraph"/>
               <w:numPr>
                 <w:ilvl w:val="0"/>
                 <w:numId w:val="21"/>
@@ -7238,7 +7193,7 @@
           </w:p>
           <w:p>
             <w:pPr>
-              <w:pStyle w:val="Paragrafoelenco"/>
+              <w:pStyle w:val="ListParagraph"/>
               <w:numPr>
                 <w:ilvl w:val="0"/>
                 <w:numId w:val="21"/>
@@ -7260,7 +7215,7 @@
           </w:p>
           <w:p>
             <w:pPr>
-              <w:pStyle w:val="Paragrafoelenco"/>
+              <w:pStyle w:val="ListParagraph"/>
               <w:numPr>
                 <w:ilvl w:val="0"/>
                 <w:numId w:val="21"/>
@@ -7282,7 +7237,7 @@
           </w:p>
           <w:p>
             <w:pPr>
-              <w:pStyle w:val="Paragrafoelenco"/>
+              <w:pStyle w:val="ListParagraph"/>
               <w:numPr>
                 <w:ilvl w:val="0"/>
                 <w:numId w:val="21"/>
@@ -7538,7 +7493,7 @@
     </w:p>
     <w:p>
       <w:pPr>
-        <w:pStyle w:val="Titolo1"/>
+        <w:pStyle w:val="Heading1"/>
       </w:pPr>
       <w:bookmarkStart w:id="10" w:name="_Toc166423798"/>
       <w:r>
@@ -7548,7 +7503,7 @@
     </w:p>
     <w:p>
       <w:pPr>
-        <w:pStyle w:val="Titolo3"/>
+        <w:pStyle w:val="Heading3"/>
       </w:pPr>
       <w:bookmarkStart w:id="11" w:name="_Toc166423799"/>
       <w:r>
@@ -7562,11 +7517,9 @@
       </w:r>
     </w:p>
     <w:p>
-      <w:proofErr w:type="spellStart"/>
       <w:r>
         <w:t>etc</w:t>
       </w:r>
-      <w:proofErr w:type="spellEnd"/>
     </w:p>
     <w:p>
       <w:pPr>
@@ -7591,7 +7544,7 @@
     </w:p>
     <w:p>
       <w:pPr>
-        <w:pStyle w:val="Titolo3"/>
+        <w:pStyle w:val="Heading3"/>
       </w:pPr>
       <w:bookmarkStart w:id="12" w:name="_Toc166423800"/>
       <w:r>
@@ -7605,11 +7558,9 @@
       </w:r>
     </w:p>
     <w:p>
-      <w:proofErr w:type="spellStart"/>
       <w:r>
         <w:t>etc</w:t>
       </w:r>
-      <w:proofErr w:type="spellEnd"/>
     </w:p>
     <w:p>
       <w:pPr>
@@ -7634,7 +7585,7 @@
     </w:p>
     <w:p>
       <w:pPr>
-        <w:pStyle w:val="Titolo1"/>
+        <w:pStyle w:val="Heading1"/>
       </w:pPr>
       <w:bookmarkStart w:id="13" w:name="_Toc166423801"/>
       <w:r>
@@ -7644,7 +7595,7 @@
     </w:p>
     <w:p>
       <w:pPr>
-        <w:pStyle w:val="Titolo3"/>
+        <w:pStyle w:val="Heading3"/>
       </w:pPr>
       <w:bookmarkStart w:id="14" w:name="_Toc166423802"/>
       <w:r>
@@ -7658,11 +7609,9 @@
       </w:r>
     </w:p>
     <w:p>
-      <w:proofErr w:type="spellStart"/>
       <w:r>
         <w:t>etc</w:t>
       </w:r>
-      <w:proofErr w:type="spellEnd"/>
     </w:p>
     <w:p>
       <w:pPr>
@@ -7687,7 +7636,7 @@
     </w:p>
     <w:p>
       <w:pPr>
-        <w:pStyle w:val="Titolo3"/>
+        <w:pStyle w:val="Heading3"/>
       </w:pPr>
       <w:bookmarkStart w:id="15" w:name="_Toc166423803"/>
       <w:r>
@@ -7701,11 +7650,9 @@
       </w:r>
     </w:p>
     <w:p>
-      <w:proofErr w:type="spellStart"/>
       <w:r>
         <w:t>etc</w:t>
       </w:r>
-      <w:proofErr w:type="spellEnd"/>
     </w:p>
     <w:p>
       <w:pPr>
@@ -7730,7 +7677,7 @@
     </w:p>
     <w:p>
       <w:pPr>
-        <w:pStyle w:val="Titolo1"/>
+        <w:pStyle w:val="Heading1"/>
       </w:pPr>
       <w:bookmarkStart w:id="16" w:name="_Toc166423804"/>
       <w:r>
@@ -7757,7 +7704,7 @@
     </w:p>
     <w:p>
       <w:pPr>
-        <w:pStyle w:val="Titolo1"/>
+        <w:pStyle w:val="Heading1"/>
       </w:pPr>
       <w:bookmarkStart w:id="17" w:name="_Toc166423805"/>
       <w:r>
@@ -7767,7 +7714,7 @@
     </w:p>
     <w:p>
       <w:pPr>
-        <w:pStyle w:val="Titolo2"/>
+        <w:pStyle w:val="Heading2"/>
       </w:pPr>
       <w:bookmarkStart w:id="18" w:name="_Toc166423806"/>
       <w:r>
@@ -7777,16 +7724,11 @@
     </w:p>
     <w:p>
       <w:pPr>
-        <w:pStyle w:val="Titolo3"/>
+        <w:pStyle w:val="Heading3"/>
       </w:pPr>
       <w:bookmarkStart w:id="19" w:name="_Toc166423807"/>
-      <w:proofErr w:type="spellStart"/>
       <w:r>
-        <w:t>Sottopackage</w:t>
-      </w:r>
-      <w:proofErr w:type="spellEnd"/>
-      <w:r>
-        <w:t xml:space="preserve"> 1.1</w:t>
+        <w:t>Sottopackage 1.1</w:t>
       </w:r>
       <w:bookmarkEnd w:id="19"/>
     </w:p>
@@ -7797,16 +7739,11 @@
     </w:p>
     <w:p>
       <w:pPr>
-        <w:pStyle w:val="Titolo3"/>
+        <w:pStyle w:val="Heading3"/>
       </w:pPr>
       <w:bookmarkStart w:id="20" w:name="_Toc166423808"/>
-      <w:proofErr w:type="spellStart"/>
       <w:r>
-        <w:t>Sottopackage</w:t>
-      </w:r>
-      <w:proofErr w:type="spellEnd"/>
-      <w:r>
-        <w:t xml:space="preserve"> 1.2</w:t>
+        <w:t>Sottopackage 1.2</w:t>
       </w:r>
       <w:bookmarkEnd w:id="20"/>
     </w:p>
@@ -7834,7 +7771,7 @@
     </w:p>
     <w:p>
       <w:pPr>
-        <w:pStyle w:val="Titolo2"/>
+        <w:pStyle w:val="Heading2"/>
       </w:pPr>
       <w:bookmarkStart w:id="21" w:name="_Toc166423809"/>
       <w:r>
@@ -7866,7 +7803,7 @@
     </w:p>
     <w:p>
       <w:pPr>
-        <w:pStyle w:val="Titolo1"/>
+        <w:pStyle w:val="Heading1"/>
       </w:pPr>
       <w:bookmarkStart w:id="22" w:name="_Toc166423810"/>
       <w:r>
@@ -7876,7 +7813,7 @@
     </w:p>
     <w:p>
       <w:pPr>
-        <w:pStyle w:val="Titolo3"/>
+        <w:pStyle w:val="Heading3"/>
       </w:pPr>
       <w:bookmarkStart w:id="23" w:name="_Toc166423811"/>
       <w:r>
@@ -7890,11 +7827,9 @@
       </w:r>
     </w:p>
     <w:p>
-      <w:proofErr w:type="spellStart"/>
       <w:r>
         <w:t>etc</w:t>
       </w:r>
-      <w:proofErr w:type="spellEnd"/>
     </w:p>
     <w:p>
       <w:pPr>
@@ -7919,7 +7854,7 @@
     </w:p>
     <w:p>
       <w:pPr>
-        <w:pStyle w:val="Titolo3"/>
+        <w:pStyle w:val="Heading3"/>
       </w:pPr>
       <w:bookmarkStart w:id="24" w:name="_Toc166423812"/>
       <w:r>
@@ -7933,11 +7868,9 @@
       </w:r>
     </w:p>
     <w:p>
-      <w:proofErr w:type="spellStart"/>
       <w:r>
         <w:t>etc</w:t>
       </w:r>
-      <w:proofErr w:type="spellEnd"/>
     </w:p>
     <w:p>
       <w:pPr>
@@ -7962,7 +7895,7 @@
     </w:p>
     <w:p>
       <w:pPr>
-        <w:pStyle w:val="Titolo1"/>
+        <w:pStyle w:val="Heading1"/>
       </w:pPr>
       <w:bookmarkStart w:id="25" w:name="_Toc166423813"/>
       <w:r>
@@ -7972,19 +7905,17 @@
     </w:p>
     <w:p>
       <w:pPr>
-        <w:pStyle w:val="Titolo2"/>
+        <w:pStyle w:val="Heading2"/>
       </w:pPr>
       <w:bookmarkStart w:id="26" w:name="_Toc166423814"/>
-      <w:proofErr w:type="spellStart"/>
       <w:r>
         <w:t>Grasp</w:t>
       </w:r>
       <w:bookmarkEnd w:id="26"/>
-      <w:proofErr w:type="spellEnd"/>
     </w:p>
     <w:p>
       <w:pPr>
-        <w:pStyle w:val="Titolo3"/>
+        <w:pStyle w:val="Heading3"/>
       </w:pPr>
       <w:bookmarkStart w:id="27" w:name="_Toc166423815"/>
       <w:r>
@@ -8016,7 +7947,7 @@
     </w:p>
     <w:p>
       <w:pPr>
-        <w:pStyle w:val="Titolo3"/>
+        <w:pStyle w:val="Heading3"/>
       </w:pPr>
       <w:bookmarkStart w:id="28" w:name="_Toc166423816"/>
       <w:r>
@@ -8048,19 +7979,17 @@
     </w:p>
     <w:p>
       <w:pPr>
-        <w:pStyle w:val="Titolo2"/>
+        <w:pStyle w:val="Heading2"/>
       </w:pPr>
       <w:bookmarkStart w:id="29" w:name="_Toc166423817"/>
-      <w:proofErr w:type="spellStart"/>
       <w:r>
         <w:t>GoF</w:t>
       </w:r>
       <w:bookmarkEnd w:id="29"/>
-      <w:proofErr w:type="spellEnd"/>
     </w:p>
     <w:p>
       <w:pPr>
-        <w:pStyle w:val="Titolo3"/>
+        <w:pStyle w:val="Heading3"/>
       </w:pPr>
       <w:bookmarkStart w:id="30" w:name="_Toc166423818"/>
       <w:r>
@@ -8092,7 +8021,7 @@
     </w:p>
     <w:p>
       <w:pPr>
-        <w:pStyle w:val="Titolo3"/>
+        <w:pStyle w:val="Heading3"/>
       </w:pPr>
       <w:bookmarkStart w:id="31" w:name="_Toc166423819"/>
       <w:r>
@@ -8115,16 +8044,14 @@
     </w:p>
     <w:p>
       <w:pPr>
-        <w:pStyle w:val="Titolo1"/>
+        <w:pStyle w:val="Heading1"/>
       </w:pPr>
       <w:bookmarkStart w:id="32" w:name="_Toc166423820"/>
-      <w:proofErr w:type="spellStart"/>
       <w:r>
         <w:lastRenderedPageBreak/>
         <w:t>ReadMe</w:t>
       </w:r>
       <w:bookmarkEnd w:id="32"/>
-      <w:proofErr w:type="spellEnd"/>
     </w:p>
     <w:p>
       <w:r>
@@ -8173,7 +8100,7 @@
 <w:ftr xmlns:wpc="http://schemas.microsoft.com/office/word/2010/wordprocessingCanvas" xmlns:cx="http://schemas.microsoft.com/office/drawing/2014/chartex" xmlns:cx1="http://schemas.microsoft.com/office/drawing/2015/9/8/chartex" xmlns:cx2="http://schemas.microsoft.com/office/drawing/2015/10/21/chartex" xmlns:cx3="http://schemas.microsoft.com/office/drawing/2016/5/9/chartex" xmlns:cx4="http://schemas.microsoft.com/office/drawing/2016/5/10/chartex" xmlns:cx5="http://schemas.microsoft.com/office/drawing/2016/5/11/chartex" xmlns:cx6="http://schemas.microsoft.com/office/drawing/2016/5/12/chartex" xmlns:cx7="http://schemas.microsoft.com/office/drawing/2016/5/13/chartex" xmlns:cx8="http://schemas.microsoft.com/office/drawing/2016/5/14/chartex" xmlns:mc="http://schemas.openxmlformats.org/markup-compatibility/2006" xmlns:aink="http://schemas.microsoft.com/office/drawing/2016/ink" xmlns:am3d="http://schemas.microsoft.com/office/drawing/2017/model3d" xmlns:o="urn:schemas-microsoft-com:office:office" xmlns:oel="http://schemas.microsoft.com/office/2019/extlst" xmlns:r="http://schemas.openxmlformats.org/officeDocument/2006/relationships" xmlns:m="http://schemas.openxmlformats.org/officeDocument/2006/math" xmlns:v="urn:schemas-microsoft-com:vml" xmlns:wp14="http://schemas.microsoft.com/office/word/2010/wordprocessingDrawing" xmlns:wp="http://schemas.openxmlformats.org/drawingml/2006/wordprocessingDrawing" xmlns:w10="urn:schemas-microsoft-com:office:word" xmlns:w="http://schemas.openxmlformats.org/wordprocessingml/2006/main" xmlns:w14="http://schemas.microsoft.com/office/word/2010/wordml" xmlns:w15="http://schemas.microsoft.com/office/word/2012/wordml" xmlns:w16cex="http://schemas.microsoft.com/office/word/2018/wordml/cex" xmlns:w16cid="http://schemas.microsoft.com/office/word/2016/wordml/cid" xmlns:w16="http://schemas.microsoft.com/office/word/2018/wordml" xmlns:w16du="http://schemas.microsoft.com/office/word/2023/wordml/word16du" xmlns:w16sdtdh="http://schemas.microsoft.com/office/word/2020/wordml/sdtdatahash" xmlns:w16se="http://schemas.microsoft.com/office/word/2015/wordml/symex" xmlns:wpg="http://schemas.microsoft.com/office/word/2010/wordprocessingGroup" xmlns:wpi="http://schemas.microsoft.com/office/word/2010/wordprocessingInk" xmlns:wne="http://schemas.microsoft.com/office/word/2006/wordml" xmlns:wps="http://schemas.microsoft.com/office/word/2010/wordprocessingShape" mc:Ignorable="w14 w15 w16se w16cid w16 w16cex w16sdtdh w16du wp14">
   <w:p>
     <w:pPr>
-      <w:pStyle w:val="Pidipagina"/>
+      <w:pStyle w:val="Footer"/>
     </w:pPr>
     <w:r>
       <w:rPr>
@@ -8366,25 +8293,7 @@
                     <w:i/>
                     <w:iCs/>
                   </w:rPr>
-                  <w:t xml:space="preserve">/06/2023 – </w:t>
-                </w:r>
-                <w:proofErr w:type="spellStart"/>
-                <w:r>
-                  <w:rPr>
-                    <w:rFonts w:ascii="Avenir Next LT Pro" w:hAnsi="Avenir Next LT Pro"/>
-                    <w:i/>
-                    <w:iCs/>
-                  </w:rPr>
-                  <w:t>CdL</w:t>
-                </w:r>
-                <w:proofErr w:type="spellEnd"/>
-                <w:r>
-                  <w:rPr>
-                    <w:rFonts w:ascii="Avenir Next LT Pro" w:hAnsi="Avenir Next LT Pro"/>
-                    <w:i/>
-                    <w:iCs/>
-                  </w:rPr>
-                  <w:t xml:space="preserve"> Informatica @</w:t>
+                  <w:t>/06/2023 – CdL Informatica @</w:t>
                 </w:r>
                 <w:r>
                   <w:rPr>
@@ -8406,7 +8315,7 @@
         <w:noProof/>
       </w:rPr>
       <w:pict w14:anchorId="4A4D94AE">
-        <v:shape id="Goccia 2" o:spid="_x0000_s1026" style="position:absolute;left:0;text-align:left;margin-left:-3.4pt;margin-top:0;width:51pt;height:51pt;flip:y;z-index:251659264;visibility:visible;mso-wrap-style:square;mso-width-percent:0;mso-height-percent:0;mso-wrap-distance-left:9pt;mso-wrap-distance-top:0;mso-wrap-distance-right:9pt;mso-wrap-distance-bottom:0;mso-position-horizontal:right;mso-position-horizontal-relative:page;mso-position-vertical:bottom;mso-position-vertical-relative:page;mso-width-percent:0;mso-height-percent:0;mso-width-relative:margin;mso-height-relative:margin;v-text-anchor:middle" coordsize="648000,648000" o:spt="100" o:gfxdata="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" adj="-11796480,,5400" path="m,324000c,145060,145060,,324000,l648000,r,324000c648000,502940,502940,648000,324000,648000,145060,648000,,502940,,324000xe" fillcolor="#1cade4 [3204]" stroked="f" strokeweight="1pt">
+        <v:shape id="Goccia 2" o:spid="_x0000_s1026" style="position:absolute;left:0;text-align:left;margin-left:-3.6pt;margin-top:0;width:51pt;height:51pt;flip:y;z-index:251659264;visibility:visible;mso-wrap-style:square;mso-width-percent:0;mso-height-percent:0;mso-wrap-distance-left:9pt;mso-wrap-distance-top:0;mso-wrap-distance-right:9pt;mso-wrap-distance-bottom:0;mso-position-horizontal:right;mso-position-horizontal-relative:page;mso-position-vertical:bottom;mso-position-vertical-relative:page;mso-width-percent:0;mso-height-percent:0;mso-width-relative:margin;mso-height-relative:margin;v-text-anchor:middle" coordsize="648000,648000" o:spt="100" o:gfxdata="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" adj="-11796480,,5400" path="m,324000c,145060,145060,,324000,l648000,r,324000c648000,502940,502940,648000,324000,648000,145060,648000,,502940,,324000xe" fillcolor="#1cade4 [3204]" stroked="f" strokeweight="1pt">
           <v:fill color2="#335b74 [3215]" angle="135" focus="100%" type="gradient"/>
           <v:stroke joinstyle="miter"/>
           <v:formulas/>
@@ -8476,29 +8385,30 @@
         </v:shape>
       </w:pict>
     </w:r>
-    <w:fldSimple w:instr=" STYLEREF  &quot;Car. predefinito paragrafo&quot;  \* MERGEFORMAT ">
-      <w:r>
-        <w:rPr>
-          <w:b/>
-          <w:bCs/>
-          <w:noProof/>
-          <w:lang w:val="en-US"/>
-        </w:rPr>
-        <w:t>Luca</w:t>
-      </w:r>
-      <w:r>
-        <w:rPr>
-          <w:noProof/>
-        </w:rPr>
-        <w:t xml:space="preserve"> Giandomenico – 900162</w:t>
-      </w:r>
-      <w:r>
-        <w:rPr>
-          <w:noProof/>
-        </w:rPr>
-        <w:cr/>
-      </w:r>
-    </w:fldSimple>
+    <w:r>
+      <w:fldChar w:fldCharType="begin"/>
+    </w:r>
+    <w:r>
+      <w:instrText xml:space="preserve"> STYLEREF  "Car. predefinito paragrafo"  \* MERGEFORMAT </w:instrText>
+    </w:r>
+    <w:r>
+      <w:fldChar w:fldCharType="separate"/>
+    </w:r>
+    <w:r>
+      <w:rPr>
+        <w:b/>
+        <w:bCs/>
+        <w:noProof/>
+        <w:lang w:val="en-US"/>
+      </w:rPr>
+      <w:t>Error! Use the Home tab to apply Car. predefinito paragrafo to the text that you want to appear here.</w:t>
+    </w:r>
+    <w:r>
+      <w:rPr>
+        <w:noProof/>
+      </w:rPr>
+      <w:fldChar w:fldCharType="end"/>
+    </w:r>
     <w:r>
       <w:fldChar w:fldCharType="begin"/>
     </w:r>
@@ -12209,7 +12119,7 @@
     <w:lsdException w:name="Unresolved Mention" w:semiHidden="1" w:unhideWhenUsed="1"/>
     <w:lsdException w:name="Smart Link" w:semiHidden="1" w:unhideWhenUsed="1"/>
   </w:latentStyles>
-  <w:style w:type="paragraph" w:default="1" w:styleId="Normale">
+  <w:style w:type="paragraph" w:default="1" w:styleId="Normal">
     <w:name w:val="Normal"/>
     <w:qFormat/>
     <w:rsid w:val="00D44758"/>
@@ -12220,11 +12130,11 @@
       <w:rFonts w:ascii="Roboto Condensed" w:hAnsi="Roboto Condensed"/>
     </w:rPr>
   </w:style>
-  <w:style w:type="paragraph" w:styleId="Titolo1">
+  <w:style w:type="paragraph" w:styleId="Heading1">
     <w:name w:val="heading 1"/>
-    <w:basedOn w:val="Normale"/>
-    <w:next w:val="Normale"/>
-    <w:link w:val="Titolo1Carattere"/>
+    <w:basedOn w:val="Normal"/>
+    <w:next w:val="Normal"/>
+    <w:link w:val="Heading1Char"/>
     <w:uiPriority w:val="9"/>
     <w:qFormat/>
     <w:rsid w:val="005F4008"/>
@@ -12241,11 +12151,11 @@
       <w:szCs w:val="32"/>
     </w:rPr>
   </w:style>
-  <w:style w:type="paragraph" w:styleId="Titolo2">
+  <w:style w:type="paragraph" w:styleId="Heading2">
     <w:name w:val="heading 2"/>
-    <w:basedOn w:val="Normale"/>
-    <w:next w:val="Normale"/>
-    <w:link w:val="Titolo2Carattere"/>
+    <w:basedOn w:val="Normal"/>
+    <w:next w:val="Normal"/>
+    <w:link w:val="Heading2Char"/>
     <w:autoRedefine/>
     <w:uiPriority w:val="9"/>
     <w:unhideWhenUsed/>
@@ -12264,11 +12174,11 @@
       <w:szCs w:val="26"/>
     </w:rPr>
   </w:style>
-  <w:style w:type="paragraph" w:styleId="Titolo3">
+  <w:style w:type="paragraph" w:styleId="Heading3">
     <w:name w:val="heading 3"/>
-    <w:basedOn w:val="Normale"/>
-    <w:next w:val="Normale"/>
-    <w:link w:val="Titolo3Carattere"/>
+    <w:basedOn w:val="Normal"/>
+    <w:next w:val="Normal"/>
+    <w:link w:val="Heading3Char"/>
     <w:autoRedefine/>
     <w:uiPriority w:val="9"/>
     <w:unhideWhenUsed/>
@@ -12290,12 +12200,12 @@
       <w:szCs w:val="24"/>
     </w:rPr>
   </w:style>
-  <w:style w:type="paragraph" w:styleId="Titolo4">
+  <w:style w:type="paragraph" w:styleId="Heading4">
     <w:name w:val="heading 4"/>
     <w:aliases w:val="Nota"/>
-    <w:basedOn w:val="Normale"/>
-    <w:next w:val="Normale"/>
-    <w:link w:val="Titolo4Carattere"/>
+    <w:basedOn w:val="Normal"/>
+    <w:next w:val="Normal"/>
+    <w:link w:val="Heading4Char"/>
     <w:uiPriority w:val="9"/>
     <w:unhideWhenUsed/>
     <w:rsid w:val="00C06422"/>
@@ -12318,13 +12228,13 @@
       <w:color w:val="1481AB" w:themeColor="accent1" w:themeShade="BF"/>
     </w:rPr>
   </w:style>
-  <w:style w:type="character" w:default="1" w:styleId="Carpredefinitoparagrafo">
+  <w:style w:type="character" w:default="1" w:styleId="DefaultParagraphFont">
     <w:name w:val="Default Paragraph Font"/>
     <w:uiPriority w:val="1"/>
     <w:semiHidden/>
     <w:unhideWhenUsed/>
   </w:style>
-  <w:style w:type="table" w:default="1" w:styleId="Tabellanormale">
+  <w:style w:type="table" w:default="1" w:styleId="TableNormal">
     <w:name w:val="Normal Table"/>
     <w:uiPriority w:val="99"/>
     <w:semiHidden/>
@@ -12339,17 +12249,17 @@
       </w:tblCellMar>
     </w:tblPr>
   </w:style>
-  <w:style w:type="numbering" w:default="1" w:styleId="Nessunelenco">
+  <w:style w:type="numbering" w:default="1" w:styleId="NoList">
     <w:name w:val="No List"/>
     <w:uiPriority w:val="99"/>
     <w:semiHidden/>
     <w:unhideWhenUsed/>
   </w:style>
-  <w:style w:type="paragraph" w:styleId="Titolo">
+  <w:style w:type="paragraph" w:styleId="Title">
     <w:name w:val="Title"/>
-    <w:basedOn w:val="Normale"/>
-    <w:next w:val="Normale"/>
-    <w:link w:val="TitoloCarattere"/>
+    <w:basedOn w:val="Normal"/>
+    <w:next w:val="Normal"/>
+    <w:link w:val="TitleChar"/>
     <w:uiPriority w:val="10"/>
     <w:rsid w:val="00505918"/>
     <w:pPr>
@@ -12364,10 +12274,10 @@
       <w:szCs w:val="56"/>
     </w:rPr>
   </w:style>
-  <w:style w:type="character" w:customStyle="1" w:styleId="TitoloCarattere">
-    <w:name w:val="Titolo Carattere"/>
-    <w:basedOn w:val="Carpredefinitoparagrafo"/>
-    <w:link w:val="Titolo"/>
+  <w:style w:type="character" w:customStyle="1" w:styleId="TitleChar">
+    <w:name w:val="Title Char"/>
+    <w:basedOn w:val="DefaultParagraphFont"/>
+    <w:link w:val="Title"/>
     <w:uiPriority w:val="10"/>
     <w:rsid w:val="00505918"/>
     <w:rPr>
@@ -12378,10 +12288,10 @@
       <w:szCs w:val="56"/>
     </w:rPr>
   </w:style>
-  <w:style w:type="character" w:customStyle="1" w:styleId="Titolo1Carattere">
-    <w:name w:val="Titolo 1 Carattere"/>
-    <w:basedOn w:val="Carpredefinitoparagrafo"/>
-    <w:link w:val="Titolo1"/>
+  <w:style w:type="character" w:customStyle="1" w:styleId="Heading1Char">
+    <w:name w:val="Heading 1 Char"/>
+    <w:basedOn w:val="DefaultParagraphFont"/>
+    <w:link w:val="Heading1"/>
     <w:uiPriority w:val="9"/>
     <w:rsid w:val="005F4008"/>
     <w:rPr>
@@ -12392,10 +12302,10 @@
       <w:szCs w:val="32"/>
     </w:rPr>
   </w:style>
-  <w:style w:type="paragraph" w:styleId="Intestazione">
+  <w:style w:type="paragraph" w:styleId="Header">
     <w:name w:val="header"/>
-    <w:basedOn w:val="Normale"/>
-    <w:link w:val="IntestazioneCarattere"/>
+    <w:basedOn w:val="Normal"/>
+    <w:link w:val="HeaderChar"/>
     <w:uiPriority w:val="99"/>
     <w:unhideWhenUsed/>
     <w:rsid w:val="00505918"/>
@@ -12407,17 +12317,17 @@
       <w:spacing w:after="0" w:line="240" w:lineRule="auto"/>
     </w:pPr>
   </w:style>
-  <w:style w:type="character" w:customStyle="1" w:styleId="IntestazioneCarattere">
-    <w:name w:val="Intestazione Carattere"/>
-    <w:basedOn w:val="Carpredefinitoparagrafo"/>
-    <w:link w:val="Intestazione"/>
+  <w:style w:type="character" w:customStyle="1" w:styleId="HeaderChar">
+    <w:name w:val="Header Char"/>
+    <w:basedOn w:val="DefaultParagraphFont"/>
+    <w:link w:val="Header"/>
     <w:uiPriority w:val="99"/>
     <w:rsid w:val="00505918"/>
   </w:style>
-  <w:style w:type="paragraph" w:styleId="Pidipagina">
+  <w:style w:type="paragraph" w:styleId="Footer">
     <w:name w:val="footer"/>
-    <w:basedOn w:val="Normale"/>
-    <w:link w:val="PidipaginaCarattere"/>
+    <w:basedOn w:val="Normal"/>
+    <w:link w:val="FooterChar"/>
     <w:uiPriority w:val="99"/>
     <w:unhideWhenUsed/>
     <w:rsid w:val="00505918"/>
@@ -12429,16 +12339,16 @@
       <w:spacing w:after="0" w:line="240" w:lineRule="auto"/>
     </w:pPr>
   </w:style>
-  <w:style w:type="character" w:customStyle="1" w:styleId="PidipaginaCarattere">
-    <w:name w:val="Piè di pagina Carattere"/>
-    <w:basedOn w:val="Carpredefinitoparagrafo"/>
-    <w:link w:val="Pidipagina"/>
+  <w:style w:type="character" w:customStyle="1" w:styleId="FooterChar">
+    <w:name w:val="Footer Char"/>
+    <w:basedOn w:val="DefaultParagraphFont"/>
+    <w:link w:val="Footer"/>
     <w:uiPriority w:val="99"/>
     <w:rsid w:val="00505918"/>
   </w:style>
   <w:style w:type="paragraph" w:customStyle="1" w:styleId="Firmasegreta">
     <w:name w:val="Firma segreta"/>
-    <w:basedOn w:val="Normale"/>
+    <w:basedOn w:val="Normal"/>
     <w:link w:val="FirmasegretaCarattere"/>
     <w:qFormat/>
     <w:rsid w:val="00EF439D"/>
@@ -12450,10 +12360,10 @@
       <w:szCs w:val="16"/>
     </w:rPr>
   </w:style>
-  <w:style w:type="character" w:customStyle="1" w:styleId="Titolo2Carattere">
-    <w:name w:val="Titolo 2 Carattere"/>
-    <w:basedOn w:val="Carpredefinitoparagrafo"/>
-    <w:link w:val="Titolo2"/>
+  <w:style w:type="character" w:customStyle="1" w:styleId="Heading2Char">
+    <w:name w:val="Heading 2 Char"/>
+    <w:basedOn w:val="DefaultParagraphFont"/>
+    <w:link w:val="Heading2"/>
     <w:uiPriority w:val="9"/>
     <w:rsid w:val="00261669"/>
     <w:rPr>
@@ -12466,7 +12376,7 @@
   </w:style>
   <w:style w:type="character" w:customStyle="1" w:styleId="FirmasegretaCarattere">
     <w:name w:val="Firma segreta Carattere"/>
-    <w:basedOn w:val="Carpredefinitoparagrafo"/>
+    <w:basedOn w:val="DefaultParagraphFont"/>
     <w:link w:val="Firmasegreta"/>
     <w:rsid w:val="00EF439D"/>
     <w:rPr>
@@ -12475,10 +12385,10 @@
       <w:szCs w:val="16"/>
     </w:rPr>
   </w:style>
-  <w:style w:type="character" w:customStyle="1" w:styleId="Titolo3Carattere">
-    <w:name w:val="Titolo 3 Carattere"/>
-    <w:basedOn w:val="Carpredefinitoparagrafo"/>
-    <w:link w:val="Titolo3"/>
+  <w:style w:type="character" w:customStyle="1" w:styleId="Heading3Char">
+    <w:name w:val="Heading 3 Char"/>
+    <w:basedOn w:val="DefaultParagraphFont"/>
+    <w:link w:val="Heading3"/>
     <w:uiPriority w:val="9"/>
     <w:rsid w:val="002A2D65"/>
     <w:rPr>
@@ -12491,11 +12401,11 @@
       <w:szCs w:val="24"/>
     </w:rPr>
   </w:style>
-  <w:style w:type="character" w:customStyle="1" w:styleId="Titolo4Carattere">
-    <w:name w:val="Titolo 4 Carattere"/>
-    <w:aliases w:val="Nota Carattere"/>
-    <w:basedOn w:val="Carpredefinitoparagrafo"/>
-    <w:link w:val="Titolo4"/>
+  <w:style w:type="character" w:customStyle="1" w:styleId="Heading4Char">
+    <w:name w:val="Heading 4 Char"/>
+    <w:aliases w:val="Nota Char"/>
+    <w:basedOn w:val="DefaultParagraphFont"/>
+    <w:link w:val="Heading4"/>
     <w:uiPriority w:val="9"/>
     <w:rsid w:val="00C06422"/>
     <w:rPr>
@@ -12506,9 +12416,9 @@
       <w:color w:val="1481AB" w:themeColor="accent1" w:themeShade="BF"/>
     </w:rPr>
   </w:style>
-  <w:style w:type="character" w:styleId="Enfasiintensa">
+  <w:style w:type="character" w:styleId="IntenseEmphasis">
     <w:name w:val="Intense Emphasis"/>
-    <w:basedOn w:val="Carpredefinitoparagrafo"/>
+    <w:basedOn w:val="DefaultParagraphFont"/>
     <w:uiPriority w:val="21"/>
     <w:rsid w:val="00C06422"/>
     <w:rPr>
@@ -12517,11 +12427,11 @@
       <w:color w:val="1CADE4" w:themeColor="accent1"/>
     </w:rPr>
   </w:style>
-  <w:style w:type="paragraph" w:styleId="Citazioneintensa">
+  <w:style w:type="paragraph" w:styleId="IntenseQuote">
     <w:name w:val="Intense Quote"/>
-    <w:basedOn w:val="Normale"/>
-    <w:next w:val="Normale"/>
-    <w:link w:val="CitazioneintensaCarattere"/>
+    <w:basedOn w:val="Normal"/>
+    <w:next w:val="Normal"/>
+    <w:link w:val="IntenseQuoteChar"/>
     <w:autoRedefine/>
     <w:uiPriority w:val="30"/>
     <w:qFormat/>
@@ -12541,10 +12451,10 @@
       <w:color w:val="1CADE4" w:themeColor="accent1"/>
     </w:rPr>
   </w:style>
-  <w:style w:type="character" w:customStyle="1" w:styleId="CitazioneintensaCarattere">
-    <w:name w:val="Citazione intensa Carattere"/>
-    <w:basedOn w:val="Carpredefinitoparagrafo"/>
-    <w:link w:val="Citazioneintensa"/>
+  <w:style w:type="character" w:customStyle="1" w:styleId="IntenseQuoteChar">
+    <w:name w:val="Intense Quote Char"/>
+    <w:basedOn w:val="DefaultParagraphFont"/>
+    <w:link w:val="IntenseQuote"/>
     <w:uiPriority w:val="30"/>
     <w:rsid w:val="00675F86"/>
     <w:rPr>
@@ -12555,9 +12465,9 @@
       <w:color w:val="1CADE4" w:themeColor="accent1"/>
     </w:rPr>
   </w:style>
-  <w:style w:type="table" w:styleId="Grigliatabella">
+  <w:style w:type="table" w:styleId="TableGrid">
     <w:name w:val="Table Grid"/>
-    <w:basedOn w:val="Tabellanormale"/>
+    <w:basedOn w:val="TableNormal"/>
     <w:uiPriority w:val="39"/>
     <w:rsid w:val="00C93260"/>
     <w:pPr>
@@ -12576,7 +12486,7 @@
   </w:style>
   <w:style w:type="table" w:customStyle="1" w:styleId="Special">
     <w:name w:val="Special"/>
-    <w:basedOn w:val="Tabellanormale"/>
+    <w:basedOn w:val="TableNormal"/>
     <w:uiPriority w:val="99"/>
     <w:rsid w:val="00864478"/>
     <w:pPr>
@@ -12624,9 +12534,9 @@
       </w:tcPr>
     </w:tblStylePr>
   </w:style>
-  <w:style w:type="paragraph" w:styleId="Paragrafoelenco">
+  <w:style w:type="paragraph" w:styleId="ListParagraph">
     <w:name w:val="List Paragraph"/>
-    <w:basedOn w:val="Normale"/>
+    <w:basedOn w:val="Normal"/>
     <w:uiPriority w:val="34"/>
     <w:qFormat/>
     <w:rsid w:val="0094048C"/>
@@ -12635,10 +12545,10 @@
       <w:contextualSpacing/>
     </w:pPr>
   </w:style>
-  <w:style w:type="paragraph" w:styleId="Titolosommario">
+  <w:style w:type="paragraph" w:styleId="TOCHeading">
     <w:name w:val="TOC Heading"/>
-    <w:basedOn w:val="Titolo1"/>
-    <w:next w:val="Normale"/>
+    <w:basedOn w:val="Heading1"/>
+    <w:next w:val="Normal"/>
     <w:uiPriority w:val="39"/>
     <w:unhideWhenUsed/>
     <w:qFormat/>
@@ -12654,10 +12564,10 @@
       <w:lang w:eastAsia="it-IT"/>
     </w:rPr>
   </w:style>
-  <w:style w:type="paragraph" w:styleId="Sommario1">
+  <w:style w:type="paragraph" w:styleId="TOC1">
     <w:name w:val="toc 1"/>
-    <w:basedOn w:val="Normale"/>
-    <w:next w:val="Normale"/>
+    <w:basedOn w:val="Normal"/>
+    <w:next w:val="Normal"/>
     <w:autoRedefine/>
     <w:uiPriority w:val="39"/>
     <w:unhideWhenUsed/>
@@ -12666,10 +12576,10 @@
       <w:spacing w:after="100"/>
     </w:pPr>
   </w:style>
-  <w:style w:type="paragraph" w:styleId="Sommario2">
+  <w:style w:type="paragraph" w:styleId="TOC2">
     <w:name w:val="toc 2"/>
-    <w:basedOn w:val="Normale"/>
-    <w:next w:val="Normale"/>
+    <w:basedOn w:val="Normal"/>
+    <w:next w:val="Normal"/>
     <w:autoRedefine/>
     <w:uiPriority w:val="39"/>
     <w:unhideWhenUsed/>
@@ -12679,10 +12589,10 @@
       <w:ind w:left="220"/>
     </w:pPr>
   </w:style>
-  <w:style w:type="paragraph" w:styleId="Sommario3">
+  <w:style w:type="paragraph" w:styleId="TOC3">
     <w:name w:val="toc 3"/>
-    <w:basedOn w:val="Normale"/>
-    <w:next w:val="Normale"/>
+    <w:basedOn w:val="Normal"/>
+    <w:next w:val="Normal"/>
     <w:autoRedefine/>
     <w:uiPriority w:val="39"/>
     <w:unhideWhenUsed/>
@@ -12692,9 +12602,9 @@
       <w:ind w:left="440"/>
     </w:pPr>
   </w:style>
-  <w:style w:type="character" w:styleId="Collegamentoipertestuale">
+  <w:style w:type="character" w:styleId="Hyperlink">
     <w:name w:val="Hyperlink"/>
-    <w:basedOn w:val="Carpredefinitoparagrafo"/>
+    <w:basedOn w:val="DefaultParagraphFont"/>
     <w:uiPriority w:val="99"/>
     <w:unhideWhenUsed/>
     <w:rsid w:val="009C7DC9"/>
@@ -12703,9 +12613,9 @@
       <w:u w:val="single"/>
     </w:rPr>
   </w:style>
-  <w:style w:type="character" w:styleId="Testosegnaposto">
+  <w:style w:type="character" w:styleId="PlaceholderText">
     <w:name w:val="Placeholder Text"/>
-    <w:basedOn w:val="Carpredefinitoparagrafo"/>
+    <w:basedOn w:val="DefaultParagraphFont"/>
     <w:uiPriority w:val="99"/>
     <w:semiHidden/>
     <w:rsid w:val="00BD0444"/>
@@ -12713,9 +12623,9 @@
       <w:color w:val="666666"/>
     </w:rPr>
   </w:style>
-  <w:style w:type="table" w:styleId="Tabellagriglia5scura-colore1">
+  <w:style w:type="table" w:styleId="GridTable5Dark-Accent1">
     <w:name w:val="Grid Table 5 Dark Accent 1"/>
-    <w:basedOn w:val="Tabellanormale"/>
+    <w:basedOn w:val="TableNormal"/>
     <w:uiPriority w:val="50"/>
     <w:rsid w:val="002C62DF"/>
     <w:pPr>
@@ -12819,9 +12729,9 @@
       </w:tcPr>
     </w:tblStylePr>
   </w:style>
-  <w:style w:type="table" w:styleId="Tabellagriglia5scura-colore5">
+  <w:style w:type="table" w:styleId="GridTable5Dark-Accent5">
     <w:name w:val="Grid Table 5 Dark Accent 5"/>
-    <w:basedOn w:val="Tabellanormale"/>
+    <w:basedOn w:val="TableNormal"/>
     <w:uiPriority w:val="50"/>
     <w:rsid w:val="002C62DF"/>
     <w:pPr>
@@ -12925,9 +12835,9 @@
       </w:tcPr>
     </w:tblStylePr>
   </w:style>
-  <w:style w:type="table" w:styleId="Tabellagriglia5scura-colore3">
+  <w:style w:type="table" w:styleId="GridTable5Dark-Accent3">
     <w:name w:val="Grid Table 5 Dark Accent 3"/>
-    <w:basedOn w:val="Tabellanormale"/>
+    <w:basedOn w:val="TableNormal"/>
     <w:uiPriority w:val="50"/>
     <w:rsid w:val="002C62DF"/>
     <w:pPr>
@@ -13031,9 +12941,9 @@
       </w:tcPr>
     </w:tblStylePr>
   </w:style>
-  <w:style w:type="paragraph" w:styleId="NormaleWeb">
+  <w:style w:type="paragraph" w:styleId="NormalWeb">
     <w:name w:val="Normal (Web)"/>
-    <w:basedOn w:val="Normale"/>
+    <w:basedOn w:val="Normal"/>
     <w:uiPriority w:val="99"/>
     <w:semiHidden/>
     <w:unhideWhenUsed/>
@@ -13370,25 +13280,6 @@
 </file>
 
 <file path=customXml/item1.xml><?xml version="1.0" encoding="utf-8"?>
-<?mso-contentType ?>
-<FormTemplates xmlns="http://schemas.microsoft.com/sharepoint/v3/contenttype/forms">
-  <Display>DocumentLibraryForm</Display>
-  <Edit>DocumentLibraryForm</Edit>
-  <New>DocumentLibraryForm</New>
-</FormTemplates>
-</file>
-
-<file path=customXml/item2.xml><?xml version="1.0" encoding="utf-8"?>
-<b:Sources xmlns:b="http://schemas.openxmlformats.org/officeDocument/2006/bibliography" xmlns="http://schemas.openxmlformats.org/officeDocument/2006/bibliography" SelectedStyle="\APASixthEditionOfficeOnline.xsl" StyleName="APA" Version="6"/>
-</file>
-
-<file path=customXml/item3.xml><?xml version="1.0" encoding="utf-8"?>
-<p:properties xmlns:p="http://schemas.microsoft.com/office/2006/metadata/properties" xmlns:xsi="http://www.w3.org/2001/XMLSchema-instance" xmlns:pc="http://schemas.microsoft.com/office/infopath/2007/PartnerControls">
-  <documentManagement/>
-</p:properties>
-</file>
-
-<file path=customXml/item4.xml><?xml version="1.0" encoding="utf-8"?>
 <ct:contentTypeSchema xmlns:ct="http://schemas.microsoft.com/office/2006/metadata/contentType" xmlns:ma="http://schemas.microsoft.com/office/2006/metadata/properties/metaAttributes" ct:_="" ma:_="" ma:contentTypeName="Documento" ma:contentTypeID="0x01010053FF2D0DC43D3D4C90ECBB5CD82BC567" ma:contentTypeVersion="2" ma:contentTypeDescription="Creare un nuovo documento." ma:contentTypeScope="" ma:versionID="06364c83748378cecaea3700a81d968a">
   <xsd:schema xmlns:xsd="http://www.w3.org/2001/XMLSchema" xmlns:xs="http://www.w3.org/2001/XMLSchema" xmlns:p="http://schemas.microsoft.com/office/2006/metadata/properties" xmlns:ns3="328cf2f9-9810-4e4e-872a-b421e8e54eb5" targetNamespace="http://schemas.microsoft.com/office/2006/metadata/properties" ma:root="true" ma:fieldsID="9208ff1a7f991892a47dd247ebc280ed" ns3:_="">
     <xsd:import namespace="328cf2f9-9810-4e4e-872a-b421e8e54eb5"/>
@@ -13520,32 +13411,26 @@
 </ct:contentTypeSchema>
 </file>
 
-<file path=customXml/itemProps1.xml><?xml version="1.0" encoding="utf-8"?>
-<ds:datastoreItem xmlns:ds="http://schemas.openxmlformats.org/officeDocument/2006/customXml" ds:itemID="{26BE7EAA-ECA0-4F75-9F4D-5758A781E36C}">
-  <ds:schemaRefs>
-    <ds:schemaRef ds:uri="http://schemas.microsoft.com/sharepoint/v3/contenttype/forms"/>
-  </ds:schemaRefs>
-</ds:datastoreItem>
+<file path=customXml/item2.xml><?xml version="1.0" encoding="utf-8"?>
+<p:properties xmlns:p="http://schemas.microsoft.com/office/2006/metadata/properties" xmlns:xsi="http://www.w3.org/2001/XMLSchema-instance" xmlns:pc="http://schemas.microsoft.com/office/infopath/2007/PartnerControls">
+  <documentManagement/>
+</p:properties>
 </file>
 
-<file path=customXml/itemProps2.xml><?xml version="1.0" encoding="utf-8"?>
-<ds:datastoreItem xmlns:ds="http://schemas.openxmlformats.org/officeDocument/2006/customXml" ds:itemID="{E87E7925-6EE2-4670-B32D-6D37422B6791}">
-  <ds:schemaRefs>
-    <ds:schemaRef ds:uri="http://schemas.openxmlformats.org/officeDocument/2006/bibliography"/>
-  </ds:schemaRefs>
-</ds:datastoreItem>
+<file path=customXml/item3.xml><?xml version="1.0" encoding="utf-8"?>
+<b:Sources xmlns:b="http://schemas.openxmlformats.org/officeDocument/2006/bibliography" xmlns="http://schemas.openxmlformats.org/officeDocument/2006/bibliography" SelectedStyle="\APASixthEditionOfficeOnline.xsl" StyleName="APA" Version="6"/>
 </file>
 
-<file path=customXml/itemProps3.xml><?xml version="1.0" encoding="utf-8"?>
-<ds:datastoreItem xmlns:ds="http://schemas.openxmlformats.org/officeDocument/2006/customXml" ds:itemID="{264EEB5B-0194-48A9-B186-17F16B87DD69}">
-  <ds:schemaRefs>
-    <ds:schemaRef ds:uri="http://schemas.microsoft.com/office/2006/metadata/properties"/>
-    <ds:schemaRef ds:uri="http://schemas.microsoft.com/office/infopath/2007/PartnerControls"/>
-  </ds:schemaRefs>
-</ds:datastoreItem>
+<file path=customXml/item4.xml><?xml version="1.0" encoding="utf-8"?>
+<?mso-contentType ?>
+<FormTemplates xmlns="http://schemas.microsoft.com/sharepoint/v3/contenttype/forms">
+  <Display>DocumentLibraryForm</Display>
+  <Edit>DocumentLibraryForm</Edit>
+  <New>DocumentLibraryForm</New>
+</FormTemplates>
 </file>
 
-<file path=customXml/itemProps4.xml><?xml version="1.0" encoding="utf-8"?>
+<file path=customXml/itemProps1.xml><?xml version="1.0" encoding="utf-8"?>
 <ds:datastoreItem xmlns:ds="http://schemas.openxmlformats.org/officeDocument/2006/customXml" ds:itemID="{3D2EF767-B150-424D-BBEF-AEFF255E7261}">
   <ds:schemaRefs>
     <ds:schemaRef ds:uri="http://schemas.microsoft.com/office/2006/metadata/contentType"/>
@@ -13561,4 +13446,29 @@
     <ds:schemaRef ds:uri="http://schemas.microsoft.com/internal/obd"/>
   </ds:schemaRefs>
 </ds:datastoreItem>
+</file>
+
+<file path=customXml/itemProps2.xml><?xml version="1.0" encoding="utf-8"?>
+<ds:datastoreItem xmlns:ds="http://schemas.openxmlformats.org/officeDocument/2006/customXml" ds:itemID="{264EEB5B-0194-48A9-B186-17F16B87DD69}">
+  <ds:schemaRefs>
+    <ds:schemaRef ds:uri="http://schemas.microsoft.com/office/2006/metadata/properties"/>
+    <ds:schemaRef ds:uri="http://schemas.microsoft.com/office/infopath/2007/PartnerControls"/>
+  </ds:schemaRefs>
+</ds:datastoreItem>
+</file>
+
+<file path=customXml/itemProps3.xml><?xml version="1.0" encoding="utf-8"?>
+<ds:datastoreItem xmlns:ds="http://schemas.openxmlformats.org/officeDocument/2006/customXml" ds:itemID="{E87E7925-6EE2-4670-B32D-6D37422B6791}">
+  <ds:schemaRefs>
+    <ds:schemaRef ds:uri="http://schemas.openxmlformats.org/officeDocument/2006/bibliography"/>
+  </ds:schemaRefs>
+</ds:datastoreItem>
+</file>
+
+<file path=customXml/itemProps4.xml><?xml version="1.0" encoding="utf-8"?>
+<ds:datastoreItem xmlns:ds="http://schemas.openxmlformats.org/officeDocument/2006/customXml" ds:itemID="{26BE7EAA-ECA0-4F75-9F4D-5758A781E36C}">
+  <ds:schemaRefs>
+    <ds:schemaRef ds:uri="http://schemas.microsoft.com/sharepoint/v3/contenttype/forms"/>
+  </ds:schemaRefs>
+</ds:datastoreItem>
 </file>
</xml_diff>

<commit_message>
manca una parte di gaetano
</commit_message>
<xml_diff>
--- a/Progetto_Preappello.docx
+++ b/Progetto_Preappello.docx
@@ -42,7 +42,7 @@
               <w:txbxContent>
                 <w:p>
                   <w:pPr>
-                    <w:pStyle w:val="Title"/>
+                    <w:pStyle w:val="Titolo"/>
                     <w:jc w:val="center"/>
                     <w:rPr>
                       <w:color w:val="FFFFFF" w:themeColor="background1"/>
@@ -57,7 +57,7 @@
                 </w:p>
                 <w:p>
                   <w:pPr>
-                    <w:pStyle w:val="Title"/>
+                    <w:pStyle w:val="Titolo"/>
                     <w:jc w:val="center"/>
                     <w:rPr>
                       <w:color w:val="FFFFFF" w:themeColor="background1"/>
@@ -88,7 +88,7 @@
               <w:txbxContent>
                 <w:p>
                   <w:pPr>
-                    <w:pStyle w:val="Title"/>
+                    <w:pStyle w:val="Titolo"/>
                     <w:jc w:val="center"/>
                     <w:rPr>
                       <w:rFonts w:ascii="Avenir Next LT Pro" w:hAnsi="Avenir Next LT Pro"/>
@@ -135,7 +135,7 @@
                 </w:p>
                 <w:p>
                   <w:pPr>
-                    <w:pStyle w:val="Title"/>
+                    <w:pStyle w:val="Titolo"/>
                     <w:jc w:val="center"/>
                     <w:rPr>
                       <w:rFonts w:ascii="Avenir Next LT Pro" w:hAnsi="Avenir Next LT Pro"/>
@@ -182,7 +182,7 @@
                 </w:p>
                 <w:p>
                   <w:pPr>
-                    <w:pStyle w:val="Title"/>
+                    <w:pStyle w:val="Titolo"/>
                     <w:jc w:val="center"/>
                     <w:rPr>
                       <w:rFonts w:ascii="Avenir Next LT Pro" w:hAnsi="Avenir Next LT Pro"/>
@@ -229,7 +229,7 @@
                 </w:p>
                 <w:p>
                   <w:pPr>
-                    <w:pStyle w:val="Title"/>
+                    <w:pStyle w:val="Titolo"/>
                     <w:jc w:val="center"/>
                     <w:rPr>
                       <w:rFonts w:ascii="Avenir Next LT Pro" w:hAnsi="Avenir Next LT Pro"/>
@@ -299,7 +299,7 @@
               <w:txbxContent>
                 <w:p>
                   <w:pPr>
-                    <w:pStyle w:val="Title"/>
+                    <w:pStyle w:val="Titolo"/>
                     <w:jc w:val="center"/>
                     <w:rPr>
                       <w:color w:val="FFFFFF" w:themeColor="background1"/>
@@ -472,7 +472,7 @@
       <w:sdtContent>
         <w:p>
           <w:pPr>
-            <w:pStyle w:val="TOCHeading"/>
+            <w:pStyle w:val="Titolosommario"/>
           </w:pPr>
           <w:r>
             <w:t>Sommario</w:t>
@@ -480,7 +480,7 @@
         </w:p>
         <w:p>
           <w:pPr>
-            <w:pStyle w:val="TOC1"/>
+            <w:pStyle w:val="Sommario1"/>
             <w:tabs>
               <w:tab w:val="right" w:leader="dot" w:pos="9628"/>
             </w:tabs>
@@ -503,10 +503,10 @@
           <w:r>
             <w:fldChar w:fldCharType="separate"/>
           </w:r>
-          <w:hyperlink w:anchor="_Toc166423788" w:history="1">
-            <w:r>
-              <w:rPr>
-                <w:rStyle w:val="Hyperlink"/>
+          <w:hyperlink w:anchor="_Toc166573439" w:history="1">
+            <w:r>
+              <w:rPr>
+                <w:rStyle w:val="Collegamentoipertestuale"/>
                 <w:noProof/>
               </w:rPr>
               <w:t>Modello di Dominio</w:t>
@@ -530,7 +530,7 @@
                 <w:noProof/>
                 <w:webHidden/>
               </w:rPr>
-              <w:instrText xml:space="preserve"> PAGEREF _Toc166423788 \h </w:instrText>
+              <w:instrText xml:space="preserve"> PAGEREF _Toc166573439 \h </w:instrText>
             </w:r>
             <w:r>
               <w:rPr>
@@ -563,7 +563,7 @@
         </w:p>
         <w:p>
           <w:pPr>
-            <w:pStyle w:val="TOC1"/>
+            <w:pStyle w:val="Sommario1"/>
             <w:tabs>
               <w:tab w:val="right" w:leader="dot" w:pos="9628"/>
             </w:tabs>
@@ -577,10 +577,10 @@
               <w14:ligatures w14:val="standardContextual"/>
             </w:rPr>
           </w:pPr>
-          <w:hyperlink w:anchor="_Toc166423789" w:history="1">
-            <w:r>
-              <w:rPr>
-                <w:rStyle w:val="Hyperlink"/>
+          <w:hyperlink w:anchor="_Toc166573440" w:history="1">
+            <w:r>
+              <w:rPr>
+                <w:rStyle w:val="Collegamentoipertestuale"/>
                 <w:noProof/>
               </w:rPr>
               <w:t>Casi d’uso</w:t>
@@ -604,7 +604,7 @@
                 <w:noProof/>
                 <w:webHidden/>
               </w:rPr>
-              <w:instrText xml:space="preserve"> PAGEREF _Toc166423789 \h </w:instrText>
+              <w:instrText xml:space="preserve"> PAGEREF _Toc166573440 \h </w:instrText>
             </w:r>
             <w:r>
               <w:rPr>
@@ -637,7 +637,7 @@
         </w:p>
         <w:p>
           <w:pPr>
-            <w:pStyle w:val="TOC2"/>
+            <w:pStyle w:val="Sommario2"/>
             <w:tabs>
               <w:tab w:val="right" w:leader="dot" w:pos="9628"/>
             </w:tabs>
@@ -651,10 +651,10 @@
               <w14:ligatures w14:val="standardContextual"/>
             </w:rPr>
           </w:pPr>
-          <w:hyperlink w:anchor="_Toc166423790" w:history="1">
-            <w:r>
-              <w:rPr>
-                <w:rStyle w:val="Hyperlink"/>
+          <w:hyperlink w:anchor="_Toc166573441" w:history="1">
+            <w:r>
+              <w:rPr>
+                <w:rStyle w:val="Collegamentoipertestuale"/>
                 <w:noProof/>
               </w:rPr>
               <w:t>Diagramma dei casi d’uso</w:t>
@@ -678,7 +678,7 @@
                 <w:noProof/>
                 <w:webHidden/>
               </w:rPr>
-              <w:instrText xml:space="preserve"> PAGEREF _Toc166423790 \h </w:instrText>
+              <w:instrText xml:space="preserve"> PAGEREF _Toc166573441 \h </w:instrText>
             </w:r>
             <w:r>
               <w:rPr>
@@ -711,7 +711,7 @@
         </w:p>
         <w:p>
           <w:pPr>
-            <w:pStyle w:val="TOC2"/>
+            <w:pStyle w:val="Sommario2"/>
             <w:tabs>
               <w:tab w:val="right" w:leader="dot" w:pos="9628"/>
             </w:tabs>
@@ -725,10 +725,10 @@
               <w14:ligatures w14:val="standardContextual"/>
             </w:rPr>
           </w:pPr>
-          <w:hyperlink w:anchor="_Toc166423791" w:history="1">
-            <w:r>
-              <w:rPr>
-                <w:rStyle w:val="Hyperlink"/>
+          <w:hyperlink w:anchor="_Toc166573442" w:history="1">
+            <w:r>
+              <w:rPr>
+                <w:rStyle w:val="Collegamentoipertestuale"/>
                 <w:noProof/>
               </w:rPr>
               <w:t>Casi d’uso dettagliati</w:t>
@@ -752,7 +752,7 @@
                 <w:noProof/>
                 <w:webHidden/>
               </w:rPr>
-              <w:instrText xml:space="preserve"> PAGEREF _Toc166423791 \h </w:instrText>
+              <w:instrText xml:space="preserve"> PAGEREF _Toc166573442 \h </w:instrText>
             </w:r>
             <w:r>
               <w:rPr>
@@ -785,7 +785,7 @@
         </w:p>
         <w:p>
           <w:pPr>
-            <w:pStyle w:val="TOC3"/>
+            <w:pStyle w:val="Sommario3"/>
             <w:tabs>
               <w:tab w:val="right" w:leader="dot" w:pos="9628"/>
             </w:tabs>
@@ -799,10 +799,10 @@
               <w14:ligatures w14:val="standardContextual"/>
             </w:rPr>
           </w:pPr>
-          <w:hyperlink w:anchor="_Toc166423792" w:history="1">
-            <w:r>
-              <w:rPr>
-                <w:rStyle w:val="Hyperlink"/>
+          <w:hyperlink w:anchor="_Toc166573443" w:history="1">
+            <w:r>
+              <w:rPr>
+                <w:rStyle w:val="Collegamentoipertestuale"/>
                 <w:noProof/>
               </w:rPr>
               <w:t>Prenotazione cliente</w:t>
@@ -826,7 +826,7 @@
                 <w:noProof/>
                 <w:webHidden/>
               </w:rPr>
-              <w:instrText xml:space="preserve"> PAGEREF _Toc166423792 \h </w:instrText>
+              <w:instrText xml:space="preserve"> PAGEREF _Toc166573443 \h </w:instrText>
             </w:r>
             <w:r>
               <w:rPr>
@@ -859,7 +859,7 @@
         </w:p>
         <w:p>
           <w:pPr>
-            <w:pStyle w:val="TOC3"/>
+            <w:pStyle w:val="Sommario3"/>
             <w:tabs>
               <w:tab w:val="right" w:leader="dot" w:pos="9628"/>
             </w:tabs>
@@ -873,13 +873,13 @@
               <w14:ligatures w14:val="standardContextual"/>
             </w:rPr>
           </w:pPr>
-          <w:hyperlink w:anchor="_Toc166423793" w:history="1">
-            <w:r>
-              <w:rPr>
-                <w:rStyle w:val="Hyperlink"/>
-                <w:noProof/>
-              </w:rPr>
-              <w:t>Inserisci prodotto</w:t>
+          <w:hyperlink w:anchor="_Toc166573444" w:history="1">
+            <w:r>
+              <w:rPr>
+                <w:rStyle w:val="Collegamentoipertestuale"/>
+                <w:noProof/>
+              </w:rPr>
+              <w:t>Inserisci pacchetto vacanza</w:t>
             </w:r>
             <w:r>
               <w:rPr>
@@ -900,7 +900,7 @@
                 <w:noProof/>
                 <w:webHidden/>
               </w:rPr>
-              <w:instrText xml:space="preserve"> PAGEREF _Toc166423793 \h </w:instrText>
+              <w:instrText xml:space="preserve"> PAGEREF _Toc166573444 \h </w:instrText>
             </w:r>
             <w:r>
               <w:rPr>
@@ -933,7 +933,7 @@
         </w:p>
         <w:p>
           <w:pPr>
-            <w:pStyle w:val="TOC3"/>
+            <w:pStyle w:val="Sommario3"/>
             <w:tabs>
               <w:tab w:val="right" w:leader="dot" w:pos="9628"/>
             </w:tabs>
@@ -947,13 +947,13 @@
               <w14:ligatures w14:val="standardContextual"/>
             </w:rPr>
           </w:pPr>
-          <w:hyperlink w:anchor="_Toc166423794" w:history="1">
-            <w:r>
-              <w:rPr>
-                <w:rStyle w:val="Hyperlink"/>
-                <w:noProof/>
-              </w:rPr>
-              <w:t>Modifica prodotto</w:t>
+          <w:hyperlink w:anchor="_Toc166573445" w:history="1">
+            <w:r>
+              <w:rPr>
+                <w:rStyle w:val="Collegamentoipertestuale"/>
+                <w:noProof/>
+              </w:rPr>
+              <w:t>Modifica pacchetto vacanza</w:t>
             </w:r>
             <w:r>
               <w:rPr>
@@ -974,7 +974,7 @@
                 <w:noProof/>
                 <w:webHidden/>
               </w:rPr>
-              <w:instrText xml:space="preserve"> PAGEREF _Toc166423794 \h </w:instrText>
+              <w:instrText xml:space="preserve"> PAGEREF _Toc166573445 \h </w:instrText>
             </w:r>
             <w:r>
               <w:rPr>
@@ -1007,7 +1007,7 @@
         </w:p>
         <w:p>
           <w:pPr>
-            <w:pStyle w:val="TOC3"/>
+            <w:pStyle w:val="Sommario3"/>
             <w:tabs>
               <w:tab w:val="right" w:leader="dot" w:pos="9628"/>
             </w:tabs>
@@ -1021,13 +1021,13 @@
               <w14:ligatures w14:val="standardContextual"/>
             </w:rPr>
           </w:pPr>
-          <w:hyperlink w:anchor="_Toc166423795" w:history="1">
-            <w:r>
-              <w:rPr>
-                <w:rStyle w:val="Hyperlink"/>
-                <w:noProof/>
-              </w:rPr>
-              <w:t>Cancellazione prodotto</w:t>
+          <w:hyperlink w:anchor="_Toc166573446" w:history="1">
+            <w:r>
+              <w:rPr>
+                <w:rStyle w:val="Collegamentoipertestuale"/>
+                <w:noProof/>
+              </w:rPr>
+              <w:t>Cancellazione pacchetto vacanza</w:t>
             </w:r>
             <w:r>
               <w:rPr>
@@ -1048,7 +1048,7 @@
                 <w:noProof/>
                 <w:webHidden/>
               </w:rPr>
-              <w:instrText xml:space="preserve"> PAGEREF _Toc166423795 \h </w:instrText>
+              <w:instrText xml:space="preserve"> PAGEREF _Toc166573446 \h </w:instrText>
             </w:r>
             <w:r>
               <w:rPr>
@@ -1081,7 +1081,7 @@
         </w:p>
         <w:p>
           <w:pPr>
-            <w:pStyle w:val="TOC3"/>
+            <w:pStyle w:val="Sommario3"/>
             <w:tabs>
               <w:tab w:val="right" w:leader="dot" w:pos="9628"/>
             </w:tabs>
@@ -1095,10 +1095,10 @@
               <w14:ligatures w14:val="standardContextual"/>
             </w:rPr>
           </w:pPr>
-          <w:hyperlink w:anchor="_Toc166423796" w:history="1">
-            <w:r>
-              <w:rPr>
-                <w:rStyle w:val="Hyperlink"/>
+          <w:hyperlink w:anchor="_Toc166573447" w:history="1">
+            <w:r>
+              <w:rPr>
+                <w:rStyle w:val="Collegamentoipertestuale"/>
                 <w:noProof/>
               </w:rPr>
               <w:t>Registrazione utente</w:t>
@@ -1122,7 +1122,7 @@
                 <w:noProof/>
                 <w:webHidden/>
               </w:rPr>
-              <w:instrText xml:space="preserve"> PAGEREF _Toc166423796 \h </w:instrText>
+              <w:instrText xml:space="preserve"> PAGEREF _Toc166573447 \h </w:instrText>
             </w:r>
             <w:r>
               <w:rPr>
@@ -1155,7 +1155,7 @@
         </w:p>
         <w:p>
           <w:pPr>
-            <w:pStyle w:val="TOC3"/>
+            <w:pStyle w:val="Sommario3"/>
             <w:tabs>
               <w:tab w:val="right" w:leader="dot" w:pos="9628"/>
             </w:tabs>
@@ -1169,10 +1169,10 @@
               <w14:ligatures w14:val="standardContextual"/>
             </w:rPr>
           </w:pPr>
-          <w:hyperlink w:anchor="_Toc166423797" w:history="1">
-            <w:r>
-              <w:rPr>
-                <w:rStyle w:val="Hyperlink"/>
+          <w:hyperlink w:anchor="_Toc166573448" w:history="1">
+            <w:r>
+              <w:rPr>
+                <w:rStyle w:val="Collegamentoipertestuale"/>
                 <w:noProof/>
               </w:rPr>
               <w:t>Gestione richieste</w:t>
@@ -1196,7 +1196,7 @@
                 <w:noProof/>
                 <w:webHidden/>
               </w:rPr>
-              <w:instrText xml:space="preserve"> PAGEREF _Toc166423797 \h </w:instrText>
+              <w:instrText xml:space="preserve"> PAGEREF _Toc166573448 \h </w:instrText>
             </w:r>
             <w:r>
               <w:rPr>
@@ -1229,7 +1229,7 @@
         </w:p>
         <w:p>
           <w:pPr>
-            <w:pStyle w:val="TOC1"/>
+            <w:pStyle w:val="Sommario1"/>
             <w:tabs>
               <w:tab w:val="right" w:leader="dot" w:pos="9628"/>
             </w:tabs>
@@ -1243,10 +1243,10 @@
               <w14:ligatures w14:val="standardContextual"/>
             </w:rPr>
           </w:pPr>
-          <w:hyperlink w:anchor="_Toc166423798" w:history="1">
-            <w:r>
-              <w:rPr>
-                <w:rStyle w:val="Hyperlink"/>
+          <w:hyperlink w:anchor="_Toc166573449" w:history="1">
+            <w:r>
+              <w:rPr>
+                <w:rStyle w:val="Collegamentoipertestuale"/>
                 <w:noProof/>
               </w:rPr>
               <w:t>Diagramma di Sequenza di Sistema</w:t>
@@ -1270,7 +1270,7 @@
                 <w:noProof/>
                 <w:webHidden/>
               </w:rPr>
-              <w:instrText xml:space="preserve"> PAGEREF _Toc166423798 \h </w:instrText>
+              <w:instrText xml:space="preserve"> PAGEREF _Toc166573449 \h </w:instrText>
             </w:r>
             <w:r>
               <w:rPr>
@@ -1303,7 +1303,7 @@
         </w:p>
         <w:p>
           <w:pPr>
-            <w:pStyle w:val="TOC3"/>
+            <w:pStyle w:val="Sommario3"/>
             <w:tabs>
               <w:tab w:val="right" w:leader="dot" w:pos="9628"/>
             </w:tabs>
@@ -1317,10 +1317,10 @@
               <w14:ligatures w14:val="standardContextual"/>
             </w:rPr>
           </w:pPr>
-          <w:hyperlink w:anchor="_Toc166423799" w:history="1">
-            <w:r>
-              <w:rPr>
-                <w:rStyle w:val="Hyperlink"/>
+          <w:hyperlink w:anchor="_Toc166573450" w:history="1">
+            <w:r>
+              <w:rPr>
+                <w:rStyle w:val="Collegamentoipertestuale"/>
                 <w:noProof/>
               </w:rPr>
               <w:t>Diagramma di Sequenza di Sistema 1</w:t>
@@ -1344,7 +1344,7 @@
                 <w:noProof/>
                 <w:webHidden/>
               </w:rPr>
-              <w:instrText xml:space="preserve"> PAGEREF _Toc166423799 \h </w:instrText>
+              <w:instrText xml:space="preserve"> PAGEREF _Toc166573450 \h </w:instrText>
             </w:r>
             <w:r>
               <w:rPr>
@@ -1377,7 +1377,7 @@
         </w:p>
         <w:p>
           <w:pPr>
-            <w:pStyle w:val="TOC3"/>
+            <w:pStyle w:val="Sommario3"/>
             <w:tabs>
               <w:tab w:val="right" w:leader="dot" w:pos="9628"/>
             </w:tabs>
@@ -1391,10 +1391,10 @@
               <w14:ligatures w14:val="standardContextual"/>
             </w:rPr>
           </w:pPr>
-          <w:hyperlink w:anchor="_Toc166423800" w:history="1">
-            <w:r>
-              <w:rPr>
-                <w:rStyle w:val="Hyperlink"/>
+          <w:hyperlink w:anchor="_Toc166573451" w:history="1">
+            <w:r>
+              <w:rPr>
+                <w:rStyle w:val="Collegamentoipertestuale"/>
                 <w:noProof/>
               </w:rPr>
               <w:t>Diagramma di Sequenza di Sistema 2</w:t>
@@ -1418,7 +1418,7 @@
                 <w:noProof/>
                 <w:webHidden/>
               </w:rPr>
-              <w:instrText xml:space="preserve"> PAGEREF _Toc166423800 \h </w:instrText>
+              <w:instrText xml:space="preserve"> PAGEREF _Toc166573451 \h </w:instrText>
             </w:r>
             <w:r>
               <w:rPr>
@@ -1451,7 +1451,7 @@
         </w:p>
         <w:p>
           <w:pPr>
-            <w:pStyle w:val="TOC1"/>
+            <w:pStyle w:val="Sommario1"/>
             <w:tabs>
               <w:tab w:val="right" w:leader="dot" w:pos="9628"/>
             </w:tabs>
@@ -1465,10 +1465,10 @@
               <w14:ligatures w14:val="standardContextual"/>
             </w:rPr>
           </w:pPr>
-          <w:hyperlink w:anchor="_Toc166423801" w:history="1">
-            <w:r>
-              <w:rPr>
-                <w:rStyle w:val="Hyperlink"/>
+          <w:hyperlink w:anchor="_Toc166573452" w:history="1">
+            <w:r>
+              <w:rPr>
+                <w:rStyle w:val="Collegamentoipertestuale"/>
                 <w:noProof/>
               </w:rPr>
               <w:t>Contratti</w:t>
@@ -1492,7 +1492,7 @@
                 <w:noProof/>
                 <w:webHidden/>
               </w:rPr>
-              <w:instrText xml:space="preserve"> PAGEREF _Toc166423801 \h </w:instrText>
+              <w:instrText xml:space="preserve"> PAGEREF _Toc166573452 \h </w:instrText>
             </w:r>
             <w:r>
               <w:rPr>
@@ -1525,7 +1525,7 @@
         </w:p>
         <w:p>
           <w:pPr>
-            <w:pStyle w:val="TOC3"/>
+            <w:pStyle w:val="Sommario3"/>
             <w:tabs>
               <w:tab w:val="right" w:leader="dot" w:pos="9628"/>
             </w:tabs>
@@ -1539,10 +1539,10 @@
               <w14:ligatures w14:val="standardContextual"/>
             </w:rPr>
           </w:pPr>
-          <w:hyperlink w:anchor="_Toc166423802" w:history="1">
-            <w:r>
-              <w:rPr>
-                <w:rStyle w:val="Hyperlink"/>
+          <w:hyperlink w:anchor="_Toc166573453" w:history="1">
+            <w:r>
+              <w:rPr>
+                <w:rStyle w:val="Collegamentoipertestuale"/>
                 <w:noProof/>
               </w:rPr>
               <w:t>Contratto 1</w:t>
@@ -1566,7 +1566,7 @@
                 <w:noProof/>
                 <w:webHidden/>
               </w:rPr>
-              <w:instrText xml:space="preserve"> PAGEREF _Toc166423802 \h </w:instrText>
+              <w:instrText xml:space="preserve"> PAGEREF _Toc166573453 \h </w:instrText>
             </w:r>
             <w:r>
               <w:rPr>
@@ -1599,7 +1599,7 @@
         </w:p>
         <w:p>
           <w:pPr>
-            <w:pStyle w:val="TOC3"/>
+            <w:pStyle w:val="Sommario3"/>
             <w:tabs>
               <w:tab w:val="right" w:leader="dot" w:pos="9628"/>
             </w:tabs>
@@ -1613,10 +1613,10 @@
               <w14:ligatures w14:val="standardContextual"/>
             </w:rPr>
           </w:pPr>
-          <w:hyperlink w:anchor="_Toc166423803" w:history="1">
-            <w:r>
-              <w:rPr>
-                <w:rStyle w:val="Hyperlink"/>
+          <w:hyperlink w:anchor="_Toc166573454" w:history="1">
+            <w:r>
+              <w:rPr>
+                <w:rStyle w:val="Collegamentoipertestuale"/>
                 <w:noProof/>
               </w:rPr>
               <w:t>Contratto 2</w:t>
@@ -1640,7 +1640,7 @@
                 <w:noProof/>
                 <w:webHidden/>
               </w:rPr>
-              <w:instrText xml:space="preserve"> PAGEREF _Toc166423803 \h </w:instrText>
+              <w:instrText xml:space="preserve"> PAGEREF _Toc166573454 \h </w:instrText>
             </w:r>
             <w:r>
               <w:rPr>
@@ -1673,7 +1673,7 @@
         </w:p>
         <w:p>
           <w:pPr>
-            <w:pStyle w:val="TOC1"/>
+            <w:pStyle w:val="Sommario1"/>
             <w:tabs>
               <w:tab w:val="right" w:leader="dot" w:pos="9628"/>
             </w:tabs>
@@ -1687,10 +1687,10 @@
               <w14:ligatures w14:val="standardContextual"/>
             </w:rPr>
           </w:pPr>
-          <w:hyperlink w:anchor="_Toc166423804" w:history="1">
-            <w:r>
-              <w:rPr>
-                <w:rStyle w:val="Hyperlink"/>
+          <w:hyperlink w:anchor="_Toc166573455" w:history="1">
+            <w:r>
+              <w:rPr>
+                <w:rStyle w:val="Collegamentoipertestuale"/>
                 <w:noProof/>
               </w:rPr>
               <w:t>Architettura Logica</w:t>
@@ -1714,7 +1714,7 @@
                 <w:noProof/>
                 <w:webHidden/>
               </w:rPr>
-              <w:instrText xml:space="preserve"> PAGEREF _Toc166423804 \h </w:instrText>
+              <w:instrText xml:space="preserve"> PAGEREF _Toc166573455 \h </w:instrText>
             </w:r>
             <w:r>
               <w:rPr>
@@ -1747,7 +1747,7 @@
         </w:p>
         <w:p>
           <w:pPr>
-            <w:pStyle w:val="TOC1"/>
+            <w:pStyle w:val="Sommario1"/>
             <w:tabs>
               <w:tab w:val="right" w:leader="dot" w:pos="9628"/>
             </w:tabs>
@@ -1761,10 +1761,10 @@
               <w14:ligatures w14:val="standardContextual"/>
             </w:rPr>
           </w:pPr>
-          <w:hyperlink w:anchor="_Toc166423805" w:history="1">
-            <w:r>
-              <w:rPr>
-                <w:rStyle w:val="Hyperlink"/>
+          <w:hyperlink w:anchor="_Toc166573456" w:history="1">
+            <w:r>
+              <w:rPr>
+                <w:rStyle w:val="Collegamentoipertestuale"/>
                 <w:noProof/>
               </w:rPr>
               <w:t>Diagramma delle Classi Software</w:t>
@@ -1788,7 +1788,7 @@
                 <w:noProof/>
                 <w:webHidden/>
               </w:rPr>
-              <w:instrText xml:space="preserve"> PAGEREF _Toc166423805 \h </w:instrText>
+              <w:instrText xml:space="preserve"> PAGEREF _Toc166573456 \h </w:instrText>
             </w:r>
             <w:r>
               <w:rPr>
@@ -1821,7 +1821,7 @@
         </w:p>
         <w:p>
           <w:pPr>
-            <w:pStyle w:val="TOC2"/>
+            <w:pStyle w:val="Sommario2"/>
             <w:tabs>
               <w:tab w:val="right" w:leader="dot" w:pos="9628"/>
             </w:tabs>
@@ -1835,10 +1835,10 @@
               <w14:ligatures w14:val="standardContextual"/>
             </w:rPr>
           </w:pPr>
-          <w:hyperlink w:anchor="_Toc166423806" w:history="1">
-            <w:r>
-              <w:rPr>
-                <w:rStyle w:val="Hyperlink"/>
+          <w:hyperlink w:anchor="_Toc166573457" w:history="1">
+            <w:r>
+              <w:rPr>
+                <w:rStyle w:val="Collegamentoipertestuale"/>
                 <w:noProof/>
               </w:rPr>
               <w:t>Package 1</w:t>
@@ -1862,7 +1862,7 @@
                 <w:noProof/>
                 <w:webHidden/>
               </w:rPr>
-              <w:instrText xml:space="preserve"> PAGEREF _Toc166423806 \h </w:instrText>
+              <w:instrText xml:space="preserve"> PAGEREF _Toc166573457 \h </w:instrText>
             </w:r>
             <w:r>
               <w:rPr>
@@ -1895,7 +1895,7 @@
         </w:p>
         <w:p>
           <w:pPr>
-            <w:pStyle w:val="TOC3"/>
+            <w:pStyle w:val="Sommario3"/>
             <w:tabs>
               <w:tab w:val="right" w:leader="dot" w:pos="9628"/>
             </w:tabs>
@@ -1909,10 +1909,10 @@
               <w14:ligatures w14:val="standardContextual"/>
             </w:rPr>
           </w:pPr>
-          <w:hyperlink w:anchor="_Toc166423807" w:history="1">
-            <w:r>
-              <w:rPr>
-                <w:rStyle w:val="Hyperlink"/>
+          <w:hyperlink w:anchor="_Toc166573458" w:history="1">
+            <w:r>
+              <w:rPr>
+                <w:rStyle w:val="Collegamentoipertestuale"/>
                 <w:noProof/>
               </w:rPr>
               <w:t>Sottopackage 1.1</w:t>
@@ -1936,7 +1936,7 @@
                 <w:noProof/>
                 <w:webHidden/>
               </w:rPr>
-              <w:instrText xml:space="preserve"> PAGEREF _Toc166423807 \h </w:instrText>
+              <w:instrText xml:space="preserve"> PAGEREF _Toc166573458 \h </w:instrText>
             </w:r>
             <w:r>
               <w:rPr>
@@ -1969,7 +1969,7 @@
         </w:p>
         <w:p>
           <w:pPr>
-            <w:pStyle w:val="TOC3"/>
+            <w:pStyle w:val="Sommario3"/>
             <w:tabs>
               <w:tab w:val="right" w:leader="dot" w:pos="9628"/>
             </w:tabs>
@@ -1983,10 +1983,10 @@
               <w14:ligatures w14:val="standardContextual"/>
             </w:rPr>
           </w:pPr>
-          <w:hyperlink w:anchor="_Toc166423808" w:history="1">
-            <w:r>
-              <w:rPr>
-                <w:rStyle w:val="Hyperlink"/>
+          <w:hyperlink w:anchor="_Toc166573459" w:history="1">
+            <w:r>
+              <w:rPr>
+                <w:rStyle w:val="Collegamentoipertestuale"/>
                 <w:noProof/>
               </w:rPr>
               <w:t>Sottopackage 1.2</w:t>
@@ -2010,7 +2010,7 @@
                 <w:noProof/>
                 <w:webHidden/>
               </w:rPr>
-              <w:instrText xml:space="preserve"> PAGEREF _Toc166423808 \h </w:instrText>
+              <w:instrText xml:space="preserve"> PAGEREF _Toc166573459 \h </w:instrText>
             </w:r>
             <w:r>
               <w:rPr>
@@ -2043,7 +2043,7 @@
         </w:p>
         <w:p>
           <w:pPr>
-            <w:pStyle w:val="TOC2"/>
+            <w:pStyle w:val="Sommario2"/>
             <w:tabs>
               <w:tab w:val="right" w:leader="dot" w:pos="9628"/>
             </w:tabs>
@@ -2057,10 +2057,10 @@
               <w14:ligatures w14:val="standardContextual"/>
             </w:rPr>
           </w:pPr>
-          <w:hyperlink w:anchor="_Toc166423809" w:history="1">
-            <w:r>
-              <w:rPr>
-                <w:rStyle w:val="Hyperlink"/>
+          <w:hyperlink w:anchor="_Toc166573460" w:history="1">
+            <w:r>
+              <w:rPr>
+                <w:rStyle w:val="Collegamentoipertestuale"/>
                 <w:noProof/>
               </w:rPr>
               <w:t>Package 2</w:t>
@@ -2084,7 +2084,7 @@
                 <w:noProof/>
                 <w:webHidden/>
               </w:rPr>
-              <w:instrText xml:space="preserve"> PAGEREF _Toc166423809 \h </w:instrText>
+              <w:instrText xml:space="preserve"> PAGEREF _Toc166573460 \h </w:instrText>
             </w:r>
             <w:r>
               <w:rPr>
@@ -2117,7 +2117,7 @@
         </w:p>
         <w:p>
           <w:pPr>
-            <w:pStyle w:val="TOC1"/>
+            <w:pStyle w:val="Sommario1"/>
             <w:tabs>
               <w:tab w:val="right" w:leader="dot" w:pos="9628"/>
             </w:tabs>
@@ -2131,10 +2131,10 @@
               <w14:ligatures w14:val="standardContextual"/>
             </w:rPr>
           </w:pPr>
-          <w:hyperlink w:anchor="_Toc166423810" w:history="1">
-            <w:r>
-              <w:rPr>
-                <w:rStyle w:val="Hyperlink"/>
+          <w:hyperlink w:anchor="_Toc166573461" w:history="1">
+            <w:r>
+              <w:rPr>
+                <w:rStyle w:val="Collegamentoipertestuale"/>
                 <w:noProof/>
               </w:rPr>
               <w:t>Diagrammi di Sequenza</w:t>
@@ -2158,7 +2158,7 @@
                 <w:noProof/>
                 <w:webHidden/>
               </w:rPr>
-              <w:instrText xml:space="preserve"> PAGEREF _Toc166423810 \h </w:instrText>
+              <w:instrText xml:space="preserve"> PAGEREF _Toc166573461 \h </w:instrText>
             </w:r>
             <w:r>
               <w:rPr>
@@ -2191,7 +2191,7 @@
         </w:p>
         <w:p>
           <w:pPr>
-            <w:pStyle w:val="TOC3"/>
+            <w:pStyle w:val="Sommario3"/>
             <w:tabs>
               <w:tab w:val="right" w:leader="dot" w:pos="9628"/>
             </w:tabs>
@@ -2205,10 +2205,10 @@
               <w14:ligatures w14:val="standardContextual"/>
             </w:rPr>
           </w:pPr>
-          <w:hyperlink w:anchor="_Toc166423811" w:history="1">
-            <w:r>
-              <w:rPr>
-                <w:rStyle w:val="Hyperlink"/>
+          <w:hyperlink w:anchor="_Toc166573462" w:history="1">
+            <w:r>
+              <w:rPr>
+                <w:rStyle w:val="Collegamentoipertestuale"/>
                 <w:noProof/>
               </w:rPr>
               <w:t>Diagramma di Sequenza 1</w:t>
@@ -2232,7 +2232,7 @@
                 <w:noProof/>
                 <w:webHidden/>
               </w:rPr>
-              <w:instrText xml:space="preserve"> PAGEREF _Toc166423811 \h </w:instrText>
+              <w:instrText xml:space="preserve"> PAGEREF _Toc166573462 \h </w:instrText>
             </w:r>
             <w:r>
               <w:rPr>
@@ -2265,7 +2265,7 @@
         </w:p>
         <w:p>
           <w:pPr>
-            <w:pStyle w:val="TOC3"/>
+            <w:pStyle w:val="Sommario3"/>
             <w:tabs>
               <w:tab w:val="right" w:leader="dot" w:pos="9628"/>
             </w:tabs>
@@ -2279,10 +2279,10 @@
               <w14:ligatures w14:val="standardContextual"/>
             </w:rPr>
           </w:pPr>
-          <w:hyperlink w:anchor="_Toc166423812" w:history="1">
-            <w:r>
-              <w:rPr>
-                <w:rStyle w:val="Hyperlink"/>
+          <w:hyperlink w:anchor="_Toc166573463" w:history="1">
+            <w:r>
+              <w:rPr>
+                <w:rStyle w:val="Collegamentoipertestuale"/>
                 <w:noProof/>
               </w:rPr>
               <w:t>Diagramma di Sequenza 2</w:t>
@@ -2306,7 +2306,7 @@
                 <w:noProof/>
                 <w:webHidden/>
               </w:rPr>
-              <w:instrText xml:space="preserve"> PAGEREF _Toc166423812 \h </w:instrText>
+              <w:instrText xml:space="preserve"> PAGEREF _Toc166573463 \h </w:instrText>
             </w:r>
             <w:r>
               <w:rPr>
@@ -2339,7 +2339,7 @@
         </w:p>
         <w:p>
           <w:pPr>
-            <w:pStyle w:val="TOC1"/>
+            <w:pStyle w:val="Sommario1"/>
             <w:tabs>
               <w:tab w:val="right" w:leader="dot" w:pos="9628"/>
             </w:tabs>
@@ -2353,10 +2353,10 @@
               <w14:ligatures w14:val="standardContextual"/>
             </w:rPr>
           </w:pPr>
-          <w:hyperlink w:anchor="_Toc166423813" w:history="1">
-            <w:r>
-              <w:rPr>
-                <w:rStyle w:val="Hyperlink"/>
+          <w:hyperlink w:anchor="_Toc166573464" w:history="1">
+            <w:r>
+              <w:rPr>
+                <w:rStyle w:val="Collegamentoipertestuale"/>
                 <w:noProof/>
               </w:rPr>
               <w:t>Pattern</w:t>
@@ -2380,7 +2380,7 @@
                 <w:noProof/>
                 <w:webHidden/>
               </w:rPr>
-              <w:instrText xml:space="preserve"> PAGEREF _Toc166423813 \h </w:instrText>
+              <w:instrText xml:space="preserve"> PAGEREF _Toc166573464 \h </w:instrText>
             </w:r>
             <w:r>
               <w:rPr>
@@ -2413,7 +2413,7 @@
         </w:p>
         <w:p>
           <w:pPr>
-            <w:pStyle w:val="TOC2"/>
+            <w:pStyle w:val="Sommario2"/>
             <w:tabs>
               <w:tab w:val="right" w:leader="dot" w:pos="9628"/>
             </w:tabs>
@@ -2427,10 +2427,10 @@
               <w14:ligatures w14:val="standardContextual"/>
             </w:rPr>
           </w:pPr>
-          <w:hyperlink w:anchor="_Toc166423814" w:history="1">
-            <w:r>
-              <w:rPr>
-                <w:rStyle w:val="Hyperlink"/>
+          <w:hyperlink w:anchor="_Toc166573465" w:history="1">
+            <w:r>
+              <w:rPr>
+                <w:rStyle w:val="Collegamentoipertestuale"/>
                 <w:noProof/>
               </w:rPr>
               <w:t>Grasp</w:t>
@@ -2454,7 +2454,7 @@
                 <w:noProof/>
                 <w:webHidden/>
               </w:rPr>
-              <w:instrText xml:space="preserve"> PAGEREF _Toc166423814 \h </w:instrText>
+              <w:instrText xml:space="preserve"> PAGEREF _Toc166573465 \h </w:instrText>
             </w:r>
             <w:r>
               <w:rPr>
@@ -2487,7 +2487,7 @@
         </w:p>
         <w:p>
           <w:pPr>
-            <w:pStyle w:val="TOC3"/>
+            <w:pStyle w:val="Sommario3"/>
             <w:tabs>
               <w:tab w:val="right" w:leader="dot" w:pos="9628"/>
             </w:tabs>
@@ -2501,10 +2501,10 @@
               <w14:ligatures w14:val="standardContextual"/>
             </w:rPr>
           </w:pPr>
-          <w:hyperlink w:anchor="_Toc166423815" w:history="1">
-            <w:r>
-              <w:rPr>
-                <w:rStyle w:val="Hyperlink"/>
+          <w:hyperlink w:anchor="_Toc166573466" w:history="1">
+            <w:r>
+              <w:rPr>
+                <w:rStyle w:val="Collegamentoipertestuale"/>
                 <w:noProof/>
               </w:rPr>
               <w:t>Pattern 1</w:t>
@@ -2528,7 +2528,7 @@
                 <w:noProof/>
                 <w:webHidden/>
               </w:rPr>
-              <w:instrText xml:space="preserve"> PAGEREF _Toc166423815 \h </w:instrText>
+              <w:instrText xml:space="preserve"> PAGEREF _Toc166573466 \h </w:instrText>
             </w:r>
             <w:r>
               <w:rPr>
@@ -2561,7 +2561,7 @@
         </w:p>
         <w:p>
           <w:pPr>
-            <w:pStyle w:val="TOC3"/>
+            <w:pStyle w:val="Sommario3"/>
             <w:tabs>
               <w:tab w:val="right" w:leader="dot" w:pos="9628"/>
             </w:tabs>
@@ -2575,10 +2575,10 @@
               <w14:ligatures w14:val="standardContextual"/>
             </w:rPr>
           </w:pPr>
-          <w:hyperlink w:anchor="_Toc166423816" w:history="1">
-            <w:r>
-              <w:rPr>
-                <w:rStyle w:val="Hyperlink"/>
+          <w:hyperlink w:anchor="_Toc166573467" w:history="1">
+            <w:r>
+              <w:rPr>
+                <w:rStyle w:val="Collegamentoipertestuale"/>
                 <w:noProof/>
               </w:rPr>
               <w:t>Pattern 2</w:t>
@@ -2602,7 +2602,7 @@
                 <w:noProof/>
                 <w:webHidden/>
               </w:rPr>
-              <w:instrText xml:space="preserve"> PAGEREF _Toc166423816 \h </w:instrText>
+              <w:instrText xml:space="preserve"> PAGEREF _Toc166573467 \h </w:instrText>
             </w:r>
             <w:r>
               <w:rPr>
@@ -2635,7 +2635,7 @@
         </w:p>
         <w:p>
           <w:pPr>
-            <w:pStyle w:val="TOC2"/>
+            <w:pStyle w:val="Sommario2"/>
             <w:tabs>
               <w:tab w:val="right" w:leader="dot" w:pos="9628"/>
             </w:tabs>
@@ -2649,10 +2649,10 @@
               <w14:ligatures w14:val="standardContextual"/>
             </w:rPr>
           </w:pPr>
-          <w:hyperlink w:anchor="_Toc166423817" w:history="1">
-            <w:r>
-              <w:rPr>
-                <w:rStyle w:val="Hyperlink"/>
+          <w:hyperlink w:anchor="_Toc166573468" w:history="1">
+            <w:r>
+              <w:rPr>
+                <w:rStyle w:val="Collegamentoipertestuale"/>
                 <w:noProof/>
               </w:rPr>
               <w:t>GoF</w:t>
@@ -2676,7 +2676,7 @@
                 <w:noProof/>
                 <w:webHidden/>
               </w:rPr>
-              <w:instrText xml:space="preserve"> PAGEREF _Toc166423817 \h </w:instrText>
+              <w:instrText xml:space="preserve"> PAGEREF _Toc166573468 \h </w:instrText>
             </w:r>
             <w:r>
               <w:rPr>
@@ -2709,7 +2709,7 @@
         </w:p>
         <w:p>
           <w:pPr>
-            <w:pStyle w:val="TOC3"/>
+            <w:pStyle w:val="Sommario3"/>
             <w:tabs>
               <w:tab w:val="right" w:leader="dot" w:pos="9628"/>
             </w:tabs>
@@ -2723,10 +2723,10 @@
               <w14:ligatures w14:val="standardContextual"/>
             </w:rPr>
           </w:pPr>
-          <w:hyperlink w:anchor="_Toc166423818" w:history="1">
-            <w:r>
-              <w:rPr>
-                <w:rStyle w:val="Hyperlink"/>
+          <w:hyperlink w:anchor="_Toc166573469" w:history="1">
+            <w:r>
+              <w:rPr>
+                <w:rStyle w:val="Collegamentoipertestuale"/>
                 <w:noProof/>
               </w:rPr>
               <w:t>Pattern 1</w:t>
@@ -2750,7 +2750,7 @@
                 <w:noProof/>
                 <w:webHidden/>
               </w:rPr>
-              <w:instrText xml:space="preserve"> PAGEREF _Toc166423818 \h </w:instrText>
+              <w:instrText xml:space="preserve"> PAGEREF _Toc166573469 \h </w:instrText>
             </w:r>
             <w:r>
               <w:rPr>
@@ -2783,7 +2783,7 @@
         </w:p>
         <w:p>
           <w:pPr>
-            <w:pStyle w:val="TOC3"/>
+            <w:pStyle w:val="Sommario3"/>
             <w:tabs>
               <w:tab w:val="right" w:leader="dot" w:pos="9628"/>
             </w:tabs>
@@ -2797,10 +2797,10 @@
               <w14:ligatures w14:val="standardContextual"/>
             </w:rPr>
           </w:pPr>
-          <w:hyperlink w:anchor="_Toc166423819" w:history="1">
-            <w:r>
-              <w:rPr>
-                <w:rStyle w:val="Hyperlink"/>
+          <w:hyperlink w:anchor="_Toc166573470" w:history="1">
+            <w:r>
+              <w:rPr>
+                <w:rStyle w:val="Collegamentoipertestuale"/>
                 <w:noProof/>
               </w:rPr>
               <w:t>Pattern 2</w:t>
@@ -2824,7 +2824,7 @@
                 <w:noProof/>
                 <w:webHidden/>
               </w:rPr>
-              <w:instrText xml:space="preserve"> PAGEREF _Toc166423819 \h </w:instrText>
+              <w:instrText xml:space="preserve"> PAGEREF _Toc166573470 \h </w:instrText>
             </w:r>
             <w:r>
               <w:rPr>
@@ -2857,7 +2857,7 @@
         </w:p>
         <w:p>
           <w:pPr>
-            <w:pStyle w:val="TOC1"/>
+            <w:pStyle w:val="Sommario1"/>
             <w:tabs>
               <w:tab w:val="right" w:leader="dot" w:pos="9628"/>
             </w:tabs>
@@ -2871,10 +2871,10 @@
               <w14:ligatures w14:val="standardContextual"/>
             </w:rPr>
           </w:pPr>
-          <w:hyperlink w:anchor="_Toc166423820" w:history="1">
-            <w:r>
-              <w:rPr>
-                <w:rStyle w:val="Hyperlink"/>
+          <w:hyperlink w:anchor="_Toc166573471" w:history="1">
+            <w:r>
+              <w:rPr>
+                <w:rStyle w:val="Collegamentoipertestuale"/>
                 <w:noProof/>
               </w:rPr>
               <w:t>ReadMe</w:t>
@@ -2898,7 +2898,7 @@
                 <w:noProof/>
                 <w:webHidden/>
               </w:rPr>
-              <w:instrText xml:space="preserve"> PAGEREF _Toc166423820 \h </w:instrText>
+              <w:instrText xml:space="preserve"> PAGEREF _Toc166573471 \h </w:instrText>
             </w:r>
             <w:r>
               <w:rPr>
@@ -2954,9 +2954,9 @@
     </w:p>
     <w:p>
       <w:pPr>
-        <w:pStyle w:val="Heading1"/>
-      </w:pPr>
-      <w:bookmarkStart w:id="0" w:name="_Toc166423788"/>
+        <w:pStyle w:val="Titolo1"/>
+      </w:pPr>
+      <w:bookmarkStart w:id="0" w:name="_Toc166573439"/>
       <w:r>
         <w:lastRenderedPageBreak/>
         <w:t>Modello di Dominio</w:t>
@@ -2974,10 +2974,10 @@
           <w:noProof/>
         </w:rPr>
         <w:drawing>
-          <wp:inline distT="0" distB="0" distL="0" distR="0" wp14:anchorId="142807E9" wp14:editId="1C2F0161">
-            <wp:extent cx="5695950" cy="4824585"/>
+          <wp:inline distT="0" distB="0" distL="0" distR="0" wp14:anchorId="2325134D" wp14:editId="1761E980">
+            <wp:extent cx="6360500" cy="4772025"/>
             <wp:effectExtent l="0" t="0" r="0" b="0"/>
-            <wp:docPr id="113651240" name="Immagine 1" descr="Immagine che contiene diagramma, schermata, testo, Piano&#10;&#10;Descrizione generata automaticamente"/>
+            <wp:docPr id="1491601080" name="Immagine 1" descr="Immagine che contiene testo, diagramma, Piano, Parallelo&#10;&#10;Descrizione generata automaticamente"/>
             <wp:cNvGraphicFramePr>
               <a:graphicFrameLocks xmlns:a="http://schemas.openxmlformats.org/drawingml/2006/main" noChangeAspect="1"/>
             </wp:cNvGraphicFramePr>
@@ -2985,10 +2985,10 @@
               <a:graphicData uri="http://schemas.openxmlformats.org/drawingml/2006/picture">
                 <pic:pic xmlns:pic="http://schemas.openxmlformats.org/drawingml/2006/picture">
                   <pic:nvPicPr>
-                    <pic:cNvPr id="113651240" name="Immagine 1" descr="Immagine che contiene diagramma, schermata, testo, Piano&#10;&#10;Descrizione generata automaticamente"/>
+                    <pic:cNvPr id="1491601080" name="Immagine 1" descr="Immagine che contiene testo, diagramma, Piano, Parallelo&#10;&#10;Descrizione generata automaticamente"/>
                     <pic:cNvPicPr/>
                   </pic:nvPicPr>
-                  <pic:blipFill rotWithShape="1">
+                  <pic:blipFill>
                     <a:blip r:embed="rId11">
                       <a:extLst>
                         <a:ext uri="{28A0092B-C50C-407E-A947-70E740481C1C}">
@@ -2996,25 +2996,18 @@
                         </a:ext>
                       </a:extLst>
                     </a:blip>
-                    <a:srcRect r="20782"/>
-                    <a:stretch/>
+                    <a:stretch>
+                      <a:fillRect/>
+                    </a:stretch>
                   </pic:blipFill>
-                  <pic:spPr bwMode="auto">
+                  <pic:spPr>
                     <a:xfrm>
                       <a:off x="0" y="0"/>
-                      <a:ext cx="5703438" cy="4830928"/>
+                      <a:ext cx="6361577" cy="4772833"/>
                     </a:xfrm>
                     <a:prstGeom prst="rect">
                       <a:avLst/>
                     </a:prstGeom>
-                    <a:ln>
-                      <a:noFill/>
-                    </a:ln>
-                    <a:extLst>
-                      <a:ext uri="{53640926-AAD7-44D8-BBD7-CCE9431645EC}">
-                        <a14:shadowObscured xmlns:a14="http://schemas.microsoft.com/office/drawing/2010/main"/>
-                      </a:ext>
-                    </a:extLst>
                   </pic:spPr>
                 </pic:pic>
               </a:graphicData>
@@ -3028,9 +3021,9 @@
     </w:p>
     <w:p>
       <w:pPr>
-        <w:pStyle w:val="Heading1"/>
-      </w:pPr>
-      <w:bookmarkStart w:id="1" w:name="_Toc166423789"/>
+        <w:pStyle w:val="Titolo1"/>
+      </w:pPr>
+      <w:bookmarkStart w:id="1" w:name="_Toc166573440"/>
       <w:r>
         <w:lastRenderedPageBreak/>
         <w:t>Casi d’uso</w:t>
@@ -3039,9 +3032,9 @@
     </w:p>
     <w:p>
       <w:pPr>
-        <w:pStyle w:val="Heading2"/>
-      </w:pPr>
-      <w:bookmarkStart w:id="2" w:name="_Toc166423790"/>
+        <w:pStyle w:val="Titolo2"/>
+      </w:pPr>
+      <w:bookmarkStart w:id="2" w:name="_Toc166573441"/>
       <w:r>
         <w:t>Diagramma dei casi d’uso</w:t>
       </w:r>
@@ -3054,10 +3047,10 @@
           <w:noProof/>
         </w:rPr>
         <w:drawing>
-          <wp:inline distT="0" distB="0" distL="0" distR="0" wp14:anchorId="6D6C0565" wp14:editId="4E53C00C">
-            <wp:extent cx="6570855" cy="6257925"/>
+          <wp:inline distT="0" distB="0" distL="0" distR="0" wp14:anchorId="76FC5596" wp14:editId="1F4DD6E2">
+            <wp:extent cx="6259224" cy="5943600"/>
             <wp:effectExtent l="0" t="0" r="0" b="0"/>
-            <wp:docPr id="123905286" name="Immagine 2" descr="Immagine che contiene testo, diagramma, schermata, Parallelo&#10;&#10;Descrizione generata automaticamente"/>
+            <wp:docPr id="427970350" name="Immagine 3" descr="Immagine che contiene testo, diagramma, schermata, Parallelo&#10;&#10;Descrizione generata automaticamente"/>
             <wp:cNvGraphicFramePr>
               <a:graphicFrameLocks xmlns:a="http://schemas.openxmlformats.org/drawingml/2006/main" noChangeAspect="1"/>
             </wp:cNvGraphicFramePr>
@@ -3065,7 +3058,7 @@
               <a:graphicData uri="http://schemas.openxmlformats.org/drawingml/2006/picture">
                 <pic:pic xmlns:pic="http://schemas.openxmlformats.org/drawingml/2006/picture">
                   <pic:nvPicPr>
-                    <pic:cNvPr id="123905286" name="Immagine 2" descr="Immagine che contiene testo, diagramma, schermata, Parallelo&#10;&#10;Descrizione generata automaticamente"/>
+                    <pic:cNvPr id="427970350" name="Immagine 3" descr="Immagine che contiene testo, diagramma, schermata, Parallelo&#10;&#10;Descrizione generata automaticamente"/>
                     <pic:cNvPicPr/>
                   </pic:nvPicPr>
                   <pic:blipFill>
@@ -3083,7 +3076,7 @@
                   <pic:spPr>
                     <a:xfrm>
                       <a:off x="0" y="0"/>
-                      <a:ext cx="6572510" cy="6259501"/>
+                      <a:ext cx="6261769" cy="5946017"/>
                     </a:xfrm>
                     <a:prstGeom prst="rect">
                       <a:avLst/>
@@ -3117,10 +3110,10 @@
     </w:p>
     <w:p>
       <w:pPr>
-        <w:pStyle w:val="Heading2"/>
+        <w:pStyle w:val="Titolo2"/>
         <w:jc w:val="left"/>
       </w:pPr>
-      <w:bookmarkStart w:id="3" w:name="_Toc166423791"/>
+      <w:bookmarkStart w:id="3" w:name="_Toc166573442"/>
       <w:r>
         <w:t>Casi d’uso dettagliati</w:t>
       </w:r>
@@ -3128,9 +3121,9 @@
     </w:p>
     <w:p>
       <w:pPr>
-        <w:pStyle w:val="Heading3"/>
-      </w:pPr>
-      <w:bookmarkStart w:id="4" w:name="_Toc166423792"/>
+        <w:pStyle w:val="Titolo3"/>
+      </w:pPr>
+      <w:bookmarkStart w:id="4" w:name="_Toc166573443"/>
       <w:r>
         <w:t>Prenotazione cliente</w:t>
       </w:r>
@@ -3138,7 +3131,7 @@
     </w:p>
     <w:tbl>
       <w:tblPr>
-        <w:tblStyle w:val="GridTable5Dark-Accent3"/>
+        <w:tblStyle w:val="Tabellagriglia5scura-colore3"/>
         <w:tblW w:w="0" w:type="auto"/>
         <w:tblInd w:w="-176" w:type="dxa"/>
         <w:tblLook w:val="06A0" w:firstRow="1" w:lastRow="0" w:firstColumn="1" w:lastColumn="0" w:noHBand="1" w:noVBand="1"/>
@@ -3347,7 +3340,7 @@
           </w:tcPr>
           <w:p>
             <w:pPr>
-              <w:pStyle w:val="ListParagraph"/>
+              <w:pStyle w:val="Paragrafoelenco"/>
               <w:numPr>
                 <w:ilvl w:val="0"/>
                 <w:numId w:val="16"/>
@@ -3367,7 +3360,7 @@
           </w:p>
           <w:p>
             <w:pPr>
-              <w:pStyle w:val="ListParagraph"/>
+              <w:pStyle w:val="Paragrafoelenco"/>
               <w:numPr>
                 <w:ilvl w:val="0"/>
                 <w:numId w:val="16"/>
@@ -3387,7 +3380,7 @@
           </w:p>
           <w:p>
             <w:pPr>
-              <w:pStyle w:val="ListParagraph"/>
+              <w:pStyle w:val="Paragrafoelenco"/>
               <w:numPr>
                 <w:ilvl w:val="0"/>
                 <w:numId w:val="16"/>
@@ -3487,7 +3480,10 @@
               <w:t>erzi(</w:t>
             </w:r>
             <w:r>
-              <w:t>Compagnie ferroviarie, Compagnie aeree, Tour operatour</w:t>
+              <w:t xml:space="preserve">Compagnie ferroviarie, Compagnie aeree, Tour </w:t>
+            </w:r>
+            <w:r>
+              <w:t>operator</w:t>
             </w:r>
             <w:r>
               <w:t xml:space="preserve">). Viene inviata al cliente </w:t>
@@ -3527,7 +3523,7 @@
           </w:tcPr>
           <w:p>
             <w:pPr>
-              <w:pStyle w:val="ListParagraph"/>
+              <w:pStyle w:val="Paragrafoelenco"/>
               <w:numPr>
                 <w:ilvl w:val="0"/>
                 <w:numId w:val="30"/>
@@ -3550,7 +3546,7 @@
           </w:p>
           <w:p>
             <w:pPr>
-              <w:pStyle w:val="ListParagraph"/>
+              <w:pStyle w:val="Paragrafoelenco"/>
               <w:numPr>
                 <w:ilvl w:val="0"/>
                 <w:numId w:val="30"/>
@@ -3570,7 +3566,7 @@
           </w:p>
           <w:p>
             <w:pPr>
-              <w:pStyle w:val="ListParagraph"/>
+              <w:pStyle w:val="Paragrafoelenco"/>
               <w:numPr>
                 <w:ilvl w:val="0"/>
                 <w:numId w:val="30"/>
@@ -3584,7 +3580,7 @@
           </w:p>
           <w:p>
             <w:pPr>
-              <w:pStyle w:val="ListParagraph"/>
+              <w:pStyle w:val="Paragrafoelenco"/>
               <w:numPr>
                 <w:ilvl w:val="0"/>
                 <w:numId w:val="30"/>
@@ -3604,7 +3600,7 @@
           </w:p>
           <w:p>
             <w:pPr>
-              <w:pStyle w:val="ListParagraph"/>
+              <w:pStyle w:val="Paragrafoelenco"/>
               <w:numPr>
                 <w:ilvl w:val="0"/>
                 <w:numId w:val="30"/>
@@ -3624,7 +3620,7 @@
           </w:p>
           <w:p>
             <w:pPr>
-              <w:pStyle w:val="ListParagraph"/>
+              <w:pStyle w:val="Paragrafoelenco"/>
               <w:numPr>
                 <w:ilvl w:val="0"/>
                 <w:numId w:val="30"/>
@@ -3639,7 +3635,10 @@
               <w:t>enti terzi (</w:t>
             </w:r>
             <w:r>
-              <w:t>Compagnie ferroviarie, Compagnie aeree, Tour operatour</w:t>
+              <w:t xml:space="preserve">Compagnie ferroviarie, Compagnie aeree, Tour </w:t>
+            </w:r>
+            <w:r>
+              <w:t>operator</w:t>
             </w:r>
             <w:r>
               <w:t>).</w:t>
@@ -3647,7 +3646,7 @@
           </w:p>
           <w:p>
             <w:pPr>
-              <w:pStyle w:val="ListParagraph"/>
+              <w:pStyle w:val="Paragrafoelenco"/>
               <w:numPr>
                 <w:ilvl w:val="0"/>
                 <w:numId w:val="30"/>
@@ -3667,7 +3666,7 @@
           </w:p>
           <w:p>
             <w:pPr>
-              <w:pStyle w:val="ListParagraph"/>
+              <w:pStyle w:val="Paragrafoelenco"/>
               <w:numPr>
                 <w:ilvl w:val="0"/>
                 <w:numId w:val="30"/>
@@ -3681,7 +3680,7 @@
           </w:p>
           <w:p>
             <w:pPr>
-              <w:pStyle w:val="ListParagraph"/>
+              <w:pStyle w:val="Paragrafoelenco"/>
               <w:numPr>
                 <w:ilvl w:val="0"/>
                 <w:numId w:val="30"/>
@@ -3727,7 +3726,7 @@
           </w:tcPr>
           <w:p>
             <w:pPr>
-              <w:pStyle w:val="ListParagraph"/>
+              <w:pStyle w:val="Paragrafoelenco"/>
               <w:numPr>
                 <w:ilvl w:val="0"/>
                 <w:numId w:val="31"/>
@@ -3756,7 +3755,7 @@
           </w:p>
           <w:p>
             <w:pPr>
-              <w:pStyle w:val="ListParagraph"/>
+              <w:pStyle w:val="Paragrafoelenco"/>
               <w:numPr>
                 <w:ilvl w:val="0"/>
                 <w:numId w:val="31"/>
@@ -3782,7 +3781,7 @@
           </w:p>
           <w:p>
             <w:pPr>
-              <w:pStyle w:val="ListParagraph"/>
+              <w:pStyle w:val="Paragrafoelenco"/>
               <w:numPr>
                 <w:ilvl w:val="0"/>
                 <w:numId w:val="31"/>
@@ -3817,7 +3816,7 @@
           </w:p>
           <w:p>
             <w:pPr>
-              <w:pStyle w:val="ListParagraph"/>
+              <w:pStyle w:val="Paragrafoelenco"/>
               <w:numPr>
                 <w:ilvl w:val="0"/>
                 <w:numId w:val="31"/>
@@ -3932,7 +3931,10 @@
               <w:t xml:space="preserve"> o telefono, la quale verrà presa in carico dall’operatore che inoltrerà la richiesta ad enti terzi (</w:t>
             </w:r>
             <w:r>
-              <w:t>Compagnie ferroviarie, Compagnie aeree, Tour operatour</w:t>
+              <w:t xml:space="preserve">Compagnie ferroviarie, Compagnie aeree, Tour </w:t>
+            </w:r>
+            <w:r>
+              <w:t>operator</w:t>
             </w:r>
             <w:r>
               <w:t>).</w:t>
@@ -4039,20 +4041,23 @@
     </w:p>
     <w:p>
       <w:pPr>
-        <w:pStyle w:val="Heading3"/>
-      </w:pPr>
-      <w:bookmarkStart w:id="5" w:name="_Toc166423793"/>
+        <w:pStyle w:val="Titolo3"/>
+      </w:pPr>
+      <w:bookmarkStart w:id="5" w:name="_Toc166573444"/>
       <w:r>
         <w:t>Inse</w:t>
       </w:r>
       <w:r>
-        <w:t>risci prodotto</w:t>
+        <w:t>risci p</w:t>
+      </w:r>
+      <w:r>
+        <w:t>acchetto vacanza</w:t>
       </w:r>
       <w:bookmarkEnd w:id="5"/>
     </w:p>
     <w:tbl>
       <w:tblPr>
-        <w:tblStyle w:val="GridTable5Dark-Accent3"/>
+        <w:tblStyle w:val="Tabellagriglia5scura-colore3"/>
         <w:tblpPr w:leftFromText="141" w:rightFromText="141" w:vertAnchor="page" w:horzAnchor="margin" w:tblpY="2446"/>
         <w:tblW w:w="0" w:type="auto"/>
         <w:tblLook w:val="06A0" w:firstRow="1" w:lastRow="0" w:firstColumn="1" w:lastColumn="0" w:noHBand="1" w:noVBand="1"/>
@@ -4081,7 +4086,10 @@
               <w:t>Caso d’uso inser</w:t>
             </w:r>
             <w:r>
-              <w:t>isci prodotto</w:t>
+              <w:t xml:space="preserve">isci </w:t>
+            </w:r>
+            <w:r>
+              <w:t>pacchetto vacanza</w:t>
             </w:r>
           </w:p>
         </w:tc>
@@ -4266,7 +4274,13 @@
               <w:t>un</w:t>
             </w:r>
             <w:r>
-              <w:t xml:space="preserve"> nuovo prodotto </w:t>
+              <w:t xml:space="preserve"> nuovo </w:t>
+            </w:r>
+            <w:r>
+              <w:t>pacchetto vacanza</w:t>
+            </w:r>
+            <w:r>
+              <w:t xml:space="preserve"> </w:t>
             </w:r>
             <w:r>
               <w:t xml:space="preserve">nel </w:t>
@@ -4343,7 +4357,13 @@
               <w:t>L</w:t>
             </w:r>
             <w:r>
-              <w:t>’inserimento del prodotto nel sistema avviene</w:t>
+              <w:t xml:space="preserve">’inserimento del </w:t>
+            </w:r>
+            <w:r>
+              <w:t>pacchetto vacanza</w:t>
+            </w:r>
+            <w:r>
+              <w:t xml:space="preserve"> nel sistema avviene</w:t>
             </w:r>
             <w:r>
               <w:t xml:space="preserve"> con successo</w:t>
@@ -4385,7 +4405,7 @@
           </w:p>
           <w:p>
             <w:pPr>
-              <w:pStyle w:val="ListParagraph"/>
+              <w:pStyle w:val="Paragrafoelenco"/>
               <w:numPr>
                 <w:ilvl w:val="0"/>
                 <w:numId w:val="2"/>
@@ -4401,7 +4421,7 @@
           </w:p>
           <w:p>
             <w:pPr>
-              <w:pStyle w:val="ListParagraph"/>
+              <w:pStyle w:val="Paragrafoelenco"/>
               <w:numPr>
                 <w:ilvl w:val="0"/>
                 <w:numId w:val="2"/>
@@ -4420,7 +4440,7 @@
           </w:p>
           <w:p>
             <w:pPr>
-              <w:pStyle w:val="ListParagraph"/>
+              <w:pStyle w:val="Paragrafoelenco"/>
               <w:numPr>
                 <w:ilvl w:val="0"/>
                 <w:numId w:val="2"/>
@@ -4428,12 +4448,18 @@
               <w:cnfStyle w:val="000000000000" w:firstRow="0" w:lastRow="0" w:firstColumn="0" w:lastColumn="0" w:oddVBand="0" w:evenVBand="0" w:oddHBand="0" w:evenHBand="0" w:firstRowFirstColumn="0" w:firstRowLastColumn="0" w:lastRowFirstColumn="0" w:lastRowLastColumn="0"/>
             </w:pPr>
             <w:r>
-              <w:t>L’amministratore seleziona “Inserisci prodotto”.</w:t>
-            </w:r>
-          </w:p>
-          <w:p>
-            <w:pPr>
-              <w:pStyle w:val="ListParagraph"/>
+              <w:t xml:space="preserve">L’amministratore seleziona “Inserisci </w:t>
+            </w:r>
+            <w:r>
+              <w:t>pacchetto vacanza</w:t>
+            </w:r>
+            <w:r>
+              <w:t>”.</w:t>
+            </w:r>
+          </w:p>
+          <w:p>
+            <w:pPr>
+              <w:pStyle w:val="Paragrafoelenco"/>
               <w:numPr>
                 <w:ilvl w:val="0"/>
                 <w:numId w:val="2"/>
@@ -4447,12 +4473,18 @@
               <w:t>inserisce</w:t>
             </w:r>
             <w:r>
-              <w:t xml:space="preserve"> le informazioni relative al nuovo prodotto.</w:t>
-            </w:r>
-          </w:p>
-          <w:p>
-            <w:pPr>
-              <w:pStyle w:val="ListParagraph"/>
+              <w:t xml:space="preserve"> le informazioni relative al nuovo </w:t>
+            </w:r>
+            <w:r>
+              <w:t>pacchetto vacanza</w:t>
+            </w:r>
+            <w:r>
+              <w:t>.</w:t>
+            </w:r>
+          </w:p>
+          <w:p>
+            <w:pPr>
+              <w:pStyle w:val="Paragrafoelenco"/>
               <w:numPr>
                 <w:ilvl w:val="0"/>
                 <w:numId w:val="2"/>
@@ -4463,7 +4495,13 @@
               <w:t xml:space="preserve">Il sistema </w:t>
             </w:r>
             <w:r>
-              <w:t>crea un nuovo prodotto con i dati inseriti.</w:t>
+              <w:t xml:space="preserve">crea un nuovo </w:t>
+            </w:r>
+            <w:r>
+              <w:t>pacchetto vacanza</w:t>
+            </w:r>
+            <w:r>
+              <w:t xml:space="preserve"> con i dati inseriti.</w:t>
             </w:r>
           </w:p>
           <w:p>
@@ -4652,7 +4690,7 @@
     </w:tbl>
     <w:p>
       <w:pPr>
-        <w:pStyle w:val="Heading3"/>
+        <w:pStyle w:val="Titolo3"/>
       </w:pPr>
       <w:r>
         <w:br w:type="page"/>
@@ -4675,20 +4713,26 @@
     </w:p>
     <w:p>
       <w:pPr>
-        <w:pStyle w:val="Heading3"/>
-      </w:pPr>
-      <w:bookmarkStart w:id="6" w:name="_Toc166423794"/>
+        <w:pStyle w:val="Titolo3"/>
+      </w:pPr>
+      <w:bookmarkStart w:id="6" w:name="_Toc166573445"/>
       <w:r>
-        <w:t>Modifica pr</w:t>
+        <w:t>Modifica p</w:t>
       </w:r>
       <w:r>
-        <w:t>odotto</w:t>
+        <w:t>acchetto v</w:t>
+      </w:r>
+      <w:r>
+        <w:t>a</w:t>
+      </w:r>
+      <w:r>
+        <w:t>canza</w:t>
       </w:r>
       <w:bookmarkEnd w:id="6"/>
     </w:p>
     <w:tbl>
       <w:tblPr>
-        <w:tblStyle w:val="GridTable5Dark-Accent3"/>
+        <w:tblStyle w:val="Tabellagriglia5scura-colore3"/>
         <w:tblW w:w="0" w:type="auto"/>
         <w:tblLook w:val="06A0" w:firstRow="1" w:lastRow="0" w:firstColumn="1" w:lastColumn="0" w:noHBand="1" w:noVBand="1"/>
       </w:tblPr>
@@ -4713,10 +4757,10 @@
               <w:jc w:val="center"/>
             </w:pPr>
             <w:r>
-              <w:t>Caso d’uso modifica p</w:t>
-            </w:r>
-            <w:r>
-              <w:t>rodotto</w:t>
+              <w:t xml:space="preserve">Caso d’uso modifica </w:t>
+            </w:r>
+            <w:r>
+              <w:t>pacchetto vacanza</w:t>
             </w:r>
           </w:p>
         </w:tc>
@@ -4910,7 +4954,13 @@
               <w:t xml:space="preserve"> </w:t>
             </w:r>
             <w:r>
-              <w:t>un prodotto nel sistema.</w:t>
+              <w:t xml:space="preserve">un </w:t>
+            </w:r>
+            <w:r>
+              <w:t>pacchetto vacanza</w:t>
+            </w:r>
+            <w:r>
+              <w:t xml:space="preserve"> nel sistema.</w:t>
             </w:r>
           </w:p>
         </w:tc>
@@ -4978,7 +5028,13 @@
               <w:cnfStyle w:val="000000000000" w:firstRow="0" w:lastRow="0" w:firstColumn="0" w:lastColumn="0" w:oddVBand="0" w:evenVBand="0" w:oddHBand="0" w:evenHBand="0" w:firstRowFirstColumn="0" w:firstRowLastColumn="0" w:lastRowFirstColumn="0" w:lastRowLastColumn="0"/>
             </w:pPr>
             <w:r>
-              <w:t>La modifica di un prodotto nel sistema avviene con successo.</w:t>
+              <w:t xml:space="preserve">La modifica di un </w:t>
+            </w:r>
+            <w:r>
+              <w:t>pacchetto vacanza</w:t>
+            </w:r>
+            <w:r>
+              <w:t xml:space="preserve"> nel sistema avviene con successo.</w:t>
             </w:r>
           </w:p>
         </w:tc>
@@ -5014,7 +5070,7 @@
           </w:p>
           <w:p>
             <w:pPr>
-              <w:pStyle w:val="ListParagraph"/>
+              <w:pStyle w:val="Paragrafoelenco"/>
               <w:numPr>
                 <w:ilvl w:val="0"/>
                 <w:numId w:val="22"/>
@@ -5028,7 +5084,7 @@
           </w:p>
           <w:p>
             <w:pPr>
-              <w:pStyle w:val="ListParagraph"/>
+              <w:pStyle w:val="Paragrafoelenco"/>
               <w:numPr>
                 <w:ilvl w:val="0"/>
                 <w:numId w:val="22"/>
@@ -5042,7 +5098,7 @@
           </w:p>
           <w:p>
             <w:pPr>
-              <w:pStyle w:val="ListParagraph"/>
+              <w:pStyle w:val="Paragrafoelenco"/>
               <w:numPr>
                 <w:ilvl w:val="0"/>
                 <w:numId w:val="22"/>
@@ -5051,12 +5107,18 @@
               <w:cnfStyle w:val="000000000000" w:firstRow="0" w:lastRow="0" w:firstColumn="0" w:lastColumn="0" w:oddVBand="0" w:evenVBand="0" w:oddHBand="0" w:evenHBand="0" w:firstRowFirstColumn="0" w:firstRowLastColumn="0" w:lastRowFirstColumn="0" w:lastRowLastColumn="0"/>
             </w:pPr>
             <w:r>
-              <w:t>L’amministratore seleziona “Modifica prodotto”.</w:t>
-            </w:r>
-          </w:p>
-          <w:p>
-            <w:pPr>
-              <w:pStyle w:val="ListParagraph"/>
+              <w:t xml:space="preserve">L’amministratore seleziona “Modifica </w:t>
+            </w:r>
+            <w:r>
+              <w:t>pacchetto vacanza</w:t>
+            </w:r>
+            <w:r>
+              <w:t>”.</w:t>
+            </w:r>
+          </w:p>
+          <w:p>
+            <w:pPr>
+              <w:pStyle w:val="Paragrafoelenco"/>
               <w:numPr>
                 <w:ilvl w:val="0"/>
                 <w:numId w:val="22"/>
@@ -5064,12 +5126,18 @@
               <w:cnfStyle w:val="000000000000" w:firstRow="0" w:lastRow="0" w:firstColumn="0" w:lastColumn="0" w:oddVBand="0" w:evenVBand="0" w:oddHBand="0" w:evenHBand="0" w:firstRowFirstColumn="0" w:firstRowLastColumn="0" w:lastRowFirstColumn="0" w:lastRowLastColumn="0"/>
             </w:pPr>
             <w:r>
-              <w:t>L’amministratore modifica le informazioni relative al prodotto.</w:t>
-            </w:r>
-          </w:p>
-          <w:p>
-            <w:pPr>
-              <w:pStyle w:val="ListParagraph"/>
+              <w:t xml:space="preserve">L’amministratore modifica le informazioni relative al </w:t>
+            </w:r>
+            <w:r>
+              <w:t>pacchetto vacanza</w:t>
+            </w:r>
+            <w:r>
+              <w:t>.</w:t>
+            </w:r>
+          </w:p>
+          <w:p>
+            <w:pPr>
+              <w:pStyle w:val="Paragrafoelenco"/>
               <w:numPr>
                 <w:ilvl w:val="0"/>
                 <w:numId w:val="22"/>
@@ -5078,7 +5146,13 @@
               <w:cnfStyle w:val="000000000000" w:firstRow="0" w:lastRow="0" w:firstColumn="0" w:lastColumn="0" w:oddVBand="0" w:evenVBand="0" w:oddHBand="0" w:evenHBand="0" w:firstRowFirstColumn="0" w:firstRowLastColumn="0" w:lastRowFirstColumn="0" w:lastRowLastColumn="0"/>
             </w:pPr>
             <w:r>
-              <w:t>Il sistema aggiorna il prodotto con i dati inseriti.</w:t>
+              <w:t xml:space="preserve">Il sistema aggiorna il </w:t>
+            </w:r>
+            <w:r>
+              <w:t>pacchetto vacanza</w:t>
+            </w:r>
+            <w:r>
+              <w:t xml:space="preserve"> con i dati inseriti.</w:t>
             </w:r>
           </w:p>
           <w:p>
@@ -5276,23 +5350,20 @@
     </w:p>
     <w:p>
       <w:pPr>
-        <w:pStyle w:val="Heading3"/>
-      </w:pPr>
-      <w:bookmarkStart w:id="7" w:name="_Toc166423795"/>
+        <w:pStyle w:val="Titolo3"/>
+      </w:pPr>
+      <w:bookmarkStart w:id="7" w:name="_Toc166573446"/>
       <w:r>
         <w:t xml:space="preserve">Cancellazione </w:t>
       </w:r>
       <w:r>
-        <w:t>p</w:t>
-      </w:r>
-      <w:r>
-        <w:t>rodotto</w:t>
+        <w:t>pacchetto vacanza</w:t>
       </w:r>
       <w:bookmarkEnd w:id="7"/>
     </w:p>
     <w:tbl>
       <w:tblPr>
-        <w:tblStyle w:val="GridTable5Dark-Accent3"/>
+        <w:tblStyle w:val="Tabellagriglia5scura-colore3"/>
         <w:tblW w:w="0" w:type="auto"/>
         <w:tblLook w:val="06A0" w:firstRow="1" w:lastRow="0" w:firstColumn="1" w:lastColumn="0" w:noHBand="1" w:noVBand="1"/>
       </w:tblPr>
@@ -5323,10 +5394,10 @@
               <w:t xml:space="preserve"> cancellazione</w:t>
             </w:r>
             <w:r>
-              <w:t xml:space="preserve"> p</w:t>
-            </w:r>
-            <w:r>
-              <w:t>rodotto</w:t>
+              <w:t xml:space="preserve"> </w:t>
+            </w:r>
+            <w:r>
+              <w:t>pacchetto vacanza</w:t>
             </w:r>
           </w:p>
         </w:tc>
@@ -5508,7 +5579,13 @@
               <w:t xml:space="preserve"> </w:t>
             </w:r>
             <w:r>
-              <w:t>un prodotto dal sistema.</w:t>
+              <w:t xml:space="preserve">un </w:t>
+            </w:r>
+            <w:r>
+              <w:t>pacchetto vacanza</w:t>
+            </w:r>
+            <w:r>
+              <w:t xml:space="preserve"> dal sistema.</w:t>
             </w:r>
           </w:p>
         </w:tc>
@@ -5542,7 +5619,13 @@
               <w:cnfStyle w:val="000000000000" w:firstRow="0" w:lastRow="0" w:firstColumn="0" w:lastColumn="0" w:oddVBand="0" w:evenVBand="0" w:oddHBand="0" w:evenHBand="0" w:firstRowFirstColumn="0" w:firstRowLastColumn="0" w:lastRowFirstColumn="0" w:lastRowLastColumn="0"/>
             </w:pPr>
             <w:r>
-              <w:t>Esiste almeno un catalogo con un prodotto al suo interno.</w:t>
+              <w:t xml:space="preserve">Esiste almeno un catalogo con un </w:t>
+            </w:r>
+            <w:r>
+              <w:t>pacchetto vacanza</w:t>
+            </w:r>
+            <w:r>
+              <w:t xml:space="preserve"> al suo interno.</w:t>
             </w:r>
           </w:p>
         </w:tc>
@@ -5576,10 +5659,13 @@
               <w:cnfStyle w:val="000000000000" w:firstRow="0" w:lastRow="0" w:firstColumn="0" w:lastColumn="0" w:oddVBand="0" w:evenVBand="0" w:oddHBand="0" w:evenHBand="0" w:firstRowFirstColumn="0" w:firstRowLastColumn="0" w:lastRowFirstColumn="0" w:lastRowLastColumn="0"/>
             </w:pPr>
             <w:r>
-              <w:t>La cancellazione del p</w:t>
-            </w:r>
-            <w:r>
-              <w:t xml:space="preserve">rodotto </w:t>
+              <w:t xml:space="preserve">La cancellazione del </w:t>
+            </w:r>
+            <w:r>
+              <w:t>pacchetto vacanza</w:t>
+            </w:r>
+            <w:r>
+              <w:t xml:space="preserve"> </w:t>
             </w:r>
             <w:r>
               <w:t xml:space="preserve">dal sistema avviene </w:t>
@@ -5632,7 +5718,7 @@
           </w:p>
           <w:p>
             <w:pPr>
-              <w:pStyle w:val="ListParagraph"/>
+              <w:pStyle w:val="Paragrafoelenco"/>
               <w:numPr>
                 <w:ilvl w:val="0"/>
                 <w:numId w:val="23"/>
@@ -5646,7 +5732,7 @@
           </w:p>
           <w:p>
             <w:pPr>
-              <w:pStyle w:val="ListParagraph"/>
+              <w:pStyle w:val="Paragrafoelenco"/>
               <w:numPr>
                 <w:ilvl w:val="0"/>
                 <w:numId w:val="23"/>
@@ -5660,7 +5746,7 @@
           </w:p>
           <w:p>
             <w:pPr>
-              <w:pStyle w:val="ListParagraph"/>
+              <w:pStyle w:val="Paragrafoelenco"/>
               <w:numPr>
                 <w:ilvl w:val="0"/>
                 <w:numId w:val="23"/>
@@ -5669,12 +5755,18 @@
               <w:cnfStyle w:val="000000000000" w:firstRow="0" w:lastRow="0" w:firstColumn="0" w:lastColumn="0" w:oddVBand="0" w:evenVBand="0" w:oddHBand="0" w:evenHBand="0" w:firstRowFirstColumn="0" w:firstRowLastColumn="0" w:lastRowFirstColumn="0" w:lastRowLastColumn="0"/>
             </w:pPr>
             <w:r>
-              <w:t>L’amministratore seleziona “Cancella prodotto”.</w:t>
-            </w:r>
-          </w:p>
-          <w:p>
-            <w:pPr>
-              <w:pStyle w:val="ListParagraph"/>
+              <w:t xml:space="preserve">L’amministratore seleziona “Cancella </w:t>
+            </w:r>
+            <w:r>
+              <w:t>pacchetto vacanza</w:t>
+            </w:r>
+            <w:r>
+              <w:t>”.</w:t>
+            </w:r>
+          </w:p>
+          <w:p>
+            <w:pPr>
+              <w:pStyle w:val="Paragrafoelenco"/>
               <w:numPr>
                 <w:ilvl w:val="0"/>
                 <w:numId w:val="23"/>
@@ -5688,7 +5780,7 @@
           </w:p>
           <w:p>
             <w:pPr>
-              <w:pStyle w:val="ListParagraph"/>
+              <w:pStyle w:val="Paragrafoelenco"/>
               <w:numPr>
                 <w:ilvl w:val="0"/>
                 <w:numId w:val="23"/>
@@ -5702,7 +5794,7 @@
           </w:p>
           <w:p>
             <w:pPr>
-              <w:pStyle w:val="ListParagraph"/>
+              <w:pStyle w:val="Paragrafoelenco"/>
               <w:numPr>
                 <w:ilvl w:val="0"/>
                 <w:numId w:val="23"/>
@@ -5711,7 +5803,13 @@
               <w:cnfStyle w:val="000000000000" w:firstRow="0" w:lastRow="0" w:firstColumn="0" w:lastColumn="0" w:oddVBand="0" w:evenVBand="0" w:oddHBand="0" w:evenHBand="0" w:firstRowFirstColumn="0" w:firstRowLastColumn="0" w:lastRowFirstColumn="0" w:lastRowLastColumn="0"/>
             </w:pPr>
             <w:r>
-              <w:t>Il sistema elimina il prodotto selezionato.</w:t>
+              <w:t xml:space="preserve">Il sistema elimina il </w:t>
+            </w:r>
+            <w:r>
+              <w:t>pacchetto vacanza</w:t>
+            </w:r>
+            <w:r>
+              <w:t xml:space="preserve"> selezionato.</w:t>
             </w:r>
           </w:p>
           <w:p>
@@ -5931,9 +6029,9 @@
     </w:p>
     <w:p>
       <w:pPr>
-        <w:pStyle w:val="Heading3"/>
-      </w:pPr>
-      <w:bookmarkStart w:id="8" w:name="_Toc166423796"/>
+        <w:pStyle w:val="Titolo3"/>
+      </w:pPr>
+      <w:bookmarkStart w:id="8" w:name="_Toc166573447"/>
       <w:r>
         <w:t>Registrazione utente</w:t>
       </w:r>
@@ -5941,7 +6039,7 @@
     </w:p>
     <w:tbl>
       <w:tblPr>
-        <w:tblStyle w:val="GridTable5Dark-Accent3"/>
+        <w:tblStyle w:val="Tabellagriglia5scura-colore3"/>
         <w:tblW w:w="0" w:type="auto"/>
         <w:tblLook w:val="06A0" w:firstRow="1" w:lastRow="0" w:firstColumn="1" w:lastColumn="0" w:noHBand="1" w:noVBand="1"/>
       </w:tblPr>
@@ -6186,16 +6284,7 @@
               <w:cnfStyle w:val="000000000000" w:firstRow="0" w:lastRow="0" w:firstColumn="0" w:lastColumn="0" w:oddVBand="0" w:evenVBand="0" w:oddHBand="0" w:evenHBand="0" w:firstRowFirstColumn="0" w:firstRowLastColumn="0" w:lastRowFirstColumn="0" w:lastRowLastColumn="0"/>
             </w:pPr>
             <w:r>
-              <w:t xml:space="preserve">L’utente non ha </w:t>
-            </w:r>
-            <w:r>
-              <w:t xml:space="preserve">già </w:t>
-            </w:r>
-            <w:r>
-              <w:t xml:space="preserve">effettuato </w:t>
-            </w:r>
-            <w:r>
-              <w:t xml:space="preserve">il login. </w:t>
+              <w:t>L’utente non ha già effettuato il login.</w:t>
             </w:r>
           </w:p>
         </w:tc>
@@ -6261,7 +6350,7 @@
           </w:tcPr>
           <w:p>
             <w:pPr>
-              <w:pStyle w:val="ListParagraph"/>
+              <w:pStyle w:val="Paragrafoelenco"/>
               <w:numPr>
                 <w:ilvl w:val="0"/>
                 <w:numId w:val="8"/>
@@ -6279,7 +6368,7 @@
           </w:p>
           <w:p>
             <w:pPr>
-              <w:pStyle w:val="ListParagraph"/>
+              <w:pStyle w:val="Paragrafoelenco"/>
               <w:numPr>
                 <w:ilvl w:val="0"/>
                 <w:numId w:val="8"/>
@@ -6294,7 +6383,7 @@
           </w:p>
           <w:p>
             <w:pPr>
-              <w:pStyle w:val="ListParagraph"/>
+              <w:pStyle w:val="Paragrafoelenco"/>
               <w:numPr>
                 <w:ilvl w:val="0"/>
                 <w:numId w:val="8"/>
@@ -6309,7 +6398,7 @@
           </w:p>
           <w:p>
             <w:pPr>
-              <w:pStyle w:val="ListParagraph"/>
+              <w:pStyle w:val="Paragrafoelenco"/>
               <w:numPr>
                 <w:ilvl w:val="1"/>
                 <w:numId w:val="8"/>
@@ -6327,7 +6416,7 @@
           </w:p>
           <w:p>
             <w:pPr>
-              <w:pStyle w:val="ListParagraph"/>
+              <w:pStyle w:val="Paragrafoelenco"/>
               <w:numPr>
                 <w:ilvl w:val="1"/>
                 <w:numId w:val="8"/>
@@ -6345,7 +6434,7 @@
           </w:p>
           <w:p>
             <w:pPr>
-              <w:pStyle w:val="ListParagraph"/>
+              <w:pStyle w:val="Paragrafoelenco"/>
               <w:numPr>
                 <w:ilvl w:val="1"/>
                 <w:numId w:val="8"/>
@@ -6366,7 +6455,7 @@
           </w:p>
           <w:p>
             <w:pPr>
-              <w:pStyle w:val="ListParagraph"/>
+              <w:pStyle w:val="Paragrafoelenco"/>
               <w:numPr>
                 <w:ilvl w:val="1"/>
                 <w:numId w:val="8"/>
@@ -6384,7 +6473,7 @@
           </w:p>
           <w:p>
             <w:pPr>
-              <w:pStyle w:val="ListParagraph"/>
+              <w:pStyle w:val="Paragrafoelenco"/>
               <w:numPr>
                 <w:ilvl w:val="1"/>
                 <w:numId w:val="8"/>
@@ -6402,7 +6491,7 @@
           </w:p>
           <w:p>
             <w:pPr>
-              <w:pStyle w:val="ListParagraph"/>
+              <w:pStyle w:val="Paragrafoelenco"/>
               <w:numPr>
                 <w:ilvl w:val="0"/>
                 <w:numId w:val="8"/>
@@ -6417,7 +6506,7 @@
           </w:p>
           <w:p>
             <w:pPr>
-              <w:pStyle w:val="ListParagraph"/>
+              <w:pStyle w:val="Paragrafoelenco"/>
               <w:numPr>
                 <w:ilvl w:val="0"/>
                 <w:numId w:val="8"/>
@@ -6432,7 +6521,7 @@
           </w:p>
           <w:p>
             <w:pPr>
-              <w:pStyle w:val="ListParagraph"/>
+              <w:pStyle w:val="Paragrafoelenco"/>
               <w:numPr>
                 <w:ilvl w:val="1"/>
                 <w:numId w:val="8"/>
@@ -6453,7 +6542,7 @@
           </w:p>
           <w:p>
             <w:pPr>
-              <w:pStyle w:val="ListParagraph"/>
+              <w:pStyle w:val="Paragrafoelenco"/>
               <w:numPr>
                 <w:ilvl w:val="1"/>
                 <w:numId w:val="8"/>
@@ -6468,7 +6557,7 @@
           </w:p>
           <w:p>
             <w:pPr>
-              <w:pStyle w:val="ListParagraph"/>
+              <w:pStyle w:val="Paragrafoelenco"/>
               <w:numPr>
                 <w:ilvl w:val="0"/>
                 <w:numId w:val="8"/>
@@ -6483,7 +6572,7 @@
           </w:p>
           <w:p>
             <w:pPr>
-              <w:pStyle w:val="ListParagraph"/>
+              <w:pStyle w:val="Paragrafoelenco"/>
               <w:numPr>
                 <w:ilvl w:val="0"/>
                 <w:numId w:val="8"/>
@@ -6770,9 +6859,9 @@
     </w:p>
     <w:p>
       <w:pPr>
-        <w:pStyle w:val="Heading3"/>
-      </w:pPr>
-      <w:bookmarkStart w:id="9" w:name="_Toc166423797"/>
+        <w:pStyle w:val="Titolo3"/>
+      </w:pPr>
+      <w:bookmarkStart w:id="9" w:name="_Toc166573448"/>
       <w:r>
         <w:t>Gestione richieste</w:t>
       </w:r>
@@ -6780,7 +6869,7 @@
     </w:p>
     <w:tbl>
       <w:tblPr>
-        <w:tblStyle w:val="GridTable5Dark-Accent3"/>
+        <w:tblStyle w:val="Tabellagriglia5scura-colore3"/>
         <w:tblW w:w="0" w:type="auto"/>
         <w:tblLook w:val="06A0" w:firstRow="1" w:lastRow="0" w:firstColumn="1" w:lastColumn="0" w:noHBand="1" w:noVBand="1"/>
       </w:tblPr>
@@ -7127,7 +7216,7 @@
           </w:tcPr>
           <w:p>
             <w:pPr>
-              <w:pStyle w:val="ListParagraph"/>
+              <w:pStyle w:val="Paragrafoelenco"/>
               <w:numPr>
                 <w:ilvl w:val="0"/>
                 <w:numId w:val="21"/>
@@ -7149,7 +7238,7 @@
           </w:p>
           <w:p>
             <w:pPr>
-              <w:pStyle w:val="ListParagraph"/>
+              <w:pStyle w:val="Paragrafoelenco"/>
               <w:numPr>
                 <w:ilvl w:val="0"/>
                 <w:numId w:val="21"/>
@@ -7171,7 +7260,7 @@
           </w:p>
           <w:p>
             <w:pPr>
-              <w:pStyle w:val="ListParagraph"/>
+              <w:pStyle w:val="Paragrafoelenco"/>
               <w:numPr>
                 <w:ilvl w:val="0"/>
                 <w:numId w:val="21"/>
@@ -7193,7 +7282,7 @@
           </w:p>
           <w:p>
             <w:pPr>
-              <w:pStyle w:val="ListParagraph"/>
+              <w:pStyle w:val="Paragrafoelenco"/>
               <w:numPr>
                 <w:ilvl w:val="0"/>
                 <w:numId w:val="21"/>
@@ -7215,7 +7304,7 @@
           </w:p>
           <w:p>
             <w:pPr>
-              <w:pStyle w:val="ListParagraph"/>
+              <w:pStyle w:val="Paragrafoelenco"/>
               <w:numPr>
                 <w:ilvl w:val="0"/>
                 <w:numId w:val="21"/>
@@ -7237,7 +7326,7 @@
           </w:p>
           <w:p>
             <w:pPr>
-              <w:pStyle w:val="ListParagraph"/>
+              <w:pStyle w:val="Paragrafoelenco"/>
               <w:numPr>
                 <w:ilvl w:val="0"/>
                 <w:numId w:val="21"/>
@@ -7493,9 +7582,9 @@
     </w:p>
     <w:p>
       <w:pPr>
-        <w:pStyle w:val="Heading1"/>
-      </w:pPr>
-      <w:bookmarkStart w:id="10" w:name="_Toc166423798"/>
+        <w:pStyle w:val="Titolo1"/>
+      </w:pPr>
+      <w:bookmarkStart w:id="10" w:name="_Toc166573449"/>
       <w:r>
         <w:t>Diagramma di Sequenza di Sistema</w:t>
       </w:r>
@@ -7503,9 +7592,9 @@
     </w:p>
     <w:p>
       <w:pPr>
-        <w:pStyle w:val="Heading3"/>
-      </w:pPr>
-      <w:bookmarkStart w:id="11" w:name="_Toc166423799"/>
+        <w:pStyle w:val="Titolo3"/>
+      </w:pPr>
+      <w:bookmarkStart w:id="11" w:name="_Toc166573450"/>
       <w:r>
         <w:t>Diagramma di Sequenza di Sistema 1</w:t>
       </w:r>
@@ -7544,9 +7633,9 @@
     </w:p>
     <w:p>
       <w:pPr>
-        <w:pStyle w:val="Heading3"/>
-      </w:pPr>
-      <w:bookmarkStart w:id="12" w:name="_Toc166423800"/>
+        <w:pStyle w:val="Titolo3"/>
+      </w:pPr>
+      <w:bookmarkStart w:id="12" w:name="_Toc166573451"/>
       <w:r>
         <w:t>Diagramma di Sequenza di Sistema 2</w:t>
       </w:r>
@@ -7585,9 +7674,9 @@
     </w:p>
     <w:p>
       <w:pPr>
-        <w:pStyle w:val="Heading1"/>
-      </w:pPr>
-      <w:bookmarkStart w:id="13" w:name="_Toc166423801"/>
+        <w:pStyle w:val="Titolo1"/>
+      </w:pPr>
+      <w:bookmarkStart w:id="13" w:name="_Toc166573452"/>
       <w:r>
         <w:t>Contratti</w:t>
       </w:r>
@@ -7595,9 +7684,9 @@
     </w:p>
     <w:p>
       <w:pPr>
-        <w:pStyle w:val="Heading3"/>
-      </w:pPr>
-      <w:bookmarkStart w:id="14" w:name="_Toc166423802"/>
+        <w:pStyle w:val="Titolo3"/>
+      </w:pPr>
+      <w:bookmarkStart w:id="14" w:name="_Toc166573453"/>
       <w:r>
         <w:t>Contratto 1</w:t>
       </w:r>
@@ -7636,9 +7725,9 @@
     </w:p>
     <w:p>
       <w:pPr>
-        <w:pStyle w:val="Heading3"/>
-      </w:pPr>
-      <w:bookmarkStart w:id="15" w:name="_Toc166423803"/>
+        <w:pStyle w:val="Titolo3"/>
+      </w:pPr>
+      <w:bookmarkStart w:id="15" w:name="_Toc166573454"/>
       <w:r>
         <w:t>Contratto 2</w:t>
       </w:r>
@@ -7677,9 +7766,9 @@
     </w:p>
     <w:p>
       <w:pPr>
-        <w:pStyle w:val="Heading1"/>
-      </w:pPr>
-      <w:bookmarkStart w:id="16" w:name="_Toc166423804"/>
+        <w:pStyle w:val="Titolo1"/>
+      </w:pPr>
+      <w:bookmarkStart w:id="16" w:name="_Toc166573455"/>
       <w:r>
         <w:t>Architettura Logica</w:t>
       </w:r>
@@ -7704,9 +7793,9 @@
     </w:p>
     <w:p>
       <w:pPr>
-        <w:pStyle w:val="Heading1"/>
-      </w:pPr>
-      <w:bookmarkStart w:id="17" w:name="_Toc166423805"/>
+        <w:pStyle w:val="Titolo1"/>
+      </w:pPr>
+      <w:bookmarkStart w:id="17" w:name="_Toc166573456"/>
       <w:r>
         <w:t>Diagramma delle Classi Software</w:t>
       </w:r>
@@ -7714,9 +7803,9 @@
     </w:p>
     <w:p>
       <w:pPr>
-        <w:pStyle w:val="Heading2"/>
-      </w:pPr>
-      <w:bookmarkStart w:id="18" w:name="_Toc166423806"/>
+        <w:pStyle w:val="Titolo2"/>
+      </w:pPr>
+      <w:bookmarkStart w:id="18" w:name="_Toc166573457"/>
       <w:r>
         <w:t>Package 1</w:t>
       </w:r>
@@ -7724,9 +7813,9 @@
     </w:p>
     <w:p>
       <w:pPr>
-        <w:pStyle w:val="Heading3"/>
-      </w:pPr>
-      <w:bookmarkStart w:id="19" w:name="_Toc166423807"/>
+        <w:pStyle w:val="Titolo3"/>
+      </w:pPr>
+      <w:bookmarkStart w:id="19" w:name="_Toc166573458"/>
       <w:r>
         <w:t>Sottopackage 1.1</w:t>
       </w:r>
@@ -7739,9 +7828,9 @@
     </w:p>
     <w:p>
       <w:pPr>
-        <w:pStyle w:val="Heading3"/>
-      </w:pPr>
-      <w:bookmarkStart w:id="20" w:name="_Toc166423808"/>
+        <w:pStyle w:val="Titolo3"/>
+      </w:pPr>
+      <w:bookmarkStart w:id="20" w:name="_Toc166573459"/>
       <w:r>
         <w:t>Sottopackage 1.2</w:t>
       </w:r>
@@ -7771,9 +7860,9 @@
     </w:p>
     <w:p>
       <w:pPr>
-        <w:pStyle w:val="Heading2"/>
-      </w:pPr>
-      <w:bookmarkStart w:id="21" w:name="_Toc166423809"/>
+        <w:pStyle w:val="Titolo2"/>
+      </w:pPr>
+      <w:bookmarkStart w:id="21" w:name="_Toc166573460"/>
       <w:r>
         <w:t>Package 2</w:t>
       </w:r>
@@ -7803,9 +7892,9 @@
     </w:p>
     <w:p>
       <w:pPr>
-        <w:pStyle w:val="Heading1"/>
-      </w:pPr>
-      <w:bookmarkStart w:id="22" w:name="_Toc166423810"/>
+        <w:pStyle w:val="Titolo1"/>
+      </w:pPr>
+      <w:bookmarkStart w:id="22" w:name="_Toc166573461"/>
       <w:r>
         <w:t>Diagrammi di Sequenza</w:t>
       </w:r>
@@ -7813,9 +7902,9 @@
     </w:p>
     <w:p>
       <w:pPr>
-        <w:pStyle w:val="Heading3"/>
-      </w:pPr>
-      <w:bookmarkStart w:id="23" w:name="_Toc166423811"/>
+        <w:pStyle w:val="Titolo3"/>
+      </w:pPr>
+      <w:bookmarkStart w:id="23" w:name="_Toc166573462"/>
       <w:r>
         <w:t>Diagramma di Sequenza 1</w:t>
       </w:r>
@@ -7854,9 +7943,9 @@
     </w:p>
     <w:p>
       <w:pPr>
-        <w:pStyle w:val="Heading3"/>
-      </w:pPr>
-      <w:bookmarkStart w:id="24" w:name="_Toc166423812"/>
+        <w:pStyle w:val="Titolo3"/>
+      </w:pPr>
+      <w:bookmarkStart w:id="24" w:name="_Toc166573463"/>
       <w:r>
         <w:t>Diagramma di Sequenza 2</w:t>
       </w:r>
@@ -7895,9 +7984,9 @@
     </w:p>
     <w:p>
       <w:pPr>
-        <w:pStyle w:val="Heading1"/>
-      </w:pPr>
-      <w:bookmarkStart w:id="25" w:name="_Toc166423813"/>
+        <w:pStyle w:val="Titolo1"/>
+      </w:pPr>
+      <w:bookmarkStart w:id="25" w:name="_Toc166573464"/>
       <w:r>
         <w:t>Pattern</w:t>
       </w:r>
@@ -7905,9 +7994,9 @@
     </w:p>
     <w:p>
       <w:pPr>
-        <w:pStyle w:val="Heading2"/>
-      </w:pPr>
-      <w:bookmarkStart w:id="26" w:name="_Toc166423814"/>
+        <w:pStyle w:val="Titolo2"/>
+      </w:pPr>
+      <w:bookmarkStart w:id="26" w:name="_Toc166573465"/>
       <w:r>
         <w:t>Grasp</w:t>
       </w:r>
@@ -7915,9 +8004,9 @@
     </w:p>
     <w:p>
       <w:pPr>
-        <w:pStyle w:val="Heading3"/>
-      </w:pPr>
-      <w:bookmarkStart w:id="27" w:name="_Toc166423815"/>
+        <w:pStyle w:val="Titolo3"/>
+      </w:pPr>
+      <w:bookmarkStart w:id="27" w:name="_Toc166573466"/>
       <w:r>
         <w:t>Pattern 1</w:t>
       </w:r>
@@ -7947,9 +8036,9 @@
     </w:p>
     <w:p>
       <w:pPr>
-        <w:pStyle w:val="Heading3"/>
-      </w:pPr>
-      <w:bookmarkStart w:id="28" w:name="_Toc166423816"/>
+        <w:pStyle w:val="Titolo3"/>
+      </w:pPr>
+      <w:bookmarkStart w:id="28" w:name="_Toc166573467"/>
       <w:r>
         <w:t>Pattern 2</w:t>
       </w:r>
@@ -7979,9 +8068,9 @@
     </w:p>
     <w:p>
       <w:pPr>
-        <w:pStyle w:val="Heading2"/>
-      </w:pPr>
-      <w:bookmarkStart w:id="29" w:name="_Toc166423817"/>
+        <w:pStyle w:val="Titolo2"/>
+      </w:pPr>
+      <w:bookmarkStart w:id="29" w:name="_Toc166573468"/>
       <w:r>
         <w:t>GoF</w:t>
       </w:r>
@@ -7989,9 +8078,9 @@
     </w:p>
     <w:p>
       <w:pPr>
-        <w:pStyle w:val="Heading3"/>
-      </w:pPr>
-      <w:bookmarkStart w:id="30" w:name="_Toc166423818"/>
+        <w:pStyle w:val="Titolo3"/>
+      </w:pPr>
+      <w:bookmarkStart w:id="30" w:name="_Toc166573469"/>
       <w:r>
         <w:t>Pattern 1</w:t>
       </w:r>
@@ -8021,9 +8110,9 @@
     </w:p>
     <w:p>
       <w:pPr>
-        <w:pStyle w:val="Heading3"/>
-      </w:pPr>
-      <w:bookmarkStart w:id="31" w:name="_Toc166423819"/>
+        <w:pStyle w:val="Titolo3"/>
+      </w:pPr>
+      <w:bookmarkStart w:id="31" w:name="_Toc166573470"/>
       <w:r>
         <w:t>Pattern 2</w:t>
       </w:r>
@@ -8044,9 +8133,9 @@
     </w:p>
     <w:p>
       <w:pPr>
-        <w:pStyle w:val="Heading1"/>
-      </w:pPr>
-      <w:bookmarkStart w:id="32" w:name="_Toc166423820"/>
+        <w:pStyle w:val="Titolo1"/>
+      </w:pPr>
+      <w:bookmarkStart w:id="32" w:name="_Toc166573471"/>
       <w:r>
         <w:lastRenderedPageBreak/>
         <w:t>ReadMe</w:t>
@@ -8100,7 +8189,7 @@
 <w:ftr xmlns:wpc="http://schemas.microsoft.com/office/word/2010/wordprocessingCanvas" xmlns:cx="http://schemas.microsoft.com/office/drawing/2014/chartex" xmlns:cx1="http://schemas.microsoft.com/office/drawing/2015/9/8/chartex" xmlns:cx2="http://schemas.microsoft.com/office/drawing/2015/10/21/chartex" xmlns:cx3="http://schemas.microsoft.com/office/drawing/2016/5/9/chartex" xmlns:cx4="http://schemas.microsoft.com/office/drawing/2016/5/10/chartex" xmlns:cx5="http://schemas.microsoft.com/office/drawing/2016/5/11/chartex" xmlns:cx6="http://schemas.microsoft.com/office/drawing/2016/5/12/chartex" xmlns:cx7="http://schemas.microsoft.com/office/drawing/2016/5/13/chartex" xmlns:cx8="http://schemas.microsoft.com/office/drawing/2016/5/14/chartex" xmlns:mc="http://schemas.openxmlformats.org/markup-compatibility/2006" xmlns:aink="http://schemas.microsoft.com/office/drawing/2016/ink" xmlns:am3d="http://schemas.microsoft.com/office/drawing/2017/model3d" xmlns:o="urn:schemas-microsoft-com:office:office" xmlns:oel="http://schemas.microsoft.com/office/2019/extlst" xmlns:r="http://schemas.openxmlformats.org/officeDocument/2006/relationships" xmlns:m="http://schemas.openxmlformats.org/officeDocument/2006/math" xmlns:v="urn:schemas-microsoft-com:vml" xmlns:wp14="http://schemas.microsoft.com/office/word/2010/wordprocessingDrawing" xmlns:wp="http://schemas.openxmlformats.org/drawingml/2006/wordprocessingDrawing" xmlns:w10="urn:schemas-microsoft-com:office:word" xmlns:w="http://schemas.openxmlformats.org/wordprocessingml/2006/main" xmlns:w14="http://schemas.microsoft.com/office/word/2010/wordml" xmlns:w15="http://schemas.microsoft.com/office/word/2012/wordml" xmlns:w16cex="http://schemas.microsoft.com/office/word/2018/wordml/cex" xmlns:w16cid="http://schemas.microsoft.com/office/word/2016/wordml/cid" xmlns:w16="http://schemas.microsoft.com/office/word/2018/wordml" xmlns:w16du="http://schemas.microsoft.com/office/word/2023/wordml/word16du" xmlns:w16sdtdh="http://schemas.microsoft.com/office/word/2020/wordml/sdtdatahash" xmlns:w16se="http://schemas.microsoft.com/office/word/2015/wordml/symex" xmlns:wpg="http://schemas.microsoft.com/office/word/2010/wordprocessingGroup" xmlns:wpi="http://schemas.microsoft.com/office/word/2010/wordprocessingInk" xmlns:wne="http://schemas.microsoft.com/office/word/2006/wordml" xmlns:wps="http://schemas.microsoft.com/office/word/2010/wordprocessingShape" mc:Ignorable="w14 w15 w16se w16cid w16 w16cex w16sdtdh w16du wp14">
   <w:p>
     <w:pPr>
-      <w:pStyle w:val="Footer"/>
+      <w:pStyle w:val="Pidipagina"/>
     </w:pPr>
     <w:r>
       <w:rPr>
@@ -8385,30 +8474,29 @@
         </v:shape>
       </w:pict>
     </w:r>
-    <w:r>
-      <w:fldChar w:fldCharType="begin"/>
-    </w:r>
-    <w:r>
-      <w:instrText xml:space="preserve"> STYLEREF  "Car. predefinito paragrafo"  \* MERGEFORMAT </w:instrText>
-    </w:r>
-    <w:r>
-      <w:fldChar w:fldCharType="separate"/>
-    </w:r>
-    <w:r>
-      <w:rPr>
-        <w:b/>
-        <w:bCs/>
-        <w:noProof/>
-        <w:lang w:val="en-US"/>
-      </w:rPr>
-      <w:t>Error! Use the Home tab to apply Car. predefinito paragrafo to the text that you want to appear here.</w:t>
-    </w:r>
-    <w:r>
-      <w:rPr>
-        <w:noProof/>
-      </w:rPr>
-      <w:fldChar w:fldCharType="end"/>
-    </w:r>
+    <w:fldSimple w:instr=" STYLEREF  &quot;Car. predefinito paragrafo&quot;  \* MERGEFORMAT ">
+      <w:r>
+        <w:rPr>
+          <w:b/>
+          <w:bCs/>
+          <w:noProof/>
+          <w:lang w:val="en-US"/>
+        </w:rPr>
+        <w:t>Casi</w:t>
+      </w:r>
+      <w:r>
+        <w:rPr>
+          <w:noProof/>
+        </w:rPr>
+        <w:t xml:space="preserve"> d’uso</w:t>
+      </w:r>
+      <w:r>
+        <w:rPr>
+          <w:noProof/>
+        </w:rPr>
+        <w:cr/>
+      </w:r>
+    </w:fldSimple>
     <w:r>
       <w:fldChar w:fldCharType="begin"/>
     </w:r>
@@ -12119,7 +12207,7 @@
     <w:lsdException w:name="Unresolved Mention" w:semiHidden="1" w:unhideWhenUsed="1"/>
     <w:lsdException w:name="Smart Link" w:semiHidden="1" w:unhideWhenUsed="1"/>
   </w:latentStyles>
-  <w:style w:type="paragraph" w:default="1" w:styleId="Normal">
+  <w:style w:type="paragraph" w:default="1" w:styleId="Normale">
     <w:name w:val="Normal"/>
     <w:qFormat/>
     <w:rsid w:val="00D44758"/>
@@ -12130,11 +12218,11 @@
       <w:rFonts w:ascii="Roboto Condensed" w:hAnsi="Roboto Condensed"/>
     </w:rPr>
   </w:style>
-  <w:style w:type="paragraph" w:styleId="Heading1">
+  <w:style w:type="paragraph" w:styleId="Titolo1">
     <w:name w:val="heading 1"/>
-    <w:basedOn w:val="Normal"/>
-    <w:next w:val="Normal"/>
-    <w:link w:val="Heading1Char"/>
+    <w:basedOn w:val="Normale"/>
+    <w:next w:val="Normale"/>
+    <w:link w:val="Titolo1Carattere"/>
     <w:uiPriority w:val="9"/>
     <w:qFormat/>
     <w:rsid w:val="005F4008"/>
@@ -12151,11 +12239,11 @@
       <w:szCs w:val="32"/>
     </w:rPr>
   </w:style>
-  <w:style w:type="paragraph" w:styleId="Heading2">
+  <w:style w:type="paragraph" w:styleId="Titolo2">
     <w:name w:val="heading 2"/>
-    <w:basedOn w:val="Normal"/>
-    <w:next w:val="Normal"/>
-    <w:link w:val="Heading2Char"/>
+    <w:basedOn w:val="Normale"/>
+    <w:next w:val="Normale"/>
+    <w:link w:val="Titolo2Carattere"/>
     <w:autoRedefine/>
     <w:uiPriority w:val="9"/>
     <w:unhideWhenUsed/>
@@ -12174,11 +12262,11 @@
       <w:szCs w:val="26"/>
     </w:rPr>
   </w:style>
-  <w:style w:type="paragraph" w:styleId="Heading3">
+  <w:style w:type="paragraph" w:styleId="Titolo3">
     <w:name w:val="heading 3"/>
-    <w:basedOn w:val="Normal"/>
-    <w:next w:val="Normal"/>
-    <w:link w:val="Heading3Char"/>
+    <w:basedOn w:val="Normale"/>
+    <w:next w:val="Normale"/>
+    <w:link w:val="Titolo3Carattere"/>
     <w:autoRedefine/>
     <w:uiPriority w:val="9"/>
     <w:unhideWhenUsed/>
@@ -12200,12 +12288,12 @@
       <w:szCs w:val="24"/>
     </w:rPr>
   </w:style>
-  <w:style w:type="paragraph" w:styleId="Heading4">
+  <w:style w:type="paragraph" w:styleId="Titolo4">
     <w:name w:val="heading 4"/>
     <w:aliases w:val="Nota"/>
-    <w:basedOn w:val="Normal"/>
-    <w:next w:val="Normal"/>
-    <w:link w:val="Heading4Char"/>
+    <w:basedOn w:val="Normale"/>
+    <w:next w:val="Normale"/>
+    <w:link w:val="Titolo4Carattere"/>
     <w:uiPriority w:val="9"/>
     <w:unhideWhenUsed/>
     <w:rsid w:val="00C06422"/>
@@ -12228,13 +12316,13 @@
       <w:color w:val="1481AB" w:themeColor="accent1" w:themeShade="BF"/>
     </w:rPr>
   </w:style>
-  <w:style w:type="character" w:default="1" w:styleId="DefaultParagraphFont">
+  <w:style w:type="character" w:default="1" w:styleId="Carpredefinitoparagrafo">
     <w:name w:val="Default Paragraph Font"/>
     <w:uiPriority w:val="1"/>
     <w:semiHidden/>
     <w:unhideWhenUsed/>
   </w:style>
-  <w:style w:type="table" w:default="1" w:styleId="TableNormal">
+  <w:style w:type="table" w:default="1" w:styleId="Tabellanormale">
     <w:name w:val="Normal Table"/>
     <w:uiPriority w:val="99"/>
     <w:semiHidden/>
@@ -12249,17 +12337,17 @@
       </w:tblCellMar>
     </w:tblPr>
   </w:style>
-  <w:style w:type="numbering" w:default="1" w:styleId="NoList">
+  <w:style w:type="numbering" w:default="1" w:styleId="Nessunelenco">
     <w:name w:val="No List"/>
     <w:uiPriority w:val="99"/>
     <w:semiHidden/>
     <w:unhideWhenUsed/>
   </w:style>
-  <w:style w:type="paragraph" w:styleId="Title">
+  <w:style w:type="paragraph" w:styleId="Titolo">
     <w:name w:val="Title"/>
-    <w:basedOn w:val="Normal"/>
-    <w:next w:val="Normal"/>
-    <w:link w:val="TitleChar"/>
+    <w:basedOn w:val="Normale"/>
+    <w:next w:val="Normale"/>
+    <w:link w:val="TitoloCarattere"/>
     <w:uiPriority w:val="10"/>
     <w:rsid w:val="00505918"/>
     <w:pPr>
@@ -12274,10 +12362,10 @@
       <w:szCs w:val="56"/>
     </w:rPr>
   </w:style>
-  <w:style w:type="character" w:customStyle="1" w:styleId="TitleChar">
-    <w:name w:val="Title Char"/>
-    <w:basedOn w:val="DefaultParagraphFont"/>
-    <w:link w:val="Title"/>
+  <w:style w:type="character" w:customStyle="1" w:styleId="TitoloCarattere">
+    <w:name w:val="Titolo Carattere"/>
+    <w:basedOn w:val="Carpredefinitoparagrafo"/>
+    <w:link w:val="Titolo"/>
     <w:uiPriority w:val="10"/>
     <w:rsid w:val="00505918"/>
     <w:rPr>
@@ -12288,10 +12376,10 @@
       <w:szCs w:val="56"/>
     </w:rPr>
   </w:style>
-  <w:style w:type="character" w:customStyle="1" w:styleId="Heading1Char">
-    <w:name w:val="Heading 1 Char"/>
-    <w:basedOn w:val="DefaultParagraphFont"/>
-    <w:link w:val="Heading1"/>
+  <w:style w:type="character" w:customStyle="1" w:styleId="Titolo1Carattere">
+    <w:name w:val="Titolo 1 Carattere"/>
+    <w:basedOn w:val="Carpredefinitoparagrafo"/>
+    <w:link w:val="Titolo1"/>
     <w:uiPriority w:val="9"/>
     <w:rsid w:val="005F4008"/>
     <w:rPr>
@@ -12302,10 +12390,10 @@
       <w:szCs w:val="32"/>
     </w:rPr>
   </w:style>
-  <w:style w:type="paragraph" w:styleId="Header">
+  <w:style w:type="paragraph" w:styleId="Intestazione">
     <w:name w:val="header"/>
-    <w:basedOn w:val="Normal"/>
-    <w:link w:val="HeaderChar"/>
+    <w:basedOn w:val="Normale"/>
+    <w:link w:val="IntestazioneCarattere"/>
     <w:uiPriority w:val="99"/>
     <w:unhideWhenUsed/>
     <w:rsid w:val="00505918"/>
@@ -12317,17 +12405,17 @@
       <w:spacing w:after="0" w:line="240" w:lineRule="auto"/>
     </w:pPr>
   </w:style>
-  <w:style w:type="character" w:customStyle="1" w:styleId="HeaderChar">
-    <w:name w:val="Header Char"/>
-    <w:basedOn w:val="DefaultParagraphFont"/>
-    <w:link w:val="Header"/>
+  <w:style w:type="character" w:customStyle="1" w:styleId="IntestazioneCarattere">
+    <w:name w:val="Intestazione Carattere"/>
+    <w:basedOn w:val="Carpredefinitoparagrafo"/>
+    <w:link w:val="Intestazione"/>
     <w:uiPriority w:val="99"/>
     <w:rsid w:val="00505918"/>
   </w:style>
-  <w:style w:type="paragraph" w:styleId="Footer">
+  <w:style w:type="paragraph" w:styleId="Pidipagina">
     <w:name w:val="footer"/>
-    <w:basedOn w:val="Normal"/>
-    <w:link w:val="FooterChar"/>
+    <w:basedOn w:val="Normale"/>
+    <w:link w:val="PidipaginaCarattere"/>
     <w:uiPriority w:val="99"/>
     <w:unhideWhenUsed/>
     <w:rsid w:val="00505918"/>
@@ -12339,16 +12427,16 @@
       <w:spacing w:after="0" w:line="240" w:lineRule="auto"/>
     </w:pPr>
   </w:style>
-  <w:style w:type="character" w:customStyle="1" w:styleId="FooterChar">
-    <w:name w:val="Footer Char"/>
-    <w:basedOn w:val="DefaultParagraphFont"/>
-    <w:link w:val="Footer"/>
+  <w:style w:type="character" w:customStyle="1" w:styleId="PidipaginaCarattere">
+    <w:name w:val="Piè di pagina Carattere"/>
+    <w:basedOn w:val="Carpredefinitoparagrafo"/>
+    <w:link w:val="Pidipagina"/>
     <w:uiPriority w:val="99"/>
     <w:rsid w:val="00505918"/>
   </w:style>
   <w:style w:type="paragraph" w:customStyle="1" w:styleId="Firmasegreta">
     <w:name w:val="Firma segreta"/>
-    <w:basedOn w:val="Normal"/>
+    <w:basedOn w:val="Normale"/>
     <w:link w:val="FirmasegretaCarattere"/>
     <w:qFormat/>
     <w:rsid w:val="00EF439D"/>
@@ -12360,10 +12448,10 @@
       <w:szCs w:val="16"/>
     </w:rPr>
   </w:style>
-  <w:style w:type="character" w:customStyle="1" w:styleId="Heading2Char">
-    <w:name w:val="Heading 2 Char"/>
-    <w:basedOn w:val="DefaultParagraphFont"/>
-    <w:link w:val="Heading2"/>
+  <w:style w:type="character" w:customStyle="1" w:styleId="Titolo2Carattere">
+    <w:name w:val="Titolo 2 Carattere"/>
+    <w:basedOn w:val="Carpredefinitoparagrafo"/>
+    <w:link w:val="Titolo2"/>
     <w:uiPriority w:val="9"/>
     <w:rsid w:val="00261669"/>
     <w:rPr>
@@ -12376,7 +12464,7 @@
   </w:style>
   <w:style w:type="character" w:customStyle="1" w:styleId="FirmasegretaCarattere">
     <w:name w:val="Firma segreta Carattere"/>
-    <w:basedOn w:val="DefaultParagraphFont"/>
+    <w:basedOn w:val="Carpredefinitoparagrafo"/>
     <w:link w:val="Firmasegreta"/>
     <w:rsid w:val="00EF439D"/>
     <w:rPr>
@@ -12385,10 +12473,10 @@
       <w:szCs w:val="16"/>
     </w:rPr>
   </w:style>
-  <w:style w:type="character" w:customStyle="1" w:styleId="Heading3Char">
-    <w:name w:val="Heading 3 Char"/>
-    <w:basedOn w:val="DefaultParagraphFont"/>
-    <w:link w:val="Heading3"/>
+  <w:style w:type="character" w:customStyle="1" w:styleId="Titolo3Carattere">
+    <w:name w:val="Titolo 3 Carattere"/>
+    <w:basedOn w:val="Carpredefinitoparagrafo"/>
+    <w:link w:val="Titolo3"/>
     <w:uiPriority w:val="9"/>
     <w:rsid w:val="002A2D65"/>
     <w:rPr>
@@ -12401,11 +12489,11 @@
       <w:szCs w:val="24"/>
     </w:rPr>
   </w:style>
-  <w:style w:type="character" w:customStyle="1" w:styleId="Heading4Char">
-    <w:name w:val="Heading 4 Char"/>
-    <w:aliases w:val="Nota Char"/>
-    <w:basedOn w:val="DefaultParagraphFont"/>
-    <w:link w:val="Heading4"/>
+  <w:style w:type="character" w:customStyle="1" w:styleId="Titolo4Carattere">
+    <w:name w:val="Titolo 4 Carattere"/>
+    <w:aliases w:val="Nota Carattere"/>
+    <w:basedOn w:val="Carpredefinitoparagrafo"/>
+    <w:link w:val="Titolo4"/>
     <w:uiPriority w:val="9"/>
     <w:rsid w:val="00C06422"/>
     <w:rPr>
@@ -12416,9 +12504,9 @@
       <w:color w:val="1481AB" w:themeColor="accent1" w:themeShade="BF"/>
     </w:rPr>
   </w:style>
-  <w:style w:type="character" w:styleId="IntenseEmphasis">
+  <w:style w:type="character" w:styleId="Enfasiintensa">
     <w:name w:val="Intense Emphasis"/>
-    <w:basedOn w:val="DefaultParagraphFont"/>
+    <w:basedOn w:val="Carpredefinitoparagrafo"/>
     <w:uiPriority w:val="21"/>
     <w:rsid w:val="00C06422"/>
     <w:rPr>
@@ -12427,11 +12515,11 @@
       <w:color w:val="1CADE4" w:themeColor="accent1"/>
     </w:rPr>
   </w:style>
-  <w:style w:type="paragraph" w:styleId="IntenseQuote">
+  <w:style w:type="paragraph" w:styleId="Citazioneintensa">
     <w:name w:val="Intense Quote"/>
-    <w:basedOn w:val="Normal"/>
-    <w:next w:val="Normal"/>
-    <w:link w:val="IntenseQuoteChar"/>
+    <w:basedOn w:val="Normale"/>
+    <w:next w:val="Normale"/>
+    <w:link w:val="CitazioneintensaCarattere"/>
     <w:autoRedefine/>
     <w:uiPriority w:val="30"/>
     <w:qFormat/>
@@ -12451,10 +12539,10 @@
       <w:color w:val="1CADE4" w:themeColor="accent1"/>
     </w:rPr>
   </w:style>
-  <w:style w:type="character" w:customStyle="1" w:styleId="IntenseQuoteChar">
-    <w:name w:val="Intense Quote Char"/>
-    <w:basedOn w:val="DefaultParagraphFont"/>
-    <w:link w:val="IntenseQuote"/>
+  <w:style w:type="character" w:customStyle="1" w:styleId="CitazioneintensaCarattere">
+    <w:name w:val="Citazione intensa Carattere"/>
+    <w:basedOn w:val="Carpredefinitoparagrafo"/>
+    <w:link w:val="Citazioneintensa"/>
     <w:uiPriority w:val="30"/>
     <w:rsid w:val="00675F86"/>
     <w:rPr>
@@ -12465,9 +12553,9 @@
       <w:color w:val="1CADE4" w:themeColor="accent1"/>
     </w:rPr>
   </w:style>
-  <w:style w:type="table" w:styleId="TableGrid">
+  <w:style w:type="table" w:styleId="Grigliatabella">
     <w:name w:val="Table Grid"/>
-    <w:basedOn w:val="TableNormal"/>
+    <w:basedOn w:val="Tabellanormale"/>
     <w:uiPriority w:val="39"/>
     <w:rsid w:val="00C93260"/>
     <w:pPr>
@@ -12486,7 +12574,7 @@
   </w:style>
   <w:style w:type="table" w:customStyle="1" w:styleId="Special">
     <w:name w:val="Special"/>
-    <w:basedOn w:val="TableNormal"/>
+    <w:basedOn w:val="Tabellanormale"/>
     <w:uiPriority w:val="99"/>
     <w:rsid w:val="00864478"/>
     <w:pPr>
@@ -12534,9 +12622,9 @@
       </w:tcPr>
     </w:tblStylePr>
   </w:style>
-  <w:style w:type="paragraph" w:styleId="ListParagraph">
+  <w:style w:type="paragraph" w:styleId="Paragrafoelenco">
     <w:name w:val="List Paragraph"/>
-    <w:basedOn w:val="Normal"/>
+    <w:basedOn w:val="Normale"/>
     <w:uiPriority w:val="34"/>
     <w:qFormat/>
     <w:rsid w:val="0094048C"/>
@@ -12545,10 +12633,10 @@
       <w:contextualSpacing/>
     </w:pPr>
   </w:style>
-  <w:style w:type="paragraph" w:styleId="TOCHeading">
+  <w:style w:type="paragraph" w:styleId="Titolosommario">
     <w:name w:val="TOC Heading"/>
-    <w:basedOn w:val="Heading1"/>
-    <w:next w:val="Normal"/>
+    <w:basedOn w:val="Titolo1"/>
+    <w:next w:val="Normale"/>
     <w:uiPriority w:val="39"/>
     <w:unhideWhenUsed/>
     <w:qFormat/>
@@ -12564,10 +12652,10 @@
       <w:lang w:eastAsia="it-IT"/>
     </w:rPr>
   </w:style>
-  <w:style w:type="paragraph" w:styleId="TOC1">
+  <w:style w:type="paragraph" w:styleId="Sommario1">
     <w:name w:val="toc 1"/>
-    <w:basedOn w:val="Normal"/>
-    <w:next w:val="Normal"/>
+    <w:basedOn w:val="Normale"/>
+    <w:next w:val="Normale"/>
     <w:autoRedefine/>
     <w:uiPriority w:val="39"/>
     <w:unhideWhenUsed/>
@@ -12576,10 +12664,10 @@
       <w:spacing w:after="100"/>
     </w:pPr>
   </w:style>
-  <w:style w:type="paragraph" w:styleId="TOC2">
+  <w:style w:type="paragraph" w:styleId="Sommario2">
     <w:name w:val="toc 2"/>
-    <w:basedOn w:val="Normal"/>
-    <w:next w:val="Normal"/>
+    <w:basedOn w:val="Normale"/>
+    <w:next w:val="Normale"/>
     <w:autoRedefine/>
     <w:uiPriority w:val="39"/>
     <w:unhideWhenUsed/>
@@ -12589,10 +12677,10 @@
       <w:ind w:left="220"/>
     </w:pPr>
   </w:style>
-  <w:style w:type="paragraph" w:styleId="TOC3">
+  <w:style w:type="paragraph" w:styleId="Sommario3">
     <w:name w:val="toc 3"/>
-    <w:basedOn w:val="Normal"/>
-    <w:next w:val="Normal"/>
+    <w:basedOn w:val="Normale"/>
+    <w:next w:val="Normale"/>
     <w:autoRedefine/>
     <w:uiPriority w:val="39"/>
     <w:unhideWhenUsed/>
@@ -12602,9 +12690,9 @@
       <w:ind w:left="440"/>
     </w:pPr>
   </w:style>
-  <w:style w:type="character" w:styleId="Hyperlink">
+  <w:style w:type="character" w:styleId="Collegamentoipertestuale">
     <w:name w:val="Hyperlink"/>
-    <w:basedOn w:val="DefaultParagraphFont"/>
+    <w:basedOn w:val="Carpredefinitoparagrafo"/>
     <w:uiPriority w:val="99"/>
     <w:unhideWhenUsed/>
     <w:rsid w:val="009C7DC9"/>
@@ -12613,9 +12701,9 @@
       <w:u w:val="single"/>
     </w:rPr>
   </w:style>
-  <w:style w:type="character" w:styleId="PlaceholderText">
+  <w:style w:type="character" w:styleId="Testosegnaposto">
     <w:name w:val="Placeholder Text"/>
-    <w:basedOn w:val="DefaultParagraphFont"/>
+    <w:basedOn w:val="Carpredefinitoparagrafo"/>
     <w:uiPriority w:val="99"/>
     <w:semiHidden/>
     <w:rsid w:val="00BD0444"/>
@@ -12623,9 +12711,9 @@
       <w:color w:val="666666"/>
     </w:rPr>
   </w:style>
-  <w:style w:type="table" w:styleId="GridTable5Dark-Accent1">
+  <w:style w:type="table" w:styleId="Tabellagriglia5scura-colore1">
     <w:name w:val="Grid Table 5 Dark Accent 1"/>
-    <w:basedOn w:val="TableNormal"/>
+    <w:basedOn w:val="Tabellanormale"/>
     <w:uiPriority w:val="50"/>
     <w:rsid w:val="002C62DF"/>
     <w:pPr>
@@ -12729,9 +12817,9 @@
       </w:tcPr>
     </w:tblStylePr>
   </w:style>
-  <w:style w:type="table" w:styleId="GridTable5Dark-Accent5">
+  <w:style w:type="table" w:styleId="Tabellagriglia5scura-colore5">
     <w:name w:val="Grid Table 5 Dark Accent 5"/>
-    <w:basedOn w:val="TableNormal"/>
+    <w:basedOn w:val="Tabellanormale"/>
     <w:uiPriority w:val="50"/>
     <w:rsid w:val="002C62DF"/>
     <w:pPr>
@@ -12835,9 +12923,9 @@
       </w:tcPr>
     </w:tblStylePr>
   </w:style>
-  <w:style w:type="table" w:styleId="GridTable5Dark-Accent3">
+  <w:style w:type="table" w:styleId="Tabellagriglia5scura-colore3">
     <w:name w:val="Grid Table 5 Dark Accent 3"/>
-    <w:basedOn w:val="TableNormal"/>
+    <w:basedOn w:val="Tabellanormale"/>
     <w:uiPriority w:val="50"/>
     <w:rsid w:val="002C62DF"/>
     <w:pPr>
@@ -12941,9 +13029,9 @@
       </w:tcPr>
     </w:tblStylePr>
   </w:style>
-  <w:style w:type="paragraph" w:styleId="NormalWeb">
+  <w:style w:type="paragraph" w:styleId="NormaleWeb">
     <w:name w:val="Normal (Web)"/>
-    <w:basedOn w:val="Normal"/>
+    <w:basedOn w:val="Normale"/>
     <w:uiPriority w:val="99"/>
     <w:semiHidden/>
     <w:unhideWhenUsed/>

</xml_diff>

<commit_message>
Completo con diagrammi aggiornati
</commit_message>
<xml_diff>
--- a/Progetto_Preappello.docx
+++ b/Progetto_Preappello.docx
@@ -42,7 +42,7 @@
               <w:txbxContent>
                 <w:p>
                   <w:pPr>
-                    <w:pStyle w:val="Title"/>
+                    <w:pStyle w:val="Titolo"/>
                     <w:jc w:val="center"/>
                     <w:rPr>
                       <w:color w:val="FFFFFF" w:themeColor="background1"/>
@@ -57,7 +57,7 @@
                 </w:p>
                 <w:p>
                   <w:pPr>
-                    <w:pStyle w:val="Title"/>
+                    <w:pStyle w:val="Titolo"/>
                     <w:jc w:val="center"/>
                     <w:rPr>
                       <w:color w:val="FFFFFF" w:themeColor="background1"/>
@@ -88,7 +88,7 @@
               <w:txbxContent>
                 <w:p>
                   <w:pPr>
-                    <w:pStyle w:val="Title"/>
+                    <w:pStyle w:val="Titolo"/>
                     <w:jc w:val="center"/>
                     <w:rPr>
                       <w:rFonts w:ascii="Avenir Next LT Pro" w:hAnsi="Avenir Next LT Pro"/>
@@ -135,7 +135,7 @@
                 </w:p>
                 <w:p>
                   <w:pPr>
-                    <w:pStyle w:val="Title"/>
+                    <w:pStyle w:val="Titolo"/>
                     <w:jc w:val="center"/>
                     <w:rPr>
                       <w:rFonts w:ascii="Avenir Next LT Pro" w:hAnsi="Avenir Next LT Pro"/>
@@ -182,7 +182,7 @@
                 </w:p>
                 <w:p>
                   <w:pPr>
-                    <w:pStyle w:val="Title"/>
+                    <w:pStyle w:val="Titolo"/>
                     <w:jc w:val="center"/>
                     <w:rPr>
                       <w:rFonts w:ascii="Avenir Next LT Pro" w:hAnsi="Avenir Next LT Pro"/>
@@ -229,7 +229,7 @@
                 </w:p>
                 <w:p>
                   <w:pPr>
-                    <w:pStyle w:val="Title"/>
+                    <w:pStyle w:val="Titolo"/>
                     <w:jc w:val="center"/>
                     <w:rPr>
                       <w:rFonts w:ascii="Avenir Next LT Pro" w:hAnsi="Avenir Next LT Pro"/>
@@ -250,7 +250,31 @@
                       <w:sz w:val="44"/>
                       <w:szCs w:val="36"/>
                     </w:rPr>
-                    <w:t xml:space="preserve">Denis Degeratu </w:t>
+                    <w:t xml:space="preserve">Denis </w:t>
+                  </w:r>
+                  <w:proofErr w:type="spellStart"/>
+                  <w:r>
+                    <w:rPr>
+                      <w:rFonts w:ascii="Avenir Next LT Pro" w:hAnsi="Avenir Next LT Pro"/>
+                      <w:i/>
+                      <w:iCs/>
+                      <w:color w:val="FFFFFF" w:themeColor="background1"/>
+                      <w:sz w:val="44"/>
+                      <w:szCs w:val="36"/>
+                    </w:rPr>
+                    <w:t>Degeratu</w:t>
+                  </w:r>
+                  <w:proofErr w:type="spellEnd"/>
+                  <w:r>
+                    <w:rPr>
+                      <w:rFonts w:ascii="Avenir Next LT Pro" w:hAnsi="Avenir Next LT Pro"/>
+                      <w:i/>
+                      <w:iCs/>
+                      <w:color w:val="FFFFFF" w:themeColor="background1"/>
+                      <w:sz w:val="44"/>
+                      <w:szCs w:val="36"/>
+                    </w:rPr>
+                    <w:t xml:space="preserve"> </w:t>
                   </w:r>
                   <w:r>
                     <w:rPr>
@@ -299,7 +323,7 @@
               <w:txbxContent>
                 <w:p>
                   <w:pPr>
-                    <w:pStyle w:val="Title"/>
+                    <w:pStyle w:val="Titolo"/>
                     <w:jc w:val="center"/>
                     <w:rPr>
                       <w:color w:val="FFFFFF" w:themeColor="background1"/>
@@ -472,7 +496,7 @@
       <w:sdtContent>
         <w:p>
           <w:pPr>
-            <w:pStyle w:val="TOCHeading"/>
+            <w:pStyle w:val="Titolosommario"/>
           </w:pPr>
           <w:r>
             <w:t>Sommario</w:t>
@@ -480,7 +504,7 @@
         </w:p>
         <w:p>
           <w:pPr>
-            <w:pStyle w:val="TOC1"/>
+            <w:pStyle w:val="Sommario1"/>
             <w:tabs>
               <w:tab w:val="right" w:leader="dot" w:pos="9628"/>
             </w:tabs>
@@ -506,7 +530,7 @@
           <w:hyperlink w:anchor="_Toc166573439" w:history="1">
             <w:r>
               <w:rPr>
-                <w:rStyle w:val="Hyperlink"/>
+                <w:rStyle w:val="Collegamentoipertestuale"/>
                 <w:noProof/>
               </w:rPr>
               <w:t>Modello di Dominio</w:t>
@@ -563,7 +587,7 @@
         </w:p>
         <w:p>
           <w:pPr>
-            <w:pStyle w:val="TOC1"/>
+            <w:pStyle w:val="Sommario1"/>
             <w:tabs>
               <w:tab w:val="right" w:leader="dot" w:pos="9628"/>
             </w:tabs>
@@ -580,7 +604,7 @@
           <w:hyperlink w:anchor="_Toc166573440" w:history="1">
             <w:r>
               <w:rPr>
-                <w:rStyle w:val="Hyperlink"/>
+                <w:rStyle w:val="Collegamentoipertestuale"/>
                 <w:noProof/>
               </w:rPr>
               <w:t>Casi d’uso</w:t>
@@ -637,7 +661,7 @@
         </w:p>
         <w:p>
           <w:pPr>
-            <w:pStyle w:val="TOC2"/>
+            <w:pStyle w:val="Sommario2"/>
             <w:tabs>
               <w:tab w:val="right" w:leader="dot" w:pos="9628"/>
             </w:tabs>
@@ -654,7 +678,7 @@
           <w:hyperlink w:anchor="_Toc166573441" w:history="1">
             <w:r>
               <w:rPr>
-                <w:rStyle w:val="Hyperlink"/>
+                <w:rStyle w:val="Collegamentoipertestuale"/>
                 <w:noProof/>
               </w:rPr>
               <w:t>Diagramma dei casi d’uso</w:t>
@@ -711,7 +735,7 @@
         </w:p>
         <w:p>
           <w:pPr>
-            <w:pStyle w:val="TOC2"/>
+            <w:pStyle w:val="Sommario2"/>
             <w:tabs>
               <w:tab w:val="right" w:leader="dot" w:pos="9628"/>
             </w:tabs>
@@ -728,7 +752,7 @@
           <w:hyperlink w:anchor="_Toc166573442" w:history="1">
             <w:r>
               <w:rPr>
-                <w:rStyle w:val="Hyperlink"/>
+                <w:rStyle w:val="Collegamentoipertestuale"/>
                 <w:noProof/>
               </w:rPr>
               <w:t>Casi d’uso dettagliati</w:t>
@@ -785,7 +809,7 @@
         </w:p>
         <w:p>
           <w:pPr>
-            <w:pStyle w:val="TOC3"/>
+            <w:pStyle w:val="Sommario3"/>
             <w:tabs>
               <w:tab w:val="right" w:leader="dot" w:pos="9628"/>
             </w:tabs>
@@ -802,7 +826,7 @@
           <w:hyperlink w:anchor="_Toc166573443" w:history="1">
             <w:r>
               <w:rPr>
-                <w:rStyle w:val="Hyperlink"/>
+                <w:rStyle w:val="Collegamentoipertestuale"/>
                 <w:noProof/>
               </w:rPr>
               <w:t>Prenotazione cliente</w:t>
@@ -859,7 +883,7 @@
         </w:p>
         <w:p>
           <w:pPr>
-            <w:pStyle w:val="TOC3"/>
+            <w:pStyle w:val="Sommario3"/>
             <w:tabs>
               <w:tab w:val="right" w:leader="dot" w:pos="9628"/>
             </w:tabs>
@@ -876,7 +900,7 @@
           <w:hyperlink w:anchor="_Toc166573444" w:history="1">
             <w:r>
               <w:rPr>
-                <w:rStyle w:val="Hyperlink"/>
+                <w:rStyle w:val="Collegamentoipertestuale"/>
                 <w:noProof/>
               </w:rPr>
               <w:t>Inserisci pacchetto vacanza</w:t>
@@ -933,7 +957,7 @@
         </w:p>
         <w:p>
           <w:pPr>
-            <w:pStyle w:val="TOC3"/>
+            <w:pStyle w:val="Sommario3"/>
             <w:tabs>
               <w:tab w:val="right" w:leader="dot" w:pos="9628"/>
             </w:tabs>
@@ -950,7 +974,7 @@
           <w:hyperlink w:anchor="_Toc166573445" w:history="1">
             <w:r>
               <w:rPr>
-                <w:rStyle w:val="Hyperlink"/>
+                <w:rStyle w:val="Collegamentoipertestuale"/>
                 <w:noProof/>
               </w:rPr>
               <w:t>Modifica pacchetto vacanza</w:t>
@@ -1007,7 +1031,7 @@
         </w:p>
         <w:p>
           <w:pPr>
-            <w:pStyle w:val="TOC3"/>
+            <w:pStyle w:val="Sommario3"/>
             <w:tabs>
               <w:tab w:val="right" w:leader="dot" w:pos="9628"/>
             </w:tabs>
@@ -1024,7 +1048,7 @@
           <w:hyperlink w:anchor="_Toc166573446" w:history="1">
             <w:r>
               <w:rPr>
-                <w:rStyle w:val="Hyperlink"/>
+                <w:rStyle w:val="Collegamentoipertestuale"/>
                 <w:noProof/>
               </w:rPr>
               <w:t>Cancellazione pacchetto vacanza</w:t>
@@ -1081,7 +1105,7 @@
         </w:p>
         <w:p>
           <w:pPr>
-            <w:pStyle w:val="TOC3"/>
+            <w:pStyle w:val="Sommario3"/>
             <w:tabs>
               <w:tab w:val="right" w:leader="dot" w:pos="9628"/>
             </w:tabs>
@@ -1098,7 +1122,7 @@
           <w:hyperlink w:anchor="_Toc166573447" w:history="1">
             <w:r>
               <w:rPr>
-                <w:rStyle w:val="Hyperlink"/>
+                <w:rStyle w:val="Collegamentoipertestuale"/>
                 <w:noProof/>
               </w:rPr>
               <w:t>Registrazione utente</w:t>
@@ -1155,7 +1179,7 @@
         </w:p>
         <w:p>
           <w:pPr>
-            <w:pStyle w:val="TOC3"/>
+            <w:pStyle w:val="Sommario3"/>
             <w:tabs>
               <w:tab w:val="right" w:leader="dot" w:pos="9628"/>
             </w:tabs>
@@ -1172,7 +1196,7 @@
           <w:hyperlink w:anchor="_Toc166573448" w:history="1">
             <w:r>
               <w:rPr>
-                <w:rStyle w:val="Hyperlink"/>
+                <w:rStyle w:val="Collegamentoipertestuale"/>
                 <w:noProof/>
               </w:rPr>
               <w:t>Gestione richieste</w:t>
@@ -1229,7 +1253,7 @@
         </w:p>
         <w:p>
           <w:pPr>
-            <w:pStyle w:val="TOC1"/>
+            <w:pStyle w:val="Sommario1"/>
             <w:tabs>
               <w:tab w:val="right" w:leader="dot" w:pos="9628"/>
             </w:tabs>
@@ -1246,7 +1270,7 @@
           <w:hyperlink w:anchor="_Toc166573449" w:history="1">
             <w:r>
               <w:rPr>
-                <w:rStyle w:val="Hyperlink"/>
+                <w:rStyle w:val="Collegamentoipertestuale"/>
                 <w:noProof/>
               </w:rPr>
               <w:t>Diagramma di Sequenza di Sistema</w:t>
@@ -1303,7 +1327,7 @@
         </w:p>
         <w:p>
           <w:pPr>
-            <w:pStyle w:val="TOC3"/>
+            <w:pStyle w:val="Sommario3"/>
             <w:tabs>
               <w:tab w:val="right" w:leader="dot" w:pos="9628"/>
             </w:tabs>
@@ -1320,7 +1344,7 @@
           <w:hyperlink w:anchor="_Toc166573450" w:history="1">
             <w:r>
               <w:rPr>
-                <w:rStyle w:val="Hyperlink"/>
+                <w:rStyle w:val="Collegamentoipertestuale"/>
                 <w:noProof/>
               </w:rPr>
               <w:t>Diagramma di Sequenza di Sistema 1</w:t>
@@ -1377,7 +1401,7 @@
         </w:p>
         <w:p>
           <w:pPr>
-            <w:pStyle w:val="TOC3"/>
+            <w:pStyle w:val="Sommario3"/>
             <w:tabs>
               <w:tab w:val="right" w:leader="dot" w:pos="9628"/>
             </w:tabs>
@@ -1394,7 +1418,7 @@
           <w:hyperlink w:anchor="_Toc166573451" w:history="1">
             <w:r>
               <w:rPr>
-                <w:rStyle w:val="Hyperlink"/>
+                <w:rStyle w:val="Collegamentoipertestuale"/>
                 <w:noProof/>
               </w:rPr>
               <w:t>Diagramma di Sequenza di Sistema 2</w:t>
@@ -1451,7 +1475,7 @@
         </w:p>
         <w:p>
           <w:pPr>
-            <w:pStyle w:val="TOC1"/>
+            <w:pStyle w:val="Sommario1"/>
             <w:tabs>
               <w:tab w:val="right" w:leader="dot" w:pos="9628"/>
             </w:tabs>
@@ -1468,7 +1492,7 @@
           <w:hyperlink w:anchor="_Toc166573452" w:history="1">
             <w:r>
               <w:rPr>
-                <w:rStyle w:val="Hyperlink"/>
+                <w:rStyle w:val="Collegamentoipertestuale"/>
                 <w:noProof/>
               </w:rPr>
               <w:t>Contratti</w:t>
@@ -1525,7 +1549,7 @@
         </w:p>
         <w:p>
           <w:pPr>
-            <w:pStyle w:val="TOC3"/>
+            <w:pStyle w:val="Sommario3"/>
             <w:tabs>
               <w:tab w:val="right" w:leader="dot" w:pos="9628"/>
             </w:tabs>
@@ -1542,7 +1566,7 @@
           <w:hyperlink w:anchor="_Toc166573453" w:history="1">
             <w:r>
               <w:rPr>
-                <w:rStyle w:val="Hyperlink"/>
+                <w:rStyle w:val="Collegamentoipertestuale"/>
                 <w:noProof/>
               </w:rPr>
               <w:t>Contratto 1</w:t>
@@ -1599,7 +1623,7 @@
         </w:p>
         <w:p>
           <w:pPr>
-            <w:pStyle w:val="TOC3"/>
+            <w:pStyle w:val="Sommario3"/>
             <w:tabs>
               <w:tab w:val="right" w:leader="dot" w:pos="9628"/>
             </w:tabs>
@@ -1616,7 +1640,7 @@
           <w:hyperlink w:anchor="_Toc166573454" w:history="1">
             <w:r>
               <w:rPr>
-                <w:rStyle w:val="Hyperlink"/>
+                <w:rStyle w:val="Collegamentoipertestuale"/>
                 <w:noProof/>
               </w:rPr>
               <w:t>Contratto 2</w:t>
@@ -1673,7 +1697,7 @@
         </w:p>
         <w:p>
           <w:pPr>
-            <w:pStyle w:val="TOC1"/>
+            <w:pStyle w:val="Sommario1"/>
             <w:tabs>
               <w:tab w:val="right" w:leader="dot" w:pos="9628"/>
             </w:tabs>
@@ -1690,7 +1714,7 @@
           <w:hyperlink w:anchor="_Toc166573455" w:history="1">
             <w:r>
               <w:rPr>
-                <w:rStyle w:val="Hyperlink"/>
+                <w:rStyle w:val="Collegamentoipertestuale"/>
                 <w:noProof/>
               </w:rPr>
               <w:t>Architettura Logica</w:t>
@@ -1747,7 +1771,7 @@
         </w:p>
         <w:p>
           <w:pPr>
-            <w:pStyle w:val="TOC1"/>
+            <w:pStyle w:val="Sommario1"/>
             <w:tabs>
               <w:tab w:val="right" w:leader="dot" w:pos="9628"/>
             </w:tabs>
@@ -1764,7 +1788,7 @@
           <w:hyperlink w:anchor="_Toc166573456" w:history="1">
             <w:r>
               <w:rPr>
-                <w:rStyle w:val="Hyperlink"/>
+                <w:rStyle w:val="Collegamentoipertestuale"/>
                 <w:noProof/>
               </w:rPr>
               <w:t>Diagramma delle Classi Software</w:t>
@@ -1821,7 +1845,7 @@
         </w:p>
         <w:p>
           <w:pPr>
-            <w:pStyle w:val="TOC2"/>
+            <w:pStyle w:val="Sommario2"/>
             <w:tabs>
               <w:tab w:val="right" w:leader="dot" w:pos="9628"/>
             </w:tabs>
@@ -1838,7 +1862,7 @@
           <w:hyperlink w:anchor="_Toc166573457" w:history="1">
             <w:r>
               <w:rPr>
-                <w:rStyle w:val="Hyperlink"/>
+                <w:rStyle w:val="Collegamentoipertestuale"/>
                 <w:noProof/>
               </w:rPr>
               <w:t>Package 1</w:t>
@@ -1895,7 +1919,7 @@
         </w:p>
         <w:p>
           <w:pPr>
-            <w:pStyle w:val="TOC3"/>
+            <w:pStyle w:val="Sommario3"/>
             <w:tabs>
               <w:tab w:val="right" w:leader="dot" w:pos="9628"/>
             </w:tabs>
@@ -1912,7 +1936,7 @@
           <w:hyperlink w:anchor="_Toc166573458" w:history="1">
             <w:r>
               <w:rPr>
-                <w:rStyle w:val="Hyperlink"/>
+                <w:rStyle w:val="Collegamentoipertestuale"/>
                 <w:noProof/>
               </w:rPr>
               <w:t>Sottopackage 1.1</w:t>
@@ -1969,7 +1993,7 @@
         </w:p>
         <w:p>
           <w:pPr>
-            <w:pStyle w:val="TOC3"/>
+            <w:pStyle w:val="Sommario3"/>
             <w:tabs>
               <w:tab w:val="right" w:leader="dot" w:pos="9628"/>
             </w:tabs>
@@ -1986,7 +2010,7 @@
           <w:hyperlink w:anchor="_Toc166573459" w:history="1">
             <w:r>
               <w:rPr>
-                <w:rStyle w:val="Hyperlink"/>
+                <w:rStyle w:val="Collegamentoipertestuale"/>
                 <w:noProof/>
               </w:rPr>
               <w:t>Sottopackage 1.2</w:t>
@@ -2043,7 +2067,7 @@
         </w:p>
         <w:p>
           <w:pPr>
-            <w:pStyle w:val="TOC2"/>
+            <w:pStyle w:val="Sommario2"/>
             <w:tabs>
               <w:tab w:val="right" w:leader="dot" w:pos="9628"/>
             </w:tabs>
@@ -2060,7 +2084,7 @@
           <w:hyperlink w:anchor="_Toc166573460" w:history="1">
             <w:r>
               <w:rPr>
-                <w:rStyle w:val="Hyperlink"/>
+                <w:rStyle w:val="Collegamentoipertestuale"/>
                 <w:noProof/>
               </w:rPr>
               <w:t>Package 2</w:t>
@@ -2117,7 +2141,7 @@
         </w:p>
         <w:p>
           <w:pPr>
-            <w:pStyle w:val="TOC1"/>
+            <w:pStyle w:val="Sommario1"/>
             <w:tabs>
               <w:tab w:val="right" w:leader="dot" w:pos="9628"/>
             </w:tabs>
@@ -2134,7 +2158,7 @@
           <w:hyperlink w:anchor="_Toc166573461" w:history="1">
             <w:r>
               <w:rPr>
-                <w:rStyle w:val="Hyperlink"/>
+                <w:rStyle w:val="Collegamentoipertestuale"/>
                 <w:noProof/>
               </w:rPr>
               <w:t>Diagrammi di Sequenza</w:t>
@@ -2191,7 +2215,7 @@
         </w:p>
         <w:p>
           <w:pPr>
-            <w:pStyle w:val="TOC3"/>
+            <w:pStyle w:val="Sommario3"/>
             <w:tabs>
               <w:tab w:val="right" w:leader="dot" w:pos="9628"/>
             </w:tabs>
@@ -2208,7 +2232,7 @@
           <w:hyperlink w:anchor="_Toc166573462" w:history="1">
             <w:r>
               <w:rPr>
-                <w:rStyle w:val="Hyperlink"/>
+                <w:rStyle w:val="Collegamentoipertestuale"/>
                 <w:noProof/>
               </w:rPr>
               <w:t>Diagramma di Sequenza 1</w:t>
@@ -2265,7 +2289,7 @@
         </w:p>
         <w:p>
           <w:pPr>
-            <w:pStyle w:val="TOC3"/>
+            <w:pStyle w:val="Sommario3"/>
             <w:tabs>
               <w:tab w:val="right" w:leader="dot" w:pos="9628"/>
             </w:tabs>
@@ -2282,7 +2306,7 @@
           <w:hyperlink w:anchor="_Toc166573463" w:history="1">
             <w:r>
               <w:rPr>
-                <w:rStyle w:val="Hyperlink"/>
+                <w:rStyle w:val="Collegamentoipertestuale"/>
                 <w:noProof/>
               </w:rPr>
               <w:t>Diagramma di Sequenza 2</w:t>
@@ -2339,7 +2363,7 @@
         </w:p>
         <w:p>
           <w:pPr>
-            <w:pStyle w:val="TOC1"/>
+            <w:pStyle w:val="Sommario1"/>
             <w:tabs>
               <w:tab w:val="right" w:leader="dot" w:pos="9628"/>
             </w:tabs>
@@ -2356,7 +2380,7 @@
           <w:hyperlink w:anchor="_Toc166573464" w:history="1">
             <w:r>
               <w:rPr>
-                <w:rStyle w:val="Hyperlink"/>
+                <w:rStyle w:val="Collegamentoipertestuale"/>
                 <w:noProof/>
               </w:rPr>
               <w:t>Pattern</w:t>
@@ -2413,7 +2437,7 @@
         </w:p>
         <w:p>
           <w:pPr>
-            <w:pStyle w:val="TOC2"/>
+            <w:pStyle w:val="Sommario2"/>
             <w:tabs>
               <w:tab w:val="right" w:leader="dot" w:pos="9628"/>
             </w:tabs>
@@ -2430,7 +2454,7 @@
           <w:hyperlink w:anchor="_Toc166573465" w:history="1">
             <w:r>
               <w:rPr>
-                <w:rStyle w:val="Hyperlink"/>
+                <w:rStyle w:val="Collegamentoipertestuale"/>
                 <w:noProof/>
               </w:rPr>
               <w:t>Grasp</w:t>
@@ -2487,7 +2511,7 @@
         </w:p>
         <w:p>
           <w:pPr>
-            <w:pStyle w:val="TOC3"/>
+            <w:pStyle w:val="Sommario3"/>
             <w:tabs>
               <w:tab w:val="right" w:leader="dot" w:pos="9628"/>
             </w:tabs>
@@ -2504,7 +2528,7 @@
           <w:hyperlink w:anchor="_Toc166573466" w:history="1">
             <w:r>
               <w:rPr>
-                <w:rStyle w:val="Hyperlink"/>
+                <w:rStyle w:val="Collegamentoipertestuale"/>
                 <w:noProof/>
               </w:rPr>
               <w:t>Pattern 1</w:t>
@@ -2561,7 +2585,7 @@
         </w:p>
         <w:p>
           <w:pPr>
-            <w:pStyle w:val="TOC3"/>
+            <w:pStyle w:val="Sommario3"/>
             <w:tabs>
               <w:tab w:val="right" w:leader="dot" w:pos="9628"/>
             </w:tabs>
@@ -2578,7 +2602,7 @@
           <w:hyperlink w:anchor="_Toc166573467" w:history="1">
             <w:r>
               <w:rPr>
-                <w:rStyle w:val="Hyperlink"/>
+                <w:rStyle w:val="Collegamentoipertestuale"/>
                 <w:noProof/>
               </w:rPr>
               <w:t>Pattern 2</w:t>
@@ -2635,7 +2659,7 @@
         </w:p>
         <w:p>
           <w:pPr>
-            <w:pStyle w:val="TOC2"/>
+            <w:pStyle w:val="Sommario2"/>
             <w:tabs>
               <w:tab w:val="right" w:leader="dot" w:pos="9628"/>
             </w:tabs>
@@ -2652,7 +2676,7 @@
           <w:hyperlink w:anchor="_Toc166573468" w:history="1">
             <w:r>
               <w:rPr>
-                <w:rStyle w:val="Hyperlink"/>
+                <w:rStyle w:val="Collegamentoipertestuale"/>
                 <w:noProof/>
               </w:rPr>
               <w:t>GoF</w:t>
@@ -2709,7 +2733,7 @@
         </w:p>
         <w:p>
           <w:pPr>
-            <w:pStyle w:val="TOC3"/>
+            <w:pStyle w:val="Sommario3"/>
             <w:tabs>
               <w:tab w:val="right" w:leader="dot" w:pos="9628"/>
             </w:tabs>
@@ -2726,7 +2750,7 @@
           <w:hyperlink w:anchor="_Toc166573469" w:history="1">
             <w:r>
               <w:rPr>
-                <w:rStyle w:val="Hyperlink"/>
+                <w:rStyle w:val="Collegamentoipertestuale"/>
                 <w:noProof/>
               </w:rPr>
               <w:t>Pattern 1</w:t>
@@ -2783,7 +2807,7 @@
         </w:p>
         <w:p>
           <w:pPr>
-            <w:pStyle w:val="TOC3"/>
+            <w:pStyle w:val="Sommario3"/>
             <w:tabs>
               <w:tab w:val="right" w:leader="dot" w:pos="9628"/>
             </w:tabs>
@@ -2800,7 +2824,7 @@
           <w:hyperlink w:anchor="_Toc166573470" w:history="1">
             <w:r>
               <w:rPr>
-                <w:rStyle w:val="Hyperlink"/>
+                <w:rStyle w:val="Collegamentoipertestuale"/>
                 <w:noProof/>
               </w:rPr>
               <w:t>Pattern 2</w:t>
@@ -2857,7 +2881,7 @@
         </w:p>
         <w:p>
           <w:pPr>
-            <w:pStyle w:val="TOC1"/>
+            <w:pStyle w:val="Sommario1"/>
             <w:tabs>
               <w:tab w:val="right" w:leader="dot" w:pos="9628"/>
             </w:tabs>
@@ -2874,7 +2898,7 @@
           <w:hyperlink w:anchor="_Toc166573471" w:history="1">
             <w:r>
               <w:rPr>
-                <w:rStyle w:val="Hyperlink"/>
+                <w:rStyle w:val="Collegamentoipertestuale"/>
                 <w:noProof/>
               </w:rPr>
               <w:t>ReadMe</w:t>
@@ -2954,7 +2978,7 @@
     </w:p>
     <w:p>
       <w:pPr>
-        <w:pStyle w:val="Heading1"/>
+        <w:pStyle w:val="Titolo1"/>
       </w:pPr>
       <w:bookmarkStart w:id="0" w:name="_Toc166573439"/>
       <w:r>
@@ -2963,19 +2987,21 @@
       </w:r>
       <w:bookmarkEnd w:id="0"/>
     </w:p>
+    <w:p/>
+    <w:p/>
     <w:p>
       <w:pPr>
-        <w:pStyle w:val="NormalWeb"/>
+        <w:jc w:val="center"/>
       </w:pPr>
       <w:r>
         <w:rPr>
           <w:noProof/>
         </w:rPr>
         <w:drawing>
-          <wp:inline distT="0" distB="0" distL="0" distR="0" wp14:anchorId="66B10DC6" wp14:editId="31C76039">
-            <wp:extent cx="6426200" cy="5256717"/>
+          <wp:inline distT="0" distB="0" distL="0" distR="0" wp14:anchorId="6A0D33F2" wp14:editId="69C3E45B">
+            <wp:extent cx="6120130" cy="5010785"/>
             <wp:effectExtent l="0" t="0" r="0" b="0"/>
-            <wp:docPr id="1785819339" name="Picture 2"/>
+            <wp:docPr id="759179148" name="Immagine 1" descr="Immagine che contiene testo, diagramma, Piano, Parallelo&#10;&#10;Descrizione generata automaticamente"/>
             <wp:cNvGraphicFramePr>
               <a:graphicFrameLocks xmlns:a="http://schemas.openxmlformats.org/drawingml/2006/main" noChangeAspect="1"/>
             </wp:cNvGraphicFramePr>
@@ -2983,12 +3009,10 @@
               <a:graphicData uri="http://schemas.openxmlformats.org/drawingml/2006/picture">
                 <pic:pic xmlns:pic="http://schemas.openxmlformats.org/drawingml/2006/picture">
                   <pic:nvPicPr>
-                    <pic:cNvPr id="0" name="Picture 6"/>
-                    <pic:cNvPicPr>
-                      <a:picLocks noChangeAspect="1" noChangeArrowheads="1"/>
-                    </pic:cNvPicPr>
+                    <pic:cNvPr id="759179148" name="Immagine 1" descr="Immagine che contiene testo, diagramma, Piano, Parallelo&#10;&#10;Descrizione generata automaticamente"/>
+                    <pic:cNvPicPr/>
                   </pic:nvPicPr>
-                  <pic:blipFill rotWithShape="1">
+                  <pic:blipFill>
                     <a:blip r:embed="rId11">
                       <a:extLst>
                         <a:ext uri="{28A0092B-C50C-407E-A947-70E740481C1C}">
@@ -2996,26 +3020,18 @@
                         </a:ext>
                       </a:extLst>
                     </a:blip>
-                    <a:srcRect r="27232"/>
-                    <a:stretch/>
+                    <a:stretch>
+                      <a:fillRect/>
+                    </a:stretch>
                   </pic:blipFill>
-                  <pic:spPr bwMode="auto">
+                  <pic:spPr>
                     <a:xfrm>
                       <a:off x="0" y="0"/>
-                      <a:ext cx="6432314" cy="5261718"/>
+                      <a:ext cx="6120130" cy="5010785"/>
                     </a:xfrm>
                     <a:prstGeom prst="rect">
                       <a:avLst/>
                     </a:prstGeom>
-                    <a:noFill/>
-                    <a:ln>
-                      <a:noFill/>
-                    </a:ln>
-                    <a:extLst>
-                      <a:ext uri="{53640926-AAD7-44D8-BBD7-CCE9431645EC}">
-                        <a14:shadowObscured xmlns:a14="http://schemas.microsoft.com/office/drawing/2010/main"/>
-                      </a:ext>
-                    </a:extLst>
                   </pic:spPr>
                 </pic:pic>
               </a:graphicData>
@@ -3023,18 +3039,13 @@
           </wp:inline>
         </w:drawing>
       </w:r>
-    </w:p>
-    <w:p>
-      <w:pPr>
-        <w:jc w:val="center"/>
-      </w:pPr>
       <w:r>
         <w:br w:type="page"/>
       </w:r>
     </w:p>
     <w:p>
       <w:pPr>
-        <w:pStyle w:val="Heading1"/>
+        <w:pStyle w:val="Titolo1"/>
       </w:pPr>
       <w:bookmarkStart w:id="1" w:name="_Toc166573440"/>
       <w:r>
@@ -3045,7 +3056,7 @@
     </w:p>
     <w:p>
       <w:pPr>
-        <w:pStyle w:val="Heading2"/>
+        <w:pStyle w:val="Titolo2"/>
       </w:pPr>
       <w:bookmarkStart w:id="2" w:name="_Toc166573441"/>
       <w:r>
@@ -3054,16 +3065,17 @@
       <w:bookmarkEnd w:id="2"/>
     </w:p>
     <w:p/>
+    <w:p/>
     <w:p>
       <w:r>
         <w:rPr>
           <w:noProof/>
         </w:rPr>
         <w:drawing>
-          <wp:inline distT="0" distB="0" distL="0" distR="0" wp14:anchorId="76FC5596" wp14:editId="1F4DD6E2">
-            <wp:extent cx="6259224" cy="5943600"/>
+          <wp:inline distT="0" distB="0" distL="0" distR="0" wp14:anchorId="66142E6E" wp14:editId="6A55354C">
+            <wp:extent cx="6120130" cy="5950585"/>
             <wp:effectExtent l="0" t="0" r="0" b="0"/>
-            <wp:docPr id="427970350" name="Immagine 3" descr="Immagine che contiene testo, diagramma, schermata, Parallelo&#10;&#10;Descrizione generata automaticamente"/>
+            <wp:docPr id="858732523" name="Immagine 2" descr="Immagine che contiene testo, diagramma, schermata, Parallelo&#10;&#10;Descrizione generata automaticamente"/>
             <wp:cNvGraphicFramePr>
               <a:graphicFrameLocks xmlns:a="http://schemas.openxmlformats.org/drawingml/2006/main" noChangeAspect="1"/>
             </wp:cNvGraphicFramePr>
@@ -3071,7 +3083,7 @@
               <a:graphicData uri="http://schemas.openxmlformats.org/drawingml/2006/picture">
                 <pic:pic xmlns:pic="http://schemas.openxmlformats.org/drawingml/2006/picture">
                   <pic:nvPicPr>
-                    <pic:cNvPr id="427970350" name="Immagine 3" descr="Immagine che contiene testo, diagramma, schermata, Parallelo&#10;&#10;Descrizione generata automaticamente"/>
+                    <pic:cNvPr id="858732523" name="Immagine 2" descr="Immagine che contiene testo, diagramma, schermata, Parallelo&#10;&#10;Descrizione generata automaticamente"/>
                     <pic:cNvPicPr/>
                   </pic:nvPicPr>
                   <pic:blipFill>
@@ -3089,7 +3101,7 @@
                   <pic:spPr>
                     <a:xfrm>
                       <a:off x="0" y="0"/>
-                      <a:ext cx="6261769" cy="5946017"/>
+                      <a:ext cx="6120130" cy="5950585"/>
                     </a:xfrm>
                     <a:prstGeom prst="rect">
                       <a:avLst/>
@@ -3123,7 +3135,7 @@
     </w:p>
     <w:p>
       <w:pPr>
-        <w:pStyle w:val="Heading2"/>
+        <w:pStyle w:val="Titolo2"/>
         <w:jc w:val="left"/>
       </w:pPr>
       <w:bookmarkStart w:id="3" w:name="_Toc166573442"/>
@@ -3134,7 +3146,7 @@
     </w:p>
     <w:p>
       <w:pPr>
-        <w:pStyle w:val="Heading3"/>
+        <w:pStyle w:val="Titolo3"/>
       </w:pPr>
       <w:bookmarkStart w:id="4" w:name="_Toc166573443"/>
       <w:r>
@@ -3144,7 +3156,7 @@
     </w:p>
     <w:tbl>
       <w:tblPr>
-        <w:tblStyle w:val="GridTable5Dark-Accent3"/>
+        <w:tblStyle w:val="Tabellagriglia5scura-colore3"/>
         <w:tblW w:w="0" w:type="auto"/>
         <w:tblInd w:w="-176" w:type="dxa"/>
         <w:tblLook w:val="06A0" w:firstRow="1" w:lastRow="0" w:firstColumn="1" w:lastColumn="0" w:noHBand="1" w:noVBand="1"/>
@@ -3353,7 +3365,7 @@
           </w:tcPr>
           <w:p>
             <w:pPr>
-              <w:pStyle w:val="ListParagraph"/>
+              <w:pStyle w:val="Paragrafoelenco"/>
               <w:numPr>
                 <w:ilvl w:val="0"/>
                 <w:numId w:val="16"/>
@@ -3373,7 +3385,7 @@
           </w:p>
           <w:p>
             <w:pPr>
-              <w:pStyle w:val="ListParagraph"/>
+              <w:pStyle w:val="Paragrafoelenco"/>
               <w:numPr>
                 <w:ilvl w:val="0"/>
                 <w:numId w:val="16"/>
@@ -3393,7 +3405,7 @@
           </w:p>
           <w:p>
             <w:pPr>
-              <w:pStyle w:val="ListParagraph"/>
+              <w:pStyle w:val="Paragrafoelenco"/>
               <w:numPr>
                 <w:ilvl w:val="0"/>
                 <w:numId w:val="16"/>
@@ -3536,7 +3548,7 @@
           </w:tcPr>
           <w:p>
             <w:pPr>
-              <w:pStyle w:val="ListParagraph"/>
+              <w:pStyle w:val="Paragrafoelenco"/>
               <w:numPr>
                 <w:ilvl w:val="0"/>
                 <w:numId w:val="30"/>
@@ -3559,7 +3571,7 @@
           </w:p>
           <w:p>
             <w:pPr>
-              <w:pStyle w:val="ListParagraph"/>
+              <w:pStyle w:val="Paragrafoelenco"/>
               <w:numPr>
                 <w:ilvl w:val="0"/>
                 <w:numId w:val="30"/>
@@ -3579,7 +3591,7 @@
           </w:p>
           <w:p>
             <w:pPr>
-              <w:pStyle w:val="ListParagraph"/>
+              <w:pStyle w:val="Paragrafoelenco"/>
               <w:numPr>
                 <w:ilvl w:val="0"/>
                 <w:numId w:val="30"/>
@@ -3593,7 +3605,7 @@
           </w:p>
           <w:p>
             <w:pPr>
-              <w:pStyle w:val="ListParagraph"/>
+              <w:pStyle w:val="Paragrafoelenco"/>
               <w:numPr>
                 <w:ilvl w:val="0"/>
                 <w:numId w:val="30"/>
@@ -3613,7 +3625,7 @@
           </w:p>
           <w:p>
             <w:pPr>
-              <w:pStyle w:val="ListParagraph"/>
+              <w:pStyle w:val="Paragrafoelenco"/>
               <w:numPr>
                 <w:ilvl w:val="0"/>
                 <w:numId w:val="30"/>
@@ -3633,7 +3645,7 @@
           </w:p>
           <w:p>
             <w:pPr>
-              <w:pStyle w:val="ListParagraph"/>
+              <w:pStyle w:val="Paragrafoelenco"/>
               <w:numPr>
                 <w:ilvl w:val="0"/>
                 <w:numId w:val="30"/>
@@ -3659,7 +3671,7 @@
           </w:p>
           <w:p>
             <w:pPr>
-              <w:pStyle w:val="ListParagraph"/>
+              <w:pStyle w:val="Paragrafoelenco"/>
               <w:numPr>
                 <w:ilvl w:val="0"/>
                 <w:numId w:val="30"/>
@@ -3679,7 +3691,7 @@
           </w:p>
           <w:p>
             <w:pPr>
-              <w:pStyle w:val="ListParagraph"/>
+              <w:pStyle w:val="Paragrafoelenco"/>
               <w:numPr>
                 <w:ilvl w:val="0"/>
                 <w:numId w:val="30"/>
@@ -3693,7 +3705,7 @@
           </w:p>
           <w:p>
             <w:pPr>
-              <w:pStyle w:val="ListParagraph"/>
+              <w:pStyle w:val="Paragrafoelenco"/>
               <w:numPr>
                 <w:ilvl w:val="0"/>
                 <w:numId w:val="30"/>
@@ -3739,7 +3751,7 @@
           </w:tcPr>
           <w:p>
             <w:pPr>
-              <w:pStyle w:val="ListParagraph"/>
+              <w:pStyle w:val="Paragrafoelenco"/>
               <w:numPr>
                 <w:ilvl w:val="0"/>
                 <w:numId w:val="31"/>
@@ -3768,7 +3780,7 @@
           </w:p>
           <w:p>
             <w:pPr>
-              <w:pStyle w:val="ListParagraph"/>
+              <w:pStyle w:val="Paragrafoelenco"/>
               <w:numPr>
                 <w:ilvl w:val="0"/>
                 <w:numId w:val="31"/>
@@ -3794,7 +3806,7 @@
           </w:p>
           <w:p>
             <w:pPr>
-              <w:pStyle w:val="ListParagraph"/>
+              <w:pStyle w:val="Paragrafoelenco"/>
               <w:numPr>
                 <w:ilvl w:val="0"/>
                 <w:numId w:val="31"/>
@@ -3829,7 +3841,7 @@
           </w:p>
           <w:p>
             <w:pPr>
-              <w:pStyle w:val="ListParagraph"/>
+              <w:pStyle w:val="Paragrafoelenco"/>
               <w:numPr>
                 <w:ilvl w:val="0"/>
                 <w:numId w:val="31"/>
@@ -4054,7 +4066,7 @@
     </w:p>
     <w:p>
       <w:pPr>
-        <w:pStyle w:val="Heading3"/>
+        <w:pStyle w:val="Titolo3"/>
       </w:pPr>
       <w:bookmarkStart w:id="5" w:name="_Toc166573444"/>
       <w:r>
@@ -4070,7 +4082,7 @@
     </w:p>
     <w:tbl>
       <w:tblPr>
-        <w:tblStyle w:val="GridTable5Dark-Accent3"/>
+        <w:tblStyle w:val="Tabellagriglia5scura-colore3"/>
         <w:tblpPr w:leftFromText="141" w:rightFromText="141" w:vertAnchor="page" w:horzAnchor="margin" w:tblpY="2446"/>
         <w:tblW w:w="0" w:type="auto"/>
         <w:tblLook w:val="06A0" w:firstRow="1" w:lastRow="0" w:firstColumn="1" w:lastColumn="0" w:noHBand="1" w:noVBand="1"/>
@@ -4418,7 +4430,7 @@
           </w:p>
           <w:p>
             <w:pPr>
-              <w:pStyle w:val="ListParagraph"/>
+              <w:pStyle w:val="Paragrafoelenco"/>
               <w:numPr>
                 <w:ilvl w:val="0"/>
                 <w:numId w:val="2"/>
@@ -4434,7 +4446,7 @@
           </w:p>
           <w:p>
             <w:pPr>
-              <w:pStyle w:val="ListParagraph"/>
+              <w:pStyle w:val="Paragrafoelenco"/>
               <w:numPr>
                 <w:ilvl w:val="0"/>
                 <w:numId w:val="2"/>
@@ -4453,7 +4465,7 @@
           </w:p>
           <w:p>
             <w:pPr>
-              <w:pStyle w:val="ListParagraph"/>
+              <w:pStyle w:val="Paragrafoelenco"/>
               <w:numPr>
                 <w:ilvl w:val="0"/>
                 <w:numId w:val="2"/>
@@ -4472,7 +4484,7 @@
           </w:p>
           <w:p>
             <w:pPr>
-              <w:pStyle w:val="ListParagraph"/>
+              <w:pStyle w:val="Paragrafoelenco"/>
               <w:numPr>
                 <w:ilvl w:val="0"/>
                 <w:numId w:val="2"/>
@@ -4497,7 +4509,7 @@
           </w:p>
           <w:p>
             <w:pPr>
-              <w:pStyle w:val="ListParagraph"/>
+              <w:pStyle w:val="Paragrafoelenco"/>
               <w:numPr>
                 <w:ilvl w:val="0"/>
                 <w:numId w:val="2"/>
@@ -4703,7 +4715,7 @@
     </w:tbl>
     <w:p>
       <w:pPr>
-        <w:pStyle w:val="Heading3"/>
+        <w:pStyle w:val="Titolo3"/>
       </w:pPr>
       <w:r>
         <w:br w:type="page"/>
@@ -4726,7 +4738,7 @@
     </w:p>
     <w:p>
       <w:pPr>
-        <w:pStyle w:val="Heading3"/>
+        <w:pStyle w:val="Titolo3"/>
       </w:pPr>
       <w:bookmarkStart w:id="6" w:name="_Toc166573445"/>
       <w:r>
@@ -4745,7 +4757,7 @@
     </w:p>
     <w:tbl>
       <w:tblPr>
-        <w:tblStyle w:val="GridTable5Dark-Accent3"/>
+        <w:tblStyle w:val="Tabellagriglia5scura-colore3"/>
         <w:tblW w:w="0" w:type="auto"/>
         <w:tblLook w:val="06A0" w:firstRow="1" w:lastRow="0" w:firstColumn="1" w:lastColumn="0" w:noHBand="1" w:noVBand="1"/>
       </w:tblPr>
@@ -5083,7 +5095,7 @@
           </w:p>
           <w:p>
             <w:pPr>
-              <w:pStyle w:val="ListParagraph"/>
+              <w:pStyle w:val="Paragrafoelenco"/>
               <w:numPr>
                 <w:ilvl w:val="0"/>
                 <w:numId w:val="22"/>
@@ -5097,7 +5109,7 @@
           </w:p>
           <w:p>
             <w:pPr>
-              <w:pStyle w:val="ListParagraph"/>
+              <w:pStyle w:val="Paragrafoelenco"/>
               <w:numPr>
                 <w:ilvl w:val="0"/>
                 <w:numId w:val="22"/>
@@ -5111,7 +5123,7 @@
           </w:p>
           <w:p>
             <w:pPr>
-              <w:pStyle w:val="ListParagraph"/>
+              <w:pStyle w:val="Paragrafoelenco"/>
               <w:numPr>
                 <w:ilvl w:val="0"/>
                 <w:numId w:val="22"/>
@@ -5131,7 +5143,7 @@
           </w:p>
           <w:p>
             <w:pPr>
-              <w:pStyle w:val="ListParagraph"/>
+              <w:pStyle w:val="Paragrafoelenco"/>
               <w:numPr>
                 <w:ilvl w:val="0"/>
                 <w:numId w:val="22"/>
@@ -5150,7 +5162,7 @@
           </w:p>
           <w:p>
             <w:pPr>
-              <w:pStyle w:val="ListParagraph"/>
+              <w:pStyle w:val="Paragrafoelenco"/>
               <w:numPr>
                 <w:ilvl w:val="0"/>
                 <w:numId w:val="22"/>
@@ -5363,7 +5375,7 @@
     </w:p>
     <w:p>
       <w:pPr>
-        <w:pStyle w:val="Heading3"/>
+        <w:pStyle w:val="Titolo3"/>
       </w:pPr>
       <w:bookmarkStart w:id="7" w:name="_Toc166573446"/>
       <w:r>
@@ -5376,7 +5388,7 @@
     </w:p>
     <w:tbl>
       <w:tblPr>
-        <w:tblStyle w:val="GridTable5Dark-Accent3"/>
+        <w:tblStyle w:val="Tabellagriglia5scura-colore3"/>
         <w:tblW w:w="0" w:type="auto"/>
         <w:tblLook w:val="06A0" w:firstRow="1" w:lastRow="0" w:firstColumn="1" w:lastColumn="0" w:noHBand="1" w:noVBand="1"/>
       </w:tblPr>
@@ -5721,7 +5733,17 @@
               <w:cnfStyle w:val="000000000000" w:firstRow="0" w:lastRow="0" w:firstColumn="0" w:lastColumn="0" w:oddVBand="0" w:evenVBand="0" w:oddHBand="0" w:evenHBand="0" w:firstRowFirstColumn="0" w:firstRowLastColumn="0" w:lastRowFirstColumn="0" w:lastRowLastColumn="0"/>
             </w:pPr>
             <w:r>
-              <w:t>Punto di estensione: CancellazioneFallita, passo 5</w:t>
+              <w:t xml:space="preserve">Punto di estensione: </w:t>
+            </w:r>
+            <w:proofErr w:type="spellStart"/>
+            <w:proofErr w:type="gramStart"/>
+            <w:r>
+              <w:t>CancellazioneFallita</w:t>
+            </w:r>
+            <w:proofErr w:type="spellEnd"/>
+            <w:proofErr w:type="gramEnd"/>
+            <w:r>
+              <w:t>, passo 5</w:t>
             </w:r>
           </w:p>
           <w:p>
@@ -5731,7 +5753,7 @@
           </w:p>
           <w:p>
             <w:pPr>
-              <w:pStyle w:val="ListParagraph"/>
+              <w:pStyle w:val="Paragrafoelenco"/>
               <w:numPr>
                 <w:ilvl w:val="0"/>
                 <w:numId w:val="23"/>
@@ -5745,7 +5767,7 @@
           </w:p>
           <w:p>
             <w:pPr>
-              <w:pStyle w:val="ListParagraph"/>
+              <w:pStyle w:val="Paragrafoelenco"/>
               <w:numPr>
                 <w:ilvl w:val="0"/>
                 <w:numId w:val="23"/>
@@ -5759,7 +5781,7 @@
           </w:p>
           <w:p>
             <w:pPr>
-              <w:pStyle w:val="ListParagraph"/>
+              <w:pStyle w:val="Paragrafoelenco"/>
               <w:numPr>
                 <w:ilvl w:val="0"/>
                 <w:numId w:val="23"/>
@@ -5779,7 +5801,7 @@
           </w:p>
           <w:p>
             <w:pPr>
-              <w:pStyle w:val="ListParagraph"/>
+              <w:pStyle w:val="Paragrafoelenco"/>
               <w:numPr>
                 <w:ilvl w:val="0"/>
                 <w:numId w:val="23"/>
@@ -5793,7 +5815,7 @@
           </w:p>
           <w:p>
             <w:pPr>
-              <w:pStyle w:val="ListParagraph"/>
+              <w:pStyle w:val="Paragrafoelenco"/>
               <w:numPr>
                 <w:ilvl w:val="0"/>
                 <w:numId w:val="23"/>
@@ -5807,7 +5829,7 @@
           </w:p>
           <w:p>
             <w:pPr>
-              <w:pStyle w:val="ListParagraph"/>
+              <w:pStyle w:val="Paragrafoelenco"/>
               <w:numPr>
                 <w:ilvl w:val="0"/>
                 <w:numId w:val="23"/>
@@ -6042,7 +6064,7 @@
     </w:p>
     <w:p>
       <w:pPr>
-        <w:pStyle w:val="Heading3"/>
+        <w:pStyle w:val="Titolo3"/>
       </w:pPr>
       <w:bookmarkStart w:id="8" w:name="_Toc166573447"/>
       <w:r>
@@ -6052,7 +6074,7 @@
     </w:p>
     <w:tbl>
       <w:tblPr>
-        <w:tblStyle w:val="GridTable5Dark-Accent3"/>
+        <w:tblStyle w:val="Tabellagriglia5scura-colore3"/>
         <w:tblW w:w="0" w:type="auto"/>
         <w:tblLook w:val="06A0" w:firstRow="1" w:lastRow="0" w:firstColumn="1" w:lastColumn="0" w:noHBand="1" w:noVBand="1"/>
       </w:tblPr>
@@ -6363,7 +6385,7 @@
           </w:tcPr>
           <w:p>
             <w:pPr>
-              <w:pStyle w:val="ListParagraph"/>
+              <w:pStyle w:val="Paragrafoelenco"/>
               <w:numPr>
                 <w:ilvl w:val="0"/>
                 <w:numId w:val="8"/>
@@ -6381,7 +6403,7 @@
           </w:p>
           <w:p>
             <w:pPr>
-              <w:pStyle w:val="ListParagraph"/>
+              <w:pStyle w:val="Paragrafoelenco"/>
               <w:numPr>
                 <w:ilvl w:val="0"/>
                 <w:numId w:val="8"/>
@@ -6396,7 +6418,7 @@
           </w:p>
           <w:p>
             <w:pPr>
-              <w:pStyle w:val="ListParagraph"/>
+              <w:pStyle w:val="Paragrafoelenco"/>
               <w:numPr>
                 <w:ilvl w:val="0"/>
                 <w:numId w:val="8"/>
@@ -6411,7 +6433,7 @@
           </w:p>
           <w:p>
             <w:pPr>
-              <w:pStyle w:val="ListParagraph"/>
+              <w:pStyle w:val="Paragrafoelenco"/>
               <w:numPr>
                 <w:ilvl w:val="1"/>
                 <w:numId w:val="8"/>
@@ -6429,7 +6451,7 @@
           </w:p>
           <w:p>
             <w:pPr>
-              <w:pStyle w:val="ListParagraph"/>
+              <w:pStyle w:val="Paragrafoelenco"/>
               <w:numPr>
                 <w:ilvl w:val="1"/>
                 <w:numId w:val="8"/>
@@ -6447,7 +6469,7 @@
           </w:p>
           <w:p>
             <w:pPr>
-              <w:pStyle w:val="ListParagraph"/>
+              <w:pStyle w:val="Paragrafoelenco"/>
               <w:numPr>
                 <w:ilvl w:val="1"/>
                 <w:numId w:val="8"/>
@@ -6468,7 +6490,7 @@
           </w:p>
           <w:p>
             <w:pPr>
-              <w:pStyle w:val="ListParagraph"/>
+              <w:pStyle w:val="Paragrafoelenco"/>
               <w:numPr>
                 <w:ilvl w:val="1"/>
                 <w:numId w:val="8"/>
@@ -6486,7 +6508,7 @@
           </w:p>
           <w:p>
             <w:pPr>
-              <w:pStyle w:val="ListParagraph"/>
+              <w:pStyle w:val="Paragrafoelenco"/>
               <w:numPr>
                 <w:ilvl w:val="1"/>
                 <w:numId w:val="8"/>
@@ -6504,7 +6526,7 @@
           </w:p>
           <w:p>
             <w:pPr>
-              <w:pStyle w:val="ListParagraph"/>
+              <w:pStyle w:val="Paragrafoelenco"/>
               <w:numPr>
                 <w:ilvl w:val="0"/>
                 <w:numId w:val="8"/>
@@ -6519,7 +6541,7 @@
           </w:p>
           <w:p>
             <w:pPr>
-              <w:pStyle w:val="ListParagraph"/>
+              <w:pStyle w:val="Paragrafoelenco"/>
               <w:numPr>
                 <w:ilvl w:val="0"/>
                 <w:numId w:val="8"/>
@@ -6534,7 +6556,7 @@
           </w:p>
           <w:p>
             <w:pPr>
-              <w:pStyle w:val="ListParagraph"/>
+              <w:pStyle w:val="Paragrafoelenco"/>
               <w:numPr>
                 <w:ilvl w:val="1"/>
                 <w:numId w:val="8"/>
@@ -6555,7 +6577,7 @@
           </w:p>
           <w:p>
             <w:pPr>
-              <w:pStyle w:val="ListParagraph"/>
+              <w:pStyle w:val="Paragrafoelenco"/>
               <w:numPr>
                 <w:ilvl w:val="1"/>
                 <w:numId w:val="8"/>
@@ -6570,7 +6592,7 @@
           </w:p>
           <w:p>
             <w:pPr>
-              <w:pStyle w:val="ListParagraph"/>
+              <w:pStyle w:val="Paragrafoelenco"/>
               <w:numPr>
                 <w:ilvl w:val="0"/>
                 <w:numId w:val="8"/>
@@ -6585,7 +6607,7 @@
           </w:p>
           <w:p>
             <w:pPr>
-              <w:pStyle w:val="ListParagraph"/>
+              <w:pStyle w:val="Paragrafoelenco"/>
               <w:numPr>
                 <w:ilvl w:val="0"/>
                 <w:numId w:val="8"/>
@@ -6857,6 +6879,7 @@
         <w:lastRenderedPageBreak/>
         <w:t xml:space="preserve">Denis </w:t>
       </w:r>
+      <w:proofErr w:type="spellStart"/>
       <w:r>
         <w:t>D</w:t>
       </w:r>
@@ -6867,12 +6890,16 @@
         <w:t>g</w:t>
       </w:r>
       <w:r>
-        <w:t>eratu - 895835</w:t>
+        <w:t>eratu</w:t>
+      </w:r>
+      <w:proofErr w:type="spellEnd"/>
+      <w:r>
+        <w:t xml:space="preserve"> - 895835</w:t>
       </w:r>
     </w:p>
     <w:p>
       <w:pPr>
-        <w:pStyle w:val="Heading3"/>
+        <w:pStyle w:val="Titolo3"/>
       </w:pPr>
       <w:bookmarkStart w:id="9" w:name="_Toc166573448"/>
       <w:r>
@@ -6882,7 +6909,7 @@
     </w:p>
     <w:tbl>
       <w:tblPr>
-        <w:tblStyle w:val="GridTable5Dark-Accent3"/>
+        <w:tblStyle w:val="Tabellagriglia5scura-colore3"/>
         <w:tblW w:w="0" w:type="auto"/>
         <w:tblLook w:val="06A0" w:firstRow="1" w:lastRow="0" w:firstColumn="1" w:lastColumn="0" w:noHBand="1" w:noVBand="1"/>
       </w:tblPr>
@@ -7229,7 +7256,7 @@
           </w:tcPr>
           <w:p>
             <w:pPr>
-              <w:pStyle w:val="ListParagraph"/>
+              <w:pStyle w:val="Paragrafoelenco"/>
               <w:numPr>
                 <w:ilvl w:val="0"/>
                 <w:numId w:val="21"/>
@@ -7251,7 +7278,7 @@
           </w:p>
           <w:p>
             <w:pPr>
-              <w:pStyle w:val="ListParagraph"/>
+              <w:pStyle w:val="Paragrafoelenco"/>
               <w:numPr>
                 <w:ilvl w:val="0"/>
                 <w:numId w:val="21"/>
@@ -7273,7 +7300,7 @@
           </w:p>
           <w:p>
             <w:pPr>
-              <w:pStyle w:val="ListParagraph"/>
+              <w:pStyle w:val="Paragrafoelenco"/>
               <w:numPr>
                 <w:ilvl w:val="0"/>
                 <w:numId w:val="21"/>
@@ -7295,7 +7322,7 @@
           </w:p>
           <w:p>
             <w:pPr>
-              <w:pStyle w:val="ListParagraph"/>
+              <w:pStyle w:val="Paragrafoelenco"/>
               <w:numPr>
                 <w:ilvl w:val="0"/>
                 <w:numId w:val="21"/>
@@ -7317,7 +7344,7 @@
           </w:p>
           <w:p>
             <w:pPr>
-              <w:pStyle w:val="ListParagraph"/>
+              <w:pStyle w:val="Paragrafoelenco"/>
               <w:numPr>
                 <w:ilvl w:val="0"/>
                 <w:numId w:val="21"/>
@@ -7339,7 +7366,7 @@
           </w:p>
           <w:p>
             <w:pPr>
-              <w:pStyle w:val="ListParagraph"/>
+              <w:pStyle w:val="Paragrafoelenco"/>
               <w:numPr>
                 <w:ilvl w:val="0"/>
                 <w:numId w:val="21"/>
@@ -7595,7 +7622,7 @@
     </w:p>
     <w:p>
       <w:pPr>
-        <w:pStyle w:val="Heading1"/>
+        <w:pStyle w:val="Titolo1"/>
       </w:pPr>
       <w:bookmarkStart w:id="10" w:name="_Toc166573449"/>
       <w:r>
@@ -7605,7 +7632,7 @@
     </w:p>
     <w:p>
       <w:pPr>
-        <w:pStyle w:val="Heading3"/>
+        <w:pStyle w:val="Titolo3"/>
       </w:pPr>
       <w:bookmarkStart w:id="11" w:name="_Toc166573450"/>
       <w:r>
@@ -7619,9 +7646,11 @@
       </w:r>
     </w:p>
     <w:p>
+      <w:proofErr w:type="spellStart"/>
       <w:r>
         <w:t>etc</w:t>
       </w:r>
+      <w:proofErr w:type="spellEnd"/>
     </w:p>
     <w:p>
       <w:pPr>
@@ -7646,7 +7675,7 @@
     </w:p>
     <w:p>
       <w:pPr>
-        <w:pStyle w:val="Heading3"/>
+        <w:pStyle w:val="Titolo3"/>
       </w:pPr>
       <w:bookmarkStart w:id="12" w:name="_Toc166573451"/>
       <w:r>
@@ -7660,9 +7689,11 @@
       </w:r>
     </w:p>
     <w:p>
+      <w:proofErr w:type="spellStart"/>
       <w:r>
         <w:t>etc</w:t>
       </w:r>
+      <w:proofErr w:type="spellEnd"/>
     </w:p>
     <w:p>
       <w:pPr>
@@ -7687,7 +7718,7 @@
     </w:p>
     <w:p>
       <w:pPr>
-        <w:pStyle w:val="Heading1"/>
+        <w:pStyle w:val="Titolo1"/>
       </w:pPr>
       <w:bookmarkStart w:id="13" w:name="_Toc166573452"/>
       <w:r>
@@ -7697,7 +7728,7 @@
     </w:p>
     <w:p>
       <w:pPr>
-        <w:pStyle w:val="Heading3"/>
+        <w:pStyle w:val="Titolo3"/>
       </w:pPr>
       <w:bookmarkStart w:id="14" w:name="_Toc166573453"/>
       <w:r>
@@ -7711,9 +7742,11 @@
       </w:r>
     </w:p>
     <w:p>
+      <w:proofErr w:type="spellStart"/>
       <w:r>
         <w:t>etc</w:t>
       </w:r>
+      <w:proofErr w:type="spellEnd"/>
     </w:p>
     <w:p>
       <w:pPr>
@@ -7738,7 +7771,7 @@
     </w:p>
     <w:p>
       <w:pPr>
-        <w:pStyle w:val="Heading3"/>
+        <w:pStyle w:val="Titolo3"/>
       </w:pPr>
       <w:bookmarkStart w:id="15" w:name="_Toc166573454"/>
       <w:r>
@@ -7752,9 +7785,11 @@
       </w:r>
     </w:p>
     <w:p>
+      <w:proofErr w:type="spellStart"/>
       <w:r>
         <w:t>etc</w:t>
       </w:r>
+      <w:proofErr w:type="spellEnd"/>
     </w:p>
     <w:p>
       <w:pPr>
@@ -7779,7 +7814,7 @@
     </w:p>
     <w:p>
       <w:pPr>
-        <w:pStyle w:val="Heading1"/>
+        <w:pStyle w:val="Titolo1"/>
       </w:pPr>
       <w:bookmarkStart w:id="16" w:name="_Toc166573455"/>
       <w:r>
@@ -7806,7 +7841,7 @@
     </w:p>
     <w:p>
       <w:pPr>
-        <w:pStyle w:val="Heading1"/>
+        <w:pStyle w:val="Titolo1"/>
       </w:pPr>
       <w:bookmarkStart w:id="17" w:name="_Toc166573456"/>
       <w:r>
@@ -7816,7 +7851,7 @@
     </w:p>
     <w:p>
       <w:pPr>
-        <w:pStyle w:val="Heading2"/>
+        <w:pStyle w:val="Titolo2"/>
       </w:pPr>
       <w:bookmarkStart w:id="18" w:name="_Toc166573457"/>
       <w:r>
@@ -7826,11 +7861,16 @@
     </w:p>
     <w:p>
       <w:pPr>
-        <w:pStyle w:val="Heading3"/>
+        <w:pStyle w:val="Titolo3"/>
       </w:pPr>
       <w:bookmarkStart w:id="19" w:name="_Toc166573458"/>
+      <w:proofErr w:type="spellStart"/>
       <w:r>
-        <w:t>Sottopackage 1.1</w:t>
+        <w:t>Sottopackage</w:t>
+      </w:r>
+      <w:proofErr w:type="spellEnd"/>
+      <w:r>
+        <w:t xml:space="preserve"> 1.1</w:t>
       </w:r>
       <w:bookmarkEnd w:id="19"/>
     </w:p>
@@ -7841,11 +7881,16 @@
     </w:p>
     <w:p>
       <w:pPr>
-        <w:pStyle w:val="Heading3"/>
+        <w:pStyle w:val="Titolo3"/>
       </w:pPr>
       <w:bookmarkStart w:id="20" w:name="_Toc166573459"/>
+      <w:proofErr w:type="spellStart"/>
       <w:r>
-        <w:t>Sottopackage 1.2</w:t>
+        <w:t>Sottopackage</w:t>
+      </w:r>
+      <w:proofErr w:type="spellEnd"/>
+      <w:r>
+        <w:t xml:space="preserve"> 1.2</w:t>
       </w:r>
       <w:bookmarkEnd w:id="20"/>
     </w:p>
@@ -7873,7 +7918,7 @@
     </w:p>
     <w:p>
       <w:pPr>
-        <w:pStyle w:val="Heading2"/>
+        <w:pStyle w:val="Titolo2"/>
       </w:pPr>
       <w:bookmarkStart w:id="21" w:name="_Toc166573460"/>
       <w:r>
@@ -7905,7 +7950,7 @@
     </w:p>
     <w:p>
       <w:pPr>
-        <w:pStyle w:val="Heading1"/>
+        <w:pStyle w:val="Titolo1"/>
       </w:pPr>
       <w:bookmarkStart w:id="22" w:name="_Toc166573461"/>
       <w:r>
@@ -7915,7 +7960,7 @@
     </w:p>
     <w:p>
       <w:pPr>
-        <w:pStyle w:val="Heading3"/>
+        <w:pStyle w:val="Titolo3"/>
       </w:pPr>
       <w:bookmarkStart w:id="23" w:name="_Toc166573462"/>
       <w:r>
@@ -7929,9 +7974,11 @@
       </w:r>
     </w:p>
     <w:p>
+      <w:proofErr w:type="spellStart"/>
       <w:r>
         <w:t>etc</w:t>
       </w:r>
+      <w:proofErr w:type="spellEnd"/>
     </w:p>
     <w:p>
       <w:pPr>
@@ -7956,7 +8003,7 @@
     </w:p>
     <w:p>
       <w:pPr>
-        <w:pStyle w:val="Heading3"/>
+        <w:pStyle w:val="Titolo3"/>
       </w:pPr>
       <w:bookmarkStart w:id="24" w:name="_Toc166573463"/>
       <w:r>
@@ -7970,9 +8017,11 @@
       </w:r>
     </w:p>
     <w:p>
+      <w:proofErr w:type="spellStart"/>
       <w:r>
         <w:t>etc</w:t>
       </w:r>
+      <w:proofErr w:type="spellEnd"/>
     </w:p>
     <w:p>
       <w:pPr>
@@ -7997,7 +8046,7 @@
     </w:p>
     <w:p>
       <w:pPr>
-        <w:pStyle w:val="Heading1"/>
+        <w:pStyle w:val="Titolo1"/>
       </w:pPr>
       <w:bookmarkStart w:id="25" w:name="_Toc166573464"/>
       <w:r>
@@ -8007,17 +8056,19 @@
     </w:p>
     <w:p>
       <w:pPr>
-        <w:pStyle w:val="Heading2"/>
+        <w:pStyle w:val="Titolo2"/>
       </w:pPr>
       <w:bookmarkStart w:id="26" w:name="_Toc166573465"/>
+      <w:proofErr w:type="spellStart"/>
       <w:r>
         <w:t>Grasp</w:t>
       </w:r>
       <w:bookmarkEnd w:id="26"/>
+      <w:proofErr w:type="spellEnd"/>
     </w:p>
     <w:p>
       <w:pPr>
-        <w:pStyle w:val="Heading3"/>
+        <w:pStyle w:val="Titolo3"/>
       </w:pPr>
       <w:bookmarkStart w:id="27" w:name="_Toc166573466"/>
       <w:r>
@@ -8049,7 +8100,7 @@
     </w:p>
     <w:p>
       <w:pPr>
-        <w:pStyle w:val="Heading3"/>
+        <w:pStyle w:val="Titolo3"/>
       </w:pPr>
       <w:bookmarkStart w:id="28" w:name="_Toc166573467"/>
       <w:r>
@@ -8081,17 +8132,19 @@
     </w:p>
     <w:p>
       <w:pPr>
-        <w:pStyle w:val="Heading2"/>
+        <w:pStyle w:val="Titolo2"/>
       </w:pPr>
       <w:bookmarkStart w:id="29" w:name="_Toc166573468"/>
+      <w:proofErr w:type="spellStart"/>
       <w:r>
         <w:t>GoF</w:t>
       </w:r>
       <w:bookmarkEnd w:id="29"/>
+      <w:proofErr w:type="spellEnd"/>
     </w:p>
     <w:p>
       <w:pPr>
-        <w:pStyle w:val="Heading3"/>
+        <w:pStyle w:val="Titolo3"/>
       </w:pPr>
       <w:bookmarkStart w:id="30" w:name="_Toc166573469"/>
       <w:r>
@@ -8123,7 +8176,7 @@
     </w:p>
     <w:p>
       <w:pPr>
-        <w:pStyle w:val="Heading3"/>
+        <w:pStyle w:val="Titolo3"/>
       </w:pPr>
       <w:bookmarkStart w:id="31" w:name="_Toc166573470"/>
       <w:r>
@@ -8146,14 +8199,16 @@
     </w:p>
     <w:p>
       <w:pPr>
-        <w:pStyle w:val="Heading1"/>
+        <w:pStyle w:val="Titolo1"/>
       </w:pPr>
       <w:bookmarkStart w:id="32" w:name="_Toc166573471"/>
+      <w:proofErr w:type="spellStart"/>
       <w:r>
         <w:lastRenderedPageBreak/>
         <w:t>ReadMe</w:t>
       </w:r>
       <w:bookmarkEnd w:id="32"/>
+      <w:proofErr w:type="spellEnd"/>
     </w:p>
     <w:p>
       <w:r>
@@ -8202,7 +8257,7 @@
 <w:ftr xmlns:wpc="http://schemas.microsoft.com/office/word/2010/wordprocessingCanvas" xmlns:cx="http://schemas.microsoft.com/office/drawing/2014/chartex" xmlns:cx1="http://schemas.microsoft.com/office/drawing/2015/9/8/chartex" xmlns:cx2="http://schemas.microsoft.com/office/drawing/2015/10/21/chartex" xmlns:cx3="http://schemas.microsoft.com/office/drawing/2016/5/9/chartex" xmlns:cx4="http://schemas.microsoft.com/office/drawing/2016/5/10/chartex" xmlns:cx5="http://schemas.microsoft.com/office/drawing/2016/5/11/chartex" xmlns:cx6="http://schemas.microsoft.com/office/drawing/2016/5/12/chartex" xmlns:cx7="http://schemas.microsoft.com/office/drawing/2016/5/13/chartex" xmlns:cx8="http://schemas.microsoft.com/office/drawing/2016/5/14/chartex" xmlns:mc="http://schemas.openxmlformats.org/markup-compatibility/2006" xmlns:aink="http://schemas.microsoft.com/office/drawing/2016/ink" xmlns:am3d="http://schemas.microsoft.com/office/drawing/2017/model3d" xmlns:o="urn:schemas-microsoft-com:office:office" xmlns:oel="http://schemas.microsoft.com/office/2019/extlst" xmlns:r="http://schemas.openxmlformats.org/officeDocument/2006/relationships" xmlns:m="http://schemas.openxmlformats.org/officeDocument/2006/math" xmlns:v="urn:schemas-microsoft-com:vml" xmlns:wp14="http://schemas.microsoft.com/office/word/2010/wordprocessingDrawing" xmlns:wp="http://schemas.openxmlformats.org/drawingml/2006/wordprocessingDrawing" xmlns:w10="urn:schemas-microsoft-com:office:word" xmlns:w="http://schemas.openxmlformats.org/wordprocessingml/2006/main" xmlns:w14="http://schemas.microsoft.com/office/word/2010/wordml" xmlns:w15="http://schemas.microsoft.com/office/word/2012/wordml" xmlns:w16cex="http://schemas.microsoft.com/office/word/2018/wordml/cex" xmlns:w16cid="http://schemas.microsoft.com/office/word/2016/wordml/cid" xmlns:w16="http://schemas.microsoft.com/office/word/2018/wordml" xmlns:w16du="http://schemas.microsoft.com/office/word/2023/wordml/word16du" xmlns:w16sdtdh="http://schemas.microsoft.com/office/word/2020/wordml/sdtdatahash" xmlns:w16se="http://schemas.microsoft.com/office/word/2015/wordml/symex" xmlns:wpg="http://schemas.microsoft.com/office/word/2010/wordprocessingGroup" xmlns:wpi="http://schemas.microsoft.com/office/word/2010/wordprocessingInk" xmlns:wne="http://schemas.microsoft.com/office/word/2006/wordml" xmlns:wps="http://schemas.microsoft.com/office/word/2010/wordprocessingShape" mc:Ignorable="w14 w15 w16se w16cid w16 w16cex w16sdtdh w16du wp14">
   <w:p>
     <w:pPr>
-      <w:pStyle w:val="Footer"/>
+      <w:pStyle w:val="Pidipagina"/>
     </w:pPr>
     <w:r>
       <w:rPr>
@@ -8379,7 +8434,7 @@
                     <w:i/>
                     <w:iCs/>
                   </w:rPr>
-                  <w:t xml:space="preserve">Preappello </w:t>
+                  <w:t>Preappello</w:t>
                 </w:r>
                 <w:r>
                   <w:rPr>
@@ -8387,7 +8442,7 @@
                     <w:i/>
                     <w:iCs/>
                   </w:rPr>
-                  <w:t>??</w:t>
+                  <w:t xml:space="preserve"> </w:t>
                 </w:r>
                 <w:r>
                   <w:rPr>
@@ -8395,7 +8450,25 @@
                     <w:i/>
                     <w:iCs/>
                   </w:rPr>
-                  <w:t>/06/2023 – CdL Informatica @</w:t>
+                  <w:t xml:space="preserve">– </w:t>
+                </w:r>
+                <w:proofErr w:type="spellStart"/>
+                <w:r>
+                  <w:rPr>
+                    <w:rFonts w:ascii="Avenir Next LT Pro" w:hAnsi="Avenir Next LT Pro"/>
+                    <w:i/>
+                    <w:iCs/>
+                  </w:rPr>
+                  <w:t>CdL</w:t>
+                </w:r>
+                <w:proofErr w:type="spellEnd"/>
+                <w:r>
+                  <w:rPr>
+                    <w:rFonts w:ascii="Avenir Next LT Pro" w:hAnsi="Avenir Next LT Pro"/>
+                    <w:i/>
+                    <w:iCs/>
+                  </w:rPr>
+                  <w:t xml:space="preserve"> Informatica @</w:t>
                 </w:r>
                 <w:r>
                   <w:rPr>
@@ -8417,7 +8490,7 @@
         <w:noProof/>
       </w:rPr>
       <w:pict w14:anchorId="4A4D94AE">
-        <v:shape id="Goccia 2" o:spid="_x0000_s1026" style="position:absolute;left:0;text-align:left;margin-left:-3.8pt;margin-top:0;width:51pt;height:51pt;flip:y;z-index:251659264;visibility:visible;mso-wrap-style:square;mso-width-percent:0;mso-height-percent:0;mso-wrap-distance-left:9pt;mso-wrap-distance-top:0;mso-wrap-distance-right:9pt;mso-wrap-distance-bottom:0;mso-position-horizontal:right;mso-position-horizontal-relative:page;mso-position-vertical:bottom;mso-position-vertical-relative:page;mso-width-percent:0;mso-height-percent:0;mso-width-relative:margin;mso-height-relative:margin;v-text-anchor:middle" coordsize="648000,648000" o:spt="100" o:gfxdata="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" adj="-11796480,,5400" path="m,324000c,145060,145060,,324000,l648000,r,324000c648000,502940,502940,648000,324000,648000,145060,648000,,502940,,324000xe" fillcolor="#1cade4 [3204]" stroked="f" strokeweight="1pt">
+        <v:shape id="Goccia 2" o:spid="_x0000_s1026" style="position:absolute;left:0;text-align:left;margin-left:-4pt;margin-top:0;width:51pt;height:51pt;flip:y;z-index:251659264;visibility:visible;mso-wrap-style:square;mso-width-percent:0;mso-height-percent:0;mso-wrap-distance-left:9pt;mso-wrap-distance-top:0;mso-wrap-distance-right:9pt;mso-wrap-distance-bottom:0;mso-position-horizontal:right;mso-position-horizontal-relative:page;mso-position-vertical:bottom;mso-position-vertical-relative:page;mso-width-percent:0;mso-height-percent:0;mso-width-relative:margin;mso-height-relative:margin;v-text-anchor:middle" coordsize="648000,648000" o:spt="100" o:gfxdata="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" adj="-11796480,,5400" path="m,324000c,145060,145060,,324000,l648000,r,324000c648000,502940,502940,648000,324000,648000,145060,648000,,502940,,324000xe" fillcolor="#1cade4 [3204]" stroked="f" strokeweight="1pt">
           <v:fill color2="#335b74 [3215]" angle="135" focus="100%" type="gradient"/>
           <v:stroke joinstyle="miter"/>
           <v:formulas/>
@@ -8487,30 +8560,29 @@
         </v:shape>
       </w:pict>
     </w:r>
-    <w:r>
-      <w:fldChar w:fldCharType="begin"/>
-    </w:r>
-    <w:r>
-      <w:instrText xml:space="preserve"> STYLEREF  "Car. predefinito paragrafo"  \* MERGEFORMAT </w:instrText>
-    </w:r>
-    <w:r>
-      <w:fldChar w:fldCharType="separate"/>
-    </w:r>
-    <w:r>
-      <w:rPr>
-        <w:b/>
-        <w:bCs/>
-        <w:noProof/>
-        <w:lang w:val="en-US"/>
-      </w:rPr>
-      <w:t>Error! Use the Home tab to apply Car. predefinito paragrafo to the text that you want to appear here.</w:t>
-    </w:r>
-    <w:r>
-      <w:rPr>
-        <w:noProof/>
-      </w:rPr>
-      <w:fldChar w:fldCharType="end"/>
-    </w:r>
+    <w:fldSimple w:instr=" STYLEREF  &quot;Car. predefinito paragrafo&quot;  \* MERGEFORMAT ">
+      <w:r>
+        <w:rPr>
+          <w:b/>
+          <w:bCs/>
+          <w:noProof/>
+          <w:lang w:val="en-US"/>
+        </w:rPr>
+        <w:t>Casi</w:t>
+      </w:r>
+      <w:r>
+        <w:rPr>
+          <w:noProof/>
+        </w:rPr>
+        <w:t xml:space="preserve"> d’uso</w:t>
+      </w:r>
+      <w:r>
+        <w:rPr>
+          <w:noProof/>
+        </w:rPr>
+        <w:cr/>
+      </w:r>
+    </w:fldSimple>
     <w:r>
       <w:fldChar w:fldCharType="begin"/>
     </w:r>
@@ -12221,7 +12293,7 @@
     <w:lsdException w:name="Unresolved Mention" w:semiHidden="1" w:unhideWhenUsed="1"/>
     <w:lsdException w:name="Smart Link" w:semiHidden="1" w:unhideWhenUsed="1"/>
   </w:latentStyles>
-  <w:style w:type="paragraph" w:default="1" w:styleId="Normal">
+  <w:style w:type="paragraph" w:default="1" w:styleId="Normale">
     <w:name w:val="Normal"/>
     <w:qFormat/>
     <w:rsid w:val="00D44758"/>
@@ -12232,11 +12304,11 @@
       <w:rFonts w:ascii="Roboto Condensed" w:hAnsi="Roboto Condensed"/>
     </w:rPr>
   </w:style>
-  <w:style w:type="paragraph" w:styleId="Heading1">
+  <w:style w:type="paragraph" w:styleId="Titolo1">
     <w:name w:val="heading 1"/>
-    <w:basedOn w:val="Normal"/>
-    <w:next w:val="Normal"/>
-    <w:link w:val="Heading1Char"/>
+    <w:basedOn w:val="Normale"/>
+    <w:next w:val="Normale"/>
+    <w:link w:val="Titolo1Carattere"/>
     <w:uiPriority w:val="9"/>
     <w:qFormat/>
     <w:rsid w:val="005F4008"/>
@@ -12253,11 +12325,11 @@
       <w:szCs w:val="32"/>
     </w:rPr>
   </w:style>
-  <w:style w:type="paragraph" w:styleId="Heading2">
+  <w:style w:type="paragraph" w:styleId="Titolo2">
     <w:name w:val="heading 2"/>
-    <w:basedOn w:val="Normal"/>
-    <w:next w:val="Normal"/>
-    <w:link w:val="Heading2Char"/>
+    <w:basedOn w:val="Normale"/>
+    <w:next w:val="Normale"/>
+    <w:link w:val="Titolo2Carattere"/>
     <w:autoRedefine/>
     <w:uiPriority w:val="9"/>
     <w:unhideWhenUsed/>
@@ -12276,11 +12348,11 @@
       <w:szCs w:val="26"/>
     </w:rPr>
   </w:style>
-  <w:style w:type="paragraph" w:styleId="Heading3">
+  <w:style w:type="paragraph" w:styleId="Titolo3">
     <w:name w:val="heading 3"/>
-    <w:basedOn w:val="Normal"/>
-    <w:next w:val="Normal"/>
-    <w:link w:val="Heading3Char"/>
+    <w:basedOn w:val="Normale"/>
+    <w:next w:val="Normale"/>
+    <w:link w:val="Titolo3Carattere"/>
     <w:autoRedefine/>
     <w:uiPriority w:val="9"/>
     <w:unhideWhenUsed/>
@@ -12302,12 +12374,12 @@
       <w:szCs w:val="24"/>
     </w:rPr>
   </w:style>
-  <w:style w:type="paragraph" w:styleId="Heading4">
+  <w:style w:type="paragraph" w:styleId="Titolo4">
     <w:name w:val="heading 4"/>
     <w:aliases w:val="Nota"/>
-    <w:basedOn w:val="Normal"/>
-    <w:next w:val="Normal"/>
-    <w:link w:val="Heading4Char"/>
+    <w:basedOn w:val="Normale"/>
+    <w:next w:val="Normale"/>
+    <w:link w:val="Titolo4Carattere"/>
     <w:uiPriority w:val="9"/>
     <w:unhideWhenUsed/>
     <w:rsid w:val="00C06422"/>
@@ -12330,13 +12402,13 @@
       <w:color w:val="1481AB" w:themeColor="accent1" w:themeShade="BF"/>
     </w:rPr>
   </w:style>
-  <w:style w:type="character" w:default="1" w:styleId="DefaultParagraphFont">
+  <w:style w:type="character" w:default="1" w:styleId="Carpredefinitoparagrafo">
     <w:name w:val="Default Paragraph Font"/>
     <w:uiPriority w:val="1"/>
     <w:semiHidden/>
     <w:unhideWhenUsed/>
   </w:style>
-  <w:style w:type="table" w:default="1" w:styleId="TableNormal">
+  <w:style w:type="table" w:default="1" w:styleId="Tabellanormale">
     <w:name w:val="Normal Table"/>
     <w:uiPriority w:val="99"/>
     <w:semiHidden/>
@@ -12351,17 +12423,17 @@
       </w:tblCellMar>
     </w:tblPr>
   </w:style>
-  <w:style w:type="numbering" w:default="1" w:styleId="NoList">
+  <w:style w:type="numbering" w:default="1" w:styleId="Nessunelenco">
     <w:name w:val="No List"/>
     <w:uiPriority w:val="99"/>
     <w:semiHidden/>
     <w:unhideWhenUsed/>
   </w:style>
-  <w:style w:type="paragraph" w:styleId="Title">
+  <w:style w:type="paragraph" w:styleId="Titolo">
     <w:name w:val="Title"/>
-    <w:basedOn w:val="Normal"/>
-    <w:next w:val="Normal"/>
-    <w:link w:val="TitleChar"/>
+    <w:basedOn w:val="Normale"/>
+    <w:next w:val="Normale"/>
+    <w:link w:val="TitoloCarattere"/>
     <w:uiPriority w:val="10"/>
     <w:rsid w:val="00505918"/>
     <w:pPr>
@@ -12376,10 +12448,10 @@
       <w:szCs w:val="56"/>
     </w:rPr>
   </w:style>
-  <w:style w:type="character" w:customStyle="1" w:styleId="TitleChar">
-    <w:name w:val="Title Char"/>
-    <w:basedOn w:val="DefaultParagraphFont"/>
-    <w:link w:val="Title"/>
+  <w:style w:type="character" w:customStyle="1" w:styleId="TitoloCarattere">
+    <w:name w:val="Titolo Carattere"/>
+    <w:basedOn w:val="Carpredefinitoparagrafo"/>
+    <w:link w:val="Titolo"/>
     <w:uiPriority w:val="10"/>
     <w:rsid w:val="00505918"/>
     <w:rPr>
@@ -12390,10 +12462,10 @@
       <w:szCs w:val="56"/>
     </w:rPr>
   </w:style>
-  <w:style w:type="character" w:customStyle="1" w:styleId="Heading1Char">
-    <w:name w:val="Heading 1 Char"/>
-    <w:basedOn w:val="DefaultParagraphFont"/>
-    <w:link w:val="Heading1"/>
+  <w:style w:type="character" w:customStyle="1" w:styleId="Titolo1Carattere">
+    <w:name w:val="Titolo 1 Carattere"/>
+    <w:basedOn w:val="Carpredefinitoparagrafo"/>
+    <w:link w:val="Titolo1"/>
     <w:uiPriority w:val="9"/>
     <w:rsid w:val="005F4008"/>
     <w:rPr>
@@ -12404,10 +12476,10 @@
       <w:szCs w:val="32"/>
     </w:rPr>
   </w:style>
-  <w:style w:type="paragraph" w:styleId="Header">
+  <w:style w:type="paragraph" w:styleId="Intestazione">
     <w:name w:val="header"/>
-    <w:basedOn w:val="Normal"/>
-    <w:link w:val="HeaderChar"/>
+    <w:basedOn w:val="Normale"/>
+    <w:link w:val="IntestazioneCarattere"/>
     <w:uiPriority w:val="99"/>
     <w:unhideWhenUsed/>
     <w:rsid w:val="00505918"/>
@@ -12419,17 +12491,17 @@
       <w:spacing w:after="0" w:line="240" w:lineRule="auto"/>
     </w:pPr>
   </w:style>
-  <w:style w:type="character" w:customStyle="1" w:styleId="HeaderChar">
-    <w:name w:val="Header Char"/>
-    <w:basedOn w:val="DefaultParagraphFont"/>
-    <w:link w:val="Header"/>
+  <w:style w:type="character" w:customStyle="1" w:styleId="IntestazioneCarattere">
+    <w:name w:val="Intestazione Carattere"/>
+    <w:basedOn w:val="Carpredefinitoparagrafo"/>
+    <w:link w:val="Intestazione"/>
     <w:uiPriority w:val="99"/>
     <w:rsid w:val="00505918"/>
   </w:style>
-  <w:style w:type="paragraph" w:styleId="Footer">
+  <w:style w:type="paragraph" w:styleId="Pidipagina">
     <w:name w:val="footer"/>
-    <w:basedOn w:val="Normal"/>
-    <w:link w:val="FooterChar"/>
+    <w:basedOn w:val="Normale"/>
+    <w:link w:val="PidipaginaCarattere"/>
     <w:uiPriority w:val="99"/>
     <w:unhideWhenUsed/>
     <w:rsid w:val="00505918"/>
@@ -12441,16 +12513,16 @@
       <w:spacing w:after="0" w:line="240" w:lineRule="auto"/>
     </w:pPr>
   </w:style>
-  <w:style w:type="character" w:customStyle="1" w:styleId="FooterChar">
-    <w:name w:val="Footer Char"/>
-    <w:basedOn w:val="DefaultParagraphFont"/>
-    <w:link w:val="Footer"/>
+  <w:style w:type="character" w:customStyle="1" w:styleId="PidipaginaCarattere">
+    <w:name w:val="Piè di pagina Carattere"/>
+    <w:basedOn w:val="Carpredefinitoparagrafo"/>
+    <w:link w:val="Pidipagina"/>
     <w:uiPriority w:val="99"/>
     <w:rsid w:val="00505918"/>
   </w:style>
   <w:style w:type="paragraph" w:customStyle="1" w:styleId="Firmasegreta">
     <w:name w:val="Firma segreta"/>
-    <w:basedOn w:val="Normal"/>
+    <w:basedOn w:val="Normale"/>
     <w:link w:val="FirmasegretaCarattere"/>
     <w:qFormat/>
     <w:rsid w:val="00EF439D"/>
@@ -12462,10 +12534,10 @@
       <w:szCs w:val="16"/>
     </w:rPr>
   </w:style>
-  <w:style w:type="character" w:customStyle="1" w:styleId="Heading2Char">
-    <w:name w:val="Heading 2 Char"/>
-    <w:basedOn w:val="DefaultParagraphFont"/>
-    <w:link w:val="Heading2"/>
+  <w:style w:type="character" w:customStyle="1" w:styleId="Titolo2Carattere">
+    <w:name w:val="Titolo 2 Carattere"/>
+    <w:basedOn w:val="Carpredefinitoparagrafo"/>
+    <w:link w:val="Titolo2"/>
     <w:uiPriority w:val="9"/>
     <w:rsid w:val="00261669"/>
     <w:rPr>
@@ -12478,7 +12550,7 @@
   </w:style>
   <w:style w:type="character" w:customStyle="1" w:styleId="FirmasegretaCarattere">
     <w:name w:val="Firma segreta Carattere"/>
-    <w:basedOn w:val="DefaultParagraphFont"/>
+    <w:basedOn w:val="Carpredefinitoparagrafo"/>
     <w:link w:val="Firmasegreta"/>
     <w:rsid w:val="00EF439D"/>
     <w:rPr>
@@ -12487,10 +12559,10 @@
       <w:szCs w:val="16"/>
     </w:rPr>
   </w:style>
-  <w:style w:type="character" w:customStyle="1" w:styleId="Heading3Char">
-    <w:name w:val="Heading 3 Char"/>
-    <w:basedOn w:val="DefaultParagraphFont"/>
-    <w:link w:val="Heading3"/>
+  <w:style w:type="character" w:customStyle="1" w:styleId="Titolo3Carattere">
+    <w:name w:val="Titolo 3 Carattere"/>
+    <w:basedOn w:val="Carpredefinitoparagrafo"/>
+    <w:link w:val="Titolo3"/>
     <w:uiPriority w:val="9"/>
     <w:rsid w:val="002A2D65"/>
     <w:rPr>
@@ -12503,11 +12575,11 @@
       <w:szCs w:val="24"/>
     </w:rPr>
   </w:style>
-  <w:style w:type="character" w:customStyle="1" w:styleId="Heading4Char">
-    <w:name w:val="Heading 4 Char"/>
-    <w:aliases w:val="Nota Char"/>
-    <w:basedOn w:val="DefaultParagraphFont"/>
-    <w:link w:val="Heading4"/>
+  <w:style w:type="character" w:customStyle="1" w:styleId="Titolo4Carattere">
+    <w:name w:val="Titolo 4 Carattere"/>
+    <w:aliases w:val="Nota Carattere"/>
+    <w:basedOn w:val="Carpredefinitoparagrafo"/>
+    <w:link w:val="Titolo4"/>
     <w:uiPriority w:val="9"/>
     <w:rsid w:val="00C06422"/>
     <w:rPr>
@@ -12518,9 +12590,9 @@
       <w:color w:val="1481AB" w:themeColor="accent1" w:themeShade="BF"/>
     </w:rPr>
   </w:style>
-  <w:style w:type="character" w:styleId="IntenseEmphasis">
+  <w:style w:type="character" w:styleId="Enfasiintensa">
     <w:name w:val="Intense Emphasis"/>
-    <w:basedOn w:val="DefaultParagraphFont"/>
+    <w:basedOn w:val="Carpredefinitoparagrafo"/>
     <w:uiPriority w:val="21"/>
     <w:rsid w:val="00C06422"/>
     <w:rPr>
@@ -12529,11 +12601,11 @@
       <w:color w:val="1CADE4" w:themeColor="accent1"/>
     </w:rPr>
   </w:style>
-  <w:style w:type="paragraph" w:styleId="IntenseQuote">
+  <w:style w:type="paragraph" w:styleId="Citazioneintensa">
     <w:name w:val="Intense Quote"/>
-    <w:basedOn w:val="Normal"/>
-    <w:next w:val="Normal"/>
-    <w:link w:val="IntenseQuoteChar"/>
+    <w:basedOn w:val="Normale"/>
+    <w:next w:val="Normale"/>
+    <w:link w:val="CitazioneintensaCarattere"/>
     <w:autoRedefine/>
     <w:uiPriority w:val="30"/>
     <w:qFormat/>
@@ -12553,10 +12625,10 @@
       <w:color w:val="1CADE4" w:themeColor="accent1"/>
     </w:rPr>
   </w:style>
-  <w:style w:type="character" w:customStyle="1" w:styleId="IntenseQuoteChar">
-    <w:name w:val="Intense Quote Char"/>
-    <w:basedOn w:val="DefaultParagraphFont"/>
-    <w:link w:val="IntenseQuote"/>
+  <w:style w:type="character" w:customStyle="1" w:styleId="CitazioneintensaCarattere">
+    <w:name w:val="Citazione intensa Carattere"/>
+    <w:basedOn w:val="Carpredefinitoparagrafo"/>
+    <w:link w:val="Citazioneintensa"/>
     <w:uiPriority w:val="30"/>
     <w:rsid w:val="00675F86"/>
     <w:rPr>
@@ -12567,9 +12639,9 @@
       <w:color w:val="1CADE4" w:themeColor="accent1"/>
     </w:rPr>
   </w:style>
-  <w:style w:type="table" w:styleId="TableGrid">
+  <w:style w:type="table" w:styleId="Grigliatabella">
     <w:name w:val="Table Grid"/>
-    <w:basedOn w:val="TableNormal"/>
+    <w:basedOn w:val="Tabellanormale"/>
     <w:uiPriority w:val="39"/>
     <w:rsid w:val="00C93260"/>
     <w:pPr>
@@ -12588,7 +12660,7 @@
   </w:style>
   <w:style w:type="table" w:customStyle="1" w:styleId="Special">
     <w:name w:val="Special"/>
-    <w:basedOn w:val="TableNormal"/>
+    <w:basedOn w:val="Tabellanormale"/>
     <w:uiPriority w:val="99"/>
     <w:rsid w:val="00864478"/>
     <w:pPr>
@@ -12636,9 +12708,9 @@
       </w:tcPr>
     </w:tblStylePr>
   </w:style>
-  <w:style w:type="paragraph" w:styleId="ListParagraph">
+  <w:style w:type="paragraph" w:styleId="Paragrafoelenco">
     <w:name w:val="List Paragraph"/>
-    <w:basedOn w:val="Normal"/>
+    <w:basedOn w:val="Normale"/>
     <w:uiPriority w:val="34"/>
     <w:qFormat/>
     <w:rsid w:val="0094048C"/>
@@ -12647,10 +12719,10 @@
       <w:contextualSpacing/>
     </w:pPr>
   </w:style>
-  <w:style w:type="paragraph" w:styleId="TOCHeading">
+  <w:style w:type="paragraph" w:styleId="Titolosommario">
     <w:name w:val="TOC Heading"/>
-    <w:basedOn w:val="Heading1"/>
-    <w:next w:val="Normal"/>
+    <w:basedOn w:val="Titolo1"/>
+    <w:next w:val="Normale"/>
     <w:uiPriority w:val="39"/>
     <w:unhideWhenUsed/>
     <w:qFormat/>
@@ -12666,10 +12738,10 @@
       <w:lang w:eastAsia="it-IT"/>
     </w:rPr>
   </w:style>
-  <w:style w:type="paragraph" w:styleId="TOC1">
+  <w:style w:type="paragraph" w:styleId="Sommario1">
     <w:name w:val="toc 1"/>
-    <w:basedOn w:val="Normal"/>
-    <w:next w:val="Normal"/>
+    <w:basedOn w:val="Normale"/>
+    <w:next w:val="Normale"/>
     <w:autoRedefine/>
     <w:uiPriority w:val="39"/>
     <w:unhideWhenUsed/>
@@ -12678,10 +12750,10 @@
       <w:spacing w:after="100"/>
     </w:pPr>
   </w:style>
-  <w:style w:type="paragraph" w:styleId="TOC2">
+  <w:style w:type="paragraph" w:styleId="Sommario2">
     <w:name w:val="toc 2"/>
-    <w:basedOn w:val="Normal"/>
-    <w:next w:val="Normal"/>
+    <w:basedOn w:val="Normale"/>
+    <w:next w:val="Normale"/>
     <w:autoRedefine/>
     <w:uiPriority w:val="39"/>
     <w:unhideWhenUsed/>
@@ -12691,10 +12763,10 @@
       <w:ind w:left="220"/>
     </w:pPr>
   </w:style>
-  <w:style w:type="paragraph" w:styleId="TOC3">
+  <w:style w:type="paragraph" w:styleId="Sommario3">
     <w:name w:val="toc 3"/>
-    <w:basedOn w:val="Normal"/>
-    <w:next w:val="Normal"/>
+    <w:basedOn w:val="Normale"/>
+    <w:next w:val="Normale"/>
     <w:autoRedefine/>
     <w:uiPriority w:val="39"/>
     <w:unhideWhenUsed/>
@@ -12704,9 +12776,9 @@
       <w:ind w:left="440"/>
     </w:pPr>
   </w:style>
-  <w:style w:type="character" w:styleId="Hyperlink">
+  <w:style w:type="character" w:styleId="Collegamentoipertestuale">
     <w:name w:val="Hyperlink"/>
-    <w:basedOn w:val="DefaultParagraphFont"/>
+    <w:basedOn w:val="Carpredefinitoparagrafo"/>
     <w:uiPriority w:val="99"/>
     <w:unhideWhenUsed/>
     <w:rsid w:val="009C7DC9"/>
@@ -12715,9 +12787,9 @@
       <w:u w:val="single"/>
     </w:rPr>
   </w:style>
-  <w:style w:type="character" w:styleId="PlaceholderText">
+  <w:style w:type="character" w:styleId="Testosegnaposto">
     <w:name w:val="Placeholder Text"/>
-    <w:basedOn w:val="DefaultParagraphFont"/>
+    <w:basedOn w:val="Carpredefinitoparagrafo"/>
     <w:uiPriority w:val="99"/>
     <w:semiHidden/>
     <w:rsid w:val="00BD0444"/>
@@ -12725,9 +12797,9 @@
       <w:color w:val="666666"/>
     </w:rPr>
   </w:style>
-  <w:style w:type="table" w:styleId="GridTable5Dark-Accent1">
+  <w:style w:type="table" w:styleId="Tabellagriglia5scura-colore1">
     <w:name w:val="Grid Table 5 Dark Accent 1"/>
-    <w:basedOn w:val="TableNormal"/>
+    <w:basedOn w:val="Tabellanormale"/>
     <w:uiPriority w:val="50"/>
     <w:rsid w:val="002C62DF"/>
     <w:pPr>
@@ -12831,9 +12903,9 @@
       </w:tcPr>
     </w:tblStylePr>
   </w:style>
-  <w:style w:type="table" w:styleId="GridTable5Dark-Accent5">
+  <w:style w:type="table" w:styleId="Tabellagriglia5scura-colore5">
     <w:name w:val="Grid Table 5 Dark Accent 5"/>
-    <w:basedOn w:val="TableNormal"/>
+    <w:basedOn w:val="Tabellanormale"/>
     <w:uiPriority w:val="50"/>
     <w:rsid w:val="002C62DF"/>
     <w:pPr>
@@ -12937,9 +13009,9 @@
       </w:tcPr>
     </w:tblStylePr>
   </w:style>
-  <w:style w:type="table" w:styleId="GridTable5Dark-Accent3">
+  <w:style w:type="table" w:styleId="Tabellagriglia5scura-colore3">
     <w:name w:val="Grid Table 5 Dark Accent 3"/>
-    <w:basedOn w:val="TableNormal"/>
+    <w:basedOn w:val="Tabellanormale"/>
     <w:uiPriority w:val="50"/>
     <w:rsid w:val="002C62DF"/>
     <w:pPr>
@@ -13043,9 +13115,9 @@
       </w:tcPr>
     </w:tblStylePr>
   </w:style>
-  <w:style w:type="paragraph" w:styleId="NormalWeb">
+  <w:style w:type="paragraph" w:styleId="NormaleWeb">
     <w:name w:val="Normal (Web)"/>
-    <w:basedOn w:val="Normal"/>
+    <w:basedOn w:val="Normale"/>
     <w:uiPriority w:val="99"/>
     <w:semiHidden/>
     <w:unhideWhenUsed/>
@@ -13382,25 +13454,6 @@
 </file>
 
 <file path=customXml/item1.xml><?xml version="1.0" encoding="utf-8"?>
-<?mso-contentType ?>
-<FormTemplates xmlns="http://schemas.microsoft.com/sharepoint/v3/contenttype/forms">
-  <Display>DocumentLibraryForm</Display>
-  <Edit>DocumentLibraryForm</Edit>
-  <New>DocumentLibraryForm</New>
-</FormTemplates>
-</file>
-
-<file path=customXml/item2.xml><?xml version="1.0" encoding="utf-8"?>
-<b:Sources xmlns:b="http://schemas.openxmlformats.org/officeDocument/2006/bibliography" xmlns="http://schemas.openxmlformats.org/officeDocument/2006/bibliography" SelectedStyle="\APASixthEditionOfficeOnline.xsl" StyleName="APA" Version="6"/>
-</file>
-
-<file path=customXml/item3.xml><?xml version="1.0" encoding="utf-8"?>
-<p:properties xmlns:p="http://schemas.microsoft.com/office/2006/metadata/properties" xmlns:xsi="http://www.w3.org/2001/XMLSchema-instance" xmlns:pc="http://schemas.microsoft.com/office/infopath/2007/PartnerControls">
-  <documentManagement/>
-</p:properties>
-</file>
-
-<file path=customXml/item4.xml><?xml version="1.0" encoding="utf-8"?>
 <ct:contentTypeSchema xmlns:ct="http://schemas.microsoft.com/office/2006/metadata/contentType" xmlns:ma="http://schemas.microsoft.com/office/2006/metadata/properties/metaAttributes" ct:_="" ma:_="" ma:contentTypeName="Documento" ma:contentTypeID="0x01010053FF2D0DC43D3D4C90ECBB5CD82BC567" ma:contentTypeVersion="2" ma:contentTypeDescription="Creare un nuovo documento." ma:contentTypeScope="" ma:versionID="06364c83748378cecaea3700a81d968a">
   <xsd:schema xmlns:xsd="http://www.w3.org/2001/XMLSchema" xmlns:xs="http://www.w3.org/2001/XMLSchema" xmlns:p="http://schemas.microsoft.com/office/2006/metadata/properties" xmlns:ns3="328cf2f9-9810-4e4e-872a-b421e8e54eb5" targetNamespace="http://schemas.microsoft.com/office/2006/metadata/properties" ma:root="true" ma:fieldsID="9208ff1a7f991892a47dd247ebc280ed" ns3:_="">
     <xsd:import namespace="328cf2f9-9810-4e4e-872a-b421e8e54eb5"/>
@@ -13532,32 +13585,26 @@
 </ct:contentTypeSchema>
 </file>
 
-<file path=customXml/itemProps1.xml><?xml version="1.0" encoding="utf-8"?>
-<ds:datastoreItem xmlns:ds="http://schemas.openxmlformats.org/officeDocument/2006/customXml" ds:itemID="{26BE7EAA-ECA0-4F75-9F4D-5758A781E36C}">
-  <ds:schemaRefs>
-    <ds:schemaRef ds:uri="http://schemas.microsoft.com/sharepoint/v3/contenttype/forms"/>
-  </ds:schemaRefs>
-</ds:datastoreItem>
+<file path=customXml/item2.xml><?xml version="1.0" encoding="utf-8"?>
+<p:properties xmlns:p="http://schemas.microsoft.com/office/2006/metadata/properties" xmlns:xsi="http://www.w3.org/2001/XMLSchema-instance" xmlns:pc="http://schemas.microsoft.com/office/infopath/2007/PartnerControls">
+  <documentManagement/>
+</p:properties>
 </file>
 
-<file path=customXml/itemProps2.xml><?xml version="1.0" encoding="utf-8"?>
-<ds:datastoreItem xmlns:ds="http://schemas.openxmlformats.org/officeDocument/2006/customXml" ds:itemID="{E87E7925-6EE2-4670-B32D-6D37422B6791}">
-  <ds:schemaRefs>
-    <ds:schemaRef ds:uri="http://schemas.openxmlformats.org/officeDocument/2006/bibliography"/>
-  </ds:schemaRefs>
-</ds:datastoreItem>
+<file path=customXml/item3.xml><?xml version="1.0" encoding="utf-8"?>
+<b:Sources xmlns:b="http://schemas.openxmlformats.org/officeDocument/2006/bibliography" xmlns="http://schemas.openxmlformats.org/officeDocument/2006/bibliography" SelectedStyle="\APASixthEditionOfficeOnline.xsl" StyleName="APA" Version="6"/>
 </file>
 
-<file path=customXml/itemProps3.xml><?xml version="1.0" encoding="utf-8"?>
-<ds:datastoreItem xmlns:ds="http://schemas.openxmlformats.org/officeDocument/2006/customXml" ds:itemID="{264EEB5B-0194-48A9-B186-17F16B87DD69}">
-  <ds:schemaRefs>
-    <ds:schemaRef ds:uri="http://schemas.microsoft.com/office/2006/metadata/properties"/>
-    <ds:schemaRef ds:uri="http://schemas.microsoft.com/office/infopath/2007/PartnerControls"/>
-  </ds:schemaRefs>
-</ds:datastoreItem>
+<file path=customXml/item4.xml><?xml version="1.0" encoding="utf-8"?>
+<?mso-contentType ?>
+<FormTemplates xmlns="http://schemas.microsoft.com/sharepoint/v3/contenttype/forms">
+  <Display>DocumentLibraryForm</Display>
+  <Edit>DocumentLibraryForm</Edit>
+  <New>DocumentLibraryForm</New>
+</FormTemplates>
 </file>
 
-<file path=customXml/itemProps4.xml><?xml version="1.0" encoding="utf-8"?>
+<file path=customXml/itemProps1.xml><?xml version="1.0" encoding="utf-8"?>
 <ds:datastoreItem xmlns:ds="http://schemas.openxmlformats.org/officeDocument/2006/customXml" ds:itemID="{3D2EF767-B150-424D-BBEF-AEFF255E7261}">
   <ds:schemaRefs>
     <ds:schemaRef ds:uri="http://schemas.microsoft.com/office/2006/metadata/contentType"/>
@@ -13573,4 +13620,29 @@
     <ds:schemaRef ds:uri="http://schemas.microsoft.com/internal/obd"/>
   </ds:schemaRefs>
 </ds:datastoreItem>
+</file>
+
+<file path=customXml/itemProps2.xml><?xml version="1.0" encoding="utf-8"?>
+<ds:datastoreItem xmlns:ds="http://schemas.openxmlformats.org/officeDocument/2006/customXml" ds:itemID="{264EEB5B-0194-48A9-B186-17F16B87DD69}">
+  <ds:schemaRefs>
+    <ds:schemaRef ds:uri="http://schemas.microsoft.com/office/2006/metadata/properties"/>
+    <ds:schemaRef ds:uri="http://schemas.microsoft.com/office/infopath/2007/PartnerControls"/>
+  </ds:schemaRefs>
+</ds:datastoreItem>
+</file>
+
+<file path=customXml/itemProps3.xml><?xml version="1.0" encoding="utf-8"?>
+<ds:datastoreItem xmlns:ds="http://schemas.openxmlformats.org/officeDocument/2006/customXml" ds:itemID="{E87E7925-6EE2-4670-B32D-6D37422B6791}">
+  <ds:schemaRefs>
+    <ds:schemaRef ds:uri="http://schemas.openxmlformats.org/officeDocument/2006/bibliography"/>
+  </ds:schemaRefs>
+</ds:datastoreItem>
+</file>
+
+<file path=customXml/itemProps4.xml><?xml version="1.0" encoding="utf-8"?>
+<ds:datastoreItem xmlns:ds="http://schemas.openxmlformats.org/officeDocument/2006/customXml" ds:itemID="{26BE7EAA-ECA0-4F75-9F4D-5758A781E36C}">
+  <ds:schemaRefs>
+    <ds:schemaRef ds:uri="http://schemas.microsoft.com/sharepoint/v3/contenttype/forms"/>
+  </ds:schemaRefs>
+</ds:datastoreItem>
 </file>
</xml_diff>

<commit_message>
final task 4 commit
</commit_message>
<xml_diff>
--- a/Progetto_Preappello.docx
+++ b/Progetto_Preappello.docx
@@ -1,6 +1,6 @@
 
 <file path=word/document.xml><?xml version="1.0" encoding="utf-8"?>
-<w:document xmlns:wpc="http://schemas.microsoft.com/office/word/2010/wordprocessingCanvas" xmlns:cx="http://schemas.microsoft.com/office/drawing/2014/chartex" xmlns:cx1="http://schemas.microsoft.com/office/drawing/2015/9/8/chartex" xmlns:mc="http://schemas.openxmlformats.org/markup-compatibility/2006" xmlns:o="urn:schemas-microsoft-com:office:office" xmlns:r="http://schemas.openxmlformats.org/officeDocument/2006/relationships" xmlns:m="http://schemas.openxmlformats.org/officeDocument/2006/math" xmlns:v="urn:schemas-microsoft-com:vml" xmlns:wp14="http://schemas.microsoft.com/office/word/2010/wordprocessingDrawing" xmlns:wp="http://schemas.openxmlformats.org/drawingml/2006/wordprocessingDrawing" xmlns:w10="urn:schemas-microsoft-com:office:word" xmlns:w="http://schemas.openxmlformats.org/wordprocessingml/2006/main" xmlns:w14="http://schemas.microsoft.com/office/word/2010/wordml" xmlns:w15="http://schemas.microsoft.com/office/word/2012/wordml" xmlns:w16se="http://schemas.microsoft.com/office/word/2015/wordml/symex" xmlns:wpg="http://schemas.microsoft.com/office/word/2010/wordprocessingGroup" xmlns:wpi="http://schemas.microsoft.com/office/word/2010/wordprocessingInk" xmlns:wne="http://schemas.microsoft.com/office/word/2006/wordml" xmlns:wps="http://schemas.microsoft.com/office/word/2010/wordprocessingShape" mc:Ignorable="w14 w15 w16se wp14">
+<w:document xmlns:wpc="http://schemas.microsoft.com/office/word/2010/wordprocessingCanvas" xmlns:cx="http://schemas.microsoft.com/office/drawing/2014/chartex" xmlns:cx1="http://schemas.microsoft.com/office/drawing/2015/9/8/chartex" xmlns:cx2="http://schemas.microsoft.com/office/drawing/2015/10/21/chartex" xmlns:cx3="http://schemas.microsoft.com/office/drawing/2016/5/9/chartex" xmlns:cx4="http://schemas.microsoft.com/office/drawing/2016/5/10/chartex" xmlns:cx5="http://schemas.microsoft.com/office/drawing/2016/5/11/chartex" xmlns:cx6="http://schemas.microsoft.com/office/drawing/2016/5/12/chartex" xmlns:cx7="http://schemas.microsoft.com/office/drawing/2016/5/13/chartex" xmlns:cx8="http://schemas.microsoft.com/office/drawing/2016/5/14/chartex" xmlns:mc="http://schemas.openxmlformats.org/markup-compatibility/2006" xmlns:aink="http://schemas.microsoft.com/office/drawing/2016/ink" xmlns:am3d="http://schemas.microsoft.com/office/drawing/2017/model3d" xmlns:o="urn:schemas-microsoft-com:office:office" xmlns:oel="http://schemas.microsoft.com/office/2019/extlst" xmlns:r="http://schemas.openxmlformats.org/officeDocument/2006/relationships" xmlns:m="http://schemas.openxmlformats.org/officeDocument/2006/math" xmlns:v="urn:schemas-microsoft-com:vml" xmlns:wp14="http://schemas.microsoft.com/office/word/2010/wordprocessingDrawing" xmlns:wp="http://schemas.openxmlformats.org/drawingml/2006/wordprocessingDrawing" xmlns:w10="urn:schemas-microsoft-com:office:word" xmlns:w="http://schemas.openxmlformats.org/wordprocessingml/2006/main" xmlns:w14="http://schemas.microsoft.com/office/word/2010/wordml" xmlns:w15="http://schemas.microsoft.com/office/word/2012/wordml" xmlns:w16cex="http://schemas.microsoft.com/office/word/2018/wordml/cex" xmlns:w16cid="http://schemas.microsoft.com/office/word/2016/wordml/cid" xmlns:w16="http://schemas.microsoft.com/office/word/2018/wordml" xmlns:w16du="http://schemas.microsoft.com/office/word/2023/wordml/word16du" xmlns:w16sdtdh="http://schemas.microsoft.com/office/word/2020/wordml/sdtdatahash" xmlns:w16se="http://schemas.microsoft.com/office/word/2015/wordml/symex" xmlns:wpg="http://schemas.microsoft.com/office/word/2010/wordprocessingGroup" xmlns:wpi="http://schemas.microsoft.com/office/word/2010/wordprocessingInk" xmlns:wne="http://schemas.microsoft.com/office/word/2006/wordml" xmlns:wps="http://schemas.microsoft.com/office/word/2010/wordprocessingShape" mc:Ignorable="w14 w15 w16se w16cid w16 w16cex w16sdtdh w16du wp14">
   <w:body>
     <w:p>
       <w:pPr>
@@ -13,7 +13,7 @@
           <w:noProof/>
         </w:rPr>
         <w:pict w14:anchorId="3F0069D1">
-          <v:shape id="Figura a mano libera: forma 60" o:spid="_x0000_s1030" style="position:absolute;left:0;text-align:left;margin-left:-14.5pt;margin-top:-29.9pt;width:510.2pt;height:756.85pt;z-index:251659264;visibility:visible;mso-wrap-style:square;mso-width-percent:0;mso-height-percent:0;mso-wrap-distance-left:9pt;mso-wrap-distance-top:0;mso-wrap-distance-right:9pt;mso-wrap-distance-bottom:0;mso-position-horizontal:absolute;mso-position-horizontal-relative:margin;mso-position-vertical:absolute;mso-position-vertical-relative:margin;mso-width-percent:0;mso-height-percent:0;mso-width-relative:margin;mso-height-relative:margin;v-text-anchor:middle" coordsize="5760000,8892000" o:gfxdata="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" path="m1323302,l4436698,,5760000,r,1323302l5760000,7568698v,730840,-592462,1323302,-1323302,1323302l1323302,8892000,,8892000,,7568698v,685163,520719,1248704,1188002,1316470c520719,8817402,,8253861,,7568698l,1323302c,592462,592462,,1323302,xe" fillcolor="#335b74 [3215]" stroked="f" strokeweight="1pt">
+          <v:shape id="Figura a mano libera: forma 60" o:spid="_x0000_s2054" style="position:absolute;left:0;text-align:left;margin-left:-14.5pt;margin-top:-29.9pt;width:510.2pt;height:756.85pt;z-index:251659264;visibility:visible;mso-wrap-style:square;mso-width-percent:0;mso-height-percent:0;mso-wrap-distance-left:9pt;mso-wrap-distance-top:0;mso-wrap-distance-right:9pt;mso-wrap-distance-bottom:0;mso-position-horizontal:absolute;mso-position-horizontal-relative:margin;mso-position-vertical:absolute;mso-position-vertical-relative:margin;mso-width-percent:0;mso-height-percent:0;mso-width-relative:margin;mso-height-relative:margin;v-text-anchor:middle" coordsize="5760000,8892000" o:gfxdata="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" path="m1323302,l4436698,,5760000,r,1323302l5760000,7568698v,730840,-592462,1323302,-1323302,1323302l1323302,8892000,,8892000,,7568698v,685163,520719,1248704,1188002,1316470c520719,8817402,,8253861,,7568698l,1323302c,592462,592462,,1323302,xe" fillcolor="#335b74 [3215]" stroked="f" strokeweight="1pt">
             <v:fill color2="#1cade4 [3204]" rotate="t" angle="135" focus="100%" type="gradient"/>
             <v:stroke joinstyle="miter"/>
             <v:path arrowok="t" o:connecttype="custom" o:connectlocs="1488609,0;4990931,0;6479540,0;6479540,1430451;6479540,8181544;4990931,9611995;1488609,9611995;0,9611995;0,8181544;1336407,9604610;0,8181544;0,1430451;1488609,0" o:connectangles="0,0,0,0,0,0,0,0,0,0,0,0,0"/>
@@ -37,7 +37,7 @@
             <v:stroke joinstyle="miter"/>
             <v:path gradientshapeok="t" o:connecttype="rect"/>
           </v:shapetype>
-          <v:shape id="Casella di testo 1" o:spid="_x0000_s1029" type="#_x0000_t202" style="position:absolute;left:0;text-align:left;margin-left:0;margin-top:85.4pt;width:443.15pt;height:133.7pt;z-index:251660288;visibility:visible;mso-wrap-style:square;mso-height-percent:0;mso-wrap-distance-left:9pt;mso-wrap-distance-top:0;mso-wrap-distance-right:9pt;mso-wrap-distance-bottom:0;mso-position-horizontal:center;mso-position-horizontal-relative:margin;mso-position-vertical:absolute;mso-position-vertical-relative:text;mso-height-percent:0;mso-height-relative:margin;v-text-anchor:top" o:gfxdata="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" filled="f" stroked="f" strokeweight=".5pt">
+          <v:shape id="Casella di testo 1" o:spid="_x0000_s2053" type="#_x0000_t202" style="position:absolute;left:0;text-align:left;margin-left:0;margin-top:85.4pt;width:443.15pt;height:133.7pt;z-index:251660288;visibility:visible;mso-wrap-style:square;mso-height-percent:0;mso-wrap-distance-left:9pt;mso-wrap-distance-top:0;mso-wrap-distance-right:9pt;mso-wrap-distance-bottom:0;mso-position-horizontal:center;mso-position-horizontal-relative:margin;mso-position-vertical:absolute;mso-position-vertical-relative:text;mso-height-percent:0;mso-height-relative:margin;v-text-anchor:top" o:gfxdata="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" filled="f" stroked="f" strokeweight=".5pt">
             <v:textbox>
               <w:txbxContent>
                 <w:p>
@@ -83,7 +83,7 @@
           <w:noProof/>
         </w:rPr>
         <w:pict w14:anchorId="1ABAAC68">
-          <v:shape id="_x0000_s1028" type="#_x0000_t202" style="position:absolute;left:0;text-align:left;margin-left:69.3pt;margin-top:574.9pt;width:352.5pt;height:124.1pt;z-index:251666432;visibility:visible;mso-wrap-style:square;mso-width-percent:0;mso-height-percent:0;mso-wrap-distance-left:9pt;mso-wrap-distance-top:0;mso-wrap-distance-right:9pt;mso-wrap-distance-bottom:0;mso-position-horizontal:absolute;mso-position-horizontal-relative:margin;mso-position-vertical:absolute;mso-position-vertical-relative:margin;mso-width-percent:0;mso-height-percent:0;mso-width-relative:margin;mso-height-relative:margin;v-text-anchor:top" o:gfxdata="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" filled="f" stroked="f" strokeweight=".5pt">
+          <v:shape id="_x0000_s2052" type="#_x0000_t202" style="position:absolute;left:0;text-align:left;margin-left:69.3pt;margin-top:574.9pt;width:352.5pt;height:124.1pt;z-index:251666432;visibility:visible;mso-wrap-style:square;mso-width-percent:0;mso-height-percent:0;mso-wrap-distance-left:9pt;mso-wrap-distance-top:0;mso-wrap-distance-right:9pt;mso-wrap-distance-bottom:0;mso-position-horizontal:absolute;mso-position-horizontal-relative:margin;mso-position-vertical:absolute;mso-position-vertical-relative:margin;mso-width-percent:0;mso-height-percent:0;mso-width-relative:margin;mso-height-relative:margin;v-text-anchor:top" o:gfxdata="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" filled="f" stroked="f" strokeweight=".5pt">
             <v:textbox>
               <w:txbxContent>
                 <w:p>
@@ -119,7 +119,31 @@
                       <w:sz w:val="44"/>
                       <w:szCs w:val="36"/>
                     </w:rPr>
-                    <w:t xml:space="preserve"> – mat. </w:t>
+                    <w:t xml:space="preserve"> – </w:t>
+                  </w:r>
+                  <w:proofErr w:type="spellStart"/>
+                  <w:r>
+                    <w:rPr>
+                      <w:rFonts w:ascii="Avenir Next LT Pro" w:hAnsi="Avenir Next LT Pro"/>
+                      <w:i/>
+                      <w:iCs/>
+                      <w:color w:val="FFFFFF" w:themeColor="background1"/>
+                      <w:sz w:val="44"/>
+                      <w:szCs w:val="36"/>
+                    </w:rPr>
+                    <w:t>mat</w:t>
+                  </w:r>
+                  <w:proofErr w:type="spellEnd"/>
+                  <w:r>
+                    <w:rPr>
+                      <w:rFonts w:ascii="Avenir Next LT Pro" w:hAnsi="Avenir Next LT Pro"/>
+                      <w:i/>
+                      <w:iCs/>
+                      <w:color w:val="FFFFFF" w:themeColor="background1"/>
+                      <w:sz w:val="44"/>
+                      <w:szCs w:val="36"/>
+                    </w:rPr>
+                    <w:t xml:space="preserve">. </w:t>
                   </w:r>
                   <w:r>
                     <w:rPr>
@@ -166,7 +190,31 @@
                       <w:sz w:val="44"/>
                       <w:szCs w:val="36"/>
                     </w:rPr>
-                    <w:t xml:space="preserve"> – mat. </w:t>
+                    <w:t xml:space="preserve"> – </w:t>
+                  </w:r>
+                  <w:proofErr w:type="spellStart"/>
+                  <w:r>
+                    <w:rPr>
+                      <w:rFonts w:ascii="Avenir Next LT Pro" w:hAnsi="Avenir Next LT Pro"/>
+                      <w:i/>
+                      <w:iCs/>
+                      <w:color w:val="FFFFFF" w:themeColor="background1"/>
+                      <w:sz w:val="44"/>
+                      <w:szCs w:val="36"/>
+                    </w:rPr>
+                    <w:t>mat</w:t>
+                  </w:r>
+                  <w:proofErr w:type="spellEnd"/>
+                  <w:r>
+                    <w:rPr>
+                      <w:rFonts w:ascii="Avenir Next LT Pro" w:hAnsi="Avenir Next LT Pro"/>
+                      <w:i/>
+                      <w:iCs/>
+                      <w:color w:val="FFFFFF" w:themeColor="background1"/>
+                      <w:sz w:val="44"/>
+                      <w:szCs w:val="36"/>
+                    </w:rPr>
+                    <w:t xml:space="preserve">. </w:t>
                   </w:r>
                   <w:r>
                     <w:rPr>
@@ -213,7 +261,31 @@
                       <w:sz w:val="44"/>
                       <w:szCs w:val="36"/>
                     </w:rPr>
-                    <w:t xml:space="preserve">– mat. </w:t>
+                    <w:t xml:space="preserve">– </w:t>
+                  </w:r>
+                  <w:proofErr w:type="spellStart"/>
+                  <w:r>
+                    <w:rPr>
+                      <w:rFonts w:ascii="Avenir Next LT Pro" w:hAnsi="Avenir Next LT Pro"/>
+                      <w:i/>
+                      <w:iCs/>
+                      <w:color w:val="FFFFFF" w:themeColor="background1"/>
+                      <w:sz w:val="44"/>
+                      <w:szCs w:val="36"/>
+                    </w:rPr>
+                    <w:t>mat</w:t>
+                  </w:r>
+                  <w:proofErr w:type="spellEnd"/>
+                  <w:r>
+                    <w:rPr>
+                      <w:rFonts w:ascii="Avenir Next LT Pro" w:hAnsi="Avenir Next LT Pro"/>
+                      <w:i/>
+                      <w:iCs/>
+                      <w:color w:val="FFFFFF" w:themeColor="background1"/>
+                      <w:sz w:val="44"/>
+                      <w:szCs w:val="36"/>
+                    </w:rPr>
+                    <w:t xml:space="preserve">. </w:t>
                   </w:r>
                   <w:r>
                     <w:rPr>
@@ -250,7 +322,31 @@
                       <w:sz w:val="44"/>
                       <w:szCs w:val="36"/>
                     </w:rPr>
-                    <w:t xml:space="preserve">Denis Degeratu </w:t>
+                    <w:t xml:space="preserve">Denis </w:t>
+                  </w:r>
+                  <w:proofErr w:type="spellStart"/>
+                  <w:r>
+                    <w:rPr>
+                      <w:rFonts w:ascii="Avenir Next LT Pro" w:hAnsi="Avenir Next LT Pro"/>
+                      <w:i/>
+                      <w:iCs/>
+                      <w:color w:val="FFFFFF" w:themeColor="background1"/>
+                      <w:sz w:val="44"/>
+                      <w:szCs w:val="36"/>
+                    </w:rPr>
+                    <w:t>Degeratu</w:t>
+                  </w:r>
+                  <w:proofErr w:type="spellEnd"/>
+                  <w:r>
+                    <w:rPr>
+                      <w:rFonts w:ascii="Avenir Next LT Pro" w:hAnsi="Avenir Next LT Pro"/>
+                      <w:i/>
+                      <w:iCs/>
+                      <w:color w:val="FFFFFF" w:themeColor="background1"/>
+                      <w:sz w:val="44"/>
+                      <w:szCs w:val="36"/>
+                    </w:rPr>
+                    <w:t xml:space="preserve"> </w:t>
                   </w:r>
                   <w:r>
                     <w:rPr>
@@ -261,7 +357,31 @@
                       <w:sz w:val="44"/>
                       <w:szCs w:val="36"/>
                     </w:rPr>
-                    <w:t xml:space="preserve">– mat. </w:t>
+                    <w:t xml:space="preserve">– </w:t>
+                  </w:r>
+                  <w:proofErr w:type="spellStart"/>
+                  <w:r>
+                    <w:rPr>
+                      <w:rFonts w:ascii="Avenir Next LT Pro" w:hAnsi="Avenir Next LT Pro"/>
+                      <w:i/>
+                      <w:iCs/>
+                      <w:color w:val="FFFFFF" w:themeColor="background1"/>
+                      <w:sz w:val="44"/>
+                      <w:szCs w:val="36"/>
+                    </w:rPr>
+                    <w:t>mat</w:t>
+                  </w:r>
+                  <w:proofErr w:type="spellEnd"/>
+                  <w:r>
+                    <w:rPr>
+                      <w:rFonts w:ascii="Avenir Next LT Pro" w:hAnsi="Avenir Next LT Pro"/>
+                      <w:i/>
+                      <w:iCs/>
+                      <w:color w:val="FFFFFF" w:themeColor="background1"/>
+                      <w:sz w:val="44"/>
+                      <w:szCs w:val="36"/>
+                    </w:rPr>
+                    <w:t xml:space="preserve">. </w:t>
                   </w:r>
                   <w:r>
                     <w:rPr>
@@ -294,7 +414,7 @@
           <w:noProof/>
         </w:rPr>
         <w:pict w14:anchorId="57809307">
-          <v:shape id="_x0000_s1027" type="#_x0000_t202" style="position:absolute;left:0;text-align:left;margin-left:94.7pt;margin-top:532.45pt;width:291.7pt;height:36pt;z-index:251664384;visibility:visible;mso-wrap-style:square;mso-width-percent:0;mso-height-percent:0;mso-wrap-distance-left:9pt;mso-wrap-distance-top:0;mso-wrap-distance-right:9pt;mso-wrap-distance-bottom:0;mso-position-horizontal:absolute;mso-position-horizontal-relative:margin;mso-position-vertical:absolute;mso-position-vertical-relative:margin;mso-width-percent:0;mso-height-percent:0;mso-width-relative:margin;mso-height-relative:margin;v-text-anchor:top" o:gfxdata="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" filled="f" stroked="f" strokeweight=".5pt">
+          <v:shape id="_x0000_s2051" type="#_x0000_t202" style="position:absolute;left:0;text-align:left;margin-left:94.7pt;margin-top:532.45pt;width:291.7pt;height:36pt;z-index:251664384;visibility:visible;mso-wrap-style:square;mso-width-percent:0;mso-height-percent:0;mso-wrap-distance-left:9pt;mso-wrap-distance-top:0;mso-wrap-distance-right:9pt;mso-wrap-distance-bottom:0;mso-position-horizontal:absolute;mso-position-horizontal-relative:margin;mso-position-vertical:absolute;mso-position-vertical-relative:margin;mso-width-percent:0;mso-height-percent:0;mso-width-relative:margin;mso-height-relative:margin;v-text-anchor:top" o:gfxdata="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" filled="f" stroked="f" strokeweight=".5pt">
             <v:textbox>
               <w:txbxContent>
                 <w:p>
@@ -346,7 +466,7 @@
           <w:noProof/>
         </w:rPr>
         <w:pict w14:anchorId="10E16232">
-          <v:shape id="_x0000_s1026" type="#_x0000_t202" style="position:absolute;left:0;text-align:left;margin-left:17.9pt;margin-top:236.7pt;width:443.15pt;height:157.65pt;z-index:251662336;visibility:visible;mso-wrap-style:square;mso-wrap-distance-left:9pt;mso-wrap-distance-top:0;mso-wrap-distance-right:9pt;mso-wrap-distance-bottom:0;mso-position-horizontal:absolute;mso-position-horizontal-relative:text;mso-position-vertical:absolute;mso-position-vertical-relative:text;v-text-anchor:top" o:gfxdata="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" filled="f" stroked="f" strokeweight=".5pt">
+          <v:shape id="_x0000_s2050" type="#_x0000_t202" style="position:absolute;left:0;text-align:left;margin-left:17.9pt;margin-top:236.7pt;width:443.15pt;height:157.65pt;z-index:251662336;visibility:visible;mso-wrap-style:square;mso-wrap-distance-left:9pt;mso-wrap-distance-top:0;mso-wrap-distance-right:9pt;mso-wrap-distance-bottom:0;mso-position-horizontal:absolute;mso-position-horizontal-relative:text;mso-position-vertical:absolute;mso-position-vertical-relative:text;v-text-anchor:top" o:gfxdata="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" filled="f" stroked="f" strokeweight=".5pt">
             <v:textbox>
               <w:txbxContent>
                 <w:p>
@@ -4897,12 +5017,14 @@
             <w:r>
               <w:t xml:space="preserve"> gli enti </w:t>
             </w:r>
+            <w:proofErr w:type="gramStart"/>
             <w:r>
               <w:t>t</w:t>
             </w:r>
             <w:r>
               <w:t>erzi(</w:t>
             </w:r>
+            <w:proofErr w:type="gramEnd"/>
             <w:r>
               <w:t xml:space="preserve">Compagnie ferroviarie, Compagnie aeree, Tour </w:t>
             </w:r>
@@ -4990,7 +5112,15 @@
               <w:cnfStyle w:val="000000000000" w:firstRow="0" w:lastRow="0" w:firstColumn="0" w:lastColumn="0" w:oddVBand="0" w:evenVBand="0" w:oddHBand="0" w:evenHBand="0" w:firstRowFirstColumn="0" w:firstRowLastColumn="0" w:lastRowFirstColumn="0" w:lastRowLastColumn="0"/>
             </w:pPr>
             <w:r>
-              <w:t>Viene inviata un e-mail di riepilogo della prenotazione.</w:t>
+              <w:t xml:space="preserve">Viene inviata </w:t>
+            </w:r>
+            <w:proofErr w:type="gramStart"/>
+            <w:r>
+              <w:t>un e-mail</w:t>
+            </w:r>
+            <w:proofErr w:type="gramEnd"/>
+            <w:r>
+              <w:t xml:space="preserve"> di riepilogo della prenotazione.</w:t>
             </w:r>
           </w:p>
           <w:p>
@@ -5072,7 +5202,15 @@
               <w:cnfStyle w:val="000000000000" w:firstRow="0" w:lastRow="0" w:firstColumn="0" w:lastColumn="0" w:oddVBand="0" w:evenVBand="0" w:oddHBand="0" w:evenHBand="0" w:firstRowFirstColumn="0" w:firstRowLastColumn="0" w:lastRowFirstColumn="0" w:lastRowLastColumn="0"/>
             </w:pPr>
             <w:r>
-              <w:t>Viene inviata un e-mail di conferma compresa di ricevuta al cliente.</w:t>
+              <w:t xml:space="preserve">Viene inviata </w:t>
+            </w:r>
+            <w:proofErr w:type="gramStart"/>
+            <w:r>
+              <w:t>un e-mail</w:t>
+            </w:r>
+            <w:proofErr w:type="gramEnd"/>
+            <w:r>
+              <w:t xml:space="preserve"> di conferma compresa di ricevuta al cliente.</w:t>
             </w:r>
           </w:p>
         </w:tc>
@@ -7088,7 +7226,17 @@
               <w:cnfStyle w:val="000000000000" w:firstRow="0" w:lastRow="0" w:firstColumn="0" w:lastColumn="0" w:oddVBand="0" w:evenVBand="0" w:oddHBand="0" w:evenHBand="0" w:firstRowFirstColumn="0" w:firstRowLastColumn="0" w:lastRowFirstColumn="0" w:lastRowLastColumn="0"/>
             </w:pPr>
             <w:r>
-              <w:t>Punto di estensione: CancellazioneFallita, passo 5</w:t>
+              <w:t xml:space="preserve">Punto di estensione: </w:t>
+            </w:r>
+            <w:proofErr w:type="spellStart"/>
+            <w:proofErr w:type="gramStart"/>
+            <w:r>
+              <w:t>CancellazioneFallita</w:t>
+            </w:r>
+            <w:proofErr w:type="spellEnd"/>
+            <w:proofErr w:type="gramEnd"/>
+            <w:r>
+              <w:t>, passo 5</w:t>
             </w:r>
           </w:p>
           <w:p>
@@ -8244,8 +8392,10 @@
     <w:p/>
     <w:p>
       <w:r>
+        <w:lastRenderedPageBreak/>
         <w:t xml:space="preserve">Denis </w:t>
       </w:r>
+      <w:proofErr w:type="spellStart"/>
       <w:r>
         <w:t>D</w:t>
       </w:r>
@@ -8256,7 +8406,11 @@
         <w:t>g</w:t>
       </w:r>
       <w:r>
-        <w:t>eratu - 895835</w:t>
+        <w:t>eratu</w:t>
+      </w:r>
+      <w:proofErr w:type="spellEnd"/>
+      <w:r>
+        <w:t xml:space="preserve"> - 895835</w:t>
       </w:r>
     </w:p>
     <w:p>
@@ -8265,7 +8419,6 @@
       </w:pPr>
       <w:bookmarkStart w:id="9" w:name="_Toc167961217"/>
       <w:r>
-        <w:lastRenderedPageBreak/>
         <w:t>Gestione richieste</w:t>
       </w:r>
       <w:bookmarkEnd w:id="9"/>
@@ -8793,7 +8946,25 @@
                 <w:color w:val="000000"/>
                 <w:u w:color="000000"/>
               </w:rPr>
-              <w:t>Nel caso di impossibilità di soddisfare una richiesta , l’operatore comunica con l’utente per trovare soluzioni alternative.</w:t>
+              <w:t xml:space="preserve">Nel caso di impossibilità di soddisfare una </w:t>
+            </w:r>
+            <w:proofErr w:type="gramStart"/>
+            <w:r>
+              <w:rPr>
+                <w:rFonts w:eastAsia="Roboto Condensed" w:cs="Roboto Condensed"/>
+                <w:color w:val="000000"/>
+                <w:u w:color="000000"/>
+              </w:rPr>
+              <w:t>richiesta ,</w:t>
+            </w:r>
+            <w:proofErr w:type="gramEnd"/>
+            <w:r>
+              <w:rPr>
+                <w:rFonts w:eastAsia="Roboto Condensed" w:cs="Roboto Condensed"/>
+                <w:color w:val="000000"/>
+                <w:u w:color="000000"/>
+              </w:rPr>
+              <w:t xml:space="preserve"> l’operatore comunica con l’utente per trovare soluzioni alternative.</w:t>
             </w:r>
           </w:p>
         </w:tc>
@@ -8998,10 +9169,12 @@
         <w:pStyle w:val="Heading3"/>
       </w:pPr>
       <w:bookmarkStart w:id="11" w:name="_Toc167961219"/>
+      <w:proofErr w:type="spellStart"/>
       <w:r>
         <w:t>RegistrazioneUtente</w:t>
       </w:r>
       <w:bookmarkEnd w:id="11"/>
+      <w:proofErr w:type="spellEnd"/>
     </w:p>
     <w:p/>
     <w:p/>
@@ -9009,16 +9182,21 @@
     <w:p/>
     <w:p>
       <w:pPr>
-        <w:jc w:val="center"/>
-      </w:pPr>
+        <w:rPr>
+          <w:noProof/>
+          <w:lang w:val="en-US"/>
+        </w:rPr>
+      </w:pPr>
+    </w:p>
+    <w:p>
       <w:r>
         <w:rPr>
           <w:noProof/>
           <w:lang w:val="en-US"/>
         </w:rPr>
         <w:drawing>
-          <wp:inline distT="0" distB="0" distL="0" distR="0" wp14:anchorId="04E0EB25" wp14:editId="50875E33">
-            <wp:extent cx="6798010" cy="3710763"/>
+          <wp:inline distT="0" distB="0" distL="0" distR="0" wp14:anchorId="04E0EB25" wp14:editId="77CC2352">
+            <wp:extent cx="6469380" cy="3710305"/>
             <wp:effectExtent l="0" t="0" r="0" b="0"/>
             <wp:docPr id="502105489" name="Immagine 3" descr="Immagine che contiene testo, diagramma, linea, Parallelo&#10;&#10;Descrizione generata automaticamente"/>
             <wp:cNvGraphicFramePr>
@@ -9031,7 +9209,7 @@
                     <pic:cNvPr id="502105489" name="Immagine 3" descr="Immagine che contiene testo, diagramma, linea, Parallelo&#10;&#10;Descrizione generata automaticamente"/>
                     <pic:cNvPicPr/>
                   </pic:nvPicPr>
-                  <pic:blipFill>
+                  <pic:blipFill rotWithShape="1">
                     <a:blip r:embed="rId13">
                       <a:extLst>
                         <a:ext uri="{28A0092B-C50C-407E-A947-70E740481C1C}">
@@ -9039,18 +9217,25 @@
                         </a:ext>
                       </a:extLst>
                     </a:blip>
-                    <a:stretch>
-                      <a:fillRect/>
-                    </a:stretch>
+                    <a:srcRect r="4822"/>
+                    <a:stretch/>
                   </pic:blipFill>
-                  <pic:spPr>
+                  <pic:spPr bwMode="auto">
                     <a:xfrm>
                       <a:off x="0" y="0"/>
-                      <a:ext cx="6820665" cy="3723130"/>
+                      <a:ext cx="6491742" cy="3723130"/>
                     </a:xfrm>
                     <a:prstGeom prst="rect">
                       <a:avLst/>
                     </a:prstGeom>
+                    <a:ln>
+                      <a:noFill/>
+                    </a:ln>
+                    <a:extLst>
+                      <a:ext uri="{53640926-AAD7-44D8-BBD7-CCE9431645EC}">
+                        <a14:shadowObscured xmlns:a14="http://schemas.microsoft.com/office/drawing/2010/main"/>
+                      </a:ext>
+                    </a:extLst>
                   </pic:spPr>
                 </pic:pic>
               </a:graphicData>
@@ -9085,10 +9270,12 @@
         <w:pStyle w:val="Heading3"/>
       </w:pPr>
       <w:bookmarkStart w:id="12" w:name="_Toc167961220"/>
+      <w:proofErr w:type="spellStart"/>
       <w:r>
         <w:t>PrenotazioneCliente</w:t>
       </w:r>
       <w:bookmarkEnd w:id="12"/>
+      <w:proofErr w:type="spellEnd"/>
     </w:p>
     <w:p/>
     <w:p/>
@@ -9178,10 +9365,12 @@
         <w:pStyle w:val="Heading3"/>
       </w:pPr>
       <w:bookmarkStart w:id="13" w:name="_Toc167961221"/>
+      <w:proofErr w:type="spellStart"/>
       <w:r>
         <w:t>InserisciPacchettoVacanza</w:t>
       </w:r>
       <w:bookmarkEnd w:id="13"/>
+      <w:proofErr w:type="spellEnd"/>
     </w:p>
     <w:p/>
     <w:p/>
@@ -9256,6 +9445,7 @@
         <w:pStyle w:val="Heading3"/>
       </w:pPr>
       <w:bookmarkStart w:id="14" w:name="_Toc167961222"/>
+      <w:proofErr w:type="spellStart"/>
       <w:r>
         <w:t>M</w:t>
       </w:r>
@@ -9263,6 +9453,7 @@
         <w:t>odificaPacchettoVacanza</w:t>
       </w:r>
       <w:bookmarkEnd w:id="14"/>
+      <w:proofErr w:type="spellEnd"/>
     </w:p>
     <w:p/>
     <w:p/>
@@ -9345,6 +9536,7 @@
         <w:pStyle w:val="Heading3"/>
       </w:pPr>
       <w:bookmarkStart w:id="15" w:name="_Toc167961223"/>
+      <w:proofErr w:type="spellStart"/>
       <w:r>
         <w:t>C</w:t>
       </w:r>
@@ -9352,6 +9544,7 @@
         <w:t>ancellaPacchettoVacanza</w:t>
       </w:r>
       <w:bookmarkEnd w:id="15"/>
+      <w:proofErr w:type="spellEnd"/>
     </w:p>
     <w:p/>
     <w:p/>
@@ -9432,7 +9625,15 @@
     <w:p>
       <w:r>
         <w:lastRenderedPageBreak/>
-        <w:t>Denis Degeratu - 895835</w:t>
+        <w:t xml:space="preserve">Denis </w:t>
+      </w:r>
+      <w:proofErr w:type="spellStart"/>
+      <w:r>
+        <w:t>Degeratu</w:t>
+      </w:r>
+      <w:proofErr w:type="spellEnd"/>
+      <w:r>
+        <w:t xml:space="preserve"> - 895835</w:t>
       </w:r>
     </w:p>
     <w:p>
@@ -9440,6 +9641,7 @@
         <w:pStyle w:val="Heading3"/>
       </w:pPr>
       <w:bookmarkStart w:id="16" w:name="_Toc167961224"/>
+      <w:proofErr w:type="spellStart"/>
       <w:r>
         <w:t>C</w:t>
       </w:r>
@@ -9447,6 +9649,7 @@
         <w:t>ancellaPrenotazione</w:t>
       </w:r>
       <w:bookmarkEnd w:id="16"/>
+      <w:proofErr w:type="spellEnd"/>
     </w:p>
     <w:p>
       <w:pPr>
@@ -9598,10 +9801,12 @@
         <w:pStyle w:val="Heading3"/>
       </w:pPr>
       <w:bookmarkStart w:id="18" w:name="_Toc167961226"/>
+      <w:proofErr w:type="spellStart"/>
       <w:r>
         <w:t>EffettuaRegistrazione</w:t>
       </w:r>
       <w:bookmarkEnd w:id="18"/>
+      <w:proofErr w:type="spellEnd"/>
     </w:p>
     <w:p/>
     <w:p>
@@ -9685,10 +9890,12 @@
         <w:pStyle w:val="Heading3"/>
       </w:pPr>
       <w:bookmarkStart w:id="19" w:name="_Toc167961227"/>
+      <w:proofErr w:type="spellStart"/>
       <w:r>
         <w:t>InserisciPrenotazione</w:t>
       </w:r>
       <w:bookmarkEnd w:id="19"/>
+      <w:proofErr w:type="spellEnd"/>
     </w:p>
     <w:p/>
     <w:p>
@@ -9787,10 +9994,12 @@
         <w:pStyle w:val="Heading3"/>
       </w:pPr>
       <w:bookmarkStart w:id="20" w:name="_Toc167961228"/>
+      <w:proofErr w:type="spellStart"/>
       <w:r>
         <w:t>GestisciCatalogo</w:t>
       </w:r>
       <w:bookmarkEnd w:id="20"/>
+      <w:proofErr w:type="spellEnd"/>
     </w:p>
     <w:p/>
     <w:p/>
@@ -9849,7 +10058,20 @@
     <w:p>
       <w:r>
         <w:lastRenderedPageBreak/>
-        <w:t xml:space="preserve">Denis Degeratu  -  </w:t>
+        <w:t xml:space="preserve">Denis </w:t>
+      </w:r>
+      <w:proofErr w:type="spellStart"/>
+      <w:proofErr w:type="gramStart"/>
+      <w:r>
+        <w:t>Degeratu</w:t>
+      </w:r>
+      <w:proofErr w:type="spellEnd"/>
+      <w:r>
+        <w:t xml:space="preserve">  -</w:t>
+      </w:r>
+      <w:proofErr w:type="gramEnd"/>
+      <w:r>
+        <w:t xml:space="preserve">  </w:t>
       </w:r>
       <w:r>
         <w:t>895835</w:t>
@@ -9860,10 +10082,12 @@
         <w:pStyle w:val="Heading3"/>
       </w:pPr>
       <w:bookmarkStart w:id="21" w:name="_Toc167961229"/>
+      <w:proofErr w:type="spellStart"/>
       <w:r>
         <w:t>ModificaPrenotazione</w:t>
       </w:r>
       <w:bookmarkEnd w:id="21"/>
+      <w:proofErr w:type="spellEnd"/>
     </w:p>
     <w:p/>
     <w:p/>
@@ -9978,6 +10202,7 @@
       <w:r>
         <w:t xml:space="preserve">Contratto </w:t>
       </w:r>
+      <w:proofErr w:type="spellStart"/>
       <w:r>
         <w:t>v</w:t>
       </w:r>
@@ -9985,6 +10210,7 @@
         <w:t>erificaDati</w:t>
       </w:r>
       <w:bookmarkEnd w:id="23"/>
+      <w:proofErr w:type="spellEnd"/>
     </w:p>
     <w:tbl>
       <w:tblPr>
@@ -10039,8 +10265,18 @@
             <w:pPr>
               <w:cnfStyle w:val="000000100000" w:firstRow="0" w:lastRow="0" w:firstColumn="0" w:lastColumn="0" w:oddVBand="0" w:evenVBand="0" w:oddHBand="1" w:evenHBand="0" w:firstRowFirstColumn="0" w:firstRowLastColumn="0" w:lastRowFirstColumn="0" w:lastRowLastColumn="0"/>
             </w:pPr>
-            <w:r>
-              <w:t>verificaDati()</w:t>
+            <w:proofErr w:type="spellStart"/>
+            <w:proofErr w:type="gramStart"/>
+            <w:r>
+              <w:t>verificaDati</w:t>
+            </w:r>
+            <w:proofErr w:type="spellEnd"/>
+            <w:r>
+              <w:t>(</w:t>
+            </w:r>
+            <w:proofErr w:type="gramEnd"/>
+            <w:r>
+              <w:t>)</w:t>
             </w:r>
           </w:p>
         </w:tc>
@@ -10154,6 +10390,7 @@
       <w:r>
         <w:t xml:space="preserve">Contratto </w:t>
       </w:r>
+      <w:proofErr w:type="spellStart"/>
       <w:r>
         <w:t>i</w:t>
       </w:r>
@@ -10161,6 +10398,7 @@
         <w:t>nserisciUtente</w:t>
       </w:r>
       <w:bookmarkEnd w:id="24"/>
+      <w:proofErr w:type="spellEnd"/>
     </w:p>
     <w:tbl>
       <w:tblPr>
@@ -10190,9 +10428,11 @@
             <w:r>
               <w:t xml:space="preserve">Contratto </w:t>
             </w:r>
+            <w:proofErr w:type="spellStart"/>
             <w:r>
               <w:t>InserisciUtente</w:t>
             </w:r>
+            <w:proofErr w:type="spellEnd"/>
           </w:p>
         </w:tc>
       </w:tr>
@@ -10223,8 +10463,26 @@
               <w:contextualSpacing/>
               <w:cnfStyle w:val="000000100000" w:firstRow="0" w:lastRow="0" w:firstColumn="0" w:lastColumn="0" w:oddVBand="0" w:evenVBand="0" w:oddHBand="1" w:evenHBand="0" w:firstRowFirstColumn="0" w:firstRowLastColumn="0" w:lastRowFirstColumn="0" w:lastRowLastColumn="0"/>
             </w:pPr>
-            <w:r>
-              <w:t>InserisciUtente(nome, cognome, e-mail, password metodoDiPagamento)</w:t>
+            <w:proofErr w:type="spellStart"/>
+            <w:proofErr w:type="gramStart"/>
+            <w:r>
+              <w:t>InserisciUtente</w:t>
+            </w:r>
+            <w:proofErr w:type="spellEnd"/>
+            <w:r>
+              <w:t>(</w:t>
+            </w:r>
+            <w:proofErr w:type="gramEnd"/>
+            <w:r>
+              <w:t xml:space="preserve">nome, cognome, e-mail, password </w:t>
+            </w:r>
+            <w:proofErr w:type="spellStart"/>
+            <w:r>
+              <w:t>metodoDiPagamento</w:t>
+            </w:r>
+            <w:proofErr w:type="spellEnd"/>
+            <w:r>
+              <w:t>)</w:t>
             </w:r>
           </w:p>
         </w:tc>
@@ -10348,6 +10606,7 @@
     <w:p/>
     <w:p>
       <w:r>
+        <w:lastRenderedPageBreak/>
         <w:t>Filippo Gentili - 899906</w:t>
       </w:r>
     </w:p>
@@ -10357,13 +10616,14 @@
       </w:pPr>
       <w:bookmarkStart w:id="25" w:name="_Toc167961233"/>
       <w:r>
-        <w:lastRenderedPageBreak/>
         <w:t xml:space="preserve">Contratto </w:t>
       </w:r>
+      <w:proofErr w:type="spellStart"/>
       <w:r>
         <w:t>effetuaLogin</w:t>
       </w:r>
       <w:bookmarkEnd w:id="25"/>
+      <w:proofErr w:type="spellEnd"/>
     </w:p>
     <w:tbl>
       <w:tblPr>
@@ -10392,9 +10652,11 @@
             <w:r>
               <w:t xml:space="preserve">Contratto </w:t>
             </w:r>
+            <w:proofErr w:type="spellStart"/>
             <w:r>
               <w:t>effettuaLogin</w:t>
             </w:r>
+            <w:proofErr w:type="spellEnd"/>
           </w:p>
         </w:tc>
       </w:tr>
@@ -10424,11 +10686,27 @@
                 <w:lang w:val="en-GB"/>
               </w:rPr>
             </w:pPr>
+            <w:proofErr w:type="spellStart"/>
+            <w:proofErr w:type="gramStart"/>
             <w:r>
               <w:rPr>
                 <w:lang w:val="en-GB"/>
               </w:rPr>
-              <w:t>effettuaLogIn(email, password)</w:t>
+              <w:t>effettuaLogIn</w:t>
+            </w:r>
+            <w:proofErr w:type="spellEnd"/>
+            <w:r>
+              <w:rPr>
+                <w:lang w:val="en-GB"/>
+              </w:rPr>
+              <w:t>(</w:t>
+            </w:r>
+            <w:proofErr w:type="gramEnd"/>
+            <w:r>
+              <w:rPr>
+                <w:lang w:val="en-GB"/>
+              </w:rPr>
+              <w:t>email, password)</w:t>
             </w:r>
           </w:p>
         </w:tc>
@@ -10453,9 +10731,11 @@
             <w:pPr>
               <w:cnfStyle w:val="000000000000" w:firstRow="0" w:lastRow="0" w:firstColumn="0" w:lastColumn="0" w:oddVBand="0" w:evenVBand="0" w:oddHBand="0" w:evenHBand="0" w:firstRowFirstColumn="0" w:firstRowLastColumn="0" w:lastRowFirstColumn="0" w:lastRowLastColumn="0"/>
             </w:pPr>
+            <w:proofErr w:type="spellStart"/>
             <w:r>
               <w:t>InserisciPrenotazione</w:t>
             </w:r>
+            <w:proofErr w:type="spellEnd"/>
           </w:p>
         </w:tc>
       </w:tr>
@@ -10538,9 +10818,14 @@
       </w:pPr>
       <w:bookmarkStart w:id="26" w:name="_Toc167961234"/>
       <w:r>
-        <w:t>Contratto effetuaRichiestaPrenotazione</w:t>
+        <w:t xml:space="preserve">Contratto </w:t>
+      </w:r>
+      <w:proofErr w:type="spellStart"/>
+      <w:r>
+        <w:t>effetuaRichiestaPrenotazione</w:t>
       </w:r>
       <w:bookmarkEnd w:id="26"/>
+      <w:proofErr w:type="spellEnd"/>
     </w:p>
     <w:tbl>
       <w:tblPr>
@@ -10569,9 +10854,11 @@
             <w:r>
               <w:t xml:space="preserve">Contratto </w:t>
             </w:r>
+            <w:proofErr w:type="spellStart"/>
             <w:r>
               <w:t>effettuaRichiestaPrenotazione</w:t>
             </w:r>
+            <w:proofErr w:type="spellEnd"/>
           </w:p>
         </w:tc>
       </w:tr>
@@ -10601,8 +10888,31 @@
               </w:tabs>
               <w:cnfStyle w:val="000000100000" w:firstRow="0" w:lastRow="0" w:firstColumn="0" w:lastColumn="0" w:oddVBand="0" w:evenVBand="0" w:oddHBand="1" w:evenHBand="0" w:firstRowFirstColumn="0" w:firstRowLastColumn="0" w:lastRowFirstColumn="0" w:lastRowLastColumn="0"/>
             </w:pPr>
-            <w:r>
-              <w:t>effettuaRichiestaPrenotazione(descrizioneRichiesta, pagamentoCaparra)</w:t>
+            <w:proofErr w:type="spellStart"/>
+            <w:proofErr w:type="gramStart"/>
+            <w:r>
+              <w:t>effettuaRichiestaPrenotazione</w:t>
+            </w:r>
+            <w:proofErr w:type="spellEnd"/>
+            <w:r>
+              <w:t>(</w:t>
+            </w:r>
+            <w:proofErr w:type="spellStart"/>
+            <w:proofErr w:type="gramEnd"/>
+            <w:r>
+              <w:t>descrizioneRichiesta</w:t>
+            </w:r>
+            <w:proofErr w:type="spellEnd"/>
+            <w:r>
+              <w:t xml:space="preserve">, </w:t>
+            </w:r>
+            <w:proofErr w:type="spellStart"/>
+            <w:r>
+              <w:t>pagamentoCaparra</w:t>
+            </w:r>
+            <w:proofErr w:type="spellEnd"/>
+            <w:r>
+              <w:t>)</w:t>
             </w:r>
           </w:p>
         </w:tc>
@@ -10627,9 +10937,11 @@
             <w:pPr>
               <w:cnfStyle w:val="000000000000" w:firstRow="0" w:lastRow="0" w:firstColumn="0" w:lastColumn="0" w:oddVBand="0" w:evenVBand="0" w:oddHBand="0" w:evenHBand="0" w:firstRowFirstColumn="0" w:firstRowLastColumn="0" w:lastRowFirstColumn="0" w:lastRowLastColumn="0"/>
             </w:pPr>
+            <w:proofErr w:type="spellStart"/>
             <w:r>
               <w:t>InserisciPrenotazione</w:t>
             </w:r>
+            <w:proofErr w:type="spellEnd"/>
           </w:p>
         </w:tc>
       </w:tr>
@@ -10739,9 +11051,14 @@
       </w:pPr>
       <w:bookmarkStart w:id="27" w:name="_Toc167961235"/>
       <w:r>
-        <w:t>Contratto inserisciSpecifichePacchetto</w:t>
+        <w:t xml:space="preserve">Contratto </w:t>
+      </w:r>
+      <w:proofErr w:type="spellStart"/>
+      <w:r>
+        <w:t>inserisciSpecifichePacchetto</w:t>
       </w:r>
       <w:bookmarkEnd w:id="27"/>
+      <w:proofErr w:type="spellEnd"/>
     </w:p>
     <w:tbl>
       <w:tblPr>
@@ -10770,9 +11087,11 @@
             <w:r>
               <w:t xml:space="preserve">Contratto </w:t>
             </w:r>
+            <w:proofErr w:type="spellStart"/>
             <w:r>
               <w:t>inserisciSpecifichePacchetto</w:t>
             </w:r>
+            <w:proofErr w:type="spellEnd"/>
           </w:p>
         </w:tc>
       </w:tr>
@@ -10799,8 +11118,42 @@
             <w:pPr>
               <w:cnfStyle w:val="000000100000" w:firstRow="0" w:lastRow="0" w:firstColumn="0" w:lastColumn="0" w:oddVBand="0" w:evenVBand="0" w:oddHBand="1" w:evenHBand="0" w:firstRowFirstColumn="0" w:firstRowLastColumn="0" w:lastRowFirstColumn="0" w:lastRowLastColumn="0"/>
             </w:pPr>
-            <w:r>
-              <w:t>inserisciSpecifichePacchetto(id, costo, dataInizio, dataFine, tipologia, numeroPersone, hotel, trasporto)</w:t>
+            <w:proofErr w:type="spellStart"/>
+            <w:proofErr w:type="gramStart"/>
+            <w:r>
+              <w:t>inserisciSpecifichePacchetto</w:t>
+            </w:r>
+            <w:proofErr w:type="spellEnd"/>
+            <w:r>
+              <w:t>(</w:t>
+            </w:r>
+            <w:proofErr w:type="gramEnd"/>
+            <w:r>
+              <w:t xml:space="preserve">id, costo, </w:t>
+            </w:r>
+            <w:proofErr w:type="spellStart"/>
+            <w:r>
+              <w:t>dataInizio</w:t>
+            </w:r>
+            <w:proofErr w:type="spellEnd"/>
+            <w:r>
+              <w:t xml:space="preserve">, </w:t>
+            </w:r>
+            <w:proofErr w:type="spellStart"/>
+            <w:r>
+              <w:t>dataFine</w:t>
+            </w:r>
+            <w:proofErr w:type="spellEnd"/>
+            <w:r>
+              <w:t xml:space="preserve">, tipologia, </w:t>
+            </w:r>
+            <w:proofErr w:type="spellStart"/>
+            <w:r>
+              <w:t>numeroPersone</w:t>
+            </w:r>
+            <w:proofErr w:type="spellEnd"/>
+            <w:r>
+              <w:t>, hotel, trasporto)</w:t>
             </w:r>
           </w:p>
         </w:tc>
@@ -10825,9 +11178,11 @@
             <w:pPr>
               <w:cnfStyle w:val="000000000000" w:firstRow="0" w:lastRow="0" w:firstColumn="0" w:lastColumn="0" w:oddVBand="0" w:evenVBand="0" w:oddHBand="0" w:evenHBand="0" w:firstRowFirstColumn="0" w:firstRowLastColumn="0" w:lastRowFirstColumn="0" w:lastRowLastColumn="0"/>
             </w:pPr>
+            <w:proofErr w:type="spellStart"/>
             <w:r>
               <w:t>InserisciPacchettoVacanza</w:t>
             </w:r>
+            <w:proofErr w:type="spellEnd"/>
           </w:p>
         </w:tc>
       </w:tr>
@@ -10918,6 +11273,7 @@
         </w:rPr>
         <w:t xml:space="preserve">Contratto </w:t>
       </w:r>
+      <w:proofErr w:type="spellStart"/>
       <w:r>
         <w:rPr>
           <w:rFonts w:ascii="Avenir Next LT Pro" w:eastAsiaTheme="majorEastAsia" w:hAnsi="Avenir Next LT Pro" w:cstheme="majorBidi"/>
@@ -10930,6 +11286,7 @@
         </w:rPr>
         <w:t>modificaPacchettoVacanza</w:t>
       </w:r>
+      <w:proofErr w:type="spellEnd"/>
     </w:p>
     <w:tbl>
       <w:tblPr>
@@ -10960,8 +11317,13 @@
               <w:t>Contratto</w:t>
             </w:r>
             <w:r>
-              <w:t xml:space="preserve"> modificaPacchettoVacanza</w:t>
-            </w:r>
+              <w:t xml:space="preserve"> </w:t>
+            </w:r>
+            <w:proofErr w:type="spellStart"/>
+            <w:r>
+              <w:t>modificaPacchettoVacanza</w:t>
+            </w:r>
+            <w:proofErr w:type="spellEnd"/>
           </w:p>
         </w:tc>
       </w:tr>
@@ -10992,8 +11354,18 @@
               <w:contextualSpacing/>
               <w:cnfStyle w:val="000000100000" w:firstRow="0" w:lastRow="0" w:firstColumn="0" w:lastColumn="0" w:oddVBand="0" w:evenVBand="0" w:oddHBand="1" w:evenHBand="0" w:firstRowFirstColumn="0" w:firstRowLastColumn="0" w:lastRowFirstColumn="0" w:lastRowLastColumn="0"/>
             </w:pPr>
-            <w:r>
-              <w:t>modificaPacchettoVacanza()</w:t>
+            <w:proofErr w:type="spellStart"/>
+            <w:proofErr w:type="gramStart"/>
+            <w:r>
+              <w:t>modificaPacchettoVacanza</w:t>
+            </w:r>
+            <w:proofErr w:type="spellEnd"/>
+            <w:r>
+              <w:t>(</w:t>
+            </w:r>
+            <w:proofErr w:type="gramEnd"/>
+            <w:r>
+              <w:t>)</w:t>
             </w:r>
           </w:p>
         </w:tc>
@@ -11022,9 +11394,11 @@
               <w:contextualSpacing/>
               <w:cnfStyle w:val="000000000000" w:firstRow="0" w:lastRow="0" w:firstColumn="0" w:lastColumn="0" w:oddVBand="0" w:evenVBand="0" w:oddHBand="0" w:evenHBand="0" w:firstRowFirstColumn="0" w:firstRowLastColumn="0" w:lastRowFirstColumn="0" w:lastRowLastColumn="0"/>
             </w:pPr>
+            <w:proofErr w:type="spellStart"/>
             <w:r>
               <w:t>modificaPacchettoVacanza</w:t>
             </w:r>
+            <w:proofErr w:type="spellEnd"/>
           </w:p>
         </w:tc>
       </w:tr>
@@ -11098,7 +11472,15 @@
       </w:r>
       <w:r>
         <w:lastRenderedPageBreak/>
-        <w:t>Denis Degeratu -</w:t>
+        <w:t xml:space="preserve">Denis </w:t>
+      </w:r>
+      <w:proofErr w:type="spellStart"/>
+      <w:r>
+        <w:t>Degeratu</w:t>
+      </w:r>
+      <w:proofErr w:type="spellEnd"/>
+      <w:r>
+        <w:t xml:space="preserve"> -</w:t>
       </w:r>
       <w:r>
         <w:t xml:space="preserve"> </w:t>
@@ -11116,10 +11498,12 @@
       <w:r>
         <w:t xml:space="preserve">Contratto </w:t>
       </w:r>
+      <w:proofErr w:type="spellStart"/>
       <w:r>
         <w:t>richiestaCancellazione</w:t>
       </w:r>
       <w:bookmarkEnd w:id="28"/>
+      <w:proofErr w:type="spellEnd"/>
     </w:p>
     <w:tbl>
       <w:tblPr>
@@ -11150,8 +11534,13 @@
               <w:t>Contratto</w:t>
             </w:r>
             <w:r>
-              <w:t xml:space="preserve"> richiestaCancellazione</w:t>
-            </w:r>
+              <w:t xml:space="preserve"> </w:t>
+            </w:r>
+            <w:proofErr w:type="spellStart"/>
+            <w:r>
+              <w:t>richiestaCancellazione</w:t>
+            </w:r>
+            <w:proofErr w:type="spellEnd"/>
           </w:p>
         </w:tc>
       </w:tr>
@@ -11182,8 +11571,18 @@
               <w:contextualSpacing/>
               <w:cnfStyle w:val="000000100000" w:firstRow="0" w:lastRow="0" w:firstColumn="0" w:lastColumn="0" w:oddVBand="0" w:evenVBand="0" w:oddHBand="1" w:evenHBand="0" w:firstRowFirstColumn="0" w:firstRowLastColumn="0" w:lastRowFirstColumn="0" w:lastRowLastColumn="0"/>
             </w:pPr>
-            <w:r>
-              <w:t>richiestaCancellazione()</w:t>
+            <w:proofErr w:type="spellStart"/>
+            <w:proofErr w:type="gramStart"/>
+            <w:r>
+              <w:t>richiestaCancellazione</w:t>
+            </w:r>
+            <w:proofErr w:type="spellEnd"/>
+            <w:r>
+              <w:t>(</w:t>
+            </w:r>
+            <w:proofErr w:type="gramEnd"/>
+            <w:r>
+              <w:t>)</w:t>
             </w:r>
           </w:p>
         </w:tc>
@@ -11212,9 +11611,11 @@
               <w:contextualSpacing/>
               <w:cnfStyle w:val="000000000000" w:firstRow="0" w:lastRow="0" w:firstColumn="0" w:lastColumn="0" w:oddVBand="0" w:evenVBand="0" w:oddHBand="0" w:evenHBand="0" w:firstRowFirstColumn="0" w:firstRowLastColumn="0" w:lastRowFirstColumn="0" w:lastRowLastColumn="0"/>
             </w:pPr>
+            <w:proofErr w:type="spellStart"/>
             <w:r>
               <w:t>cancellaPrenotazione</w:t>
             </w:r>
+            <w:proofErr w:type="spellEnd"/>
           </w:p>
         </w:tc>
       </w:tr>
@@ -11336,10 +11737,12 @@
       <w:r>
         <w:t xml:space="preserve">Contratto </w:t>
       </w:r>
+      <w:proofErr w:type="spellStart"/>
       <w:r>
         <w:t>confermaCancellazione</w:t>
       </w:r>
       <w:bookmarkEnd w:id="29"/>
+      <w:proofErr w:type="spellEnd"/>
     </w:p>
     <w:tbl>
       <w:tblPr>
@@ -11370,8 +11773,13 @@
               <w:t>Contratto</w:t>
             </w:r>
             <w:r>
-              <w:t xml:space="preserve"> confermaCancellazione</w:t>
-            </w:r>
+              <w:t xml:space="preserve"> </w:t>
+            </w:r>
+            <w:proofErr w:type="spellStart"/>
+            <w:r>
+              <w:t>confermaCancellazione</w:t>
+            </w:r>
+            <w:proofErr w:type="spellEnd"/>
           </w:p>
         </w:tc>
       </w:tr>
@@ -11402,8 +11810,18 @@
               <w:contextualSpacing/>
               <w:cnfStyle w:val="000000100000" w:firstRow="0" w:lastRow="0" w:firstColumn="0" w:lastColumn="0" w:oddVBand="0" w:evenVBand="0" w:oddHBand="1" w:evenHBand="0" w:firstRowFirstColumn="0" w:firstRowLastColumn="0" w:lastRowFirstColumn="0" w:lastRowLastColumn="0"/>
             </w:pPr>
-            <w:r>
-              <w:t>confermaCancellazione()</w:t>
+            <w:proofErr w:type="spellStart"/>
+            <w:proofErr w:type="gramStart"/>
+            <w:r>
+              <w:t>confermaCancellazione</w:t>
+            </w:r>
+            <w:proofErr w:type="spellEnd"/>
+            <w:r>
+              <w:t>(</w:t>
+            </w:r>
+            <w:proofErr w:type="gramEnd"/>
+            <w:r>
+              <w:t>)</w:t>
             </w:r>
           </w:p>
         </w:tc>
@@ -11432,9 +11850,11 @@
               <w:contextualSpacing/>
               <w:cnfStyle w:val="000000000000" w:firstRow="0" w:lastRow="0" w:firstColumn="0" w:lastColumn="0" w:oddVBand="0" w:evenVBand="0" w:oddHBand="0" w:evenHBand="0" w:firstRowFirstColumn="0" w:firstRowLastColumn="0" w:lastRowFirstColumn="0" w:lastRowLastColumn="0"/>
             </w:pPr>
+            <w:proofErr w:type="spellStart"/>
             <w:r>
               <w:t>cancellaPrenotazione</w:t>
             </w:r>
+            <w:proofErr w:type="spellEnd"/>
           </w:p>
         </w:tc>
       </w:tr>
@@ -11644,13 +12064,12 @@
       <w:r>
         <w:rPr>
           <w:noProof/>
-          <w:lang w:val="en-US" w:eastAsia="en-US"/>
         </w:rPr>
         <w:drawing>
-          <wp:inline distT="0" distB="0" distL="0" distR="0" wp14:anchorId="1C04F9D7" wp14:editId="0BA2F7D6">
-            <wp:extent cx="6590805" cy="4143442"/>
+          <wp:inline distT="0" distB="0" distL="0" distR="0" wp14:anchorId="55214ED6" wp14:editId="12C457CB">
+            <wp:extent cx="6120130" cy="3820795"/>
             <wp:effectExtent l="0" t="0" r="0" b="0"/>
-            <wp:docPr id="2079061065" name="Picture 1" descr="Several colorful rectangular papers&#10;&#10;Description automatically generated with medium confidence"/>
+            <wp:docPr id="226539745" name="Picture 1" descr="A diagram of a computer flowchart&#10;&#10;Description automatically generated"/>
             <wp:cNvGraphicFramePr>
               <a:graphicFrameLocks xmlns:a="http://schemas.openxmlformats.org/drawingml/2006/main" noChangeAspect="1"/>
             </wp:cNvGraphicFramePr>
@@ -11658,12 +12077,12 @@
               <a:graphicData uri="http://schemas.openxmlformats.org/drawingml/2006/picture">
                 <pic:pic xmlns:pic="http://schemas.openxmlformats.org/drawingml/2006/picture">
                   <pic:nvPicPr>
-                    <pic:cNvPr id="2079061065" name="Picture 1" descr="Several colorful rectangular papers&#10;&#10;Description automatically generated with medium confidence"/>
+                    <pic:cNvPr id="226539745" name="Picture 1" descr="A diagram of a computer flowchart&#10;&#10;Description automatically generated"/>
                     <pic:cNvPicPr>
                       <a:picLocks noChangeAspect="1" noChangeArrowheads="1"/>
                     </pic:cNvPicPr>
                   </pic:nvPicPr>
-                  <pic:blipFill rotWithShape="1">
+                  <pic:blipFill>
                     <a:blip r:embed="rId24" cstate="print">
                       <a:extLst>
                         <a:ext uri="{28A0092B-C50C-407E-A947-70E740481C1C}">
@@ -11671,13 +12090,15 @@
                         </a:ext>
                       </a:extLst>
                     </a:blip>
-                    <a:srcRect r="9888" b="18955"/>
-                    <a:stretch/>
+                    <a:srcRect/>
+                    <a:stretch>
+                      <a:fillRect/>
+                    </a:stretch>
                   </pic:blipFill>
                   <pic:spPr bwMode="auto">
                     <a:xfrm>
                       <a:off x="0" y="0"/>
-                      <a:ext cx="6607439" cy="4153900"/>
+                      <a:ext cx="6120130" cy="3820795"/>
                     </a:xfrm>
                     <a:prstGeom prst="rect">
                       <a:avLst/>
@@ -11686,11 +12107,6 @@
                     <a:ln>
                       <a:noFill/>
                     </a:ln>
-                    <a:extLst>
-                      <a:ext uri="{53640926-AAD7-44D8-BBD7-CCE9431645EC}">
-                        <a14:shadowObscured xmlns:a14="http://schemas.microsoft.com/office/drawing/2010/main"/>
-                      </a:ext>
-                    </a:extLst>
                   </pic:spPr>
                 </pic:pic>
               </a:graphicData>
@@ -11701,6 +12117,11 @@
     </w:p>
     <w:p>
       <w:pPr>
+        <w:pStyle w:val="NormalWeb"/>
+      </w:pPr>
+    </w:p>
+    <w:p>
+      <w:pPr>
         <w:jc w:val="left"/>
       </w:pPr>
       <w:r>
@@ -11735,9 +12156,14 @@
         <w:t xml:space="preserve">Diagramma di </w:t>
       </w:r>
       <w:r>
-        <w:t>sequenza InserisciUtente</w:t>
+        <w:t xml:space="preserve">sequenza </w:t>
+      </w:r>
+      <w:proofErr w:type="spellStart"/>
+      <w:r>
+        <w:t>InserisciUtente</w:t>
       </w:r>
       <w:bookmarkEnd w:id="33"/>
+      <w:proofErr w:type="spellEnd"/>
     </w:p>
     <w:p>
       <w:pPr>
@@ -11852,10 +12278,12 @@
       <w:r>
         <w:t xml:space="preserve">Diagramma di Sequenza </w:t>
       </w:r>
+      <w:proofErr w:type="spellStart"/>
       <w:r>
         <w:t>VerificaDati</w:t>
       </w:r>
       <w:bookmarkEnd w:id="34"/>
+      <w:proofErr w:type="spellEnd"/>
     </w:p>
     <w:p>
       <w:pPr>
@@ -12001,9 +12429,14 @@
       </w:pPr>
       <w:bookmarkStart w:id="35" w:name="_Toc167961243"/>
       <w:r>
-        <w:t>Diagramma di Sequenza EffettuaLogin</w:t>
+        <w:t xml:space="preserve">Diagramma di Sequenza </w:t>
+      </w:r>
+      <w:proofErr w:type="spellStart"/>
+      <w:r>
+        <w:t>EffettuaLogin</w:t>
       </w:r>
       <w:bookmarkEnd w:id="35"/>
+      <w:proofErr w:type="spellEnd"/>
     </w:p>
     <w:p/>
     <w:p/>
@@ -12101,9 +12534,14 @@
       </w:pPr>
       <w:bookmarkStart w:id="36" w:name="_Toc167961244"/>
       <w:r>
-        <w:t>Diagramma di Sequenza EffettuaRichiestaPrenotazione</w:t>
+        <w:t xml:space="preserve">Diagramma di Sequenza </w:t>
+      </w:r>
+      <w:proofErr w:type="spellStart"/>
+      <w:r>
+        <w:t>EffettuaRichiestaPrenotazione</w:t>
       </w:r>
       <w:bookmarkEnd w:id="36"/>
+      <w:proofErr w:type="spellEnd"/>
     </w:p>
     <w:p/>
     <w:p/>
@@ -12187,9 +12625,14 @@
       </w:pPr>
       <w:bookmarkStart w:id="37" w:name="_Toc167961245"/>
       <w:r>
-        <w:t>Diagramma di Sequenza InserisciSpecifichePacchetto</w:t>
+        <w:t xml:space="preserve">Diagramma di Sequenza </w:t>
+      </w:r>
+      <w:proofErr w:type="spellStart"/>
+      <w:r>
+        <w:t>InserisciSpecifichePacchetto</w:t>
       </w:r>
       <w:bookmarkEnd w:id="37"/>
+      <w:proofErr w:type="spellEnd"/>
     </w:p>
     <w:p>
       <w:pPr>
@@ -12305,9 +12748,14 @@
       </w:pPr>
       <w:bookmarkStart w:id="38" w:name="_Toc167961246"/>
       <w:r>
-        <w:t>Diagramma di Sequenza ModificaPacchettoVacanza</w:t>
+        <w:t xml:space="preserve">Diagramma di Sequenza </w:t>
+      </w:r>
+      <w:proofErr w:type="spellStart"/>
+      <w:r>
+        <w:t>ModificaPacchettoVacanza</w:t>
       </w:r>
       <w:bookmarkEnd w:id="38"/>
+      <w:proofErr w:type="spellEnd"/>
     </w:p>
     <w:p>
       <w:pPr>
@@ -12414,7 +12862,15 @@
     <w:p>
       <w:r>
         <w:lastRenderedPageBreak/>
-        <w:t xml:space="preserve">Denis Degeratu - </w:t>
+        <w:t xml:space="preserve">Denis </w:t>
+      </w:r>
+      <w:proofErr w:type="spellStart"/>
+      <w:r>
+        <w:t>Degeratu</w:t>
+      </w:r>
+      <w:proofErr w:type="spellEnd"/>
+      <w:r>
+        <w:t xml:space="preserve"> - </w:t>
       </w:r>
       <w:r>
         <w:t>895835</w:t>
@@ -12428,10 +12884,12 @@
       <w:r>
         <w:t xml:space="preserve">Diagramma di Sequenza </w:t>
       </w:r>
+      <w:proofErr w:type="spellStart"/>
       <w:r>
         <w:t>Richiestacancellazione</w:t>
       </w:r>
       <w:bookmarkEnd w:id="39"/>
+      <w:proofErr w:type="spellEnd"/>
     </w:p>
     <w:p/>
     <w:p/>
@@ -12497,7 +12955,15 @@
     <w:p>
       <w:r>
         <w:lastRenderedPageBreak/>
-        <w:t>Denis Degeratu - 895835</w:t>
+        <w:t xml:space="preserve">Denis </w:t>
+      </w:r>
+      <w:proofErr w:type="spellStart"/>
+      <w:r>
+        <w:t>Degeratu</w:t>
+      </w:r>
+      <w:proofErr w:type="spellEnd"/>
+      <w:r>
+        <w:t xml:space="preserve"> - 895835</w:t>
       </w:r>
     </w:p>
     <w:p>
@@ -12508,10 +12974,12 @@
       <w:r>
         <w:t xml:space="preserve">Diagramma di Sequenza </w:t>
       </w:r>
+      <w:proofErr w:type="spellStart"/>
       <w:r>
         <w:t>ConfermaCancellazione</w:t>
       </w:r>
       <w:bookmarkEnd w:id="40"/>
+      <w:proofErr w:type="spellEnd"/>
     </w:p>
     <w:p/>
     <w:p/>
@@ -12596,10 +13064,12 @@
         <w:pStyle w:val="Heading2"/>
       </w:pPr>
       <w:bookmarkStart w:id="42" w:name="_Toc167961250"/>
+      <w:proofErr w:type="spellStart"/>
       <w:r>
         <w:t>Grasp</w:t>
       </w:r>
       <w:bookmarkEnd w:id="42"/>
+      <w:proofErr w:type="spellEnd"/>
     </w:p>
     <w:p>
       <w:pPr>
@@ -12651,41 +13121,51 @@
             <w:pPr>
               <w:jc w:val="left"/>
             </w:pPr>
+            <w:proofErr w:type="spellStart"/>
             <w:r>
               <w:t>CatalogoContreller</w:t>
             </w:r>
+            <w:proofErr w:type="spellEnd"/>
           </w:p>
           <w:p>
             <w:pPr>
               <w:jc w:val="left"/>
             </w:pPr>
+            <w:proofErr w:type="spellStart"/>
             <w:r>
               <w:t>PacchettoVacanzaController</w:t>
             </w:r>
+            <w:proofErr w:type="spellEnd"/>
           </w:p>
           <w:p>
             <w:pPr>
               <w:jc w:val="left"/>
             </w:pPr>
+            <w:proofErr w:type="spellStart"/>
             <w:r>
               <w:t>RichiesteControlller</w:t>
             </w:r>
+            <w:proofErr w:type="spellEnd"/>
           </w:p>
           <w:p>
             <w:pPr>
               <w:jc w:val="left"/>
             </w:pPr>
+            <w:proofErr w:type="spellStart"/>
             <w:r>
               <w:t>PrenotazioneController</w:t>
             </w:r>
+            <w:proofErr w:type="spellEnd"/>
           </w:p>
           <w:p>
             <w:pPr>
               <w:jc w:val="left"/>
             </w:pPr>
+            <w:proofErr w:type="spellStart"/>
             <w:r>
               <w:t>GestioneUtente</w:t>
             </w:r>
+            <w:proofErr w:type="spellEnd"/>
           </w:p>
         </w:tc>
         <w:tc>
@@ -12697,10 +13177,26 @@
               <w:cnfStyle w:val="000000000000" w:firstRow="0" w:lastRow="0" w:firstColumn="0" w:lastColumn="0" w:oddVBand="0" w:evenVBand="0" w:oddHBand="0" w:evenHBand="0" w:firstRowFirstColumn="0" w:firstRowLastColumn="0" w:lastRowFirstColumn="0" w:lastRowLastColumn="0"/>
             </w:pPr>
             <w:r>
-              <w:t>Un controller è il primo oggetto oltre lo strato UI che è  responsabile  di ricevere  e  gestire un messaggio di un'operazione di sistema.</w:t>
-            </w:r>
-            <w:r>
-              <w:t xml:space="preserve"> Un controller rappresenta “oggetti radice”  mediatori tra le varie componenti.</w:t>
+              <w:t xml:space="preserve">Un controller è il primo oggetto oltre lo strato UI che </w:t>
+            </w:r>
+            <w:proofErr w:type="gramStart"/>
+            <w:r>
+              <w:t>è  responsabile</w:t>
+            </w:r>
+            <w:proofErr w:type="gramEnd"/>
+            <w:r>
+              <w:t xml:space="preserve">  di ricevere  e  gestire un messaggio di un'operazione di sistema.</w:t>
+            </w:r>
+            <w:r>
+              <w:t xml:space="preserve"> Un controller rappresenta “oggetti </w:t>
+            </w:r>
+            <w:proofErr w:type="gramStart"/>
+            <w:r>
+              <w:t>radice”  mediatori</w:t>
+            </w:r>
+            <w:proofErr w:type="gramEnd"/>
+            <w:r>
+              <w:t xml:space="preserve"> tra le varie componenti.</w:t>
             </w:r>
           </w:p>
         </w:tc>
@@ -12771,9 +13267,11 @@
             <w:pPr>
               <w:jc w:val="left"/>
             </w:pPr>
+            <w:proofErr w:type="spellStart"/>
             <w:r>
               <w:t>EmailProvider</w:t>
             </w:r>
+            <w:proofErr w:type="spellEnd"/>
           </w:p>
         </w:tc>
         <w:tc>
@@ -12784,8 +13282,13 @@
             <w:pPr>
               <w:cnfStyle w:val="000000000000" w:firstRow="0" w:lastRow="0" w:firstColumn="0" w:lastColumn="0" w:oddVBand="0" w:evenVBand="0" w:oddHBand="0" w:evenHBand="0" w:firstRowFirstColumn="0" w:firstRowLastColumn="0" w:lastRowFirstColumn="0" w:lastRowLastColumn="0"/>
             </w:pPr>
-            <w:r>
-              <w:t>Emailprovider è singleton in quanto essendo una classe di gestione che si interfaccia con un server non necessita la creazione di più istanze.</w:t>
+            <w:proofErr w:type="spellStart"/>
+            <w:r>
+              <w:t>Emailprovider</w:t>
+            </w:r>
+            <w:proofErr w:type="spellEnd"/>
+            <w:r>
+              <w:t xml:space="preserve"> è singleton in quanto essendo una classe di gestione che si interfaccia con un server non necessita la creazione di più istanze.</w:t>
             </w:r>
           </w:p>
         </w:tc>
@@ -12913,9 +13416,14 @@
       </w:pPr>
       <w:bookmarkStart w:id="48" w:name="_Toc167961256"/>
       <w:r>
-        <w:t>Diagramma di macchina a stati PacchettoVacanza</w:t>
+        <w:t xml:space="preserve">Diagramma di macchina a stati </w:t>
+      </w:r>
+      <w:proofErr w:type="spellStart"/>
+      <w:r>
+        <w:t>PacchettoVacanza</w:t>
       </w:r>
       <w:bookmarkEnd w:id="48"/>
+      <w:proofErr w:type="spellEnd"/>
     </w:p>
     <w:p>
       <w:pPr>
@@ -13133,7 +13641,15 @@
     <w:p>
       <w:r>
         <w:lastRenderedPageBreak/>
-        <w:t>Denis Degeratu - 895835</w:t>
+        <w:t xml:space="preserve">Denis </w:t>
+      </w:r>
+      <w:proofErr w:type="spellStart"/>
+      <w:r>
+        <w:t>Degeratu</w:t>
+      </w:r>
+      <w:proofErr w:type="spellEnd"/>
+      <w:r>
+        <w:t xml:space="preserve"> - 895835</w:t>
       </w:r>
     </w:p>
     <w:p>
@@ -13142,9 +13658,14 @@
       </w:pPr>
       <w:bookmarkStart w:id="50" w:name="_Toc167961258"/>
       <w:r>
-        <w:t>Diagramma di macchina a stati RichiestaCliente</w:t>
+        <w:t xml:space="preserve">Diagramma di macchina a stati </w:t>
+      </w:r>
+      <w:proofErr w:type="spellStart"/>
+      <w:r>
+        <w:t>RichiestaCliente</w:t>
       </w:r>
       <w:bookmarkEnd w:id="50"/>
+      <w:proofErr w:type="spellEnd"/>
     </w:p>
     <w:p>
       <w:pPr>
@@ -13239,8 +13760,6 @@
           </wp:inline>
         </w:drawing>
       </w:r>
-      <w:bookmarkStart w:id="51" w:name="_GoBack"/>
-      <w:bookmarkEnd w:id="51"/>
       <w:r>
         <w:br w:type="page"/>
       </w:r>
@@ -13249,12 +13768,14 @@
       <w:pPr>
         <w:pStyle w:val="Heading1"/>
       </w:pPr>
-      <w:bookmarkStart w:id="52" w:name="_Toc167961259"/>
+      <w:bookmarkStart w:id="51" w:name="_Toc167961259"/>
+      <w:proofErr w:type="spellStart"/>
       <w:r>
         <w:lastRenderedPageBreak/>
         <w:t>ReadMe</w:t>
       </w:r>
-      <w:bookmarkEnd w:id="52"/>
+      <w:bookmarkEnd w:id="51"/>
+      <w:proofErr w:type="spellEnd"/>
     </w:p>
     <w:p>
       <w:r>
@@ -13275,7 +13796,7 @@
 </file>
 
 <file path=word/endnotes.xml><?xml version="1.0" encoding="utf-8"?>
-<w:endnotes xmlns:wpc="http://schemas.microsoft.com/office/word/2010/wordprocessingCanvas" xmlns:cx="http://schemas.microsoft.com/office/drawing/2014/chartex" xmlns:cx1="http://schemas.microsoft.com/office/drawing/2015/9/8/chartex" xmlns:mc="http://schemas.openxmlformats.org/markup-compatibility/2006" xmlns:o="urn:schemas-microsoft-com:office:office" xmlns:r="http://schemas.openxmlformats.org/officeDocument/2006/relationships" xmlns:m="http://schemas.openxmlformats.org/officeDocument/2006/math" xmlns:v="urn:schemas-microsoft-com:vml" xmlns:wp14="http://schemas.microsoft.com/office/word/2010/wordprocessingDrawing" xmlns:wp="http://schemas.openxmlformats.org/drawingml/2006/wordprocessingDrawing" xmlns:w10="urn:schemas-microsoft-com:office:word" xmlns:w="http://schemas.openxmlformats.org/wordprocessingml/2006/main" xmlns:w14="http://schemas.microsoft.com/office/word/2010/wordml" xmlns:w15="http://schemas.microsoft.com/office/word/2012/wordml" xmlns:w16se="http://schemas.microsoft.com/office/word/2015/wordml/symex" xmlns:wpg="http://schemas.microsoft.com/office/word/2010/wordprocessingGroup" xmlns:wpi="http://schemas.microsoft.com/office/word/2010/wordprocessingInk" xmlns:wne="http://schemas.microsoft.com/office/word/2006/wordml" xmlns:wps="http://schemas.microsoft.com/office/word/2010/wordprocessingShape" mc:Ignorable="w14 w15 w16se wp14">
+<w:endnotes xmlns:wpc="http://schemas.microsoft.com/office/word/2010/wordprocessingCanvas" xmlns:cx="http://schemas.microsoft.com/office/drawing/2014/chartex" xmlns:cx1="http://schemas.microsoft.com/office/drawing/2015/9/8/chartex" xmlns:cx2="http://schemas.microsoft.com/office/drawing/2015/10/21/chartex" xmlns:cx3="http://schemas.microsoft.com/office/drawing/2016/5/9/chartex" xmlns:cx4="http://schemas.microsoft.com/office/drawing/2016/5/10/chartex" xmlns:cx5="http://schemas.microsoft.com/office/drawing/2016/5/11/chartex" xmlns:cx6="http://schemas.microsoft.com/office/drawing/2016/5/12/chartex" xmlns:cx7="http://schemas.microsoft.com/office/drawing/2016/5/13/chartex" xmlns:cx8="http://schemas.microsoft.com/office/drawing/2016/5/14/chartex" xmlns:mc="http://schemas.openxmlformats.org/markup-compatibility/2006" xmlns:aink="http://schemas.microsoft.com/office/drawing/2016/ink" xmlns:am3d="http://schemas.microsoft.com/office/drawing/2017/model3d" xmlns:o="urn:schemas-microsoft-com:office:office" xmlns:oel="http://schemas.microsoft.com/office/2019/extlst" xmlns:r="http://schemas.openxmlformats.org/officeDocument/2006/relationships" xmlns:m="http://schemas.openxmlformats.org/officeDocument/2006/math" xmlns:v="urn:schemas-microsoft-com:vml" xmlns:wp14="http://schemas.microsoft.com/office/word/2010/wordprocessingDrawing" xmlns:wp="http://schemas.openxmlformats.org/drawingml/2006/wordprocessingDrawing" xmlns:w10="urn:schemas-microsoft-com:office:word" xmlns:w="http://schemas.openxmlformats.org/wordprocessingml/2006/main" xmlns:w14="http://schemas.microsoft.com/office/word/2010/wordml" xmlns:w15="http://schemas.microsoft.com/office/word/2012/wordml" xmlns:w16cex="http://schemas.microsoft.com/office/word/2018/wordml/cex" xmlns:w16cid="http://schemas.microsoft.com/office/word/2016/wordml/cid" xmlns:w16="http://schemas.microsoft.com/office/word/2018/wordml" xmlns:w16du="http://schemas.microsoft.com/office/word/2023/wordml/word16du" xmlns:w16sdtdh="http://schemas.microsoft.com/office/word/2020/wordml/sdtdatahash" xmlns:w16se="http://schemas.microsoft.com/office/word/2015/wordml/symex" xmlns:wpg="http://schemas.microsoft.com/office/word/2010/wordprocessingGroup" xmlns:wpi="http://schemas.microsoft.com/office/word/2010/wordprocessingInk" xmlns:wne="http://schemas.microsoft.com/office/word/2006/wordml" xmlns:wps="http://schemas.microsoft.com/office/word/2010/wordprocessingShape" mc:Ignorable="w14 w15 w16se w16cid w16 w16cex w16sdtdh w16du wp14">
   <w:endnote w:type="separator" w:id="-1">
     <w:p>
       <w:pPr>
@@ -13300,7 +13821,7 @@
 </file>
 
 <file path=word/footer1.xml><?xml version="1.0" encoding="utf-8"?>
-<w:ftr xmlns:wpc="http://schemas.microsoft.com/office/word/2010/wordprocessingCanvas" xmlns:cx="http://schemas.microsoft.com/office/drawing/2014/chartex" xmlns:cx1="http://schemas.microsoft.com/office/drawing/2015/9/8/chartex" xmlns:mc="http://schemas.openxmlformats.org/markup-compatibility/2006" xmlns:o="urn:schemas-microsoft-com:office:office" xmlns:r="http://schemas.openxmlformats.org/officeDocument/2006/relationships" xmlns:m="http://schemas.openxmlformats.org/officeDocument/2006/math" xmlns:v="urn:schemas-microsoft-com:vml" xmlns:wp14="http://schemas.microsoft.com/office/word/2010/wordprocessingDrawing" xmlns:wp="http://schemas.openxmlformats.org/drawingml/2006/wordprocessingDrawing" xmlns:w10="urn:schemas-microsoft-com:office:word" xmlns:w="http://schemas.openxmlformats.org/wordprocessingml/2006/main" xmlns:w14="http://schemas.microsoft.com/office/word/2010/wordml" xmlns:w15="http://schemas.microsoft.com/office/word/2012/wordml" xmlns:w16se="http://schemas.microsoft.com/office/word/2015/wordml/symex" xmlns:wpg="http://schemas.microsoft.com/office/word/2010/wordprocessingGroup" xmlns:wpi="http://schemas.microsoft.com/office/word/2010/wordprocessingInk" xmlns:wne="http://schemas.microsoft.com/office/word/2006/wordml" xmlns:wps="http://schemas.microsoft.com/office/word/2010/wordprocessingShape" mc:Ignorable="w14 w15 w16se wp14">
+<w:ftr xmlns:wpc="http://schemas.microsoft.com/office/word/2010/wordprocessingCanvas" xmlns:cx="http://schemas.microsoft.com/office/drawing/2014/chartex" xmlns:cx1="http://schemas.microsoft.com/office/drawing/2015/9/8/chartex" xmlns:cx2="http://schemas.microsoft.com/office/drawing/2015/10/21/chartex" xmlns:cx3="http://schemas.microsoft.com/office/drawing/2016/5/9/chartex" xmlns:cx4="http://schemas.microsoft.com/office/drawing/2016/5/10/chartex" xmlns:cx5="http://schemas.microsoft.com/office/drawing/2016/5/11/chartex" xmlns:cx6="http://schemas.microsoft.com/office/drawing/2016/5/12/chartex" xmlns:cx7="http://schemas.microsoft.com/office/drawing/2016/5/13/chartex" xmlns:cx8="http://schemas.microsoft.com/office/drawing/2016/5/14/chartex" xmlns:mc="http://schemas.openxmlformats.org/markup-compatibility/2006" xmlns:aink="http://schemas.microsoft.com/office/drawing/2016/ink" xmlns:am3d="http://schemas.microsoft.com/office/drawing/2017/model3d" xmlns:o="urn:schemas-microsoft-com:office:office" xmlns:oel="http://schemas.microsoft.com/office/2019/extlst" xmlns:r="http://schemas.openxmlformats.org/officeDocument/2006/relationships" xmlns:m="http://schemas.openxmlformats.org/officeDocument/2006/math" xmlns:v="urn:schemas-microsoft-com:vml" xmlns:wp14="http://schemas.microsoft.com/office/word/2010/wordprocessingDrawing" xmlns:wp="http://schemas.openxmlformats.org/drawingml/2006/wordprocessingDrawing" xmlns:w10="urn:schemas-microsoft-com:office:word" xmlns:w="http://schemas.openxmlformats.org/wordprocessingml/2006/main" xmlns:w14="http://schemas.microsoft.com/office/word/2010/wordml" xmlns:w15="http://schemas.microsoft.com/office/word/2012/wordml" xmlns:w16cex="http://schemas.microsoft.com/office/word/2018/wordml/cex" xmlns:w16cid="http://schemas.microsoft.com/office/word/2016/wordml/cid" xmlns:w16="http://schemas.microsoft.com/office/word/2018/wordml" xmlns:w16du="http://schemas.microsoft.com/office/word/2023/wordml/word16du" xmlns:w16sdtdh="http://schemas.microsoft.com/office/word/2020/wordml/sdtdatahash" xmlns:w16se="http://schemas.microsoft.com/office/word/2015/wordml/symex" xmlns:wpg="http://schemas.microsoft.com/office/word/2010/wordprocessingGroup" xmlns:wpi="http://schemas.microsoft.com/office/word/2010/wordprocessingInk" xmlns:wne="http://schemas.microsoft.com/office/word/2006/wordml" xmlns:wps="http://schemas.microsoft.com/office/word/2010/wordprocessingShape" mc:Ignorable="w14 w15 w16se w16cid w16 w16cex w16sdtdh w16du wp14">
   <w:p>
     <w:pPr>
       <w:pStyle w:val="Footer"/>
@@ -13314,7 +13835,7 @@
           <v:stroke joinstyle="miter"/>
           <v:path gradientshapeok="t" o:connecttype="rect"/>
         </v:shapetype>
-        <v:shape id="Casella di testo 6" o:spid="_x0000_s2049" type="#_x0000_t202" style="position:absolute;left:0;text-align:left;margin-left:-39.75pt;margin-top:12.5pt;width:258.35pt;height:24.55pt;z-index:251667456;visibility:visible;mso-wrap-style:square;mso-width-percent:0;mso-height-percent:0;mso-wrap-distance-left:9pt;mso-wrap-distance-top:0;mso-wrap-distance-right:9pt;mso-wrap-distance-bottom:0;mso-position-horizontal:absolute;mso-position-horizontal-relative:text;mso-position-vertical:absolute;mso-position-vertical-relative:text;mso-width-percent:0;mso-height-percent:0;mso-width-relative:margin;mso-height-relative:margin;v-text-anchor:bottom" o:gfxdata="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" filled="f" stroked="f" strokeweight=".5pt">
+        <v:shape id="Casella di testo 6" o:spid="_x0000_s1025" type="#_x0000_t202" style="position:absolute;left:0;text-align:left;margin-left:-39.75pt;margin-top:12.5pt;width:258.35pt;height:24.55pt;z-index:251667456;visibility:visible;mso-wrap-style:square;mso-width-percent:0;mso-height-percent:0;mso-wrap-distance-left:9pt;mso-wrap-distance-top:0;mso-wrap-distance-right:9pt;mso-wrap-distance-bottom:0;mso-position-horizontal:absolute;mso-position-horizontal-relative:text;mso-position-vertical:absolute;mso-position-vertical-relative:text;mso-width-percent:0;mso-height-percent:0;mso-width-relative:margin;mso-height-relative:margin;v-text-anchor:bottom" o:gfxdata="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" filled="f" stroked="f" strokeweight=".5pt">
           <v:textbox inset="0,0,0,0">
             <w:txbxContent>
               <w:p>
@@ -13372,7 +13893,7 @@
 </file>
 
 <file path=word/footnotes.xml><?xml version="1.0" encoding="utf-8"?>
-<w:footnotes xmlns:wpc="http://schemas.microsoft.com/office/word/2010/wordprocessingCanvas" xmlns:cx="http://schemas.microsoft.com/office/drawing/2014/chartex" xmlns:cx1="http://schemas.microsoft.com/office/drawing/2015/9/8/chartex" xmlns:mc="http://schemas.openxmlformats.org/markup-compatibility/2006" xmlns:o="urn:schemas-microsoft-com:office:office" xmlns:r="http://schemas.openxmlformats.org/officeDocument/2006/relationships" xmlns:m="http://schemas.openxmlformats.org/officeDocument/2006/math" xmlns:v="urn:schemas-microsoft-com:vml" xmlns:wp14="http://schemas.microsoft.com/office/word/2010/wordprocessingDrawing" xmlns:wp="http://schemas.openxmlformats.org/drawingml/2006/wordprocessingDrawing" xmlns:w10="urn:schemas-microsoft-com:office:word" xmlns:w="http://schemas.openxmlformats.org/wordprocessingml/2006/main" xmlns:w14="http://schemas.microsoft.com/office/word/2010/wordml" xmlns:w15="http://schemas.microsoft.com/office/word/2012/wordml" xmlns:w16se="http://schemas.microsoft.com/office/word/2015/wordml/symex" xmlns:wpg="http://schemas.microsoft.com/office/word/2010/wordprocessingGroup" xmlns:wpi="http://schemas.microsoft.com/office/word/2010/wordprocessingInk" xmlns:wne="http://schemas.microsoft.com/office/word/2006/wordml" xmlns:wps="http://schemas.microsoft.com/office/word/2010/wordprocessingShape" mc:Ignorable="w14 w15 w16se wp14">
+<w:footnotes xmlns:wpc="http://schemas.microsoft.com/office/word/2010/wordprocessingCanvas" xmlns:cx="http://schemas.microsoft.com/office/drawing/2014/chartex" xmlns:cx1="http://schemas.microsoft.com/office/drawing/2015/9/8/chartex" xmlns:cx2="http://schemas.microsoft.com/office/drawing/2015/10/21/chartex" xmlns:cx3="http://schemas.microsoft.com/office/drawing/2016/5/9/chartex" xmlns:cx4="http://schemas.microsoft.com/office/drawing/2016/5/10/chartex" xmlns:cx5="http://schemas.microsoft.com/office/drawing/2016/5/11/chartex" xmlns:cx6="http://schemas.microsoft.com/office/drawing/2016/5/12/chartex" xmlns:cx7="http://schemas.microsoft.com/office/drawing/2016/5/13/chartex" xmlns:cx8="http://schemas.microsoft.com/office/drawing/2016/5/14/chartex" xmlns:mc="http://schemas.openxmlformats.org/markup-compatibility/2006" xmlns:aink="http://schemas.microsoft.com/office/drawing/2016/ink" xmlns:am3d="http://schemas.microsoft.com/office/drawing/2017/model3d" xmlns:o="urn:schemas-microsoft-com:office:office" xmlns:oel="http://schemas.microsoft.com/office/2019/extlst" xmlns:r="http://schemas.openxmlformats.org/officeDocument/2006/relationships" xmlns:m="http://schemas.openxmlformats.org/officeDocument/2006/math" xmlns:v="urn:schemas-microsoft-com:vml" xmlns:wp14="http://schemas.microsoft.com/office/word/2010/wordprocessingDrawing" xmlns:wp="http://schemas.openxmlformats.org/drawingml/2006/wordprocessingDrawing" xmlns:w10="urn:schemas-microsoft-com:office:word" xmlns:w="http://schemas.openxmlformats.org/wordprocessingml/2006/main" xmlns:w14="http://schemas.microsoft.com/office/word/2010/wordml" xmlns:w15="http://schemas.microsoft.com/office/word/2012/wordml" xmlns:w16cex="http://schemas.microsoft.com/office/word/2018/wordml/cex" xmlns:w16cid="http://schemas.microsoft.com/office/word/2016/wordml/cid" xmlns:w16="http://schemas.microsoft.com/office/word/2018/wordml" xmlns:w16du="http://schemas.microsoft.com/office/word/2023/wordml/word16du" xmlns:w16sdtdh="http://schemas.microsoft.com/office/word/2020/wordml/sdtdatahash" xmlns:w16se="http://schemas.microsoft.com/office/word/2015/wordml/symex" xmlns:wpg="http://schemas.microsoft.com/office/word/2010/wordprocessingGroup" xmlns:wpi="http://schemas.microsoft.com/office/word/2010/wordprocessingInk" xmlns:wne="http://schemas.microsoft.com/office/word/2006/wordml" xmlns:wps="http://schemas.microsoft.com/office/word/2010/wordprocessingShape" mc:Ignorable="w14 w15 w16se w16cid w16 w16cex w16sdtdh w16du wp14">
   <w:footnote w:type="separator" w:id="-1">
     <w:p>
       <w:pPr>
@@ -13397,7 +13918,7 @@
 </file>
 
 <file path=word/header1.xml><?xml version="1.0" encoding="utf-8"?>
-<w:hdr xmlns:wpc="http://schemas.microsoft.com/office/word/2010/wordprocessingCanvas" xmlns:cx="http://schemas.microsoft.com/office/drawing/2014/chartex" xmlns:cx1="http://schemas.microsoft.com/office/drawing/2015/9/8/chartex" xmlns:mc="http://schemas.openxmlformats.org/markup-compatibility/2006" xmlns:o="urn:schemas-microsoft-com:office:office" xmlns:r="http://schemas.openxmlformats.org/officeDocument/2006/relationships" xmlns:m="http://schemas.openxmlformats.org/officeDocument/2006/math" xmlns:v="urn:schemas-microsoft-com:vml" xmlns:wp14="http://schemas.microsoft.com/office/word/2010/wordprocessingDrawing" xmlns:wp="http://schemas.openxmlformats.org/drawingml/2006/wordprocessingDrawing" xmlns:w10="urn:schemas-microsoft-com:office:word" xmlns:w="http://schemas.openxmlformats.org/wordprocessingml/2006/main" xmlns:w14="http://schemas.microsoft.com/office/word/2010/wordml" xmlns:w15="http://schemas.microsoft.com/office/word/2012/wordml" xmlns:w16se="http://schemas.microsoft.com/office/word/2015/wordml/symex" xmlns:wpg="http://schemas.microsoft.com/office/word/2010/wordprocessingGroup" xmlns:wpi="http://schemas.microsoft.com/office/word/2010/wordprocessingInk" xmlns:wne="http://schemas.microsoft.com/office/word/2006/wordml" xmlns:wps="http://schemas.microsoft.com/office/word/2010/wordprocessingShape" mc:Ignorable="w14 w15 w16se wp14">
+<w:hdr xmlns:wpc="http://schemas.microsoft.com/office/word/2010/wordprocessingCanvas" xmlns:cx="http://schemas.microsoft.com/office/drawing/2014/chartex" xmlns:cx1="http://schemas.microsoft.com/office/drawing/2015/9/8/chartex" xmlns:cx2="http://schemas.microsoft.com/office/drawing/2015/10/21/chartex" xmlns:cx3="http://schemas.microsoft.com/office/drawing/2016/5/9/chartex" xmlns:cx4="http://schemas.microsoft.com/office/drawing/2016/5/10/chartex" xmlns:cx5="http://schemas.microsoft.com/office/drawing/2016/5/11/chartex" xmlns:cx6="http://schemas.microsoft.com/office/drawing/2016/5/12/chartex" xmlns:cx7="http://schemas.microsoft.com/office/drawing/2016/5/13/chartex" xmlns:cx8="http://schemas.microsoft.com/office/drawing/2016/5/14/chartex" xmlns:mc="http://schemas.openxmlformats.org/markup-compatibility/2006" xmlns:aink="http://schemas.microsoft.com/office/drawing/2016/ink" xmlns:am3d="http://schemas.microsoft.com/office/drawing/2017/model3d" xmlns:o="urn:schemas-microsoft-com:office:office" xmlns:oel="http://schemas.microsoft.com/office/2019/extlst" xmlns:r="http://schemas.openxmlformats.org/officeDocument/2006/relationships" xmlns:m="http://schemas.openxmlformats.org/officeDocument/2006/math" xmlns:v="urn:schemas-microsoft-com:vml" xmlns:wp14="http://schemas.microsoft.com/office/word/2010/wordprocessingDrawing" xmlns:wp="http://schemas.openxmlformats.org/drawingml/2006/wordprocessingDrawing" xmlns:w10="urn:schemas-microsoft-com:office:word" xmlns:w="http://schemas.openxmlformats.org/wordprocessingml/2006/main" xmlns:w14="http://schemas.microsoft.com/office/word/2010/wordml" xmlns:w15="http://schemas.microsoft.com/office/word/2012/wordml" xmlns:w16cex="http://schemas.microsoft.com/office/word/2018/wordml/cex" xmlns:w16cid="http://schemas.microsoft.com/office/word/2016/wordml/cid" xmlns:w16="http://schemas.microsoft.com/office/word/2018/wordml" xmlns:w16du="http://schemas.microsoft.com/office/word/2023/wordml/word16du" xmlns:w16sdtdh="http://schemas.microsoft.com/office/word/2020/wordml/sdtdatahash" xmlns:w16se="http://schemas.microsoft.com/office/word/2015/wordml/symex" xmlns:wpg="http://schemas.microsoft.com/office/word/2010/wordprocessingGroup" xmlns:wpi="http://schemas.microsoft.com/office/word/2010/wordprocessingInk" xmlns:wne="http://schemas.microsoft.com/office/word/2006/wordml" xmlns:wps="http://schemas.microsoft.com/office/word/2010/wordprocessingShape" mc:Ignorable="w14 w15 w16se w16cid w16 w16cex w16sdtdh w16du wp14">
   <w:p>
     <w:pPr>
       <w:pStyle w:val="Firmasegreta"/>
@@ -13411,7 +13932,7 @@
           <v:stroke joinstyle="miter"/>
           <v:path gradientshapeok="t" o:connecttype="rect"/>
         </v:shapetype>
-        <v:shape id="_x0000_s2052" type="#_x0000_t202" style="position:absolute;left:0;text-align:left;margin-left:259.05pt;margin-top:-25.65pt;width:258.35pt;height:41.25pt;z-index:251669504;visibility:visible;mso-wrap-style:square;mso-width-percent:0;mso-height-percent:0;mso-wrap-distance-left:9pt;mso-wrap-distance-top:0;mso-wrap-distance-right:9pt;mso-wrap-distance-bottom:0;mso-position-horizontal:absolute;mso-position-horizontal-relative:text;mso-position-vertical:absolute;mso-position-vertical-relative:text;mso-width-percent:0;mso-height-percent:0;mso-width-relative:margin;mso-height-relative:margin;v-text-anchor:bottom" o:gfxdata="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" filled="f" stroked="f" strokeweight=".5pt">
+        <v:shape id="_x0000_s1028" type="#_x0000_t202" style="position:absolute;left:0;text-align:left;margin-left:259.05pt;margin-top:-25.65pt;width:258.35pt;height:41.25pt;z-index:251669504;visibility:visible;mso-wrap-style:square;mso-width-percent:0;mso-height-percent:0;mso-wrap-distance-left:9pt;mso-wrap-distance-top:0;mso-wrap-distance-right:9pt;mso-wrap-distance-bottom:0;mso-position-horizontal:absolute;mso-position-horizontal-relative:text;mso-position-vertical:absolute;mso-position-vertical-relative:text;mso-width-percent:0;mso-height-percent:0;mso-width-relative:margin;mso-height-relative:margin;v-text-anchor:bottom" o:gfxdata="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" filled="f" stroked="f" strokeweight=".5pt">
           <v:textbox inset="0,0,0,0">
             <w:txbxContent>
               <w:p>
@@ -13438,7 +13959,7 @@
         <w:noProof/>
       </w:rPr>
       <w:pict w14:anchorId="256A95ED">
-        <v:shape id="Figura a mano libera: forma 80" o:spid="_x0000_s2051" style="position:absolute;left:0;text-align:left;margin-left:0;margin-top:0;width:280.65pt;height:56.7pt;z-index:251664384;visibility:visible;mso-wrap-style:square;mso-width-percent:0;mso-height-percent:0;mso-wrap-distance-left:9pt;mso-wrap-distance-top:0;mso-wrap-distance-right:9pt;mso-wrap-distance-bottom:0;mso-position-horizontal:left;mso-position-horizontal-relative:page;mso-position-vertical:top;mso-position-vertical-relative:page;mso-width-percent:0;mso-height-percent:0;mso-width-relative:margin;mso-height-relative:margin;v-text-anchor:middle" coordsize="3563905,720000" o:spt="100" o:gfxdata="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" adj="-11796480,,5400" path="m,l3203905,r36095,l3221953,1820r54505,5494c3440504,40883,3563905,186030,3563905,360000v,173970,-123401,319118,-287447,352686l3221953,718181r18047,1819l3203905,720000r-2843905,c161177,720000,,558823,,360000l,xe" fillcolor="#335b74 [3215]" stroked="f" strokeweight="1pt">
+        <v:shape id="Figura a mano libera: forma 80" o:spid="_x0000_s1027" style="position:absolute;left:0;text-align:left;margin-left:0;margin-top:0;width:280.65pt;height:56.7pt;z-index:251664384;visibility:visible;mso-wrap-style:square;mso-width-percent:0;mso-height-percent:0;mso-wrap-distance-left:9pt;mso-wrap-distance-top:0;mso-wrap-distance-right:9pt;mso-wrap-distance-bottom:0;mso-position-horizontal:left;mso-position-horizontal-relative:page;mso-position-vertical:top;mso-position-vertical-relative:page;mso-width-percent:0;mso-height-percent:0;mso-width-relative:margin;mso-height-relative:margin;v-text-anchor:middle" coordsize="3563905,720000" o:spt="100" o:gfxdata="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" adj="-11796480,,5400" path="m,l3203905,r36095,l3221953,1820r54505,5494c3440504,40883,3563905,186030,3563905,360000v,173970,-123401,319118,-287447,352686l3221953,718181r18047,1819l3203905,720000r-2843905,c161177,720000,,558823,,360000l,xe" fillcolor="#335b74 [3215]" stroked="f" strokeweight="1pt">
           <v:fill color2="#1cade4 [3204]" rotate="t" angle="45" focus="100%" type="gradient"/>
           <v:stroke joinstyle="miter"/>
           <v:formulas/>
@@ -13504,7 +14025,25 @@
                     <w:i/>
                     <w:iCs/>
                   </w:rPr>
-                  <w:t>– CdL Informatica @</w:t>
+                  <w:t xml:space="preserve">– </w:t>
+                </w:r>
+                <w:proofErr w:type="spellStart"/>
+                <w:r>
+                  <w:rPr>
+                    <w:rFonts w:ascii="Avenir Next LT Pro" w:hAnsi="Avenir Next LT Pro"/>
+                    <w:i/>
+                    <w:iCs/>
+                  </w:rPr>
+                  <w:t>CdL</w:t>
+                </w:r>
+                <w:proofErr w:type="spellEnd"/>
+                <w:r>
+                  <w:rPr>
+                    <w:rFonts w:ascii="Avenir Next LT Pro" w:hAnsi="Avenir Next LT Pro"/>
+                    <w:i/>
+                    <w:iCs/>
+                  </w:rPr>
+                  <w:t xml:space="preserve"> Informatica @</w:t>
                 </w:r>
                 <w:r>
                   <w:rPr>
@@ -13526,7 +14065,7 @@
         <w:noProof/>
       </w:rPr>
       <w:pict w14:anchorId="4A4D94AE">
-        <v:shape id="Goccia 2" o:spid="_x0000_s2050" style="position:absolute;left:0;text-align:left;margin-left:-8.8pt;margin-top:0;width:51pt;height:51pt;flip:y;z-index:251659264;visibility:visible;mso-wrap-style:square;mso-width-percent:0;mso-height-percent:0;mso-wrap-distance-left:9pt;mso-wrap-distance-top:0;mso-wrap-distance-right:9pt;mso-wrap-distance-bottom:0;mso-position-horizontal:right;mso-position-horizontal-relative:page;mso-position-vertical:bottom;mso-position-vertical-relative:page;mso-width-percent:0;mso-height-percent:0;mso-width-relative:margin;mso-height-relative:margin;v-text-anchor:middle" coordsize="648000,648000" o:spt="100" o:gfxdata="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" adj="-11796480,,5400" path="m,324000c,145060,145060,,324000,l648000,r,324000c648000,502940,502940,648000,324000,648000,145060,648000,,502940,,324000xe" fillcolor="#1cade4 [3204]" stroked="f" strokeweight="1pt">
+        <v:shape id="Goccia 2" o:spid="_x0000_s1026" style="position:absolute;left:0;text-align:left;margin-left:-9pt;margin-top:0;width:51pt;height:51pt;flip:y;z-index:251659264;visibility:visible;mso-wrap-style:square;mso-width-percent:0;mso-height-percent:0;mso-wrap-distance-left:9pt;mso-wrap-distance-top:0;mso-wrap-distance-right:9pt;mso-wrap-distance-bottom:0;mso-position-horizontal:right;mso-position-horizontal-relative:page;mso-position-vertical:bottom;mso-position-vertical-relative:page;mso-width-percent:0;mso-height-percent:0;mso-width-relative:margin;mso-height-relative:margin;v-text-anchor:middle" coordsize="648000,648000" o:spt="100" o:gfxdata="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" adj="-11796480,,5400" path="m,324000c,145060,145060,,324000,l648000,r,324000c648000,502940,502940,648000,324000,648000,145060,648000,,502940,,324000xe" fillcolor="#1cade4 [3204]" stroked="f" strokeweight="1pt">
           <v:fill color2="#335b74 [3215]" angle="135" focus="100%" type="gradient"/>
           <v:stroke joinstyle="miter"/>
           <v:formulas/>
@@ -13634,7 +14173,7 @@
 </file>
 
 <file path=word/numbering.xml><?xml version="1.0" encoding="utf-8"?>
-<w:numbering xmlns:wpc="http://schemas.microsoft.com/office/word/2010/wordprocessingCanvas" xmlns:cx="http://schemas.microsoft.com/office/drawing/2014/chartex" xmlns:cx1="http://schemas.microsoft.com/office/drawing/2015/9/8/chartex" xmlns:mc="http://schemas.openxmlformats.org/markup-compatibility/2006" xmlns:o="urn:schemas-microsoft-com:office:office" xmlns:r="http://schemas.openxmlformats.org/officeDocument/2006/relationships" xmlns:m="http://schemas.openxmlformats.org/officeDocument/2006/math" xmlns:v="urn:schemas-microsoft-com:vml" xmlns:wp14="http://schemas.microsoft.com/office/word/2010/wordprocessingDrawing" xmlns:wp="http://schemas.openxmlformats.org/drawingml/2006/wordprocessingDrawing" xmlns:w10="urn:schemas-microsoft-com:office:word" xmlns:w="http://schemas.openxmlformats.org/wordprocessingml/2006/main" xmlns:w14="http://schemas.microsoft.com/office/word/2010/wordml" xmlns:w15="http://schemas.microsoft.com/office/word/2012/wordml" xmlns:w16se="http://schemas.microsoft.com/office/word/2015/wordml/symex" xmlns:wpg="http://schemas.microsoft.com/office/word/2010/wordprocessingGroup" xmlns:wpi="http://schemas.microsoft.com/office/word/2010/wordprocessingInk" xmlns:wne="http://schemas.microsoft.com/office/word/2006/wordml" xmlns:wps="http://schemas.microsoft.com/office/word/2010/wordprocessingShape" mc:Ignorable="w14 w15 w16se wp14">
+<w:numbering xmlns:wpc="http://schemas.microsoft.com/office/word/2010/wordprocessingCanvas" xmlns:cx="http://schemas.microsoft.com/office/drawing/2014/chartex" xmlns:cx1="http://schemas.microsoft.com/office/drawing/2015/9/8/chartex" xmlns:cx2="http://schemas.microsoft.com/office/drawing/2015/10/21/chartex" xmlns:cx3="http://schemas.microsoft.com/office/drawing/2016/5/9/chartex" xmlns:cx4="http://schemas.microsoft.com/office/drawing/2016/5/10/chartex" xmlns:cx5="http://schemas.microsoft.com/office/drawing/2016/5/11/chartex" xmlns:cx6="http://schemas.microsoft.com/office/drawing/2016/5/12/chartex" xmlns:cx7="http://schemas.microsoft.com/office/drawing/2016/5/13/chartex" xmlns:cx8="http://schemas.microsoft.com/office/drawing/2016/5/14/chartex" xmlns:mc="http://schemas.openxmlformats.org/markup-compatibility/2006" xmlns:aink="http://schemas.microsoft.com/office/drawing/2016/ink" xmlns:am3d="http://schemas.microsoft.com/office/drawing/2017/model3d" xmlns:o="urn:schemas-microsoft-com:office:office" xmlns:oel="http://schemas.microsoft.com/office/2019/extlst" xmlns:r="http://schemas.openxmlformats.org/officeDocument/2006/relationships" xmlns:m="http://schemas.openxmlformats.org/officeDocument/2006/math" xmlns:v="urn:schemas-microsoft-com:vml" xmlns:wp14="http://schemas.microsoft.com/office/word/2010/wordprocessingDrawing" xmlns:wp="http://schemas.openxmlformats.org/drawingml/2006/wordprocessingDrawing" xmlns:w10="urn:schemas-microsoft-com:office:word" xmlns:w="http://schemas.openxmlformats.org/wordprocessingml/2006/main" xmlns:w14="http://schemas.microsoft.com/office/word/2010/wordml" xmlns:w15="http://schemas.microsoft.com/office/word/2012/wordml" xmlns:w16cex="http://schemas.microsoft.com/office/word/2018/wordml/cex" xmlns:w16cid="http://schemas.microsoft.com/office/word/2016/wordml/cid" xmlns:w16="http://schemas.microsoft.com/office/word/2018/wordml" xmlns:w16du="http://schemas.microsoft.com/office/word/2023/wordml/word16du" xmlns:w16sdtdh="http://schemas.microsoft.com/office/word/2020/wordml/sdtdatahash" xmlns:w16se="http://schemas.microsoft.com/office/word/2015/wordml/symex" xmlns:wpg="http://schemas.microsoft.com/office/word/2010/wordprocessingGroup" xmlns:wpi="http://schemas.microsoft.com/office/word/2010/wordprocessingInk" xmlns:wne="http://schemas.microsoft.com/office/word/2006/wordml" xmlns:wps="http://schemas.microsoft.com/office/word/2010/wordprocessingShape" mc:Ignorable="w14 w15 w16se w16cid w16 w16cex w16sdtdh w16du wp14">
   <w:abstractNum w:abstractNumId="0" w15:restartNumberingAfterBreak="0">
     <w:nsid w:val="0A5B729A"/>
     <w:multiLevelType w:val="hybridMultilevel"/>
@@ -17574,28 +18113,28 @@
       </w:rPr>
     </w:lvl>
   </w:abstractNum>
-  <w:num w:numId="1">
+  <w:num w:numId="1" w16cid:durableId="793403451">
     <w:abstractNumId w:val="24"/>
   </w:num>
-  <w:num w:numId="2">
+  <w:num w:numId="2" w16cid:durableId="1505128538">
     <w:abstractNumId w:val="0"/>
   </w:num>
-  <w:num w:numId="3">
+  <w:num w:numId="3" w16cid:durableId="1755734803">
     <w:abstractNumId w:val="15"/>
   </w:num>
-  <w:num w:numId="4">
+  <w:num w:numId="4" w16cid:durableId="152376860">
     <w:abstractNumId w:val="7"/>
   </w:num>
-  <w:num w:numId="5">
+  <w:num w:numId="5" w16cid:durableId="1405372907">
     <w:abstractNumId w:val="29"/>
   </w:num>
-  <w:num w:numId="6">
+  <w:num w:numId="6" w16cid:durableId="68237478">
     <w:abstractNumId w:val="17"/>
   </w:num>
-  <w:num w:numId="7">
+  <w:num w:numId="7" w16cid:durableId="1877040248">
     <w:abstractNumId w:val="25"/>
   </w:num>
-  <w:num w:numId="8">
+  <w:num w:numId="8" w16cid:durableId="481428294">
     <w:abstractNumId w:val="5"/>
     <w:lvlOverride w:ilvl="0">
       <w:startOverride w:val="1"/>
@@ -17625,107 +18164,107 @@
       <w:startOverride w:val="1"/>
     </w:lvlOverride>
   </w:num>
-  <w:num w:numId="9">
+  <w:num w:numId="9" w16cid:durableId="923488116">
     <w:abstractNumId w:val="3"/>
   </w:num>
-  <w:num w:numId="10">
+  <w:num w:numId="10" w16cid:durableId="1028142497">
     <w:abstractNumId w:val="16"/>
   </w:num>
-  <w:num w:numId="11">
+  <w:num w:numId="11" w16cid:durableId="1556233004">
     <w:abstractNumId w:val="26"/>
   </w:num>
-  <w:num w:numId="12">
+  <w:num w:numId="12" w16cid:durableId="1162044827">
     <w:abstractNumId w:val="18"/>
   </w:num>
-  <w:num w:numId="13">
+  <w:num w:numId="13" w16cid:durableId="706417460">
     <w:abstractNumId w:val="4"/>
   </w:num>
-  <w:num w:numId="14">
+  <w:num w:numId="14" w16cid:durableId="1284847015">
     <w:abstractNumId w:val="28"/>
   </w:num>
-  <w:num w:numId="15">
+  <w:num w:numId="15" w16cid:durableId="1587416663">
     <w:abstractNumId w:val="30"/>
   </w:num>
-  <w:num w:numId="16">
+  <w:num w:numId="16" w16cid:durableId="1963269334">
     <w:abstractNumId w:val="21"/>
   </w:num>
-  <w:num w:numId="17">
+  <w:num w:numId="17" w16cid:durableId="1046371650">
     <w:abstractNumId w:val="19"/>
   </w:num>
-  <w:num w:numId="18">
+  <w:num w:numId="18" w16cid:durableId="296187523">
     <w:abstractNumId w:val="2"/>
   </w:num>
-  <w:num w:numId="19">
+  <w:num w:numId="19" w16cid:durableId="229848260">
     <w:abstractNumId w:val="10"/>
   </w:num>
-  <w:num w:numId="20">
+  <w:num w:numId="20" w16cid:durableId="633681808">
     <w:abstractNumId w:val="11"/>
   </w:num>
-  <w:num w:numId="21">
+  <w:num w:numId="21" w16cid:durableId="1288780670">
     <w:abstractNumId w:val="31"/>
   </w:num>
-  <w:num w:numId="22">
+  <w:num w:numId="22" w16cid:durableId="1474056495">
     <w:abstractNumId w:val="33"/>
   </w:num>
-  <w:num w:numId="23">
+  <w:num w:numId="23" w16cid:durableId="860313659">
     <w:abstractNumId w:val="35"/>
   </w:num>
-  <w:num w:numId="24">
+  <w:num w:numId="24" w16cid:durableId="1785075712">
     <w:abstractNumId w:val="9"/>
   </w:num>
-  <w:num w:numId="25">
+  <w:num w:numId="25" w16cid:durableId="1777825868">
     <w:abstractNumId w:val="22"/>
   </w:num>
-  <w:num w:numId="26">
+  <w:num w:numId="26" w16cid:durableId="141310563">
     <w:abstractNumId w:val="27"/>
   </w:num>
-  <w:num w:numId="27">
+  <w:num w:numId="27" w16cid:durableId="1709060757">
     <w:abstractNumId w:val="36"/>
   </w:num>
-  <w:num w:numId="28">
+  <w:num w:numId="28" w16cid:durableId="1657224793">
     <w:abstractNumId w:val="23"/>
   </w:num>
-  <w:num w:numId="29">
+  <w:num w:numId="29" w16cid:durableId="843322937">
     <w:abstractNumId w:val="12"/>
   </w:num>
-  <w:num w:numId="30">
+  <w:num w:numId="30" w16cid:durableId="1336958189">
     <w:abstractNumId w:val="34"/>
   </w:num>
-  <w:num w:numId="31">
+  <w:num w:numId="31" w16cid:durableId="182869176">
     <w:abstractNumId w:val="6"/>
   </w:num>
-  <w:num w:numId="32">
+  <w:num w:numId="32" w16cid:durableId="472529590">
     <w:abstractNumId w:val="5"/>
   </w:num>
-  <w:num w:numId="33">
+  <w:num w:numId="33" w16cid:durableId="1193374974">
     <w:abstractNumId w:val="8"/>
   </w:num>
-  <w:num w:numId="34">
+  <w:num w:numId="34" w16cid:durableId="79759108">
     <w:abstractNumId w:val="20"/>
   </w:num>
-  <w:num w:numId="35">
+  <w:num w:numId="35" w16cid:durableId="370111184">
     <w:abstractNumId w:val="37"/>
   </w:num>
-  <w:num w:numId="36">
+  <w:num w:numId="36" w16cid:durableId="1500466077">
     <w:abstractNumId w:val="13"/>
   </w:num>
-  <w:num w:numId="37">
+  <w:num w:numId="37" w16cid:durableId="584388284">
     <w:abstractNumId w:val="14"/>
   </w:num>
-  <w:num w:numId="38">
+  <w:num w:numId="38" w16cid:durableId="1623464689">
     <w:abstractNumId w:val="37"/>
   </w:num>
-  <w:num w:numId="39">
+  <w:num w:numId="39" w16cid:durableId="935865005">
     <w:abstractNumId w:val="1"/>
   </w:num>
-  <w:num w:numId="40">
+  <w:num w:numId="40" w16cid:durableId="1561985560">
     <w:abstractNumId w:val="32"/>
   </w:num>
 </w:numbering>
 </file>
 
 <file path=word/styles.xml><?xml version="1.0" encoding="utf-8"?>
-<w:styles xmlns:mc="http://schemas.openxmlformats.org/markup-compatibility/2006" xmlns:r="http://schemas.openxmlformats.org/officeDocument/2006/relationships" xmlns:w="http://schemas.openxmlformats.org/wordprocessingml/2006/main" xmlns:w14="http://schemas.microsoft.com/office/word/2010/wordml" xmlns:w15="http://schemas.microsoft.com/office/word/2012/wordml" xmlns:w16se="http://schemas.microsoft.com/office/word/2015/wordml/symex" mc:Ignorable="w14 w15 w16se">
+<w:styles xmlns:mc="http://schemas.openxmlformats.org/markup-compatibility/2006" xmlns:r="http://schemas.openxmlformats.org/officeDocument/2006/relationships" xmlns:w="http://schemas.openxmlformats.org/wordprocessingml/2006/main" xmlns:w14="http://schemas.microsoft.com/office/word/2010/wordml" xmlns:w15="http://schemas.microsoft.com/office/word/2012/wordml" xmlns:w16cex="http://schemas.microsoft.com/office/word/2018/wordml/cex" xmlns:w16cid="http://schemas.microsoft.com/office/word/2016/wordml/cid" xmlns:w16="http://schemas.microsoft.com/office/word/2018/wordml" xmlns:w16du="http://schemas.microsoft.com/office/word/2023/wordml/word16du" xmlns:w16sdtdh="http://schemas.microsoft.com/office/word/2020/wordml/sdtdatahash" xmlns:w16se="http://schemas.microsoft.com/office/word/2015/wordml/symex" mc:Ignorable="w14 w15 w16se w16cid w16 w16cex w16sdtdh w16du">
   <w:docDefaults>
     <w:rPrDefault>
       <w:rPr>
@@ -17741,7 +18280,7 @@
       </w:pPr>
     </w:pPrDefault>
   </w:docDefaults>
-  <w:latentStyles w:defLockedState="0" w:defUIPriority="99" w:defSemiHidden="0" w:defUnhideWhenUsed="0" w:defQFormat="0" w:count="371">
+  <w:latentStyles w:defLockedState="0" w:defUIPriority="99" w:defSemiHidden="0" w:defUnhideWhenUsed="0" w:defQFormat="0" w:count="376">
     <w:lsdException w:name="Normal" w:uiPriority="0" w:qFormat="1"/>
     <w:lsdException w:name="heading 1" w:uiPriority="9" w:qFormat="1"/>
     <w:lsdException w:name="heading 2" w:semiHidden="1" w:uiPriority="9" w:unhideWhenUsed="1" w:qFormat="1"/>
@@ -18113,6 +18652,11 @@
     <w:lsdException w:name="List Table 5 Dark Accent 6" w:uiPriority="50"/>
     <w:lsdException w:name="List Table 6 Colorful Accent 6" w:uiPriority="51"/>
     <w:lsdException w:name="List Table 7 Colorful Accent 6" w:uiPriority="52"/>
+    <w:lsdException w:name="Mention" w:semiHidden="1" w:unhideWhenUsed="1"/>
+    <w:lsdException w:name="Smart Hyperlink" w:semiHidden="1" w:unhideWhenUsed="1"/>
+    <w:lsdException w:name="Hashtag" w:semiHidden="1" w:unhideWhenUsed="1"/>
+    <w:lsdException w:name="Unresolved Mention" w:semiHidden="1" w:unhideWhenUsed="1"/>
+    <w:lsdException w:name="Smart Link" w:semiHidden="1" w:unhideWhenUsed="1"/>
   </w:latentStyles>
   <w:style w:type="paragraph" w:default="1" w:styleId="Normal">
     <w:name w:val="Normal"/>
@@ -19387,12 +19931,7 @@
 </file>
 
 <file path=customXml/item2.xml><?xml version="1.0" encoding="utf-8"?>
-<?mso-contentType ?>
-<FormTemplates xmlns="http://schemas.microsoft.com/sharepoint/v3/contenttype/forms">
-  <Display>DocumentLibraryForm</Display>
-  <Edit>DocumentLibraryForm</Edit>
-  <New>DocumentLibraryForm</New>
-</FormTemplates>
+<b:Sources xmlns:b="http://schemas.openxmlformats.org/officeDocument/2006/bibliography" xmlns="http://schemas.openxmlformats.org/officeDocument/2006/bibliography" SelectedStyle="\APASixthEditionOfficeOnline.xsl" StyleName="APA" Version="6"/>
 </file>
 
 <file path=customXml/item3.xml><?xml version="1.0" encoding="utf-8"?>
@@ -19528,7 +20067,12 @@
 </file>
 
 <file path=customXml/item4.xml><?xml version="1.0" encoding="utf-8"?>
-<b:Sources xmlns:b="http://schemas.openxmlformats.org/officeDocument/2006/bibliography" xmlns="http://schemas.openxmlformats.org/officeDocument/2006/bibliography" SelectedStyle="\APASixthEditionOfficeOnline.xsl" StyleName="APA" Version="6"/>
+<?mso-contentType ?>
+<FormTemplates xmlns="http://schemas.microsoft.com/sharepoint/v3/contenttype/forms">
+  <Display>DocumentLibraryForm</Display>
+  <Edit>DocumentLibraryForm</Edit>
+  <New>DocumentLibraryForm</New>
+</FormTemplates>
 </file>
 
 <file path=customXml/itemProps1.xml><?xml version="1.0" encoding="utf-8"?>
@@ -19541,9 +20085,9 @@
 </file>
 
 <file path=customXml/itemProps2.xml><?xml version="1.0" encoding="utf-8"?>
-<ds:datastoreItem xmlns:ds="http://schemas.openxmlformats.org/officeDocument/2006/customXml" ds:itemID="{26BE7EAA-ECA0-4F75-9F4D-5758A781E36C}">
+<ds:datastoreItem xmlns:ds="http://schemas.openxmlformats.org/officeDocument/2006/customXml" ds:itemID="{D954EC33-EF77-4F23-AF1D-8476C6BB8D12}">
   <ds:schemaRefs>
-    <ds:schemaRef ds:uri="http://schemas.microsoft.com/sharepoint/v3/contenttype/forms"/>
+    <ds:schemaRef ds:uri="http://schemas.openxmlformats.org/officeDocument/2006/bibliography"/>
   </ds:schemaRefs>
 </ds:datastoreItem>
 </file>
@@ -19567,9 +20111,9 @@
 </file>
 
 <file path=customXml/itemProps4.xml><?xml version="1.0" encoding="utf-8"?>
-<ds:datastoreItem xmlns:ds="http://schemas.openxmlformats.org/officeDocument/2006/customXml" ds:itemID="{D954EC33-EF77-4F23-AF1D-8476C6BB8D12}">
+<ds:datastoreItem xmlns:ds="http://schemas.openxmlformats.org/officeDocument/2006/customXml" ds:itemID="{26BE7EAA-ECA0-4F75-9F4D-5758A781E36C}">
   <ds:schemaRefs>
-    <ds:schemaRef ds:uri="http://schemas.openxmlformats.org/officeDocument/2006/bibliography"/>
+    <ds:schemaRef ds:uri="http://schemas.microsoft.com/sharepoint/v3/contenttype/forms"/>
   </ds:schemaRefs>
 </ds:datastoreItem>
 </file>
</xml_diff>